<commit_message>
:chart: new plots, cleanup of datasets - traits biomass
</commit_message>
<xml_diff>
--- a/szefer_et_al_fungal_pathogens_v09.docx
+++ b/szefer_et_al_fungal_pathogens_v09.docx
@@ -1154,7 +1154,67 @@
           <w:iCs w:val="false"/>
           <w:lang w:val="en-GB"/>
         </w:rPr>
-        <w:t>The insecticide treatment (I) altered the species composition of the entire vegetation and the woody plant community (Fig 2., permutation test, F=2.828, P = 0.011 and F = 2.892, P = 0.023 respectively) resulting in simplified structure with only few distinct dominants (Supplementary Information, Fig. S1). This shift in community structure was driven mainly by high dominance of Melanolepis multiglandulosa, together with decreased abundance of Pipturus argenteus.  High herbivory pressure (H2) had an effect opposite to the insecticide treatment and was marginally significant only for the full community (F = 2.017, P = 0.052). No significance was found for other treatments. Differences in the community composition were driven only by few species of woody plants, measured by their partial contribution to the total variance. These were: Melochia sp. 1 (6% the whole community, 7.3% only for woody plants) showing strong preference to the moderately increased herbivory treatment; Pipturus argenteus (G.Forster) Wedd (4.5% and 6.3%) was most abundant at the insecticide treatment plots; Trema orientalis xxx (1.1% and 3.9%) showed a positive reaction to the fungicide treatment and Melanolepis multiglandulosa (Reinw. ex Bl.) Reichb.f. &amp; Zoll. (1.3% and 0.8 %) was most abundant on the plots with increased herbivory. In our</w:t>
+        <w:t xml:space="preserve">The insecticide treatment (I) altered the species composition of the entire vegetation and the woody plant community (Fig 2., permutation test, F=2.828, P = 0.011 and F = 2.892, P = 0.023 respectively) resulting in simplified structure with only few distinct dominants (Supplementary Information, Fig. S1). This shift in community structure was driven mainly by high dominance of Melanolepis multiglandulosa, together with decreased abundance of Pipturus argenteus.  High herbivory pressure (H2) had an effect opposite to the insecticide treatment and was marginally significant only for the full community (F = 2.017, P = 0.052). No significance was found for other treatments. Differences in the community composition were driven only by few species of woody plants, measured by their partial contribution to the total variance. These were: </w:t>
+      </w:r>
+      <w:r>
+        <w:rPr>
+          <w:rFonts w:ascii="Times New Roman" w:hAnsi="Times New Roman"/>
+          <w:b/>
+          <w:bCs/>
+          <w:i/>
+          <w:iCs/>
+          <w:lang w:val="en-GB"/>
+        </w:rPr>
+        <w:t>Melochia</w:t>
+      </w:r>
+      <w:r>
+        <w:rPr>
+          <w:rFonts w:ascii="Times New Roman" w:hAnsi="Times New Roman"/>
+          <w:i w:val="false"/>
+          <w:iCs w:val="false"/>
+          <w:lang w:val="en-GB"/>
+        </w:rPr>
+        <w:t xml:space="preserve"> sp. 1 (6% the whole community, 7.3% only for woody plants) showing strong preference to the moderately increased herbivory treatment; </w:t>
+      </w:r>
+      <w:r>
+        <w:rPr>
+          <w:rFonts w:ascii="Times New Roman" w:hAnsi="Times New Roman"/>
+          <w:b/>
+          <w:bCs/>
+          <w:i/>
+          <w:iCs/>
+          <w:lang w:val="en-GB"/>
+        </w:rPr>
+        <w:t>Pipturus argenteus</w:t>
+      </w:r>
+      <w:r>
+        <w:rPr>
+          <w:rFonts w:ascii="Times New Roman" w:hAnsi="Times New Roman"/>
+          <w:i w:val="false"/>
+          <w:iCs w:val="false"/>
+          <w:lang w:val="en-GB"/>
+        </w:rPr>
+        <w:t xml:space="preserve"> (G.Forster) Wedd (4.5% and 6.3%) was most abundant at the insecticide treatment plots; </w:t>
+      </w:r>
+      <w:r>
+        <w:rPr>
+          <w:rFonts w:ascii="Times New Roman" w:hAnsi="Times New Roman"/>
+          <w:b/>
+          <w:bCs/>
+          <w:i w:val="false"/>
+          <w:iCs w:val="false"/>
+          <w:lang w:val="en-GB"/>
+        </w:rPr>
+        <w:t>Trema orientalis</w:t>
+      </w:r>
+      <w:r>
+        <w:rPr>
+          <w:rFonts w:ascii="Times New Roman" w:hAnsi="Times New Roman"/>
+          <w:i w:val="false"/>
+          <w:iCs w:val="false"/>
+          <w:lang w:val="en-GB"/>
+        </w:rPr>
+        <w:t xml:space="preserve"> xxx (1.1% and 3.9%) showed a positive reaction to the fungicide treatment and Melanolepis multiglandulosa (Reinw. ex Bl.) Reichb.f. &amp; Zoll. (1.3% and 0.8 %) was most abundant on the plots with increased herbivory. In our</w:t>
       </w:r>
       <w:r>
         <w:rPr>
@@ -7666,7 +7726,7 @@
     <w:qFormat/>
     <w:pPr>
       <w:widowControl/>
-      <w:overflowPunct w:val="false"/>
+      <w:overflowPunct w:val="true"/>
       <w:bidi w:val="0"/>
       <w:jc w:val="left"/>
     </w:pPr>

</xml_diff>

<commit_message>
:nerd: new analyses hurdle tobit etc of the species data
</commit_message>
<xml_diff>
--- a/szefer_et_al_fungal_pathogens_v09.docx
+++ b/szefer_et_al_fungal_pathogens_v09.docx
@@ -1141,11 +1141,7 @@
     <w:p>
       <w:pPr>
         <w:pStyle w:val="TextBody"/>
-        <w:rPr>
-          <w:i w:val="false"/>
-          <w:i w:val="false"/>
-          <w:iCs w:val="false"/>
-        </w:rPr>
+        <w:rPr/>
       </w:pPr>
       <w:r>
         <w:rPr>
@@ -1174,7 +1170,44 @@
           <w:iCs w:val="false"/>
           <w:lang w:val="en-GB"/>
         </w:rPr>
-        <w:t xml:space="preserve"> sp. 1 (6% the whole community, 7.3% only for woody plants) showing strong preference to the moderately increased herbivory treatment; </w:t>
+        <w:t xml:space="preserve"> sp. 1 </w:t>
+      </w:r>
+      <w:r>
+        <w:rPr>
+          <w:rFonts w:ascii="Times New Roman" w:hAnsi="Times New Roman"/>
+          <w:i w:val="false"/>
+          <w:iCs w:val="false"/>
+          <w:lang w:val="en-GB"/>
+        </w:rPr>
+        <w:t>[</w:t>
+      </w:r>
+      <w:r>
+        <w:rPr>
+          <w:rFonts w:ascii="Times New Roman" w:hAnsi="Times New Roman"/>
+          <w:i w:val="false"/>
+          <w:iCs w:val="false"/>
+          <w:highlight w:val="yellow"/>
+          <w:lang w:val="en-GB"/>
+        </w:rPr>
+        <w:t>but this species is only present in one block!!! this doesn’t make an sense</w:t>
+      </w:r>
+      <w:r>
+        <w:rPr>
+          <w:rFonts w:ascii="Times New Roman" w:hAnsi="Times New Roman"/>
+          <w:i w:val="false"/>
+          <w:iCs w:val="false"/>
+          <w:lang w:val="en-GB"/>
+        </w:rPr>
+        <w:t xml:space="preserve">] </w:t>
+      </w:r>
+      <w:r>
+        <w:rPr>
+          <w:rFonts w:ascii="Times New Roman" w:hAnsi="Times New Roman"/>
+          <w:i w:val="false"/>
+          <w:iCs w:val="false"/>
+          <w:lang w:val="en-GB"/>
+        </w:rPr>
+        <w:t xml:space="preserve">(6% the whole community, 7.3% only for woody plants) showing strong preference to the moderately increased herbivory treatment; </w:t>
       </w:r>
       <w:r>
         <w:rPr>
@@ -1199,6 +1232,34 @@
       <w:r>
         <w:rPr>
           <w:rFonts w:ascii="Times New Roman" w:hAnsi="Times New Roman"/>
+          <w:i w:val="false"/>
+          <w:iCs w:val="false"/>
+          <w:lang w:val="en-GB"/>
+        </w:rPr>
+        <w:t>[</w:t>
+      </w:r>
+      <w:r>
+        <w:rPr>
+          <w:rFonts w:ascii="Times New Roman" w:hAnsi="Times New Roman"/>
+          <w:i w:val="false"/>
+          <w:iCs w:val="false"/>
+          <w:highlight w:val="yellow"/>
+          <w:lang w:val="en-GB"/>
+        </w:rPr>
+        <w:t>same here</w:t>
+      </w:r>
+      <w:r>
+        <w:rPr>
+          <w:rFonts w:ascii="Times New Roman" w:hAnsi="Times New Roman"/>
+          <w:i w:val="false"/>
+          <w:iCs w:val="false"/>
+          <w:lang w:val="en-GB"/>
+        </w:rPr>
+        <w:t xml:space="preserve">] </w:t>
+      </w:r>
+      <w:r>
+        <w:rPr>
+          <w:rFonts w:ascii="Times New Roman" w:hAnsi="Times New Roman"/>
           <w:b/>
           <w:bCs/>
           <w:i w:val="false"/>
@@ -1214,7 +1275,27 @@
           <w:iCs w:val="false"/>
           <w:lang w:val="en-GB"/>
         </w:rPr>
-        <w:t xml:space="preserve"> xxx (1.1% and 3.9%) showed a positive reaction to the fungicide treatment and Melanolepis multiglandulosa (Reinw. ex Bl.) Reichb.f. &amp; Zoll. (1.3% and 0.8 %) was most abundant on the plots with increased herbivory. In our</w:t>
+        <w:t xml:space="preserve"> xxx (1.1% and 3.9%) showed a positive reaction to the fungicide treatment and </w:t>
+      </w:r>
+      <w:r>
+        <w:rPr>
+          <w:rFonts w:ascii="Times New Roman" w:hAnsi="Times New Roman"/>
+          <w:b/>
+          <w:bCs/>
+          <w:i w:val="false"/>
+          <w:iCs w:val="false"/>
+          <w:lang w:val="en-GB"/>
+        </w:rPr>
+        <w:t>Melanolepis multiglandulosa</w:t>
+      </w:r>
+      <w:r>
+        <w:rPr>
+          <w:rFonts w:ascii="Times New Roman" w:hAnsi="Times New Roman"/>
+          <w:i w:val="false"/>
+          <w:iCs w:val="false"/>
+          <w:lang w:val="en-GB"/>
+        </w:rPr>
+        <w:t xml:space="preserve"> (Reinw. ex Bl.) Reichb.f. &amp; Zoll. (1.3% and 0.8 %) was most abundant on the plots with increased herbivory. In our</w:t>
       </w:r>
       <w:r>
         <w:rPr>
@@ -7726,7 +7807,7 @@
     <w:qFormat/>
     <w:pPr>
       <w:widowControl/>
-      <w:overflowPunct w:val="true"/>
+      <w:overflowPunct w:val="false"/>
       <w:bidi w:val="0"/>
       <w:jc w:val="left"/>
     </w:pPr>

</xml_diff>

<commit_message>
:scroll: manuscript corrections and plots
</commit_message>
<xml_diff>
--- a/szefer_et_al_fungal_pathogens_v09.docx
+++ b/szefer_et_al_fungal_pathogens_v09.docx
@@ -696,21 +696,7 @@
           <w:rFonts w:ascii="Times New Roman" w:hAnsi="Times New Roman"/>
           <w:lang w:val="en-GB"/>
         </w:rPr>
-        <w:t xml:space="preserve">1cm. We calculated leaf area by randomly picking leaves from a pool of all available leaves for a given species at a given plot until we filled a  50x50 cm area (“leaf frame”) with leaves that was photographed and processed using ImageJ software (Schneider et al. 2012) to obtain complete leaf area and its estimated loss due to </w:t>
-      </w:r>
-      <w:r>
-        <w:rPr>
-          <w:rFonts w:ascii="Times New Roman" w:hAnsi="Times New Roman"/>
-          <w:lang w:val="en-GB"/>
-        </w:rPr>
-        <w:t>insect feeding</w:t>
-      </w:r>
-      <w:r>
-        <w:rPr>
-          <w:rFonts w:ascii="Times New Roman" w:hAnsi="Times New Roman"/>
-          <w:lang w:val="en-GB"/>
-        </w:rPr>
-        <w:t>. Herbivory was expressed as the proportion of the leaf area consumed by herbivores. The leaf samples were then oven dried, weighted and leaf dry matter content (LDMC) was estimated. We obtained measurements of specific leaf area (SLA) by dividing leaf area by its dry mass. In the text we will always use community community-weighted means (CWM) for LDMC and SLA values, where each species is weighted by its biomass.</w:t>
+        <w:t>1cm. We calculated leaf area by randomly picking leaves from a pool of all available leaves for a given species at a given plot until we filled a  50x50 cm area (“leaf frame”) with leaves that was photographed and processed using ImageJ software (Schneider et al. 2012) to obtain complete leaf area and its estimated loss due to insect feeding. Herbivory was expressed as the proportion of the leaf area consumed by herbivores. The leaf samples were then oven dried, weighted and leaf dry matter content (LDMC) was estimated. We obtained measurements of specific leaf area (SLA) by dividing leaf area by its dry mass. In the text we will always use community community-weighted means (CWM) for LDMC and SLA values, where each species is weighted by its biomass.</w:t>
       </w:r>
     </w:p>
     <w:p>
@@ -755,7 +741,7 @@
           <w:highlight w:val="yellow"/>
           <w:lang w:val="en-GB"/>
         </w:rPr>
-        <w:t xml:space="preserve">e used We used </w:t>
+        <w:t>e used generalized linear mixed models with block</w:t>
       </w:r>
       <w:r>
         <w:rPr>
@@ -765,7 +751,7 @@
           <w:highlight w:val="yellow"/>
           <w:lang w:val="en-GB"/>
         </w:rPr>
-        <w:t xml:space="preserve">generalized </w:t>
+        <w:t>s</w:t>
       </w:r>
       <w:r>
         <w:rPr>
@@ -775,7 +761,97 @@
           <w:highlight w:val="yellow"/>
           <w:lang w:val="en-GB"/>
         </w:rPr>
-        <w:t xml:space="preserve">linear mixed models with block (garden) taken as a random factor. </w:t>
+        <w:t xml:space="preserve"> (garden) </w:t>
+      </w:r>
+      <w:r>
+        <w:rPr>
+          <w:rFonts w:ascii="Times New Roman" w:hAnsi="Times New Roman"/>
+          <w:i w:val="false"/>
+          <w:iCs w:val="false"/>
+          <w:highlight w:val="yellow"/>
+          <w:lang w:val="en-GB"/>
+        </w:rPr>
+        <w:t>treated</w:t>
+      </w:r>
+      <w:r>
+        <w:rPr>
+          <w:rFonts w:ascii="Times New Roman" w:hAnsi="Times New Roman"/>
+          <w:i w:val="false"/>
+          <w:iCs w:val="false"/>
+          <w:highlight w:val="yellow"/>
+          <w:lang w:val="en-GB"/>
+        </w:rPr>
+        <w:t xml:space="preserve"> as a random factor. </w:t>
+      </w:r>
+      <w:r>
+        <w:rPr>
+          <w:rFonts w:ascii="Times New Roman" w:hAnsi="Times New Roman"/>
+          <w:i w:val="false"/>
+          <w:iCs w:val="false"/>
+          <w:highlight w:val="yellow"/>
+          <w:lang w:val="en-GB"/>
+        </w:rPr>
+        <w:t>W</w:t>
+      </w:r>
+      <w:r>
+        <w:rPr>
+          <w:rFonts w:ascii="Times New Roman" w:hAnsi="Times New Roman"/>
+          <w:i w:val="false"/>
+          <w:iCs w:val="false"/>
+          <w:highlight w:val="yellow"/>
+          <w:lang w:val="en-GB"/>
+        </w:rPr>
+        <w:t>e model</w:t>
+      </w:r>
+      <w:r>
+        <w:rPr>
+          <w:rFonts w:ascii="Times New Roman" w:hAnsi="Times New Roman"/>
+          <w:i w:val="false"/>
+          <w:iCs w:val="false"/>
+          <w:highlight w:val="yellow"/>
+          <w:lang w:val="en-GB"/>
+        </w:rPr>
+        <w:t>l</w:t>
+      </w:r>
+      <w:r>
+        <w:rPr>
+          <w:rFonts w:ascii="Times New Roman" w:hAnsi="Times New Roman"/>
+          <w:i w:val="false"/>
+          <w:iCs w:val="false"/>
+          <w:highlight w:val="yellow"/>
+          <w:lang w:val="en-GB"/>
+        </w:rPr>
+        <w:t xml:space="preserve">ed logarithm of the total biomass of the plots </w:t>
+      </w:r>
+      <w:r>
+        <w:rPr>
+          <w:rFonts w:ascii="Times New Roman" w:hAnsi="Times New Roman"/>
+          <w:i w:val="false"/>
+          <w:iCs w:val="false"/>
+          <w:highlight w:val="yellow"/>
+          <w:lang w:val="en-GB"/>
+        </w:rPr>
+        <w:t xml:space="preserve">and traits </w:t>
+      </w:r>
+      <w:r>
+        <w:rPr>
+          <w:rFonts w:ascii="Times New Roman" w:hAnsi="Times New Roman"/>
+          <w:i w:val="false"/>
+          <w:iCs w:val="false"/>
+          <w:highlight w:val="yellow"/>
+          <w:lang w:val="en-GB"/>
+        </w:rPr>
+        <w:t>using</w:t>
+      </w:r>
+      <w:r>
+        <w:rPr>
+          <w:rFonts w:ascii="Times New Roman" w:hAnsi="Times New Roman"/>
+          <w:i w:val="false"/>
+          <w:iCs w:val="false"/>
+          <w:highlight w:val="yellow"/>
+          <w:lang w:val="en-GB"/>
+        </w:rPr>
+        <w:t xml:space="preserve"> </w:t>
       </w:r>
       <w:r>
         <w:rPr>
@@ -795,35 +871,14 @@
           <w:highlight w:val="yellow"/>
           <w:lang w:val="en-GB"/>
         </w:rPr>
-        <w:t xml:space="preserve"> function in packgae lme4 in R where we modeled logarithm of the total biomass of the plots. </w:t>
-      </w:r>
-      <w:r>
-        <w:rPr>
-          <w:rFonts w:ascii="Times New Roman" w:hAnsi="Times New Roman"/>
-          <w:lang w:val="en-GB"/>
-        </w:rPr>
-        <w:t xml:space="preserve">LDMC values were logit transformed, and SLA log transformed prior to the analyses to obtain Gaussian error distributions. For the number of species </w:t>
-      </w:r>
-      <w:r>
-        <w:rPr>
-          <w:rFonts w:ascii="Times New Roman" w:hAnsi="Times New Roman"/>
-          <w:lang w:val="en-GB"/>
-        </w:rPr>
-        <w:t>within the</w:t>
-      </w:r>
-      <w:r>
-        <w:rPr>
-          <w:rFonts w:ascii="Times New Roman" w:hAnsi="Times New Roman"/>
-          <w:lang w:val="en-GB"/>
-        </w:rPr>
-        <w:t xml:space="preserve"> plot we used Poisson distribution </w:t>
-      </w:r>
-      <w:r>
-        <w:rPr>
-          <w:rFonts w:ascii="Times New Roman" w:hAnsi="Times New Roman"/>
-          <w:lang w:val="en-GB"/>
-        </w:rPr>
-        <w:t xml:space="preserve">and function </w:t>
+        <w:t xml:space="preserve"> function. </w:t>
+      </w:r>
+      <w:r>
+        <w:rPr>
+          <w:rFonts w:ascii="Times New Roman" w:hAnsi="Times New Roman"/>
+          <w:lang w:val="en-GB"/>
+        </w:rPr>
+        <w:t xml:space="preserve">LDMC values were logit transformed, and SLA log transformed prior to the analyses to obtain Gaussian error distributions. For the number of species within the plot we used Poisson distribution and function </w:t>
       </w:r>
       <w:r>
         <w:rPr>
@@ -839,35 +894,28 @@
           <w:rFonts w:ascii="Times New Roman" w:hAnsi="Times New Roman"/>
           <w:lang w:val="en-GB"/>
         </w:rPr>
-        <w:t>. Due to overdispersion we model</w:t>
-      </w:r>
-      <w:r>
-        <w:rPr>
-          <w:rFonts w:ascii="Times New Roman" w:hAnsi="Times New Roman"/>
-          <w:lang w:val="en-GB"/>
-        </w:rPr>
-        <w:t>l</w:t>
-      </w:r>
-      <w:r>
-        <w:rPr>
-          <w:rFonts w:ascii="Times New Roman" w:hAnsi="Times New Roman"/>
-          <w:lang w:val="en-GB"/>
-        </w:rPr>
-        <w:t>ed number of stems per plot using the negative binomial distr</w:t>
-      </w:r>
-      <w:r>
-        <w:rPr>
-          <w:rFonts w:ascii="Times New Roman" w:hAnsi="Times New Roman"/>
-          <w:lang w:val="en-GB"/>
-        </w:rPr>
-        <w:t>i</w:t>
-      </w:r>
-      <w:r>
-        <w:rPr>
-          <w:rFonts w:ascii="Times New Roman" w:hAnsi="Times New Roman"/>
-          <w:lang w:val="en-GB"/>
-        </w:rPr>
-        <w:t xml:space="preserve">bution, </w:t>
+        <w:t>. Due to over</w:t>
+      </w:r>
+      <w:r>
+        <w:rPr>
+          <w:rFonts w:ascii="Times New Roman" w:hAnsi="Times New Roman"/>
+          <w:lang w:val="en-GB"/>
+        </w:rPr>
+        <w:t>-</w:t>
+      </w:r>
+      <w:r>
+        <w:rPr>
+          <w:rFonts w:ascii="Times New Roman" w:hAnsi="Times New Roman"/>
+          <w:lang w:val="en-GB"/>
+        </w:rPr>
+        <w:t xml:space="preserve">dispersion we modelled number of stems per plot using the negative binomial distribution, </w:t>
+      </w:r>
+      <w:r>
+        <w:rPr>
+          <w:rFonts w:ascii="Times New Roman" w:hAnsi="Times New Roman"/>
+          <w:lang w:val="en-GB"/>
+        </w:rPr>
+        <w:t xml:space="preserve">and estimated parameters of the model </w:t>
       </w:r>
       <w:r>
         <w:rPr>
@@ -892,34 +940,71 @@
           <w:iCs w:val="false"/>
           <w:lang w:val="en-GB"/>
         </w:rPr>
-        <w:t xml:space="preserve"> function and we </w:t>
-      </w:r>
-      <w:r>
-        <w:rPr>
-          <w:rFonts w:ascii="Times New Roman" w:hAnsi="Times New Roman"/>
-          <w:i w:val="false"/>
-          <w:iCs w:val="false"/>
-          <w:lang w:val="en-GB"/>
-        </w:rPr>
-        <w:t xml:space="preserve">obtained p-values </w:t>
-      </w:r>
-      <w:r>
-        <w:rPr>
-          <w:rFonts w:ascii="Times New Roman" w:hAnsi="Times New Roman"/>
-          <w:i w:val="false"/>
-          <w:iCs w:val="false"/>
-          <w:lang w:val="en-GB"/>
-        </w:rPr>
-        <w:t xml:space="preserve">for our comparisons </w:t>
-      </w:r>
-      <w:r>
-        <w:rPr>
-          <w:rFonts w:ascii="Times New Roman" w:hAnsi="Times New Roman"/>
-          <w:i w:val="false"/>
-          <w:iCs w:val="false"/>
-          <w:lang w:val="en-GB"/>
-        </w:rPr>
-        <w:t>using</w:t>
+        <w:t xml:space="preserve"> function. </w:t>
+      </w:r>
+      <w:r>
+        <w:rPr>
+          <w:rFonts w:ascii="Times New Roman" w:hAnsi="Times New Roman"/>
+          <w:i w:val="false"/>
+          <w:iCs w:val="false"/>
+          <w:lang w:val="en-GB"/>
+        </w:rPr>
+        <w:t xml:space="preserve">All the above analysis were performed in R () using </w:t>
+      </w:r>
+      <w:r>
+        <w:rPr>
+          <w:rFonts w:ascii="Times New Roman" w:hAnsi="Times New Roman"/>
+          <w:i w:val="false"/>
+          <w:iCs w:val="false"/>
+          <w:highlight w:val="yellow"/>
+          <w:lang w:val="en-GB"/>
+        </w:rPr>
+        <w:t>lme4 package ()</w:t>
+      </w:r>
+      <w:r>
+        <w:rPr>
+          <w:rFonts w:ascii="Times New Roman" w:hAnsi="Times New Roman"/>
+          <w:i w:val="false"/>
+          <w:iCs w:val="false"/>
+          <w:lang w:val="en-GB"/>
+        </w:rPr>
+        <w:t xml:space="preserve">. For the above analyses </w:t>
+      </w:r>
+      <w:r>
+        <w:rPr>
+          <w:rFonts w:ascii="Times New Roman" w:hAnsi="Times New Roman"/>
+          <w:i w:val="false"/>
+          <w:iCs w:val="false"/>
+          <w:lang w:val="en-GB"/>
+        </w:rPr>
+        <w:t xml:space="preserve">we obtained p-values </w:t>
+      </w:r>
+      <w:r>
+        <w:rPr>
+          <w:rFonts w:ascii="Times New Roman" w:hAnsi="Times New Roman"/>
+          <w:i w:val="false"/>
+          <w:iCs w:val="false"/>
+          <w:lang w:val="en-GB"/>
+        </w:rPr>
+        <w:t xml:space="preserve">for </w:t>
+      </w:r>
+      <w:r>
+        <w:rPr>
+          <w:rFonts w:ascii="Times New Roman" w:hAnsi="Times New Roman"/>
+          <w:i w:val="false"/>
+          <w:iCs w:val="false"/>
+          <w:lang w:val="en-GB"/>
+        </w:rPr>
+        <w:t xml:space="preserve">our comparisons </w:t>
+      </w:r>
+      <w:r>
+        <w:rPr>
+          <w:rFonts w:ascii="Times New Roman" w:hAnsi="Times New Roman"/>
+          <w:i w:val="false"/>
+          <w:iCs w:val="false"/>
+          <w:lang w:val="en-GB"/>
+        </w:rPr>
+        <w:t>with control plot we used</w:t>
       </w:r>
       <w:r>
         <w:rPr>
@@ -955,14 +1040,32 @@
           <w:iCs w:val="false"/>
           <w:lang w:val="en-GB"/>
         </w:rPr>
-        <w:t>package</w:t>
-      </w:r>
-      <w:r>
-        <w:rPr>
-          <w:rFonts w:ascii="Times New Roman" w:hAnsi="Times New Roman"/>
-          <w:lang w:val="en-GB"/>
-        </w:rPr>
-        <w:t xml:space="preserve">. </w:t>
+        <w:t>p</w:t>
+      </w:r>
+      <w:r>
+        <w:rPr>
+          <w:rFonts w:ascii="Times New Roman" w:hAnsi="Times New Roman"/>
+          <w:i w:val="false"/>
+          <w:iCs w:val="false"/>
+          <w:lang w:val="en-GB"/>
+        </w:rPr>
+        <w:t xml:space="preserve">ackage </w:t>
+      </w:r>
+      <w:r>
+        <w:rPr>
+          <w:rFonts w:ascii="Times New Roman" w:hAnsi="Times New Roman"/>
+          <w:i w:val="false"/>
+          <w:iCs w:val="false"/>
+          <w:lang w:val="en-GB"/>
+        </w:rPr>
+        <w:t>()</w:t>
+      </w:r>
+      <w:r>
+        <w:rPr>
+          <w:rFonts w:ascii="Times New Roman" w:hAnsi="Times New Roman"/>
+          <w:lang w:val="en-GB"/>
+        </w:rPr>
+        <w:t>.</w:t>
       </w:r>
     </w:p>
     <w:p>
@@ -975,91 +1078,7 @@
           <w:rFonts w:ascii="Times New Roman" w:hAnsi="Times New Roman"/>
           <w:lang w:val="en-GB"/>
         </w:rPr>
-        <w:t xml:space="preserve">To test if our treatments significantly affected community composition we used RDA ordination conditioned on block as implemented in vegan package (Oksanen et al. 2016). Significance of differences were assessed by permutation tests (999 randomizations) preserving the random structure of blocks determined by the experimental design. Because of differences in local </w:t>
-      </w:r>
-      <w:r>
-        <w:rPr>
-          <w:rFonts w:ascii="Times New Roman" w:hAnsi="Times New Roman"/>
-          <w:lang w:val="en-GB"/>
-        </w:rPr>
-        <w:t>biomass</w:t>
-      </w:r>
-      <w:r>
-        <w:rPr>
-          <w:rFonts w:ascii="Times New Roman" w:hAnsi="Times New Roman"/>
-          <w:lang w:val="en-GB"/>
-        </w:rPr>
-        <w:t xml:space="preserve"> of </w:t>
-      </w:r>
-      <w:r>
-        <w:rPr>
-          <w:rFonts w:ascii="Times New Roman" w:hAnsi="Times New Roman"/>
-          <w:lang w:val="en-GB"/>
-        </w:rPr>
-        <w:t>plant communities</w:t>
-      </w:r>
-      <w:r>
-        <w:rPr>
-          <w:rFonts w:ascii="Times New Roman" w:hAnsi="Times New Roman"/>
-          <w:lang w:val="en-GB"/>
-        </w:rPr>
-        <w:t xml:space="preserve"> between locations we standardized </w:t>
-      </w:r>
-      <w:r>
-        <w:rPr>
-          <w:rFonts w:ascii="Times New Roman" w:hAnsi="Times New Roman"/>
-          <w:lang w:val="en-GB"/>
-        </w:rPr>
-        <w:t xml:space="preserve">individual </w:t>
-      </w:r>
-      <w:r>
-        <w:rPr>
-          <w:rFonts w:ascii="Times New Roman" w:hAnsi="Times New Roman"/>
-          <w:lang w:val="en-GB"/>
-        </w:rPr>
-        <w:t xml:space="preserve">plant </w:t>
-      </w:r>
-      <w:r>
-        <w:rPr>
-          <w:rFonts w:ascii="Times New Roman" w:hAnsi="Times New Roman"/>
-          <w:lang w:val="en-GB"/>
-        </w:rPr>
-        <w:t>biomass</w:t>
-      </w:r>
-      <w:r>
-        <w:rPr>
-          <w:rFonts w:ascii="Times New Roman" w:hAnsi="Times New Roman"/>
-          <w:lang w:val="en-GB"/>
-        </w:rPr>
-        <w:t xml:space="preserve"> by total </w:t>
-      </w:r>
-      <w:r>
-        <w:rPr>
-          <w:rFonts w:ascii="Times New Roman" w:hAnsi="Times New Roman"/>
-          <w:lang w:val="en-GB"/>
-        </w:rPr>
-        <w:t>biomass of the community</w:t>
-      </w:r>
-      <w:r>
-        <w:rPr>
-          <w:rFonts w:ascii="Times New Roman" w:hAnsi="Times New Roman"/>
-          <w:lang w:val="en-GB"/>
-        </w:rPr>
-        <w:t xml:space="preserve"> within </w:t>
-      </w:r>
-      <w:r>
-        <w:rPr>
-          <w:rFonts w:ascii="Times New Roman" w:hAnsi="Times New Roman"/>
-          <w:lang w:val="en-GB"/>
-        </w:rPr>
-        <w:t>each</w:t>
-      </w:r>
-      <w:r>
-        <w:rPr>
-          <w:rFonts w:ascii="Times New Roman" w:hAnsi="Times New Roman"/>
-          <w:lang w:val="en-GB"/>
-        </w:rPr>
-        <w:t xml:space="preserve"> plot. </w:t>
+        <w:t xml:space="preserve">To test if our treatments significantly affected community composition we used RDA ordination conditioned on block as implemented in vegan package (Oksanen et al. 2016). Significance of differences were assessed by permutation tests (999 randomizations) preserving the random structure of blocks determined by the experimental design. Because of differences in local biomass of plant communities between locations we standardized individual plant biomass by total biomass of the community within each plot. </w:t>
       </w:r>
     </w:p>
     <w:p>
@@ -1080,43 +1099,35 @@
           <w:highlight w:val="yellow"/>
           <w:lang w:val="en-GB"/>
         </w:rPr>
-        <w:t xml:space="preserve">In our case we adapted this procedure to species’ biomass instead of number of individuals </w:t>
-      </w:r>
-      <w:r>
-        <w:rPr>
-          <w:rFonts w:ascii="Times New Roman" w:hAnsi="Times New Roman"/>
-          <w:highlight w:val="yellow"/>
-          <w:lang w:val="en-GB"/>
-        </w:rPr>
-        <w:t xml:space="preserve">[I should try to run these models using individual dbh and not biomass] </w:t>
-      </w:r>
-      <w:r>
-        <w:rPr>
-          <w:rFonts w:ascii="Times New Roman" w:hAnsi="Times New Roman"/>
-          <w:lang w:val="en-GB"/>
-        </w:rPr>
-        <w:t xml:space="preserve">. We also modified previous approaches </w:t>
-      </w:r>
-      <w:r>
-        <w:rPr>
-          <w:rFonts w:ascii="Times New Roman" w:hAnsi="Times New Roman"/>
-          <w:lang w:val="en-GB"/>
-        </w:rPr>
-        <w:t>further and</w:t>
-      </w:r>
-      <w:r>
-        <w:rPr>
-          <w:rFonts w:ascii="Times New Roman" w:hAnsi="Times New Roman"/>
-          <w:lang w:val="en-GB"/>
-        </w:rPr>
-        <w:t xml:space="preserve"> for each randomization </w:t>
-      </w:r>
-      <w:r>
-        <w:rPr>
-          <w:rFonts w:ascii="Times New Roman" w:hAnsi="Times New Roman"/>
-          <w:lang w:val="en-GB"/>
-        </w:rPr>
-        <w:t>we selected</w:t>
+        <w:t xml:space="preserve">In our case we adapted this procedure to species’ biomass instead of number of individuals [I should try to run these models using individual dbh and not biomass] </w:t>
+      </w:r>
+      <w:r>
+        <w:rPr>
+          <w:rFonts w:ascii="Times New Roman" w:hAnsi="Times New Roman"/>
+          <w:lang w:val="en-GB"/>
+        </w:rPr>
+        <w:t xml:space="preserve">. We also modified previous approaches further and </w:t>
+      </w:r>
+      <w:r>
+        <w:rPr>
+          <w:rFonts w:ascii="Times New Roman" w:hAnsi="Times New Roman"/>
+          <w:lang w:val="en-GB"/>
+        </w:rPr>
+        <w:t>performed</w:t>
+      </w:r>
+      <w:r>
+        <w:rPr>
+          <w:rFonts w:ascii="Times New Roman" w:hAnsi="Times New Roman"/>
+          <w:lang w:val="en-GB"/>
+        </w:rPr>
+        <w:t xml:space="preserve"> randomization</w:t>
+      </w:r>
+      <w:r>
+        <w:rPr>
+          <w:rFonts w:ascii="Times New Roman" w:hAnsi="Times New Roman"/>
+          <w:lang w:val="en-GB"/>
+        </w:rPr>
+        <w:t>s</w:t>
       </w:r>
       <w:r>
         <w:rPr>
@@ -1130,84 +1141,56 @@
           <w:rFonts w:ascii="Times New Roman" w:hAnsi="Times New Roman"/>
           <w:lang w:val="en-GB"/>
         </w:rPr>
-        <w:t>plant communities</w:t>
-      </w:r>
-      <w:r>
-        <w:rPr>
-          <w:rFonts w:ascii="Times New Roman" w:hAnsi="Times New Roman"/>
-          <w:lang w:val="en-GB"/>
-        </w:rPr>
-        <w:t xml:space="preserve"> only to </w:t>
-      </w:r>
-      <w:r>
-        <w:rPr>
-          <w:rFonts w:ascii="Times New Roman" w:hAnsi="Times New Roman"/>
-          <w:lang w:val="en-GB"/>
-        </w:rPr>
-        <w:t xml:space="preserve">those on </w:t>
-      </w:r>
-      <w:r>
-        <w:rPr>
-          <w:rFonts w:ascii="Times New Roman" w:hAnsi="Times New Roman"/>
-          <w:lang w:val="en-GB"/>
-        </w:rPr>
-        <w:t>control plots and treatment plot</w:t>
-      </w:r>
-      <w:r>
-        <w:rPr>
-          <w:rFonts w:ascii="Times New Roman" w:hAnsi="Times New Roman"/>
-          <w:lang w:val="en-GB"/>
-        </w:rPr>
-        <w:t>s</w:t>
-      </w:r>
-      <w:r>
-        <w:rPr>
-          <w:rFonts w:ascii="Times New Roman" w:hAnsi="Times New Roman"/>
-          <w:lang w:val="en-GB"/>
-        </w:rPr>
-        <w:t xml:space="preserve">, so that </w:t>
-      </w:r>
-      <w:r>
-        <w:rPr>
-          <w:rFonts w:ascii="Times New Roman" w:hAnsi="Times New Roman"/>
-          <w:lang w:val="en-GB"/>
-        </w:rPr>
-        <w:t xml:space="preserve">plots with </w:t>
-      </w:r>
-      <w:r>
-        <w:rPr>
-          <w:rFonts w:ascii="Times New Roman" w:hAnsi="Times New Roman"/>
-          <w:lang w:val="en-GB"/>
-        </w:rPr>
-        <w:t xml:space="preserve">experimental </w:t>
-      </w:r>
-      <w:r>
-        <w:rPr>
-          <w:rFonts w:ascii="Times New Roman" w:hAnsi="Times New Roman"/>
-          <w:lang w:val="en-GB"/>
-        </w:rPr>
-        <w:t>treatments</w:t>
-      </w:r>
-      <w:r>
-        <w:rPr>
-          <w:rFonts w:ascii="Times New Roman" w:hAnsi="Times New Roman"/>
-          <w:lang w:val="en-GB"/>
-        </w:rPr>
-        <w:t xml:space="preserve"> (30 plots vs. 6 control plots) would not be over-represented in the randomization procedure. Therefore, in each procedure we sub</w:t>
-      </w:r>
-      <w:r>
-        <w:rPr>
-          <w:rFonts w:ascii="Times New Roman" w:hAnsi="Times New Roman"/>
-          <w:lang w:val="en-GB"/>
-        </w:rPr>
-        <w:t>-</w:t>
-      </w:r>
-      <w:r>
-        <w:rPr>
-          <w:rFonts w:ascii="Times New Roman" w:hAnsi="Times New Roman"/>
-          <w:lang w:val="en-GB"/>
-        </w:rPr>
-        <w:t>setted full community dataset to 12 plots (six control plots and six treatment plots) for each of the five different comparisons between control plot and experimental treatments. For any given pair of plots both plant communities were randomly assembled using following constraints:</w:t>
+        <w:t xml:space="preserve">for each pair of </w:t>
+      </w:r>
+      <w:r>
+        <w:rPr>
+          <w:rFonts w:ascii="Times New Roman" w:hAnsi="Times New Roman"/>
+          <w:lang w:val="en-GB"/>
+        </w:rPr>
+        <w:t xml:space="preserve">control and treatment plant communities. </w:t>
+      </w:r>
+      <w:r>
+        <w:rPr>
+          <w:rFonts w:ascii="Times New Roman" w:hAnsi="Times New Roman"/>
+          <w:lang w:val="en-GB"/>
+        </w:rPr>
+        <w:t xml:space="preserve">It ensured that </w:t>
+      </w:r>
+      <w:r>
+        <w:rPr>
+          <w:rFonts w:ascii="Times New Roman" w:hAnsi="Times New Roman"/>
+          <w:lang w:val="en-GB"/>
+        </w:rPr>
+        <w:t xml:space="preserve">plots with experimental treatments (30 plots vs. 6 control plots) would not be over-represented in the randomization procedure. </w:t>
+      </w:r>
+      <w:r>
+        <w:rPr>
+          <w:rFonts w:ascii="Times New Roman" w:hAnsi="Times New Roman"/>
+          <w:lang w:val="en-GB"/>
+        </w:rPr>
+        <w:t>Therefore, w</w:t>
+      </w:r>
+      <w:r>
+        <w:rPr>
+          <w:rFonts w:ascii="Times New Roman" w:hAnsi="Times New Roman"/>
+          <w:lang w:val="en-GB"/>
+        </w:rPr>
+        <w:t xml:space="preserve">e sub-setted full community dataset to 12 plots (six control plots and six treatment plots) for each of the five different comparisons between control plot and experimental treatments. For any given pair of plots plant communities </w:t>
+      </w:r>
+      <w:r>
+        <w:rPr>
+          <w:rFonts w:ascii="Times New Roman" w:hAnsi="Times New Roman"/>
+          <w:lang w:val="en-GB"/>
+        </w:rPr>
+        <w:t xml:space="preserve">from control and treatment plots </w:t>
+      </w:r>
+      <w:r>
+        <w:rPr>
+          <w:rFonts w:ascii="Times New Roman" w:hAnsi="Times New Roman"/>
+          <w:lang w:val="en-GB"/>
+        </w:rPr>
+        <w:t>were randomly assembled using following constraints:</w:t>
       </w:r>
       <w:r>
         <w:rPr>
@@ -1226,16 +1209,7 @@
           <w:highlight w:val="yellow"/>
           <w:lang w:val="en-GB"/>
         </w:rPr>
-        <w:t>[I should sample individuals until biomass value is achieved!]</w:t>
-      </w:r>
-      <w:r>
-        <w:rPr>
-          <w:rFonts w:ascii="Times New Roman" w:hAnsi="Times New Roman"/>
-          <w:b w:val="false"/>
-          <w:bCs w:val="false"/>
-          <w:lang w:val="en-GB"/>
-        </w:rPr>
-        <w:t xml:space="preserve"> we were sampling units of biomass equal to 1g, the lowest biomass measured in our plots. </w:t>
+        <w:t>[I should sample individuals until biomass/</w:t>
       </w:r>
       <w:r>
         <w:rPr>
@@ -1245,6 +1219,35 @@
           <w:highlight w:val="yellow"/>
           <w:lang w:val="en-GB"/>
         </w:rPr>
+        <w:t>total dbh</w:t>
+      </w:r>
+      <w:r>
+        <w:rPr>
+          <w:rFonts w:ascii="Times New Roman" w:hAnsi="Times New Roman"/>
+          <w:b w:val="false"/>
+          <w:bCs w:val="false"/>
+          <w:highlight w:val="yellow"/>
+          <w:lang w:val="en-GB"/>
+        </w:rPr>
+        <w:t xml:space="preserve"> value is achieved!]</w:t>
+      </w:r>
+      <w:r>
+        <w:rPr>
+          <w:rFonts w:ascii="Times New Roman" w:hAnsi="Times New Roman"/>
+          <w:b w:val="false"/>
+          <w:bCs w:val="false"/>
+          <w:lang w:val="en-GB"/>
+        </w:rPr>
+        <w:t xml:space="preserve"> we were sampling units of biomass equal to 1g, the lowest biomass measured in our plots. </w:t>
+      </w:r>
+      <w:r>
+        <w:rPr>
+          <w:rFonts w:ascii="Times New Roman" w:hAnsi="Times New Roman"/>
+          <w:b w:val="false"/>
+          <w:bCs w:val="false"/>
+          <w:highlight w:val="yellow"/>
+          <w:lang w:val="en-GB"/>
+        </w:rPr>
         <w:t>[will results change if I increase this value?]</w:t>
       </w:r>
       <w:r>
@@ -1264,23 +1267,27 @@
           <w:color w:val="222222"/>
           <w:lang w:val="en-GB"/>
         </w:rPr>
-        <w:t xml:space="preserve"> was repeated 999 times and at each randomization Bray-Curtis (BC) similarity of randomized communities was calculated to quantify compositional turnover. These randomized BC values were then compared to the empirically observed similarity values for a given pair of plots. Next we calculated proportion of iterations, where the BC index was smaller or equal to its empirical value. To obtain Raup–Crick index we subtracted 0.5 from that proportion and divided this difference by two, so that it ranges from a negative one to one (Chase et al. 2011). </w:t>
-      </w:r>
-      <w:r>
-        <w:rPr>
-          <w:rFonts w:ascii="Times New Roman" w:hAnsi="Times New Roman"/>
+        <w:t xml:space="preserve"> was repeated 999 times and at each randomization Bray-Curtis (BC) </w:t>
+      </w:r>
+      <w:r>
+        <w:rPr>
+          <w:rFonts w:ascii="Times New Roman" w:hAnsi="Times New Roman"/>
+          <w:b w:val="false"/>
+          <w:bCs w:val="false"/>
           <w:color w:val="222222"/>
           <w:lang w:val="en-GB"/>
         </w:rPr>
-        <w:t>This index has a useful interpretation as it indicates whether a pair of plots is less similar, or as similar as the community composition expected by chance. It therefore can be used to measures importance of deterministic processes in community assembly process and values close to negative one show that community is assembled in a deterministic and convergent fashion, whereas values of RC close to 1 are driven also by deterministic but divergent processes. By following procedure developed in Alberti et al. (2017), we tested if treatments had an effect on community assembly process using linear mixed models. We average</w:t>
-      </w:r>
-      <w:r>
-        <w:rPr>
-          <w:rFonts w:ascii="Times New Roman" w:hAnsi="Times New Roman"/>
+        <w:t>dis</w:t>
+      </w:r>
+      <w:r>
+        <w:rPr>
+          <w:rFonts w:ascii="Times New Roman" w:hAnsi="Times New Roman"/>
+          <w:b w:val="false"/>
+          <w:bCs w:val="false"/>
           <w:color w:val="222222"/>
           <w:lang w:val="en-GB"/>
         </w:rPr>
-        <w:t>d</w:t>
+        <w:t xml:space="preserve">similarity of randomized communities was calculated to quantify compositional turnover. These randomized BC values were then compared to the empirically observed similarity values for a given pair of plots. Next we calculated proportion of iterations, where the BC index was smaller or equal to its empirical value. To obtain Raup–Crick index we subtracted 0.5 from that proportion and divided this difference by two, so that it ranges from a negative one to one (Chase et al. 2011). </w:t>
       </w:r>
       <w:r>
         <w:rPr>
@@ -1288,39 +1295,7 @@
           <w:color w:val="222222"/>
           <w:lang w:val="en-GB"/>
         </w:rPr>
-        <w:t xml:space="preserve"> Raup-Crick value</w:t>
-      </w:r>
-      <w:r>
-        <w:rPr>
-          <w:rFonts w:ascii="Times New Roman" w:hAnsi="Times New Roman"/>
-          <w:color w:val="222222"/>
-          <w:lang w:val="en-GB"/>
-        </w:rPr>
-        <w:t>s</w:t>
-      </w:r>
-      <w:r>
-        <w:rPr>
-          <w:rFonts w:ascii="Times New Roman" w:hAnsi="Times New Roman"/>
-          <w:color w:val="222222"/>
-          <w:lang w:val="en-GB"/>
-        </w:rPr>
-        <w:t xml:space="preserve"> for </w:t>
-      </w:r>
-      <w:r>
-        <w:rPr>
-          <w:rFonts w:ascii="Times New Roman" w:hAnsi="Times New Roman"/>
-          <w:color w:val="222222"/>
-          <w:lang w:val="en-GB"/>
-        </w:rPr>
-        <w:t>all of the</w:t>
-      </w:r>
-      <w:r>
-        <w:rPr>
-          <w:rFonts w:ascii="Times New Roman" w:hAnsi="Times New Roman"/>
-          <w:color w:val="222222"/>
-          <w:lang w:val="en-GB"/>
-        </w:rPr>
-        <w:t xml:space="preserve"> comparison of that plot with all the other plots of the same treatment to be the response (five comparisons for each replicated treatment, i.e.: 1 vs. 2, 1vs. 3, 1 vs. 4, 1 vs. 5, 1 vs. 6). We used treatment as a fixed effect, block as a random effect and performed our analysis using </w:t>
+        <w:t xml:space="preserve">This index has a useful interpretation as it indicates whether a pair of plots is less similar, or as similar as the community composition expected by chance. It therefore can be used to measures importance of deterministic processes in community assembly process and values close to negative one show that community is assembled in a deterministic and convergent fashion, whereas values of RC close to 1 are driven also by deterministic but divergent processes. By following procedure developed in Alberti et al. (2017), we tested if treatments had an effect on community assembly process using linear mixed models. We averaged Raup-Crick values for all of the comparison of that plot with all the other plots of the same treatment to be the response (five comparisons for each replicated treatment, i.e.: 1 vs. 2, 1vs. 3, 1 vs. 4, 1 vs. 5, 1 vs. 6). We used treatment as a fixed effect, block as a random effect and performed our analysis using </w:t>
       </w:r>
       <w:r>
         <w:rPr>
@@ -1338,7 +1313,33 @@
           <w:color w:val="222222"/>
           <w:lang w:val="en-GB"/>
         </w:rPr>
-        <w:t xml:space="preserve"> function as described above and we used likelihood ratios to test the significant differences between the control and treatment plots.</w:t>
+        <w:t xml:space="preserve"> function as described above and we used likelihood ratios to test the significant differences between the control and treatment plots. </w:t>
+      </w:r>
+      <w:r>
+        <w:rPr>
+          <w:rFonts w:ascii="Times New Roman" w:hAnsi="Times New Roman"/>
+          <w:color w:val="222222"/>
+          <w:lang w:val="en-GB"/>
+        </w:rPr>
+        <w:t xml:space="preserve">BC index of dissimilarity was calculated using </w:t>
+      </w:r>
+      <w:r>
+        <w:rPr>
+          <w:rFonts w:ascii="Times New Roman" w:hAnsi="Times New Roman"/>
+          <w:i/>
+          <w:iCs/>
+          <w:color w:val="222222"/>
+          <w:lang w:val="en-GB"/>
+        </w:rPr>
+        <w:t>vegdist</w:t>
+      </w:r>
+      <w:r>
+        <w:rPr>
+          <w:rFonts w:ascii="Times New Roman" w:hAnsi="Times New Roman"/>
+          <w:color w:val="222222"/>
+          <w:lang w:val="en-GB"/>
+        </w:rPr>
+        <w:t xml:space="preserve"> function from vegan package.</w:t>
       </w:r>
     </w:p>
     <w:p>
@@ -1376,81 +1377,138 @@
           <w:rFonts w:ascii="Times New Roman" w:hAnsi="Times New Roman"/>
           <w:lang w:val="en-GB"/>
         </w:rPr>
-        <w:t xml:space="preserve">After one year of growth, </w:t>
-      </w:r>
-      <w:r>
-        <w:rPr>
-          <w:rFonts w:ascii="Times New Roman" w:hAnsi="Times New Roman"/>
-          <w:lang w:val="en-GB"/>
-        </w:rPr>
-        <w:t>richness</w:t>
-      </w:r>
-      <w:r>
-        <w:rPr>
-          <w:rFonts w:ascii="Times New Roman" w:hAnsi="Times New Roman"/>
-          <w:lang w:val="en-GB"/>
-        </w:rPr>
-        <w:t xml:space="preserve"> across all experimental plots </w:t>
-      </w:r>
-      <w:r>
-        <w:rPr>
-          <w:rFonts w:ascii="Times New Roman" w:hAnsi="Times New Roman"/>
-          <w:lang w:val="en-GB"/>
-        </w:rPr>
-        <w:t xml:space="preserve">amounted to </w:t>
-      </w:r>
-      <w:r>
-        <w:rPr>
-          <w:rFonts w:ascii="Times New Roman" w:hAnsi="Times New Roman"/>
-          <w:lang w:val="en-GB"/>
-        </w:rPr>
-        <w:t xml:space="preserve">96 plant species (Table S1), </w:t>
-      </w:r>
-      <w:r>
-        <w:rPr>
-          <w:rFonts w:ascii="Times New Roman" w:hAnsi="Times New Roman"/>
-          <w:lang w:val="en-GB"/>
-        </w:rPr>
-        <w:t xml:space="preserve">with </w:t>
-      </w:r>
-      <w:r>
-        <w:rPr>
-          <w:rFonts w:ascii="Times New Roman" w:hAnsi="Times New Roman"/>
-          <w:lang w:val="en-GB"/>
-        </w:rPr>
-        <w:t xml:space="preserve">40 woody species. </w:t>
-      </w:r>
-      <w:r>
-        <w:rPr>
-          <w:rFonts w:ascii="Times New Roman" w:hAnsi="Times New Roman"/>
-          <w:lang w:val="en-GB"/>
-        </w:rPr>
-        <w:t xml:space="preserve">Average biomass per plot </w:t>
-      </w:r>
-      <w:r>
-        <w:rPr>
-          <w:rFonts w:ascii="Times New Roman" w:hAnsi="Times New Roman"/>
-          <w:lang w:val="en-GB"/>
-        </w:rPr>
-        <w:t>was 82.156 kg (CI</w:t>
-      </w:r>
-      <w:bookmarkStart w:id="6" w:name="rstudio_console_output"/>
+        <w:t xml:space="preserve">After one year of growth, richness across all experimental plots amounted to 96 plant species (Table S1), with 40 woody species. One insecticide treated plot </w:t>
+      </w:r>
+      <w:r>
+        <w:rPr>
+          <w:rFonts w:ascii="Times New Roman" w:hAnsi="Times New Roman"/>
+          <w:lang w:val="en-GB"/>
+        </w:rPr>
+        <w:t>was</w:t>
+      </w:r>
+      <w:r>
+        <w:rPr>
+          <w:rFonts w:ascii="Times New Roman" w:hAnsi="Times New Roman"/>
+          <w:lang w:val="en-GB"/>
+        </w:rPr>
+        <w:t xml:space="preserve"> overgro</w:t>
+      </w:r>
+      <w:bookmarkStart w:id="6" w:name="rstudio_console_output6"/>
       <w:bookmarkEnd w:id="6"/>
       <w:r>
         <w:rPr>
           <w:rFonts w:ascii="Times New Roman" w:hAnsi="Times New Roman"/>
           <w:lang w:val="en-GB"/>
         </w:rPr>
+        <w:t xml:space="preserve">wn by a </w:t>
+      </w:r>
+      <w:r>
+        <w:rPr>
+          <w:rFonts w:ascii="Times New Roman" w:hAnsi="Times New Roman"/>
+          <w:i/>
+          <w:iCs/>
+          <w:lang w:val="en-GB"/>
+        </w:rPr>
+        <w:t>Calopogonium mucunoides</w:t>
+      </w:r>
+      <w:r>
+        <w:rPr>
+          <w:rFonts w:ascii="Times New Roman" w:hAnsi="Times New Roman"/>
+          <w:lang w:val="en-GB"/>
+        </w:rPr>
+        <w:t xml:space="preserve"> Desv. vine making up to 72% of the total </w:t>
+      </w:r>
+      <w:r>
+        <w:rPr>
+          <w:rFonts w:ascii="Times New Roman" w:hAnsi="Times New Roman"/>
+          <w:i w:val="false"/>
+          <w:iCs w:val="false"/>
+          <w:lang w:val="en-GB"/>
+        </w:rPr>
+        <w:t xml:space="preserve">biomass of the plot. This plot was treated as an outlier and </w:t>
+      </w:r>
+      <w:r>
+        <w:rPr>
+          <w:rFonts w:ascii="Times New Roman" w:hAnsi="Times New Roman"/>
+          <w:i w:val="false"/>
+          <w:iCs w:val="false"/>
+          <w:lang w:val="en-GB"/>
+        </w:rPr>
+        <w:t xml:space="preserve">was removed from </w:t>
+      </w:r>
+      <w:r>
+        <w:rPr>
+          <w:rFonts w:ascii="Times New Roman" w:hAnsi="Times New Roman"/>
+          <w:i w:val="false"/>
+          <w:iCs w:val="false"/>
+          <w:lang w:val="en-GB"/>
+        </w:rPr>
+        <w:t xml:space="preserve">analyses. </w:t>
+      </w:r>
+    </w:p>
+    <w:p>
+      <w:pPr>
+        <w:pStyle w:val="TextBody"/>
+        <w:rPr/>
+      </w:pPr>
+      <w:r>
+        <w:rPr>
+          <w:rFonts w:ascii="Times New Roman" w:hAnsi="Times New Roman"/>
+          <w:lang w:val="en-GB"/>
+        </w:rPr>
+        <w:t>Average biomass per plot was 82.156 kg (CI</w:t>
+      </w:r>
+      <w:bookmarkStart w:id="7" w:name="rstudio_console_output"/>
+      <w:bookmarkEnd w:id="7"/>
+      <w:r>
+        <w:rPr>
+          <w:rFonts w:ascii="Times New Roman" w:hAnsi="Times New Roman"/>
+          <w:lang w:val="en-GB"/>
+        </w:rPr>
         <w:t xml:space="preserve">: 46.81516, </w:t>
       </w:r>
-      <w:bookmarkStart w:id="7" w:name="rstudio_console_output1"/>
-      <w:bookmarkEnd w:id="7"/>
-      <w:r>
-        <w:rPr>
-          <w:rFonts w:ascii="Times New Roman" w:hAnsi="Times New Roman"/>
-          <w:lang w:val="en-GB"/>
-        </w:rPr>
-        <w:t>144.175).</w:t>
+      <w:bookmarkStart w:id="8" w:name="rstudio_console_output1"/>
+      <w:bookmarkEnd w:id="8"/>
+      <w:r>
+        <w:rPr>
+          <w:rFonts w:ascii="Times New Roman" w:hAnsi="Times New Roman"/>
+          <w:lang w:val="en-GB"/>
+        </w:rPr>
+        <w:t xml:space="preserve">144.175). Most abundant species included </w:t>
+      </w:r>
+      <w:r>
+        <w:rPr>
+          <w:rFonts w:ascii="Times New Roman" w:hAnsi="Times New Roman"/>
+          <w:i/>
+          <w:iCs/>
+          <w:lang w:val="en-GB"/>
+        </w:rPr>
+        <w:t>Trema orientalis</w:t>
+      </w:r>
+      <w:r>
+        <w:rPr>
+          <w:rFonts w:ascii="Times New Roman" w:hAnsi="Times New Roman"/>
+          <w:lang w:val="en-GB"/>
+        </w:rPr>
+        <w:t xml:space="preserve">, </w:t>
+      </w:r>
+      <w:r>
+        <w:rPr>
+          <w:rFonts w:ascii="Times New Roman" w:hAnsi="Times New Roman"/>
+          <w:i/>
+          <w:iCs/>
+          <w:lang w:val="en-GB"/>
+        </w:rPr>
+        <w:t xml:space="preserve">Melanolepis multiglandulosa </w:t>
+      </w:r>
+      <w:r>
+        <w:rPr>
+          <w:rFonts w:ascii="Times New Roman" w:hAnsi="Times New Roman"/>
+          <w:i w:val="false"/>
+          <w:iCs w:val="false"/>
+          <w:lang w:val="en-GB"/>
+        </w:rPr>
+        <w:t>and</w:t>
       </w:r>
       <w:r>
         <w:rPr>
@@ -1462,25 +1520,18 @@
       <w:r>
         <w:rPr>
           <w:rFonts w:ascii="Times New Roman" w:hAnsi="Times New Roman"/>
-          <w:lang w:val="en-GB"/>
-        </w:rPr>
-        <w:t xml:space="preserve">Most abundant species included </w:t>
-      </w:r>
-      <w:r>
-        <w:rPr>
-          <w:rFonts w:ascii="Times New Roman" w:hAnsi="Times New Roman"/>
           <w:i/>
           <w:iCs/>
           <w:lang w:val="en-GB"/>
         </w:rPr>
-        <w:t>Trema orientalis</w:t>
-      </w:r>
-      <w:r>
-        <w:rPr>
-          <w:rFonts w:ascii="Times New Roman" w:hAnsi="Times New Roman"/>
-          <w:lang w:val="en-GB"/>
-        </w:rPr>
-        <w:t xml:space="preserve">, </w:t>
+        <w:t>Pipturus argenteus</w:t>
+      </w:r>
+      <w:r>
+        <w:rPr>
+          <w:rFonts w:ascii="Times New Roman" w:hAnsi="Times New Roman"/>
+          <w:lang w:val="en-GB"/>
+        </w:rPr>
+        <w:t xml:space="preserve">. Highest biomass, nearly 129 kg, was reached by Melochia sp. 1. From non-woody plants vein </w:t>
       </w:r>
       <w:r>
         <w:rPr>
@@ -1489,20 +1540,563 @@
           <w:iCs/>
           <w:lang w:val="en-GB"/>
         </w:rPr>
-        <w:t xml:space="preserve">Melanolepis multiglandulosa </w:t>
-      </w:r>
-      <w:r>
-        <w:rPr>
-          <w:rFonts w:ascii="Times New Roman" w:hAnsi="Times New Roman"/>
-          <w:i w:val="false"/>
-          <w:iCs w:val="false"/>
-          <w:lang w:val="en-GB"/>
-        </w:rPr>
-        <w:t>and</w:t>
-      </w:r>
-      <w:r>
-        <w:rPr>
-          <w:rFonts w:ascii="Times New Roman" w:hAnsi="Times New Roman"/>
+        <w:t>Mikania micrantha</w:t>
+      </w:r>
+      <w:r>
+        <w:rPr>
+          <w:rFonts w:ascii="Times New Roman" w:hAnsi="Times New Roman"/>
+          <w:lang w:val="en-GB"/>
+        </w:rPr>
+        <w:t xml:space="preserve"> had highest median biomass among all the control plots (Figure S1). However this species was present only at one block. We observed high variability in community composition between blocks. Average Bray-Curtis dissimilarity between control plots was 0.8 (</w:t>
+      </w:r>
+      <w:bookmarkStart w:id="9" w:name="rstudio_console_output4"/>
+      <w:bookmarkEnd w:id="9"/>
+      <w:r>
+        <w:rPr>
+          <w:rFonts w:ascii="Times New Roman" w:hAnsi="Times New Roman"/>
+          <w:lang w:val="en-GB"/>
+        </w:rPr>
+        <w:t>with minimum and maximum equals to 0.4224</w:t>
+      </w:r>
+      <w:bookmarkStart w:id="10" w:name="rstudio_console_output3"/>
+      <w:bookmarkEnd w:id="10"/>
+      <w:r>
+        <w:rPr>
+          <w:rFonts w:ascii="Times New Roman" w:hAnsi="Times New Roman"/>
+          <w:lang w:val="en-GB"/>
+        </w:rPr>
+        <w:t xml:space="preserve"> and 0.9873, respectively) for the whole above-ground community and</w:t>
+      </w:r>
+      <w:bookmarkStart w:id="11" w:name="rstudio_console_output7"/>
+      <w:bookmarkEnd w:id="11"/>
+      <w:r>
+        <w:rPr>
+          <w:rFonts w:ascii="Times New Roman" w:hAnsi="Times New Roman"/>
+          <w:lang w:val="en-GB"/>
+        </w:rPr>
+        <w:t xml:space="preserve"> similarly (mean 0.81, minimum 0.39 and maximum 0.99) for woody species communities.</w:t>
+      </w:r>
+    </w:p>
+    <w:p>
+      <w:pPr>
+        <w:pStyle w:val="TextBody"/>
+        <w:rPr/>
+      </w:pPr>
+      <w:r>
+        <w:rPr>
+          <w:rFonts w:ascii="Times New Roman" w:hAnsi="Times New Roman"/>
+          <w:lang w:val="en-GB"/>
+        </w:rPr>
+        <w:t xml:space="preserve">High herbivory increase (H2) was the only treatment </w:t>
+      </w:r>
+      <w:r>
+        <w:rPr>
+          <w:rFonts w:ascii="Times New Roman" w:hAnsi="Times New Roman"/>
+          <w:lang w:val="en-GB"/>
+        </w:rPr>
+        <w:t xml:space="preserve">able </w:t>
+      </w:r>
+      <w:r>
+        <w:rPr>
+          <w:rFonts w:ascii="Times New Roman" w:hAnsi="Times New Roman"/>
+          <w:lang w:val="en-GB"/>
+        </w:rPr>
+        <w:t xml:space="preserve">to </w:t>
+      </w:r>
+      <w:r>
+        <w:rPr>
+          <w:rFonts w:ascii="Times New Roman" w:hAnsi="Times New Roman"/>
+          <w:lang w:val="en-GB"/>
+        </w:rPr>
+        <w:t xml:space="preserve">significantly </w:t>
+      </w:r>
+      <w:r>
+        <w:rPr>
+          <w:rFonts w:ascii="Times New Roman" w:hAnsi="Times New Roman"/>
+          <w:lang w:val="en-GB"/>
+        </w:rPr>
+        <w:t xml:space="preserve">decrease plant biomass </w:t>
+      </w:r>
+      <w:r>
+        <w:rPr>
+          <w:rFonts w:ascii="Times New Roman" w:hAnsi="Times New Roman"/>
+          <w:lang w:val="en-GB"/>
+        </w:rPr>
+        <w:t xml:space="preserve">(Fig. 1) </w:t>
+      </w:r>
+      <w:r>
+        <w:rPr>
+          <w:rFonts w:ascii="Times New Roman" w:hAnsi="Times New Roman"/>
+          <w:lang w:val="en-GB"/>
+        </w:rPr>
+        <w:t>both in the whole community and the woody plants (</w:t>
+      </w:r>
+      <w:r>
+        <w:rPr>
+          <w:rFonts w:ascii="Times New Roman" w:hAnsi="Times New Roman"/>
+          <w:lang w:val="en-GB"/>
+        </w:rPr>
+        <w:t>t-</w:t>
+      </w:r>
+      <w:r>
+        <w:rPr>
+          <w:rFonts w:ascii="Times New Roman" w:hAnsi="Times New Roman"/>
+          <w:lang w:val="en-GB"/>
+        </w:rPr>
+        <w:t>value = -3.</w:t>
+      </w:r>
+      <w:r>
+        <w:rPr>
+          <w:rFonts w:ascii="Times New Roman" w:hAnsi="Times New Roman"/>
+          <w:lang w:val="en-GB"/>
+        </w:rPr>
+        <w:t>594</w:t>
+      </w:r>
+      <w:r>
+        <w:rPr>
+          <w:rFonts w:ascii="Times New Roman" w:hAnsi="Times New Roman"/>
+          <w:lang w:val="en-GB"/>
+        </w:rPr>
+        <w:t xml:space="preserve">, P = 0.001 and </w:t>
+      </w:r>
+      <w:r>
+        <w:rPr>
+          <w:rFonts w:ascii="Times New Roman" w:hAnsi="Times New Roman"/>
+          <w:lang w:val="en-GB"/>
+        </w:rPr>
+        <w:t xml:space="preserve">not shown in the figure </w:t>
+      </w:r>
+      <w:r>
+        <w:rPr>
+          <w:rFonts w:ascii="Times New Roman" w:hAnsi="Times New Roman"/>
+          <w:lang w:val="en-GB"/>
+        </w:rPr>
+        <w:t>t-</w:t>
+      </w:r>
+      <w:r>
+        <w:rPr>
+          <w:rFonts w:ascii="Times New Roman" w:hAnsi="Times New Roman"/>
+          <w:lang w:val="en-GB"/>
+        </w:rPr>
+        <w:t>value = -</w:t>
+      </w:r>
+      <w:bookmarkStart w:id="12" w:name="rstudio_console_output8"/>
+      <w:bookmarkEnd w:id="12"/>
+      <w:r>
+        <w:rPr>
+          <w:rFonts w:ascii="Times New Roman" w:hAnsi="Times New Roman"/>
+          <w:lang w:val="en-GB"/>
+        </w:rPr>
+        <w:t xml:space="preserve">3.576, P = 0.001 respectively). </w:t>
+      </w:r>
+      <w:r>
+        <w:rPr>
+          <w:rFonts w:ascii="Times New Roman" w:hAnsi="Times New Roman"/>
+          <w:lang w:val="en-GB"/>
+        </w:rPr>
+        <w:t>This treatment</w:t>
+      </w:r>
+      <w:r>
+        <w:rPr>
+          <w:rFonts w:ascii="Times New Roman" w:hAnsi="Times New Roman"/>
+          <w:lang w:val="en-GB"/>
+        </w:rPr>
+        <w:t xml:space="preserve"> also significantly reduced the number of stems per plot (</w:t>
+      </w:r>
+      <w:r>
+        <w:rPr>
+          <w:rFonts w:ascii="Times New Roman" w:hAnsi="Times New Roman"/>
+          <w:lang w:val="en-GB"/>
+        </w:rPr>
+        <w:t>t-</w:t>
+      </w:r>
+      <w:r>
+        <w:rPr>
+          <w:rFonts w:ascii="Times New Roman" w:hAnsi="Times New Roman"/>
+          <w:lang w:val="en-GB"/>
+        </w:rPr>
+        <w:t xml:space="preserve">value = -6.707, P &lt; 0.001). </w:t>
+      </w:r>
+      <w:r>
+        <w:rPr>
+          <w:rFonts w:ascii="Times New Roman" w:hAnsi="Times New Roman"/>
+          <w:lang w:val="en-GB"/>
+        </w:rPr>
+        <w:t>Similarly woody plants</w:t>
+      </w:r>
+      <w:r>
+        <w:rPr>
+          <w:rFonts w:ascii="Times New Roman" w:hAnsi="Times New Roman"/>
+          <w:lang w:val="en-GB"/>
+        </w:rPr>
+        <w:t xml:space="preserve"> density </w:t>
+      </w:r>
+      <w:r>
+        <w:rPr>
+          <w:rFonts w:ascii="Times New Roman" w:hAnsi="Times New Roman"/>
+          <w:lang w:val="en-GB"/>
+        </w:rPr>
+        <w:t xml:space="preserve">was lower at </w:t>
+      </w:r>
+      <w:r>
+        <w:rPr>
+          <w:rFonts w:ascii="Times New Roman" w:hAnsi="Times New Roman"/>
+          <w:lang w:val="en-GB"/>
+        </w:rPr>
+        <w:t xml:space="preserve">fungicide </w:t>
+      </w:r>
+      <w:r>
+        <w:rPr>
+          <w:rFonts w:ascii="Times New Roman" w:hAnsi="Times New Roman"/>
+          <w:lang w:val="en-GB"/>
+        </w:rPr>
+        <w:t>(</w:t>
+      </w:r>
+      <w:r>
+        <w:rPr>
+          <w:rFonts w:ascii="Times New Roman" w:hAnsi="Times New Roman"/>
+          <w:lang w:val="en-GB"/>
+        </w:rPr>
+        <w:t>F) tre</w:t>
+      </w:r>
+      <w:r>
+        <w:rPr>
+          <w:rFonts w:ascii="Times New Roman" w:hAnsi="Times New Roman"/>
+          <w:lang w:val="en-GB"/>
+        </w:rPr>
+        <w:t>ated plots</w:t>
+      </w:r>
+      <w:r>
+        <w:rPr>
+          <w:rFonts w:ascii="Times New Roman" w:hAnsi="Times New Roman"/>
+          <w:lang w:val="en-GB"/>
+        </w:rPr>
+        <w:t xml:space="preserve"> (z-value = -2.507, P </w:t>
+      </w:r>
+      <w:r>
+        <w:rPr>
+          <w:rFonts w:ascii="Times New Roman" w:hAnsi="Times New Roman"/>
+          <w:lang w:val="en-GB"/>
+        </w:rPr>
+        <w:t>=</w:t>
+      </w:r>
+      <w:r>
+        <w:rPr>
+          <w:rFonts w:ascii="Times New Roman" w:hAnsi="Times New Roman"/>
+          <w:lang w:val="en-GB"/>
+        </w:rPr>
+        <w:t xml:space="preserve"> 0.012). Insecticide (I) treated plots had lower number of species per plot (</w:t>
+      </w:r>
+      <w:bookmarkStart w:id="13" w:name="rstudio_console_output11"/>
+      <w:bookmarkEnd w:id="13"/>
+      <w:r>
+        <w:rPr>
+          <w:rFonts w:ascii="Times New Roman" w:hAnsi="Times New Roman"/>
+          <w:lang w:val="en-GB"/>
+        </w:rPr>
+        <w:t xml:space="preserve">t-value = </w:t>
+      </w:r>
+      <w:r>
+        <w:rPr>
+          <w:rFonts w:ascii="Times New Roman" w:hAnsi="Times New Roman"/>
+          <w:lang w:val="en-GB"/>
+        </w:rPr>
+        <w:t xml:space="preserve">-2.291, </w:t>
+      </w:r>
+      <w:r>
+        <w:rPr>
+          <w:rFonts w:ascii="Times New Roman" w:hAnsi="Times New Roman"/>
+          <w:lang w:val="en-GB"/>
+        </w:rPr>
+        <w:t xml:space="preserve">p = </w:t>
+      </w:r>
+      <w:r>
+        <w:rPr>
+          <w:rFonts w:ascii="Times New Roman" w:hAnsi="Times New Roman"/>
+          <w:lang w:val="en-GB"/>
+        </w:rPr>
+        <w:t xml:space="preserve">0.031) and lower diversity measured by Shannon’s H’ (T value = -2.543, P = 0.018) in the whole plant community. </w:t>
+      </w:r>
+    </w:p>
+    <w:p>
+      <w:pPr>
+        <w:pStyle w:val="TextBody"/>
+        <w:rPr/>
+      </w:pPr>
+      <w:r>
+        <w:rPr>
+          <w:rFonts w:ascii="Times New Roman" w:hAnsi="Times New Roman"/>
+          <w:lang w:val="en-GB"/>
+        </w:rPr>
+        <w:t xml:space="preserve">The insecticide treatment </w:t>
+      </w:r>
+      <w:r>
+        <w:rPr>
+          <w:rFonts w:ascii="Times New Roman" w:hAnsi="Times New Roman"/>
+          <w:lang w:val="en-GB"/>
+        </w:rPr>
+        <w:t xml:space="preserve">caused </w:t>
+      </w:r>
+      <w:r>
+        <w:rPr>
+          <w:rFonts w:ascii="Times New Roman" w:hAnsi="Times New Roman"/>
+          <w:lang w:val="en-GB"/>
+        </w:rPr>
+        <w:t>increase in LDMC</w:t>
+      </w:r>
+      <w:r>
+        <w:rPr>
+          <w:rFonts w:ascii="Times New Roman" w:hAnsi="Times New Roman"/>
+          <w:lang w:val="en-GB"/>
+        </w:rPr>
+        <w:t xml:space="preserve"> (t-value = 2.228, p = 0.035) and the decrease in SLA was marginally significant (t-value = -1.991, p = 0.058)</w:t>
+      </w:r>
+      <w:r>
+        <w:rPr>
+          <w:rFonts w:ascii="Times New Roman" w:hAnsi="Times New Roman"/>
+          <w:lang w:val="en-GB"/>
+        </w:rPr>
+        <w:t xml:space="preserve">. </w:t>
+      </w:r>
+      <w:r>
+        <w:rPr>
+          <w:rFonts w:ascii="Times New Roman" w:hAnsi="Times New Roman"/>
+          <w:lang w:val="en-GB"/>
+        </w:rPr>
+        <w:t>Similar pattern for LDMC was observed for the woody plant species community (</w:t>
+      </w:r>
+      <w:bookmarkStart w:id="14" w:name="rstudio_console_output14"/>
+      <w:bookmarkEnd w:id="14"/>
+      <w:r>
+        <w:rPr>
+          <w:rFonts w:ascii="Times New Roman" w:hAnsi="Times New Roman"/>
+          <w:lang w:val="en-GB"/>
+        </w:rPr>
+        <w:t xml:space="preserve">t-value = </w:t>
+      </w:r>
+      <w:r>
+        <w:rPr>
+          <w:rFonts w:ascii="Times New Roman" w:hAnsi="Times New Roman"/>
+          <w:lang w:val="en-GB"/>
+        </w:rPr>
+        <w:t xml:space="preserve">2.071, </w:t>
+      </w:r>
+      <w:r>
+        <w:rPr>
+          <w:rFonts w:ascii="Times New Roman" w:hAnsi="Times New Roman"/>
+          <w:lang w:val="en-GB"/>
+        </w:rPr>
+        <w:t xml:space="preserve">p = </w:t>
+      </w:r>
+      <w:r>
+        <w:rPr>
+          <w:rFonts w:ascii="Times New Roman" w:hAnsi="Times New Roman"/>
+          <w:lang w:val="en-GB"/>
+        </w:rPr>
+        <w:t>0.0</w:t>
+      </w:r>
+      <w:r>
+        <w:rPr>
+          <w:rFonts w:ascii="Times New Roman" w:hAnsi="Times New Roman"/>
+          <w:lang w:val="en-GB"/>
+        </w:rPr>
+        <w:t>49</w:t>
+      </w:r>
+      <w:r>
+        <w:rPr>
+          <w:rFonts w:ascii="Times New Roman" w:hAnsi="Times New Roman"/>
+          <w:lang w:val="en-GB"/>
+        </w:rPr>
+        <w:t>)</w:t>
+      </w:r>
+      <w:r>
+        <w:rPr>
+          <w:rFonts w:ascii="Times New Roman" w:hAnsi="Times New Roman"/>
+          <w:lang w:val="en-GB"/>
+        </w:rPr>
+        <w:t xml:space="preserve">. </w:t>
+      </w:r>
+      <w:r>
+        <w:rPr>
+          <w:rFonts w:ascii="Times New Roman" w:hAnsi="Times New Roman"/>
+          <w:highlight w:val="darkCyan"/>
+          <w:lang w:val="en-GB"/>
+        </w:rPr>
+        <w:t>Woody plants showed evidence for higher herbivory damage on plots protected from predators (P) and on the plots with high herbivory pressure (H2) (T value = 2.421, P = 0.023 and T value = 2.395, P = 0.023 respectively)</w:t>
+      </w:r>
+      <w:r>
+        <w:rPr>
+          <w:rFonts w:ascii="Times New Roman" w:hAnsi="Times New Roman"/>
+          <w:lang w:val="en-GB"/>
+        </w:rPr>
+        <w:t xml:space="preserve">. </w:t>
+      </w:r>
+    </w:p>
+    <w:p>
+      <w:pPr>
+        <w:pStyle w:val="TextBody"/>
+        <w:rPr/>
+      </w:pPr>
+      <w:r>
+        <w:rPr>
+          <w:rFonts w:ascii="Times New Roman" w:hAnsi="Times New Roman"/>
+          <w:i w:val="false"/>
+          <w:iCs w:val="false"/>
+          <w:lang w:val="en-GB"/>
+        </w:rPr>
+        <w:t xml:space="preserve">The insecticide treatment (I) altered the species composition of the </w:t>
+      </w:r>
+      <w:r>
+        <w:rPr>
+          <w:rFonts w:ascii="Times New Roman" w:hAnsi="Times New Roman"/>
+          <w:i w:val="false"/>
+          <w:iCs w:val="false"/>
+          <w:lang w:val="en-GB"/>
+        </w:rPr>
+        <w:t>entire vegetation and the woody plant community</w:t>
+      </w:r>
+      <w:r>
+        <w:rPr>
+          <w:rFonts w:ascii="Times New Roman" w:hAnsi="Times New Roman"/>
+          <w:i w:val="false"/>
+          <w:iCs w:val="false"/>
+          <w:lang w:val="en-GB"/>
+        </w:rPr>
+        <w:t xml:space="preserve"> (</w:t>
+      </w:r>
+      <w:r>
+        <w:rPr>
+          <w:rFonts w:ascii="Times New Roman" w:hAnsi="Times New Roman"/>
+          <w:i w:val="false"/>
+          <w:iCs w:val="false"/>
+          <w:highlight w:val="red"/>
+          <w:lang w:val="en-GB"/>
+        </w:rPr>
+        <w:t>Fig 2., permutation test, F=2.828, P = 0.011 and F = 2.892, P = 0.023 respectively</w:t>
+      </w:r>
+      <w:r>
+        <w:rPr>
+          <w:rFonts w:ascii="Times New Roman" w:hAnsi="Times New Roman"/>
+          <w:i w:val="false"/>
+          <w:iCs w:val="false"/>
+          <w:lang w:val="en-GB"/>
+        </w:rPr>
+        <w:t xml:space="preserve">) resulting in </w:t>
+      </w:r>
+      <w:r>
+        <w:rPr>
+          <w:rFonts w:ascii="Times New Roman" w:hAnsi="Times New Roman"/>
+          <w:i w:val="false"/>
+          <w:iCs w:val="false"/>
+          <w:lang w:val="en-GB"/>
+        </w:rPr>
+        <w:t>shift in the dominance structure comparing to control</w:t>
+      </w:r>
+      <w:r>
+        <w:rPr>
+          <w:rFonts w:ascii="Times New Roman" w:hAnsi="Times New Roman"/>
+          <w:i w:val="false"/>
+          <w:iCs w:val="false"/>
+          <w:lang w:val="en-GB"/>
+        </w:rPr>
+        <w:t xml:space="preserve"> (Supplementary Information, Fig. S</w:t>
+      </w:r>
+      <w:r>
+        <w:rPr>
+          <w:rFonts w:ascii="Times New Roman" w:hAnsi="Times New Roman"/>
+          <w:i w:val="false"/>
+          <w:iCs w:val="false"/>
+          <w:lang w:val="en-GB"/>
+        </w:rPr>
+        <w:t>2 [</w:t>
+      </w:r>
+      <w:r>
+        <w:rPr>
+          <w:rFonts w:ascii="Times New Roman" w:hAnsi="Times New Roman"/>
+          <w:i w:val="false"/>
+          <w:iCs w:val="false"/>
+          <w:highlight w:val="red"/>
+          <w:lang w:val="en-GB"/>
+        </w:rPr>
+        <w:t>individual treatment community compositions</w:t>
+      </w:r>
+      <w:r>
+        <w:rPr>
+          <w:rFonts w:ascii="Times New Roman" w:hAnsi="Times New Roman"/>
+          <w:i w:val="false"/>
+          <w:iCs w:val="false"/>
+          <w:lang w:val="en-GB"/>
+        </w:rPr>
+        <w:t>]</w:t>
+      </w:r>
+      <w:r>
+        <w:rPr>
+          <w:rFonts w:ascii="Times New Roman" w:hAnsi="Times New Roman"/>
+          <w:i w:val="false"/>
+          <w:iCs w:val="false"/>
+          <w:lang w:val="en-GB"/>
+        </w:rPr>
+        <w:t xml:space="preserve">). </w:t>
+      </w:r>
+      <w:r>
+        <w:rPr>
+          <w:rFonts w:ascii="Times New Roman" w:hAnsi="Times New Roman"/>
+          <w:i w:val="false"/>
+          <w:iCs w:val="false"/>
+          <w:lang w:val="en-GB"/>
+        </w:rPr>
+        <w:t>However, this shift</w:t>
+      </w:r>
+      <w:r>
+        <w:rPr>
+          <w:rFonts w:ascii="Times New Roman" w:hAnsi="Times New Roman"/>
+          <w:i w:val="false"/>
+          <w:iCs w:val="false"/>
+          <w:lang w:val="en-GB"/>
+        </w:rPr>
+        <w:t xml:space="preserve"> was mainly </w:t>
+      </w:r>
+      <w:r>
+        <w:rPr>
+          <w:rFonts w:ascii="Times New Roman" w:hAnsi="Times New Roman"/>
+          <w:i w:val="false"/>
+          <w:iCs w:val="false"/>
+          <w:lang w:val="en-GB"/>
+        </w:rPr>
+        <w:t xml:space="preserve">caused </w:t>
+      </w:r>
+      <w:r>
+        <w:rPr>
+          <w:rFonts w:ascii="Times New Roman" w:hAnsi="Times New Roman"/>
+          <w:i w:val="false"/>
+          <w:iCs w:val="false"/>
+          <w:lang w:val="en-GB"/>
+        </w:rPr>
+        <w:t xml:space="preserve">by </w:t>
+      </w:r>
+      <w:r>
+        <w:rPr>
+          <w:rFonts w:ascii="Times New Roman" w:hAnsi="Times New Roman"/>
+          <w:i w:val="false"/>
+          <w:iCs w:val="false"/>
+          <w:lang w:val="en-GB"/>
+        </w:rPr>
+        <w:t xml:space="preserve">consistent decrease in relative abundance of </w:t>
+      </w:r>
+      <w:r>
+        <w:rPr>
+          <w:rFonts w:ascii="Times New Roman" w:hAnsi="Times New Roman"/>
+          <w:i/>
+          <w:iCs/>
+          <w:lang w:val="en-GB"/>
+        </w:rPr>
+        <w:t>Melanolepis multiglandulosa</w:t>
+      </w:r>
+      <w:r>
+        <w:rPr>
+          <w:rFonts w:ascii="Times New Roman" w:hAnsi="Times New Roman"/>
+          <w:i w:val="false"/>
+          <w:iCs w:val="false"/>
           <w:lang w:val="en-GB"/>
         </w:rPr>
         <w:t xml:space="preserve"> </w:t>
@@ -1510,15 +2104,53 @@
       <w:r>
         <w:rPr>
           <w:rFonts w:ascii="Times New Roman" w:hAnsi="Times New Roman"/>
+          <w:i w:val="false"/>
+          <w:iCs w:val="false"/>
+          <w:lang w:val="en-GB"/>
+        </w:rPr>
+        <w:t xml:space="preserve">and </w:t>
+      </w:r>
+      <w:r>
+        <w:rPr>
+          <w:rFonts w:ascii="Times New Roman" w:hAnsi="Times New Roman"/>
           <w:i/>
           <w:iCs/>
           <w:lang w:val="en-GB"/>
         </w:rPr>
-        <w:t>Pipturus argenteus</w:t>
-      </w:r>
-      <w:r>
-        <w:rPr>
-          <w:rFonts w:ascii="Times New Roman" w:hAnsi="Times New Roman"/>
+        <w:t xml:space="preserve">Pipturus </w:t>
+      </w:r>
+      <w:r>
+        <w:rPr>
+          <w:rFonts w:ascii="Times New Roman" w:hAnsi="Times New Roman"/>
+          <w:i/>
+          <w:iCs/>
+          <w:lang w:val="en-GB"/>
+        </w:rPr>
+        <w:t>umbellatum</w:t>
+      </w:r>
+      <w:r>
+        <w:rPr>
+          <w:rFonts w:ascii="Times New Roman" w:hAnsi="Times New Roman"/>
+          <w:i/>
+          <w:iCs/>
+          <w:lang w:val="en-GB"/>
+        </w:rPr>
+        <w:t xml:space="preserve"> </w:t>
+      </w:r>
+      <w:r>
+        <w:rPr>
+          <w:rFonts w:ascii="Times New Roman" w:hAnsi="Times New Roman"/>
+          <w:i/>
+          <w:iCs/>
+          <w:lang w:val="en-GB"/>
+        </w:rPr>
+        <w:t>(Fig 3.)</w:t>
+      </w:r>
+      <w:r>
+        <w:rPr>
+          <w:rFonts w:ascii="Times New Roman" w:hAnsi="Times New Roman"/>
+          <w:i w:val="false"/>
+          <w:iCs w:val="false"/>
           <w:lang w:val="en-GB"/>
         </w:rPr>
         <w:t xml:space="preserve">. </w:t>
@@ -1526,30 +2158,20 @@
       <w:r>
         <w:rPr>
           <w:rFonts w:ascii="Times New Roman" w:hAnsi="Times New Roman"/>
-          <w:lang w:val="en-GB"/>
-        </w:rPr>
-        <w:t xml:space="preserve">Highest biomass, </w:t>
-      </w:r>
-      <w:r>
-        <w:rPr>
-          <w:rFonts w:ascii="Times New Roman" w:hAnsi="Times New Roman"/>
-          <w:lang w:val="en-GB"/>
-        </w:rPr>
-        <w:t>nearly 129 kg,</w:t>
-      </w:r>
-      <w:r>
-        <w:rPr>
-          <w:rFonts w:ascii="Times New Roman" w:hAnsi="Times New Roman"/>
-          <w:lang w:val="en-GB"/>
-        </w:rPr>
-        <w:t xml:space="preserve"> was reached by Melochia sp. 1. </w:t>
-      </w:r>
-      <w:r>
-        <w:rPr>
-          <w:rFonts w:ascii="Times New Roman" w:hAnsi="Times New Roman"/>
-          <w:lang w:val="en-GB"/>
-        </w:rPr>
-        <w:t xml:space="preserve">From non-woody plants vein </w:t>
+          <w:i w:val="false"/>
+          <w:iCs w:val="false"/>
+          <w:lang w:val="en-GB"/>
+        </w:rPr>
+        <w:t>For most of the species we can observe interaction effects, however it is difficult to test them with a small sample size available.</w:t>
+      </w:r>
+      <w:r>
+        <w:rPr>
+          <w:rFonts w:ascii="Times New Roman" w:hAnsi="Times New Roman"/>
+          <w:i w:val="false"/>
+          <w:iCs w:val="false"/>
+          <w:lang w:val="en-GB"/>
+        </w:rPr>
+        <w:t xml:space="preserve"> In our experiments </w:t>
       </w:r>
       <w:r>
         <w:rPr>
@@ -1558,399 +2180,190 @@
           <w:iCs/>
           <w:lang w:val="en-GB"/>
         </w:rPr>
-        <w:t>Mikania micrantha</w:t>
-      </w:r>
-      <w:r>
-        <w:rPr>
-          <w:rFonts w:ascii="Times New Roman" w:hAnsi="Times New Roman"/>
-          <w:lang w:val="en-GB"/>
-        </w:rPr>
-        <w:t xml:space="preserve"> had highest </w:t>
-      </w:r>
-      <w:r>
-        <w:rPr>
-          <w:rFonts w:ascii="Times New Roman" w:hAnsi="Times New Roman"/>
-          <w:lang w:val="en-GB"/>
-        </w:rPr>
-        <w:t>median</w:t>
-      </w:r>
-      <w:r>
-        <w:rPr>
-          <w:rFonts w:ascii="Times New Roman" w:hAnsi="Times New Roman"/>
-          <w:lang w:val="en-GB"/>
-        </w:rPr>
-        <w:t xml:space="preserve"> biomass </w:t>
-      </w:r>
-      <w:r>
-        <w:rPr>
-          <w:rFonts w:ascii="Times New Roman" w:hAnsi="Times New Roman"/>
-          <w:lang w:val="en-GB"/>
-        </w:rPr>
-        <w:t xml:space="preserve">among all the control plots </w:t>
-      </w:r>
-      <w:r>
-        <w:rPr>
-          <w:rFonts w:ascii="Times New Roman" w:hAnsi="Times New Roman"/>
-          <w:lang w:val="en-GB"/>
-        </w:rPr>
-        <w:t>(Figure S</w:t>
-      </w:r>
-      <w:r>
-        <w:rPr>
-          <w:rFonts w:ascii="Times New Roman" w:hAnsi="Times New Roman"/>
-          <w:lang w:val="en-GB"/>
-        </w:rPr>
-        <w:t>1</w:t>
-      </w:r>
-      <w:r>
-        <w:rPr>
-          <w:rFonts w:ascii="Times New Roman" w:hAnsi="Times New Roman"/>
-          <w:lang w:val="en-GB"/>
-        </w:rPr>
-        <w:t>)</w:t>
-      </w:r>
-      <w:r>
-        <w:rPr>
-          <w:rFonts w:ascii="Times New Roman" w:hAnsi="Times New Roman"/>
-          <w:lang w:val="en-GB"/>
-        </w:rPr>
-        <w:t>. H</w:t>
-      </w:r>
-      <w:r>
-        <w:rPr>
-          <w:rFonts w:ascii="Times New Roman" w:hAnsi="Times New Roman"/>
-          <w:lang w:val="en-GB"/>
-        </w:rPr>
-        <w:t xml:space="preserve">owever </w:t>
-      </w:r>
-      <w:r>
-        <w:rPr>
-          <w:rFonts w:ascii="Times New Roman" w:hAnsi="Times New Roman"/>
-          <w:lang w:val="en-GB"/>
-        </w:rPr>
-        <w:t xml:space="preserve">this species was present </w:t>
-      </w:r>
-      <w:r>
-        <w:rPr>
-          <w:rFonts w:ascii="Times New Roman" w:hAnsi="Times New Roman"/>
-          <w:lang w:val="en-GB"/>
-        </w:rPr>
-        <w:t>only at one block</w:t>
-      </w:r>
-      <w:r>
-        <w:rPr>
-          <w:rFonts w:ascii="Times New Roman" w:hAnsi="Times New Roman"/>
-          <w:lang w:val="en-GB"/>
-        </w:rPr>
-        <w:t xml:space="preserve">. </w:t>
-      </w:r>
-      <w:r>
-        <w:rPr>
-          <w:rFonts w:ascii="Times New Roman" w:hAnsi="Times New Roman"/>
-          <w:lang w:val="en-GB"/>
-        </w:rPr>
-        <w:t xml:space="preserve">We observed high variability in community composition between blocks. </w:t>
-      </w:r>
-      <w:r>
-        <w:rPr>
-          <w:rFonts w:ascii="Times New Roman" w:hAnsi="Times New Roman"/>
-          <w:lang w:val="en-GB"/>
-        </w:rPr>
-        <w:t>A</w:t>
-      </w:r>
-      <w:r>
-        <w:rPr>
-          <w:rFonts w:ascii="Times New Roman" w:hAnsi="Times New Roman"/>
-          <w:lang w:val="en-GB"/>
-        </w:rPr>
-        <w:t xml:space="preserve">verage Bray-Curtis </w:t>
-      </w:r>
-      <w:r>
-        <w:rPr>
-          <w:rFonts w:ascii="Times New Roman" w:hAnsi="Times New Roman"/>
-          <w:lang w:val="en-GB"/>
-        </w:rPr>
-        <w:t>dis</w:t>
-      </w:r>
-      <w:r>
-        <w:rPr>
-          <w:rFonts w:ascii="Times New Roman" w:hAnsi="Times New Roman"/>
-          <w:lang w:val="en-GB"/>
-        </w:rPr>
-        <w:t>similarity between control plots was 0.</w:t>
-      </w:r>
-      <w:r>
-        <w:rPr>
-          <w:rFonts w:ascii="Times New Roman" w:hAnsi="Times New Roman"/>
-          <w:lang w:val="en-GB"/>
-        </w:rPr>
-        <w:t>8</w:t>
-      </w:r>
-      <w:r>
-        <w:rPr>
-          <w:rFonts w:ascii="Times New Roman" w:hAnsi="Times New Roman"/>
+        <w:t>P. argenteus</w:t>
+      </w:r>
+      <w:r>
+        <w:rPr>
+          <w:rFonts w:ascii="Times New Roman" w:hAnsi="Times New Roman"/>
+          <w:i w:val="false"/>
+          <w:iCs w:val="false"/>
+          <w:lang w:val="en-GB"/>
+        </w:rPr>
+        <w:t xml:space="preserve"> suffered greater herbivory across control plots than </w:t>
+      </w:r>
+      <w:r>
+        <w:rPr>
+          <w:rFonts w:ascii="Times New Roman" w:hAnsi="Times New Roman"/>
+          <w:i/>
+          <w:iCs/>
+          <w:lang w:val="en-GB"/>
+        </w:rPr>
+        <w:t>M. multiglandulosa</w:t>
+      </w:r>
+      <w:r>
+        <w:rPr>
+          <w:rFonts w:ascii="Times New Roman" w:hAnsi="Times New Roman"/>
+          <w:i w:val="false"/>
+          <w:iCs w:val="false"/>
           <w:lang w:val="en-GB"/>
         </w:rPr>
         <w:t xml:space="preserve"> (</w:t>
       </w:r>
-      <w:bookmarkStart w:id="8" w:name="rstudio_console_output4"/>
-      <w:bookmarkEnd w:id="8"/>
-      <w:r>
-        <w:rPr>
-          <w:rFonts w:ascii="Times New Roman" w:hAnsi="Times New Roman"/>
-          <w:lang w:val="en-GB"/>
-        </w:rPr>
-        <w:t>with minim</w:t>
-      </w:r>
-      <w:r>
-        <w:rPr>
-          <w:rFonts w:ascii="Times New Roman" w:hAnsi="Times New Roman"/>
-          <w:lang w:val="en-GB"/>
-        </w:rPr>
-        <w:t xml:space="preserve">um and maximum equals to </w:t>
-      </w:r>
-      <w:r>
-        <w:rPr>
-          <w:rFonts w:ascii="Times New Roman" w:hAnsi="Times New Roman"/>
-          <w:lang w:val="en-GB"/>
-        </w:rPr>
-        <w:t>0.4224</w:t>
-      </w:r>
-      <w:bookmarkStart w:id="9" w:name="rstudio_console_output3"/>
-      <w:bookmarkEnd w:id="9"/>
-      <w:r>
-        <w:rPr>
-          <w:rFonts w:ascii="Times New Roman" w:hAnsi="Times New Roman"/>
-          <w:lang w:val="en-GB"/>
-        </w:rPr>
-        <w:t xml:space="preserve"> </w:t>
-      </w:r>
-      <w:r>
-        <w:rPr>
-          <w:rFonts w:ascii="Times New Roman" w:hAnsi="Times New Roman"/>
-          <w:lang w:val="en-GB"/>
-        </w:rPr>
-        <w:t xml:space="preserve">and </w:t>
-      </w:r>
-      <w:r>
-        <w:rPr>
-          <w:rFonts w:ascii="Times New Roman" w:hAnsi="Times New Roman"/>
-          <w:lang w:val="en-GB"/>
-        </w:rPr>
-        <w:t xml:space="preserve">0.9873, </w:t>
-      </w:r>
-      <w:r>
-        <w:rPr>
-          <w:rFonts w:ascii="Times New Roman" w:hAnsi="Times New Roman"/>
-          <w:lang w:val="en-GB"/>
-        </w:rPr>
-        <w:t>respectively</w:t>
-      </w:r>
-      <w:r>
-        <w:rPr>
-          <w:rFonts w:ascii="Times New Roman" w:hAnsi="Times New Roman"/>
-          <w:lang w:val="en-GB"/>
-        </w:rPr>
-        <w:t>)</w:t>
-      </w:r>
-      <w:r>
-        <w:rPr>
-          <w:rFonts w:ascii="Times New Roman" w:hAnsi="Times New Roman"/>
-          <w:lang w:val="en-GB"/>
-        </w:rPr>
-        <w:t xml:space="preserve"> for the whole above-ground community and</w:t>
-      </w:r>
-      <w:bookmarkStart w:id="10" w:name="rstudio_console_output7"/>
-      <w:bookmarkEnd w:id="10"/>
-      <w:r>
-        <w:rPr>
-          <w:rFonts w:ascii="Times New Roman" w:hAnsi="Times New Roman"/>
-          <w:lang w:val="en-GB"/>
-        </w:rPr>
-        <w:t xml:space="preserve"> </w:t>
-      </w:r>
-      <w:r>
-        <w:rPr>
-          <w:rFonts w:ascii="Times New Roman" w:hAnsi="Times New Roman"/>
-          <w:lang w:val="en-GB"/>
-        </w:rPr>
-        <w:t xml:space="preserve">similarly (mean 0.81, minimum </w:t>
-      </w:r>
-      <w:r>
-        <w:rPr>
-          <w:rFonts w:ascii="Times New Roman" w:hAnsi="Times New Roman"/>
-          <w:lang w:val="en-GB"/>
-        </w:rPr>
-        <w:t xml:space="preserve">0.39 </w:t>
-      </w:r>
-      <w:r>
-        <w:rPr>
-          <w:rFonts w:ascii="Times New Roman" w:hAnsi="Times New Roman"/>
-          <w:lang w:val="en-GB"/>
-        </w:rPr>
-        <w:t>and</w:t>
-      </w:r>
-      <w:r>
-        <w:rPr>
-          <w:rFonts w:ascii="Times New Roman" w:hAnsi="Times New Roman"/>
-          <w:lang w:val="en-GB"/>
-        </w:rPr>
-        <w:t xml:space="preserve"> </w:t>
-      </w:r>
-      <w:r>
-        <w:rPr>
-          <w:rFonts w:ascii="Times New Roman" w:hAnsi="Times New Roman"/>
-          <w:lang w:val="en-GB"/>
-        </w:rPr>
-        <w:t>maximum</w:t>
-      </w:r>
-      <w:r>
-        <w:rPr>
-          <w:rFonts w:ascii="Times New Roman" w:hAnsi="Times New Roman"/>
-          <w:lang w:val="en-GB"/>
-        </w:rPr>
-        <w:t xml:space="preserve"> 0.9</w:t>
-      </w:r>
-      <w:r>
-        <w:rPr>
-          <w:rFonts w:ascii="Times New Roman" w:hAnsi="Times New Roman"/>
-          <w:lang w:val="en-GB"/>
-        </w:rPr>
-        <w:t>9)</w:t>
-      </w:r>
-      <w:r>
-        <w:rPr>
-          <w:rFonts w:ascii="Times New Roman" w:hAnsi="Times New Roman"/>
-          <w:lang w:val="en-GB"/>
-        </w:rPr>
-        <w:t xml:space="preserve"> for woody species communit</w:t>
-      </w:r>
-      <w:r>
-        <w:rPr>
-          <w:rFonts w:ascii="Times New Roman" w:hAnsi="Times New Roman"/>
-          <w:lang w:val="en-GB"/>
-        </w:rPr>
-        <w:t>ies</w:t>
-      </w:r>
-      <w:r>
-        <w:rPr>
-          <w:rFonts w:ascii="Times New Roman" w:hAnsi="Times New Roman"/>
-          <w:lang w:val="en-GB"/>
-        </w:rPr>
-        <w:t xml:space="preserve">. One </w:t>
-      </w:r>
-      <w:r>
-        <w:rPr>
-          <w:rFonts w:ascii="Times New Roman" w:hAnsi="Times New Roman"/>
-          <w:lang w:val="en-GB"/>
-        </w:rPr>
-        <w:t>insecticide</w:t>
-      </w:r>
-      <w:r>
-        <w:rPr>
-          <w:rFonts w:ascii="Times New Roman" w:hAnsi="Times New Roman"/>
-          <w:lang w:val="en-GB"/>
-        </w:rPr>
-        <w:t xml:space="preserve"> treated </w:t>
-      </w:r>
-      <w:r>
-        <w:rPr>
-          <w:rFonts w:ascii="Times New Roman" w:hAnsi="Times New Roman"/>
-          <w:lang w:val="en-GB"/>
-        </w:rPr>
-        <w:t xml:space="preserve">plot got </w:t>
-      </w:r>
-      <w:r>
-        <w:rPr>
-          <w:rFonts w:ascii="Times New Roman" w:hAnsi="Times New Roman"/>
-          <w:lang w:val="en-GB"/>
-        </w:rPr>
-        <w:t>overgro</w:t>
-      </w:r>
-      <w:bookmarkStart w:id="11" w:name="rstudio_console_output6"/>
-      <w:bookmarkEnd w:id="11"/>
-      <w:r>
-        <w:rPr>
-          <w:rFonts w:ascii="Times New Roman" w:hAnsi="Times New Roman"/>
-          <w:lang w:val="en-GB"/>
-        </w:rPr>
-        <w:t xml:space="preserve">wn by a </w:t>
+      <w:r>
+        <w:rPr>
+          <w:rFonts w:ascii="Times New Roman" w:hAnsi="Times New Roman"/>
+          <w:i w:val="false"/>
+          <w:iCs w:val="false"/>
+          <w:highlight w:val="yellow"/>
+          <w:lang w:val="en-GB"/>
+        </w:rPr>
+        <w:t>[</w:t>
+      </w:r>
+      <w:r>
+        <w:rPr>
+          <w:rFonts w:ascii="Times New Roman" w:hAnsi="Times New Roman"/>
+          <w:i w:val="false"/>
+          <w:iCs w:val="false"/>
+          <w:highlight w:val="yellow"/>
+          <w:lang w:val="en-GB"/>
+        </w:rPr>
+        <w:t xml:space="preserve">paired </w:t>
+      </w:r>
+      <w:r>
+        <w:rPr>
+          <w:rFonts w:ascii="Times New Roman" w:hAnsi="Times New Roman"/>
+          <w:i w:val="false"/>
+          <w:iCs w:val="false"/>
+          <w:highlight w:val="yellow"/>
+          <w:lang w:val="en-GB"/>
+        </w:rPr>
+        <w:t>t test? No! mixed effect model with individuals as a response?]</w:t>
+      </w:r>
+      <w:r>
+        <w:rPr>
+          <w:rFonts w:ascii="Times New Roman" w:hAnsi="Times New Roman"/>
+          <w:i w:val="false"/>
+          <w:iCs w:val="false"/>
+          <w:lang w:val="en-GB"/>
+        </w:rPr>
+        <w:t xml:space="preserve"> Supplementary Information, Fig. S4). High herbivory pressure (H2) had an effect opposite to the insecticide treatment and was marginally significant only for the full community (F = 2.017, P = 0.052). No significance was found for other treatments. In our</w:t>
+      </w:r>
+      <w:r>
+        <w:rPr>
+          <w:rFonts w:ascii="Times New Roman" w:hAnsi="Times New Roman"/>
+          <w:i w:val="false"/>
+          <w:iCs w:val="false"/>
+          <w:color w:val="111111"/>
+          <w:lang w:val="en-GB"/>
+        </w:rPr>
+        <w:t xml:space="preserve"> data high </w:t>
+      </w:r>
+      <w:r>
+        <w:rPr>
+          <w:rFonts w:ascii="Times New Roman" w:hAnsi="Times New Roman"/>
+          <w:i w:val="false"/>
+          <w:iCs w:val="false"/>
+          <w:color w:val="111111"/>
+          <w:lang w:val="en-GB"/>
+        </w:rPr>
+        <w:t xml:space="preserve">increase in </w:t>
+      </w:r>
+      <w:r>
+        <w:rPr>
+          <w:rFonts w:ascii="Times New Roman" w:hAnsi="Times New Roman"/>
+          <w:i w:val="false"/>
+          <w:iCs w:val="false"/>
+          <w:color w:val="111111"/>
+          <w:lang w:val="en-GB"/>
+        </w:rPr>
+        <w:t xml:space="preserve">abundance of </w:t>
       </w:r>
       <w:r>
         <w:rPr>
           <w:rFonts w:ascii="Times New Roman" w:hAnsi="Times New Roman"/>
           <w:i/>
           <w:iCs/>
-          <w:lang w:val="en-GB"/>
-        </w:rPr>
-        <w:t>Calopogonium mucunoides</w:t>
-      </w:r>
-      <w:r>
-        <w:rPr>
-          <w:rFonts w:ascii="Times New Roman" w:hAnsi="Times New Roman"/>
-          <w:lang w:val="en-GB"/>
-        </w:rPr>
-        <w:t xml:space="preserve"> Desv. </w:t>
-      </w:r>
-      <w:r>
-        <w:rPr>
-          <w:rFonts w:ascii="Times New Roman" w:hAnsi="Times New Roman"/>
-          <w:lang w:val="en-GB"/>
-        </w:rPr>
-        <w:t>v</w:t>
-      </w:r>
-      <w:r>
-        <w:rPr>
-          <w:rFonts w:ascii="Times New Roman" w:hAnsi="Times New Roman"/>
-          <w:lang w:val="en-GB"/>
-        </w:rPr>
-        <w:t xml:space="preserve">ine </w:t>
-      </w:r>
-      <w:r>
-        <w:rPr>
-          <w:rFonts w:ascii="Times New Roman" w:hAnsi="Times New Roman"/>
-          <w:lang w:val="en-GB"/>
-        </w:rPr>
-        <w:t xml:space="preserve">making up to </w:t>
-      </w:r>
-      <w:r>
-        <w:rPr>
-          <w:rFonts w:ascii="Times New Roman" w:hAnsi="Times New Roman"/>
-          <w:lang w:val="en-GB"/>
-        </w:rPr>
-        <w:t xml:space="preserve">72% of the total </w:t>
-      </w:r>
-      <w:r>
-        <w:rPr>
-          <w:rFonts w:ascii="Times New Roman" w:hAnsi="Times New Roman"/>
-          <w:i w:val="false"/>
-          <w:iCs w:val="false"/>
-          <w:lang w:val="en-GB"/>
-        </w:rPr>
-        <w:t>biomass of the plot. This plot was treated as an outlier and removed from the dataset prior to the analyses.</w:t>
-      </w:r>
-    </w:p>
-    <w:p>
-      <w:pPr>
-        <w:pStyle w:val="TextBody"/>
-        <w:rPr/>
-      </w:pPr>
-      <w:r>
-        <w:rPr>
-          <w:rFonts w:ascii="Times New Roman" w:hAnsi="Times New Roman"/>
-          <w:i w:val="false"/>
-          <w:iCs w:val="false"/>
-          <w:lang w:val="en-GB"/>
-        </w:rPr>
-        <w:t xml:space="preserve">The insecticide treatment (I) altered the species composition of the entire vegetation and the woody plant community (Fig 2., permutation test, F=2.828, P = 0.011 and F = 2.892, P = 0.023 respectively) resulting in simplified structure with only few distinct dominants (Supplementary Information, Fig. S1). This shift in community structure was driven mainly by high dominance of Melanolepis multiglandulosa, together with decreased abundance of Pipturus argenteus.  High herbivory pressure (H2) had an effect opposite to the insecticide treatment and was marginally significant only for the full community (F = 2.017, P = 0.052). No significance was found for other treatments. Differences in the community composition were driven only by few species of woody plants, measured by their partial contribution to the total variance. These were: </w:t>
-      </w:r>
-      <w:r>
-        <w:rPr>
-          <w:rFonts w:ascii="Times New Roman" w:hAnsi="Times New Roman"/>
-          <w:b/>
-          <w:bCs/>
+          <w:color w:val="111111"/>
+          <w:lang w:val="en-GB"/>
+        </w:rPr>
+        <w:t>Oribius</w:t>
+      </w:r>
+      <w:r>
+        <w:rPr>
+          <w:rFonts w:ascii="Times New Roman" w:hAnsi="Times New Roman"/>
+          <w:i w:val="false"/>
+          <w:iCs w:val="false"/>
+          <w:color w:val="111111"/>
+          <w:lang w:val="en-GB"/>
+        </w:rPr>
+        <w:t xml:space="preserve"> sp. caused shift in plant community </w:t>
+      </w:r>
+      <w:r>
+        <w:rPr>
+          <w:rFonts w:ascii="Times New Roman" w:hAnsi="Times New Roman"/>
+          <w:i w:val="false"/>
+          <w:iCs w:val="false"/>
+          <w:color w:val="111111"/>
+          <w:lang w:val="en-GB"/>
+        </w:rPr>
+        <w:t>composition</w:t>
+      </w:r>
+      <w:r>
+        <w:rPr>
+          <w:rFonts w:ascii="Times New Roman" w:hAnsi="Times New Roman"/>
+          <w:i w:val="false"/>
+          <w:iCs w:val="false"/>
+          <w:color w:val="111111"/>
+          <w:lang w:val="en-GB"/>
+        </w:rPr>
+        <w:t xml:space="preserve"> which resulted in increased abundance of </w:t>
+      </w:r>
+      <w:r>
+        <w:rPr>
+          <w:rFonts w:ascii="Times New Roman" w:hAnsi="Times New Roman"/>
           <w:i/>
           <w:iCs/>
+          <w:color w:val="111111"/>
+          <w:lang w:val="en-GB"/>
+        </w:rPr>
+        <w:t>M. multiglandulosa</w:t>
+      </w:r>
+      <w:r>
+        <w:rPr>
+          <w:rFonts w:ascii="Times New Roman" w:hAnsi="Times New Roman"/>
+          <w:i w:val="false"/>
+          <w:iCs w:val="false"/>
+          <w:color w:val="111111"/>
+          <w:lang w:val="en-GB"/>
+        </w:rPr>
+        <w:t xml:space="preserve"> which was otherwise losing in competition with </w:t>
+      </w:r>
+      <w:r>
+        <w:rPr>
+          <w:rFonts w:ascii="Times New Roman" w:hAnsi="Times New Roman"/>
+          <w:i/>
+          <w:iCs/>
+          <w:color w:val="111111"/>
+          <w:lang w:val="en-GB"/>
+        </w:rPr>
+        <w:t>P. argenteus</w:t>
+      </w:r>
+      <w:r>
+        <w:rPr>
+          <w:rFonts w:ascii="Times New Roman" w:hAnsi="Times New Roman"/>
+          <w:i w:val="false"/>
+          <w:iCs w:val="false"/>
+          <w:color w:val="111111"/>
+          <w:lang w:val="en-GB"/>
+        </w:rPr>
+        <w:t xml:space="preserve"> on insecticide treated plots (Fig. 2), whereas </w:t>
+      </w:r>
+      <w:r>
+        <w:rPr>
+          <w:rFonts w:ascii="Times New Roman" w:hAnsi="Times New Roman"/>
+          <w:i/>
+          <w:iCs/>
+          <w:color w:val="111111"/>
           <w:lang w:val="en-GB"/>
         </w:rPr>
         <w:t>Melochia</w:t>
@@ -1960,241 +2373,10 @@
           <w:rFonts w:ascii="Times New Roman" w:hAnsi="Times New Roman"/>
           <w:i w:val="false"/>
           <w:iCs w:val="false"/>
-          <w:lang w:val="en-GB"/>
-        </w:rPr>
-        <w:t xml:space="preserve"> sp. 1 [</w:t>
-      </w:r>
-      <w:r>
-        <w:rPr>
-          <w:rFonts w:ascii="Times New Roman" w:hAnsi="Times New Roman"/>
-          <w:i w:val="false"/>
-          <w:iCs w:val="false"/>
-          <w:highlight w:val="yellow"/>
-          <w:lang w:val="en-GB"/>
-        </w:rPr>
-        <w:t>but this species is only present in one block!!! this doesn’t make an sense</w:t>
-      </w:r>
-      <w:r>
-        <w:rPr>
-          <w:rFonts w:ascii="Times New Roman" w:hAnsi="Times New Roman"/>
-          <w:i w:val="false"/>
-          <w:iCs w:val="false"/>
-          <w:lang w:val="en-GB"/>
-        </w:rPr>
-        <w:t xml:space="preserve">] (6% the whole community, 7.3% only for woody plants) showing strong preference to the moderately increased herbivory treatment; </w:t>
-      </w:r>
-      <w:r>
-        <w:rPr>
-          <w:rFonts w:ascii="Times New Roman" w:hAnsi="Times New Roman"/>
-          <w:b/>
-          <w:bCs/>
-          <w:i/>
-          <w:iCs/>
-          <w:lang w:val="en-GB"/>
-        </w:rPr>
-        <w:t>Pipturus argenteus</w:t>
-      </w:r>
-      <w:r>
-        <w:rPr>
-          <w:rFonts w:ascii="Times New Roman" w:hAnsi="Times New Roman"/>
-          <w:i w:val="false"/>
-          <w:iCs w:val="false"/>
-          <w:lang w:val="en-GB"/>
-        </w:rPr>
-        <w:t xml:space="preserve"> (G.Forster) Wedd (4.5% and 6.3%) was most abundant at the insecticide treatment plots; [</w:t>
-      </w:r>
-      <w:r>
-        <w:rPr>
-          <w:rFonts w:ascii="Times New Roman" w:hAnsi="Times New Roman"/>
-          <w:i w:val="false"/>
-          <w:iCs w:val="false"/>
-          <w:highlight w:val="yellow"/>
-          <w:lang w:val="en-GB"/>
-        </w:rPr>
-        <w:t>same here</w:t>
-      </w:r>
-      <w:r>
-        <w:rPr>
-          <w:rFonts w:ascii="Times New Roman" w:hAnsi="Times New Roman"/>
-          <w:i w:val="false"/>
-          <w:iCs w:val="false"/>
-          <w:lang w:val="en-GB"/>
-        </w:rPr>
-        <w:t xml:space="preserve">] </w:t>
-      </w:r>
-      <w:r>
-        <w:rPr>
-          <w:rFonts w:ascii="Times New Roman" w:hAnsi="Times New Roman"/>
-          <w:b/>
-          <w:bCs/>
-          <w:i w:val="false"/>
-          <w:iCs w:val="false"/>
-          <w:lang w:val="en-GB"/>
-        </w:rPr>
-        <w:t>Trema orientalis</w:t>
-      </w:r>
-      <w:r>
-        <w:rPr>
-          <w:rFonts w:ascii="Times New Roman" w:hAnsi="Times New Roman"/>
-          <w:i w:val="false"/>
-          <w:iCs w:val="false"/>
-          <w:lang w:val="en-GB"/>
-        </w:rPr>
-        <w:t xml:space="preserve"> xxx (1.1% and 3.9%) showed a positive reaction to the fungicide treatment and </w:t>
-      </w:r>
-      <w:r>
-        <w:rPr>
-          <w:rFonts w:ascii="Times New Roman" w:hAnsi="Times New Roman"/>
-          <w:b/>
-          <w:bCs/>
-          <w:i w:val="false"/>
-          <w:iCs w:val="false"/>
-          <w:lang w:val="en-GB"/>
-        </w:rPr>
-        <w:t>Melanolepis multiglandulosa</w:t>
-      </w:r>
-      <w:r>
-        <w:rPr>
-          <w:rFonts w:ascii="Times New Roman" w:hAnsi="Times New Roman"/>
-          <w:i w:val="false"/>
-          <w:iCs w:val="false"/>
-          <w:lang w:val="en-GB"/>
-        </w:rPr>
-        <w:t xml:space="preserve"> (Reinw. ex Bl.) Reichb.f. &amp; Zoll. (1.3% and 0.8 %) was most abundant on the plots with increased herbivory. In our</w:t>
-      </w:r>
-      <w:r>
-        <w:rPr>
-          <w:rFonts w:ascii="Times New Roman" w:hAnsi="Times New Roman"/>
-          <w:i w:val="false"/>
-          <w:iCs w:val="false"/>
           <w:color w:val="111111"/>
           <w:lang w:val="en-GB"/>
         </w:rPr>
-        <w:t xml:space="preserve"> data high abundance of Oribius sp. caused shift in plant community structure which resulted in increased abundance of M. multiglandulosa which was otherwise losing in competition with P. argenteus on insecticide treated plots (Fig. 2), whereas Melochia sp. Showed increased abundance on H1 plots.</w:t>
-      </w:r>
-    </w:p>
-    <w:p>
-      <w:pPr>
-        <w:pStyle w:val="TextBody"/>
-        <w:rPr/>
-      </w:pPr>
-      <w:r>
-        <w:rPr>
-          <w:rFonts w:ascii="Times New Roman" w:hAnsi="Times New Roman"/>
-          <w:i w:val="false"/>
-          <w:iCs w:val="false"/>
-          <w:lang w:val="en-GB"/>
-        </w:rPr>
-        <w:t>The  effects of individual treatments often cha</w:t>
-      </w:r>
-      <w:r>
-        <w:rPr>
-          <w:rFonts w:ascii="Times New Roman" w:hAnsi="Times New Roman"/>
-          <w:lang w:val="en-GB"/>
-        </w:rPr>
-        <w:t xml:space="preserve">nged between all vegetation and woody plant (Table 1). The fungicide treatment (F) decreased stem density of woody plants (z-value = -5.202, P  &lt; 0.001). </w:t>
-      </w:r>
-      <w:r>
-        <w:rPr>
-          <w:rFonts w:ascii="Times New Roman" w:hAnsi="Times New Roman"/>
-          <w:lang w:val="en-GB"/>
-        </w:rPr>
-        <w:t>I</w:t>
-      </w:r>
-      <w:r>
-        <w:rPr>
-          <w:rFonts w:ascii="Times New Roman" w:hAnsi="Times New Roman"/>
-          <w:lang w:val="en-GB"/>
-        </w:rPr>
-        <w:t>nsecticide (I) treated plots had lower number of species per plot (T = -2.046, P = 0.041) and lower diversity measured by Shannon’s H’ (T value = -2.543, P = 0.018) in the whole plant community. Plots protected from predators (P) had a lower number of stems (Z value = -3.398, P = 0.001). High herbivory increase (H2) was the only treatment to decrease the plant biomass both in the whole community and the woody plants (T value = -3.389, P = 0.002 and T value = -3.077, P = 0.005 respectively). Herbivores at the high abundance also significantly reduced the number of stems per plot (T value = -6.707, P &lt; 0.001).</w:t>
-      </w:r>
-    </w:p>
-    <w:p>
-      <w:pPr>
-        <w:pStyle w:val="TextBody"/>
-        <w:rPr/>
-      </w:pPr>
-      <w:r>
-        <w:rPr>
-          <w:rFonts w:ascii="Times New Roman" w:hAnsi="Times New Roman"/>
-          <w:lang w:val="en-GB"/>
-        </w:rPr>
-        <w:t>The insecticide treatment had a marginally significant decrease in SLA and increase in LDMC (T</w:t>
-      </w:r>
-      <w:r>
-        <w:rPr>
-          <w:rFonts w:ascii="Times New Roman" w:hAnsi="Times New Roman"/>
-          <w:strike/>
-          <w:lang w:val="en-GB"/>
-        </w:rPr>
-        <w:t xml:space="preserve"> value = -1.970, P = 0.060, T value = 2.481 and P = 0.020 respectively</w:t>
-      </w:r>
-      <w:r>
-        <w:rPr>
-          <w:rFonts w:ascii="Times New Roman" w:hAnsi="Times New Roman"/>
-          <w:lang w:val="en-GB"/>
-        </w:rPr>
-        <w:t xml:space="preserve">).  Similar pattern for LDMC was observed for the woody plant species community (T value = 2.168, P = 0.040). Woody plants showed evidence for higher herbivory damage on plots protected from predators (P) and on the plots with high herbivory pressure (H2) (T value = 2.421, P = 0.023 and T value = 2.395, P = 0.023 respectively) (Fig. 3). </w:t>
-      </w:r>
-    </w:p>
-    <w:p>
-      <w:pPr>
-        <w:pStyle w:val="TextBody"/>
-        <w:rPr/>
-      </w:pPr>
-      <w:r>
-        <w:rPr>
-          <w:rFonts w:ascii="Times New Roman" w:hAnsi="Times New Roman"/>
-          <w:lang w:val="en-GB"/>
-        </w:rPr>
-        <w:t xml:space="preserve">In our experiments </w:t>
-      </w:r>
-      <w:r>
-        <w:rPr>
-          <w:rFonts w:ascii="Times New Roman" w:hAnsi="Times New Roman"/>
-          <w:i/>
-          <w:iCs/>
-          <w:lang w:val="en-GB"/>
-        </w:rPr>
-        <w:t>P. argenteus</w:t>
-      </w:r>
-      <w:r>
-        <w:rPr>
-          <w:rFonts w:ascii="Times New Roman" w:hAnsi="Times New Roman"/>
-          <w:lang w:val="en-GB"/>
-        </w:rPr>
-        <w:t xml:space="preserve"> suffered greater herbivory across control plots than </w:t>
-      </w:r>
-      <w:r>
-        <w:rPr>
-          <w:rFonts w:ascii="Times New Roman" w:hAnsi="Times New Roman"/>
-          <w:i/>
-          <w:iCs/>
-          <w:lang w:val="en-GB"/>
-        </w:rPr>
-        <w:t>M. multiglandulosa</w:t>
-      </w:r>
-      <w:r>
-        <w:rPr>
-          <w:rFonts w:ascii="Times New Roman" w:hAnsi="Times New Roman"/>
-          <w:lang w:val="en-GB"/>
-        </w:rPr>
-        <w:t xml:space="preserve"> (</w:t>
-      </w:r>
-      <w:r>
-        <w:rPr>
-          <w:rFonts w:ascii="Times New Roman" w:hAnsi="Times New Roman"/>
-          <w:highlight w:val="yellow"/>
-          <w:lang w:val="en-GB"/>
-        </w:rPr>
-        <w:t>[t test? No! mixed effect model with individuals as a response?]</w:t>
-      </w:r>
-      <w:r>
-        <w:rPr>
-          <w:rFonts w:ascii="Times New Roman" w:hAnsi="Times New Roman"/>
-          <w:lang w:val="en-GB"/>
-        </w:rPr>
-        <w:t xml:space="preserve"> Supplementary Information, Fig. S4). Evenness was affected positively, which would suggest rare species being removed from the community, but the 23.94 % average richness decrease was not significant. However, at majority of the plots, from which predators were exclude, lower number of species was observed (Fig. 1). </w:t>
+        <w:t xml:space="preserve"> sp. Showed increased abundance on H1 plots.</w:t>
       </w:r>
     </w:p>
     <w:p>
@@ -2234,8 +2416,8 @@
         </w:rPr>
         <w:t xml:space="preserve"> = 3.892, P = 0.048) and predator exclusion (</w:t>
       </w:r>
-      <w:bookmarkStart w:id="12" w:name="rstudio_console_output2"/>
-      <w:bookmarkEnd w:id="12"/>
+      <w:bookmarkStart w:id="15" w:name="rstudio_console_output2"/>
+      <w:bookmarkEnd w:id="15"/>
       <w:r>
         <w:rPr>
           <w:rFonts w:ascii="Times New Roman" w:hAnsi="Times New Roman"/>
@@ -2299,88 +2481,6 @@
         <w:pStyle w:val="TextBody"/>
         <w:rPr/>
       </w:pPr>
-      <w:r>
-        <w:rPr>
-          <w:rFonts w:ascii="Times New Roman" w:hAnsi="Times New Roman"/>
-          <w:color w:val="000000"/>
-          <w:sz w:val="24"/>
-          <w:szCs w:val="24"/>
-          <w:lang w:val="en-GB"/>
-        </w:rPr>
-        <w:t xml:space="preserve">Artificially increased high herbivory pressure (H2) showed some evidence for density dependent feeding (Fig S3). </w:t>
-      </w:r>
-      <w:r>
-        <w:rPr>
-          <w:rFonts w:ascii="Times New Roman" w:hAnsi="Times New Roman"/>
-          <w:color w:val="000000"/>
-          <w:sz w:val="24"/>
-          <w:szCs w:val="24"/>
-          <w:highlight w:val="yellow"/>
-          <w:lang w:val="en-GB"/>
-        </w:rPr>
-        <w:t xml:space="preserve">[ </w:t>
-      </w:r>
-      <w:r>
-        <w:rPr>
-          <w:rFonts w:ascii="Times New Roman" w:hAnsi="Times New Roman"/>
-          <w:b w:val="false"/>
-          <w:i w:val="false"/>
-          <w:color w:val="00000A"/>
-          <w:sz w:val="24"/>
-          <w:szCs w:val="24"/>
-          <w:highlight w:val="yellow"/>
-        </w:rPr>
-        <w:t xml:space="preserve">it is not shown in Fig S3 </w:t>
-      </w:r>
-      <w:r>
-        <w:rPr>
-          <w:rFonts w:ascii="Times New Roman" w:hAnsi="Times New Roman"/>
-          <w:color w:val="00000A"/>
-          <w:sz w:val="24"/>
-          <w:szCs w:val="24"/>
-          <w:highlight w:val="yellow"/>
-        </w:rPr>
-        <w:t xml:space="preserve">which is only for trees. Further, discussing plant species changes in H1 and H2 cannot be done without considering preferences of the beetle for individual plants which can be idiosyncratic – see the table I am sending to you, and we can ask Grace to do extra experiments on plant species that you need. </w:t>
-      </w:r>
-    </w:p>
-    <w:p>
-      <w:pPr>
-        <w:pStyle w:val="TextBody"/>
-        <w:rPr/>
-      </w:pPr>
-      <w:r>
-        <w:rPr>
-          <w:rFonts w:ascii="Times New Roman" w:hAnsi="Times New Roman"/>
-          <w:sz w:val="24"/>
-          <w:szCs w:val="24"/>
-          <w:lang w:val="en-GB"/>
-        </w:rPr>
-        <w:t>Predictably, artificially increased herbivory led to lower biomass, lower stem density and higher herbivory in woody plants, although only for the high level of additional herbivores. Interestingly, this large structural change did not indicated a response in species richness, diversity and evenness.</w:t>
-      </w:r>
-      <w:r>
-        <w:rPr>
-          <w:rFonts w:ascii="Times New Roman" w:hAnsi="Times New Roman"/>
-          <w:sz w:val="24"/>
-          <w:szCs w:val="24"/>
-          <w:highlight w:val="yellow"/>
-        </w:rPr>
-        <w:t xml:space="preserve"> </w:t>
-      </w:r>
-    </w:p>
-    <w:p>
-      <w:pPr>
-        <w:pStyle w:val="TextBody"/>
-        <w:rPr/>
-      </w:pPr>
-      <w:r>
-        <w:rPr>
-          <w:rFonts w:ascii="Times New Roman" w:hAnsi="Times New Roman"/>
-          <w:sz w:val="24"/>
-          <w:szCs w:val="24"/>
-          <w:highlight w:val="yellow"/>
-        </w:rPr>
-        <w:t xml:space="preserve"> </w:t>
-      </w:r>
       <w:r>
         <w:rPr>
           <w:rFonts w:ascii="Times New Roman" w:hAnsi="Times New Roman"/>
@@ -2578,6 +2678,16 @@
         <w:rPr>
           <w:rFonts w:ascii="Times New Roman" w:hAnsi="Times New Roman"/>
           <w:color w:val="111111"/>
+          <w:sz w:val="24"/>
+          <w:szCs w:val="24"/>
+          <w:lang w:val="en-GB"/>
+        </w:rPr>
+        <w:t xml:space="preserve">Predictably, artificially increased herbivory led to lower biomass, lower stem density and higher herbivory in woody plants, although only for the high level of additional herbivores. Interestingly, this large structural change did not indicated a response in species richness, diversity and evenness. </w:t>
+      </w:r>
+      <w:r>
+        <w:rPr>
+          <w:rFonts w:ascii="Times New Roman" w:hAnsi="Times New Roman"/>
+          <w:color w:val="111111"/>
           <w:lang w:val="en-GB"/>
         </w:rPr>
         <w:t xml:space="preserve">The fact that two levels of artificial increase of herbivory </w:t>
@@ -2799,9 +2909,9 @@
           <w:lang w:val="en-GB"/>
         </w:rPr>
       </w:pPr>
-      <w:bookmarkStart w:id="13" w:name="_GoBack"/>
-      <w:bookmarkStart w:id="14" w:name="_GoBack"/>
-      <w:bookmarkEnd w:id="14"/>
+      <w:bookmarkStart w:id="16" w:name="_GoBack"/>
+      <w:bookmarkStart w:id="17" w:name="_GoBack"/>
+      <w:bookmarkEnd w:id="17"/>
       <w:r>
         <w:rPr>
           <w:rFonts w:ascii="Times New Roman" w:hAnsi="Times New Roman"/>
@@ -2972,28 +3082,19 @@
           <w:color w:val="000000"/>
           <w:lang w:val="en-GB"/>
         </w:rPr>
-      </w:r>
-    </w:p>
-    <w:p>
-      <w:pPr>
-        <w:pStyle w:val="Normal"/>
-        <w:spacing w:lineRule="auto" w:line="480"/>
-        <w:rPr/>
-      </w:pPr>
-      <w:r>
         <w:drawing>
-          <wp:anchor behindDoc="0" distT="0" distB="0" distL="0" distR="0" simplePos="0" locked="0" layoutInCell="1" allowOverlap="1" relativeHeight="2">
+          <wp:anchor behindDoc="0" distT="0" distB="0" distL="0" distR="0" simplePos="0" locked="0" layoutInCell="1" allowOverlap="1" relativeHeight="3">
             <wp:simplePos x="0" y="0"/>
             <wp:positionH relativeFrom="column">
-              <wp:posOffset>521970</wp:posOffset>
+              <wp:align>center</wp:align>
             </wp:positionH>
             <wp:positionV relativeFrom="paragraph">
-              <wp:posOffset>1790065</wp:posOffset>
+              <wp:posOffset>635</wp:posOffset>
             </wp:positionV>
-            <wp:extent cx="5123815" cy="5270500"/>
+            <wp:extent cx="6332220" cy="2110740"/>
             <wp:effectExtent l="0" t="0" r="0" b="0"/>
-            <wp:wrapTopAndBottom/>
-            <wp:docPr id="1" name="Obraz1" descr=""/>
+            <wp:wrapSquare wrapText="largest"/>
+            <wp:docPr id="1" name="Image1" descr=""/>
             <wp:cNvGraphicFramePr>
               <a:graphicFrameLocks xmlns:a="http://schemas.openxmlformats.org/drawingml/2006/main" noChangeAspect="1"/>
             </wp:cNvGraphicFramePr>
@@ -3001,7 +3102,7 @@
               <a:graphicData uri="http://schemas.openxmlformats.org/drawingml/2006/picture">
                 <pic:pic xmlns:pic="http://schemas.openxmlformats.org/drawingml/2006/picture">
                   <pic:nvPicPr>
-                    <pic:cNvPr id="1" name="Obraz1" descr=""/>
+                    <pic:cNvPr id="1" name="Image1" descr=""/>
                     <pic:cNvPicPr>
                       <a:picLocks noChangeAspect="1" noChangeArrowheads="1"/>
                     </pic:cNvPicPr>
@@ -3015,7 +3116,7 @@
                   <pic:spPr bwMode="auto">
                     <a:xfrm>
                       <a:off x="0" y="0"/>
-                      <a:ext cx="5123815" cy="5270500"/>
+                      <a:ext cx="6332220" cy="2110740"/>
                     </a:xfrm>
                     <a:prstGeom prst="rect">
                       <a:avLst/>
@@ -3027,93 +3128,71 @@
           </wp:anchor>
         </w:drawing>
       </w:r>
-      <w:r>
-        <w:rPr>
-          <w:rFonts w:ascii="Times New Roman" w:hAnsi="Times New Roman"/>
-          <w:color w:val="000000"/>
-          <w:lang w:val="en-GB"/>
-        </w:rPr>
-        <w:t>F</w:t>
-      </w:r>
-      <w:r>
-        <w:rPr>
-          <w:rFonts w:ascii="Times New Roman" w:hAnsi="Times New Roman"/>
-          <w:color w:val="000000"/>
-          <w:lang w:val="en-GB"/>
-        </w:rPr>
-        <w:t xml:space="preserve">igure 1. </w:t>
-      </w:r>
-      <w:r>
-        <w:rPr>
-          <w:rFonts w:ascii="Times New Roman" w:hAnsi="Times New Roman"/>
-          <w:lang w:val="en-GB"/>
-        </w:rPr>
-        <w:t xml:space="preserve">Community descriptors based on all species present in the experimental plot from Wanang. Garden 1 (light grey) was overgrown by the vine </w:t>
-      </w:r>
-      <w:r>
-        <w:rPr>
-          <w:rFonts w:ascii="Times New Roman" w:hAnsi="Times New Roman"/>
-          <w:i/>
-          <w:iCs/>
-          <w:lang w:val="en-GB"/>
-        </w:rPr>
-        <w:t>Calopogonium mucunoides</w:t>
-      </w:r>
-      <w:r>
-        <w:rPr>
-          <w:rFonts w:ascii="Times New Roman" w:hAnsi="Times New Roman"/>
-          <w:lang w:val="en-GB"/>
-        </w:rPr>
-        <w:t xml:space="preserve">. Whenever exclusion of this plot changed results qualitatively it was removed form the analysis </w:t>
-      </w:r>
-      <w:r>
-        <w:rPr>
-          <w:rFonts w:ascii="Times New Roman" w:hAnsi="Times New Roman"/>
-          <w:highlight w:val="yellow"/>
-          <w:lang w:val="en-GB"/>
-        </w:rPr>
-        <w:t xml:space="preserve">[  </w:t>
-      </w:r>
-      <w:r>
-        <w:rPr>
-          <w:b w:val="false"/>
-          <w:i w:val="false"/>
-          <w:color w:val="00000A"/>
-          <w:sz w:val="22"/>
-          <w:highlight w:val="yellow"/>
-        </w:rPr>
-        <w:t xml:space="preserve">this ad hoc approach may </w:t>
-      </w:r>
-      <w:r>
-        <w:rPr>
-          <w:color w:val="00000A"/>
-          <w:highlight w:val="yellow"/>
-        </w:rPr>
-        <w:t>irritate reviewers; better to decide consistently exclude the plot then maybe mention where it affected the results</w:t>
-      </w:r>
-      <w:r>
-        <w:rPr>
-          <w:rFonts w:ascii="Times New Roman" w:hAnsi="Times New Roman"/>
-          <w:highlight w:val="yellow"/>
-          <w:lang w:val="en-GB"/>
-        </w:rPr>
-        <w:t xml:space="preserve"> ]</w:t>
-      </w:r>
-      <w:r>
-        <w:rPr>
-          <w:rFonts w:ascii="Times New Roman" w:hAnsi="Times New Roman"/>
-          <w:lang w:val="en-GB"/>
-        </w:rPr>
-        <w:t>. Red color indicates significant difference from the control at the alpha = 0.05 level and orange color marginal significance at alpha = 0.1. Significance of the effects and their relative sizes are summarised in table 1.</w:t>
-      </w:r>
-      <w:r>
-        <w:br w:type="page"/>
-      </w:r>
     </w:p>
     <w:p>
       <w:pPr>
         <w:pStyle w:val="Normal"/>
         <w:spacing w:lineRule="auto" w:line="480"/>
+        <w:rPr/>
+      </w:pPr>
+      <w:r>
+        <w:rPr>
+          <w:rFonts w:ascii="Times New Roman" w:hAnsi="Times New Roman"/>
+          <w:color w:val="000000"/>
+          <w:lang w:val="en-GB"/>
+        </w:rPr>
+        <w:t xml:space="preserve">Figure 1. </w:t>
+      </w:r>
+      <w:r>
+        <w:rPr>
+          <w:rFonts w:ascii="Times New Roman" w:hAnsi="Times New Roman"/>
+          <w:lang w:val="en-GB"/>
+        </w:rPr>
+        <w:t>Community descriptors based on all species present in the experimental plot from Wanang. Red colo</w:t>
+      </w:r>
+      <w:r>
+        <w:rPr>
+          <w:rFonts w:ascii="Times New Roman" w:hAnsi="Times New Roman"/>
+          <w:lang w:val="en-GB"/>
+        </w:rPr>
+        <w:t>u</w:t>
+      </w:r>
+      <w:r>
+        <w:rPr>
+          <w:rFonts w:ascii="Times New Roman" w:hAnsi="Times New Roman"/>
+          <w:lang w:val="en-GB"/>
+        </w:rPr>
+        <w:t xml:space="preserve">r indicates </w:t>
+      </w:r>
+      <w:r>
+        <w:rPr>
+          <w:rFonts w:ascii="Times New Roman" w:hAnsi="Times New Roman"/>
+          <w:lang w:val="en-GB"/>
+        </w:rPr>
+        <w:t>that the mean for a treatment is significantly different</w:t>
+      </w:r>
+      <w:r>
+        <w:rPr>
+          <w:rFonts w:ascii="Times New Roman" w:hAnsi="Times New Roman"/>
+          <w:lang w:val="en-GB"/>
+        </w:rPr>
+        <w:t xml:space="preserve"> from the control at the alpha = 0.05 level. </w:t>
+      </w:r>
+      <w:r>
+        <w:rPr>
+          <w:rFonts w:ascii="Times New Roman" w:hAnsi="Times New Roman"/>
+          <w:lang w:val="en-GB"/>
+        </w:rPr>
+        <w:t>Biomass is measured in kilograms. To evaluate diversity of vegetation plots we used Shannon’s index. Abundance represents number of stems above one cm DBH per plot. C – control, F – fungicide, I – insecticide, H1 – moderate increase in herbivory pressure, H2 – high increase in herbivory pressure.</w:t>
+      </w:r>
+      <w:r>
+        <w:br w:type="page"/>
+      </w:r>
+    </w:p>
+    <w:p>
+      <w:pPr>
+        <w:pStyle w:val="Normal"/>
+        <w:spacing w:lineRule="auto" w:line="480"/>
         <w:rPr>
           <w:rFonts w:ascii="Times New Roman" w:hAnsi="Times New Roman"/>
           <w:lang w:val="en-GB"/>
@@ -3125,7 +3204,7 @@
           <w:lang w:val="en-GB"/>
         </w:rPr>
         <w:drawing>
-          <wp:anchor behindDoc="0" distT="0" distB="0" distL="0" distR="0" simplePos="0" locked="0" layoutInCell="1" allowOverlap="1" relativeHeight="4">
+          <wp:anchor behindDoc="0" distT="0" distB="0" distL="0" distR="0" simplePos="0" locked="0" layoutInCell="1" allowOverlap="1" relativeHeight="5">
             <wp:simplePos x="0" y="0"/>
             <wp:positionH relativeFrom="column">
               <wp:align>center</wp:align>
@@ -3183,7 +3262,23 @@
           <w:color w:val="000000"/>
           <w:lang w:val="en-GB"/>
         </w:rPr>
-        <w:t>Figure 2. Redundancy analysis of the plant biomass data, conditioned on their blocks. Results for the whole community (A) and woody species (B). [</w:t>
+        <w:t xml:space="preserve">Figure </w:t>
+      </w:r>
+      <w:r>
+        <w:rPr>
+          <w:rFonts w:ascii="Times New Roman" w:hAnsi="Times New Roman"/>
+          <w:color w:val="000000"/>
+          <w:lang w:val="en-GB"/>
+        </w:rPr>
+        <w:t>3</w:t>
+      </w:r>
+      <w:r>
+        <w:rPr>
+          <w:rFonts w:ascii="Times New Roman" w:hAnsi="Times New Roman"/>
+          <w:color w:val="000000"/>
+          <w:lang w:val="en-GB"/>
+        </w:rPr>
+        <w:t>. Redundancy analysis of the plant biomass data, conditioned on their blocks. Results for the whole community (A) and woody species (B). [</w:t>
       </w:r>
       <w:r>
         <w:rPr>
@@ -3238,28 +3333,19 @@
           <w:color w:val="000000"/>
           <w:lang w:val="en-GB"/>
         </w:rPr>
-      </w:r>
-    </w:p>
-    <w:p>
-      <w:pPr>
-        <w:pStyle w:val="Normal"/>
-        <w:spacing w:lineRule="auto" w:line="480"/>
-        <w:rPr/>
-      </w:pPr>
-      <w:r>
         <w:drawing>
-          <wp:anchor behindDoc="0" distT="0" distB="0" distL="0" distR="0" simplePos="0" locked="0" layoutInCell="1" allowOverlap="1" relativeHeight="5">
+          <wp:anchor behindDoc="0" distT="0" distB="0" distL="0" distR="0" simplePos="0" locked="0" layoutInCell="1" allowOverlap="1" relativeHeight="4">
             <wp:simplePos x="0" y="0"/>
             <wp:positionH relativeFrom="column">
-              <wp:align>center</wp:align>
+              <wp:posOffset>1089660</wp:posOffset>
             </wp:positionH>
             <wp:positionV relativeFrom="paragraph">
-              <wp:posOffset>635</wp:posOffset>
+              <wp:posOffset>76200</wp:posOffset>
             </wp:positionV>
-            <wp:extent cx="3816985" cy="3053715"/>
+            <wp:extent cx="4171315" cy="2085975"/>
             <wp:effectExtent l="0" t="0" r="0" b="0"/>
-            <wp:wrapTopAndBottom/>
-            <wp:docPr id="3" name="Obraz2" descr=""/>
+            <wp:wrapNone/>
+            <wp:docPr id="3" name="Image2" descr=""/>
             <wp:cNvGraphicFramePr>
               <a:graphicFrameLocks xmlns:a="http://schemas.openxmlformats.org/drawingml/2006/main" noChangeAspect="1"/>
             </wp:cNvGraphicFramePr>
@@ -3267,7 +3353,7 @@
               <a:graphicData uri="http://schemas.openxmlformats.org/drawingml/2006/picture">
                 <pic:pic xmlns:pic="http://schemas.openxmlformats.org/drawingml/2006/picture">
                   <pic:nvPicPr>
-                    <pic:cNvPr id="3" name="Obraz2" descr=""/>
+                    <pic:cNvPr id="3" name="Image2" descr=""/>
                     <pic:cNvPicPr>
                       <a:picLocks noChangeAspect="1" noChangeArrowheads="1"/>
                     </pic:cNvPicPr>
@@ -3281,7 +3367,7 @@
                   <pic:spPr bwMode="auto">
                     <a:xfrm>
                       <a:off x="0" y="0"/>
-                      <a:ext cx="3816985" cy="3053715"/>
+                      <a:ext cx="4171315" cy="2085975"/>
                     </a:xfrm>
                     <a:prstGeom prst="rect">
                       <a:avLst/>
@@ -3293,56 +3379,49 @@
           </wp:anchor>
         </w:drawing>
       </w:r>
-      <w:r>
-        <w:rPr>
-          <w:rFonts w:ascii="Times New Roman" w:hAnsi="Times New Roman"/>
-          <w:lang w:val="en-GB"/>
-        </w:rPr>
-        <w:t>F</w:t>
-      </w:r>
-      <w:r>
-        <w:rPr>
-          <w:rFonts w:ascii="Times New Roman" w:hAnsi="Times New Roman"/>
-          <w:lang w:val="en-GB"/>
-        </w:rPr>
-        <w:t xml:space="preserve">igure 3. Community weighted means of measured leaf traits for the whole community and for the woody plant species. Grey point represents experimental plot overgrown by </w:t>
-      </w:r>
-      <w:r>
-        <w:rPr>
-          <w:rFonts w:ascii="Times New Roman" w:hAnsi="Times New Roman"/>
-          <w:i/>
-          <w:iCs/>
-          <w:lang w:val="en-GB"/>
-        </w:rPr>
-        <w:t>Callopogonium mucunoides</w:t>
-      </w:r>
-      <w:r>
-        <w:rPr>
-          <w:rFonts w:ascii="Times New Roman" w:hAnsi="Times New Roman"/>
-          <w:lang w:val="en-GB"/>
-        </w:rPr>
-        <w:t>, and was excluded from the analyses. Values of LDMC and herbivory are logit transformed, and SLA are log transformed.</w:t>
-      </w:r>
     </w:p>
     <w:p>
       <w:pPr>
         <w:pStyle w:val="Normal"/>
         <w:spacing w:lineRule="auto" w:line="480"/>
-        <w:rPr>
-          <w:rFonts w:ascii="Times New Roman" w:hAnsi="Times New Roman"/>
-          <w:color w:val="000000"/>
-          <w:lang w:val="en-GB"/>
-        </w:rPr>
-      </w:pPr>
-      <w:r>
-        <w:rPr>
-          <w:rFonts w:ascii="Times New Roman" w:hAnsi="Times New Roman"/>
-          <w:color w:val="000000"/>
-          <w:lang w:val="en-GB"/>
-        </w:rPr>
-      </w:r>
-      <w:r>
-        <w:br w:type="page"/>
+        <w:rPr/>
+      </w:pPr>
+      <w:r>
+        <w:rPr>
+          <w:rFonts w:ascii="Times New Roman" w:hAnsi="Times New Roman"/>
+          <w:lang w:val="en-GB"/>
+        </w:rPr>
+        <w:t xml:space="preserve">Figure </w:t>
+      </w:r>
+      <w:r>
+        <w:rPr>
+          <w:rFonts w:ascii="Times New Roman" w:hAnsi="Times New Roman"/>
+          <w:lang w:val="en-GB"/>
+        </w:rPr>
+        <w:t>2</w:t>
+      </w:r>
+      <w:r>
+        <w:rPr>
+          <w:rFonts w:ascii="Times New Roman" w:hAnsi="Times New Roman"/>
+          <w:lang w:val="en-GB"/>
+        </w:rPr>
+        <w:t xml:space="preserve">. Community weighted means of measured leaf traits for the whole community and for the woody plant species. Grey point represents experimental plot overgrown by </w:t>
+      </w:r>
+      <w:r>
+        <w:rPr>
+          <w:rFonts w:ascii="Times New Roman" w:hAnsi="Times New Roman"/>
+          <w:i/>
+          <w:iCs/>
+          <w:lang w:val="en-GB"/>
+        </w:rPr>
+        <w:t>Callopogonium mucunoides</w:t>
+      </w:r>
+      <w:r>
+        <w:rPr>
+          <w:rFonts w:ascii="Times New Roman" w:hAnsi="Times New Roman"/>
+          <w:lang w:val="en-GB"/>
+        </w:rPr>
+        <w:t>, and was excluded from the analyses. Values of LDMC and herbivory are logit transformed, and SLA are log transformed.</w:t>
       </w:r>
     </w:p>
     <w:p>
@@ -3362,6 +3441,9 @@
           <w:lang w:val="en-GB"/>
         </w:rPr>
       </w:r>
+      <w:r>
+        <w:br w:type="page"/>
+      </w:r>
     </w:p>
     <w:p>
       <w:pPr>
@@ -3379,8 +3461,26 @@
           <w:color w:val="000000"/>
           <w:lang w:val="en-GB"/>
         </w:rPr>
+      </w:r>
+    </w:p>
+    <w:p>
+      <w:pPr>
+        <w:pStyle w:val="Normal"/>
+        <w:spacing w:lineRule="auto" w:line="480"/>
+        <w:rPr>
+          <w:rFonts w:ascii="Times New Roman" w:hAnsi="Times New Roman"/>
+          <w:color w:val="000000"/>
+          <w:lang w:val="en-GB"/>
+        </w:rPr>
+      </w:pPr>
+      <w:r>
+        <w:rPr>
+          <w:rFonts w:ascii="Times New Roman" w:hAnsi="Times New Roman"/>
+          <w:color w:val="000000"/>
+          <w:lang w:val="en-GB"/>
+        </w:rPr>
         <w:drawing>
-          <wp:anchor behindDoc="0" distT="0" distB="0" distL="0" distR="0" simplePos="0" locked="0" layoutInCell="1" allowOverlap="1" relativeHeight="3">
+          <wp:anchor behindDoc="0" distT="0" distB="0" distL="0" distR="0" simplePos="0" locked="0" layoutInCell="1" allowOverlap="1" relativeHeight="2">
             <wp:simplePos x="0" y="0"/>
             <wp:positionH relativeFrom="column">
               <wp:align>center</wp:align>
@@ -3430,10 +3530,7 @@
       <w:pPr>
         <w:pStyle w:val="Normal"/>
         <w:spacing w:lineRule="auto" w:line="480"/>
-        <w:rPr>
-          <w:rFonts w:ascii="Times New Roman" w:hAnsi="Times New Roman"/>
-          <w:lang w:val="en-GB"/>
-        </w:rPr>
+        <w:rPr/>
       </w:pPr>
       <w:r>
         <w:rPr>
@@ -3441,7 +3538,24 @@
           <w:color w:val="000000"/>
           <w:lang w:val="en-GB"/>
         </w:rPr>
-        <w:t xml:space="preserve">Fig 4. Within treatment dissimilarity (mean ± SE) according to a modified Raup-Crick dissimilarity metric (RC) for the woody plant community (no significant differences were found for the whole community). This metric ranges from -1 to 1, indicating whether a pair of plots are more similar (approaching 1), , or less similar (approaching -1) than expected by chance. Dashed horizontal line denotes a stochastic community assembly. Asterisks denote significant differences between treatments (P&lt;0.05). The whole plant community including also herbaceous vegetation and grasses are shown in the Supplementary Information. </w:t>
+        <w:t xml:space="preserve">Fig 4. </w:t>
+      </w:r>
+      <w:r>
+        <w:rPr>
+          <w:rFonts w:ascii="Times New Roman" w:hAnsi="Times New Roman"/>
+          <w:color w:val="000000"/>
+          <w:highlight w:val="yellow"/>
+          <w:lang w:val="en-GB"/>
+        </w:rPr>
+        <w:t>[plot only significant ones?]</w:t>
+      </w:r>
+      <w:r>
+        <w:rPr>
+          <w:rFonts w:ascii="Times New Roman" w:hAnsi="Times New Roman"/>
+          <w:color w:val="000000"/>
+          <w:lang w:val="en-GB"/>
+        </w:rPr>
+        <w:t xml:space="preserve">Within treatment dissimilarity (mean ± SE) according to a modified Raup-Crick dissimilarity metric (RC) for the woody plant community (no significant differences were found for the whole community). This metric ranges from -1 to 1, indicating whether a pair of plots are more similar (approaching 1), , or less similar (approaching -1) than expected by chance. Dashed horizontal line denotes a stochastic community assembly. Asterisks denote significant differences between treatments (P&lt;0.05). The whole plant community including also herbaceous vegetation and grasses are shown in the Supplementary Information. </w:t>
       </w:r>
     </w:p>
     <w:sectPr>
@@ -3479,6 +3593,7 @@
     <w:rPrDefault>
       <w:rPr>
         <w:rFonts w:ascii="Liberation Serif" w:hAnsi="Liberation Serif" w:eastAsia="SimSun" w:cs="Arial"/>
+        <w:sz w:val="20"/>
         <w:szCs w:val="24"/>
         <w:lang w:val="en-US" w:eastAsia="zh-CN" w:bidi="hi-IN"/>
       </w:rPr>
@@ -3492,9 +3607,7 @@
     <w:qFormat/>
     <w:pPr>
       <w:widowControl/>
-      <w:kinsoku w:val="true"/>
-      <w:overflowPunct w:val="false"/>
-      <w:autoSpaceDE w:val="true"/>
+      <w:overflowPunct w:val="true"/>
       <w:bidi w:val="0"/>
       <w:jc w:val="left"/>
     </w:pPr>
@@ -3512,10 +3625,6 @@
     <w:qFormat/>
     <w:pPr>
       <w:widowControl w:val="false"/>
-      <w:numPr>
-        <w:ilvl w:val="0"/>
-        <w:numId w:val="0"/>
-      </w:numPr>
       <w:bidi w:val="0"/>
       <w:jc w:val="left"/>
       <w:outlineLvl w:val="0"/>
@@ -3534,10 +3643,6 @@
     <w:qFormat/>
     <w:pPr>
       <w:widowControl w:val="false"/>
-      <w:numPr>
-        <w:ilvl w:val="0"/>
-        <w:numId w:val="0"/>
-      </w:numPr>
       <w:bidi w:val="0"/>
       <w:jc w:val="left"/>
       <w:outlineLvl w:val="1"/>

</xml_diff>

<commit_message>
:chart: new plots for dominance and species level analyses
</commit_message>
<xml_diff>
--- a/szefer_et_al_fungal_pathogens_v09.docx
+++ b/szefer_et_al_fungal_pathogens_v09.docx
@@ -1003,7 +1003,7 @@
           <w:rFonts w:ascii="Times New Roman" w:hAnsi="Times New Roman"/>
           <w:lang w:val="en-GB"/>
         </w:rPr>
-        <w:t>After one year of growth, richness across all experimental plots amounted to 96 plant species (Table S1), with 40 woody species. One insecticide treated plot was overgro</w:t>
+        <w:t>After one year of growth, richness across all experimental plots (Fig. SX) amounted to 96 plant species (Table S1), with 40 woody species. One insecticide treated plot was overgro</w:t>
       </w:r>
       <w:bookmarkStart w:id="6" w:name="rstudio_console_output6"/>
       <w:bookmarkEnd w:id="6"/>
@@ -1125,7 +1125,23 @@
           <w:rFonts w:ascii="Times New Roman" w:hAnsi="Times New Roman"/>
           <w:lang w:val="en-GB"/>
         </w:rPr>
-        <w:t xml:space="preserve">. Highest biomass, nearly 129 kg, was reached by Melochia sp. 1. From non-woody plants vein </w:t>
+        <w:t xml:space="preserve">. Highest biomass, nearly 129 kg, was reached by </w:t>
+      </w:r>
+      <w:r>
+        <w:rPr>
+          <w:rFonts w:ascii="Times New Roman" w:hAnsi="Times New Roman"/>
+          <w:i/>
+          <w:iCs/>
+          <w:lang w:val="en-GB"/>
+        </w:rPr>
+        <w:t>Melochia</w:t>
+      </w:r>
+      <w:r>
+        <w:rPr>
+          <w:rFonts w:ascii="Times New Roman" w:hAnsi="Times New Roman"/>
+          <w:lang w:val="en-GB"/>
+        </w:rPr>
+        <w:t xml:space="preserve"> sp. 1. From non-woody plants vein </w:t>
       </w:r>
       <w:r>
         <w:rPr>
@@ -1199,7 +1215,7 @@
           <w:rFonts w:ascii="Times New Roman" w:hAnsi="Times New Roman"/>
           <w:lang w:val="en-GB"/>
         </w:rPr>
-        <w:t xml:space="preserve">t-value = 2.071, p = 0.049). No other treatment had significant effect on evenness or richness of experimental communities. </w:t>
+        <w:t>t-value = 2.071, p = 0.049). No treatment had significant effect on evenness or richness of experimental communities.</w:t>
       </w:r>
     </w:p>
     <w:p>
@@ -1214,16 +1230,26 @@
           <w:iCs w:val="false"/>
           <w:lang w:val="en-GB"/>
         </w:rPr>
-        <w:t>Only</w:t>
+        <w:t>Community composition was highly variable which resulted in R</w:t>
       </w:r>
       <w:r>
         <w:rPr>
           <w:rFonts w:ascii="Times New Roman" w:hAnsi="Times New Roman"/>
           <w:i w:val="false"/>
           <w:iCs w:val="false"/>
-          <w:lang w:val="en-GB"/>
-        </w:rPr>
-        <w:t xml:space="preserve"> insecticide treatment (I) altered the species composition of the entire vegetation (</w:t>
+          <w:vertAlign w:val="superscript"/>
+          <w:lang w:val="en-GB"/>
+        </w:rPr>
+        <w:t>2</w:t>
+      </w:r>
+      <w:r>
+        <w:rPr>
+          <w:rFonts w:ascii="Times New Roman" w:hAnsi="Times New Roman"/>
+          <w:i w:val="false"/>
+          <w:iCs w:val="false"/>
+          <w:lang w:val="en-GB"/>
+        </w:rPr>
+        <w:t xml:space="preserve"> ~ 15%. Only insecticide treatment (I) altered significantly the species composition of the entire vegetation (permutation test </w:t>
       </w:r>
       <w:r>
         <w:rPr>
@@ -1233,7 +1259,29 @@
           <w:highlight w:val="red"/>
           <w:lang w:val="en-GB"/>
         </w:rPr>
-        <w:t xml:space="preserve">Fig </w:t>
+        <w:t>Fig X</w:t>
+      </w:r>
+      <w:r>
+        <w:rPr>
+          <w:rFonts w:ascii="Times New Roman" w:hAnsi="Times New Roman"/>
+          <w:i w:val="false"/>
+          <w:iCs w:val="false"/>
+          <w:lang w:val="en-GB"/>
+        </w:rPr>
+        <w:t xml:space="preserve">, F = </w:t>
+      </w:r>
+      <w:r>
+        <w:rPr/>
+        <w:t xml:space="preserve">3.135  p = 0.019) </w:t>
+      </w:r>
+      <w:r>
+        <w:rPr>
+          <w:rFonts w:ascii="Times New Roman" w:hAnsi="Times New Roman"/>
+          <w:i w:val="false"/>
+          <w:iCs w:val="false"/>
+          <w:lang w:val="en-GB"/>
+        </w:rPr>
+        <w:t>resulting in shift in the dominance structure comparing to control (Supplementary Information, Fig. S2 [</w:t>
       </w:r>
       <w:r>
         <w:rPr>
@@ -1243,7 +1291,7 @@
           <w:highlight w:val="red"/>
           <w:lang w:val="en-GB"/>
         </w:rPr>
-        <w:t>X</w:t>
+        <w:t>individual treatment community compositions</w:t>
       </w:r>
       <w:r>
         <w:rPr>
@@ -1252,40 +1300,10 @@
           <w:iCs w:val="false"/>
           <w:lang w:val="en-GB"/>
         </w:rPr>
-        <w:t>, F=</w:t>
-      </w:r>
-      <w:r>
-        <w:rPr/>
-        <w:t>3.</w:t>
-      </w:r>
-      <w:r>
-        <w:rPr/>
-        <w:t>13</w:t>
-      </w:r>
-      <w:r>
-        <w:rPr/>
-        <w:t>5</w:t>
-      </w:r>
-      <w:r>
-        <w:rPr/>
-        <w:t xml:space="preserve">  </w:t>
-      </w:r>
-      <w:r>
-        <w:rPr/>
-        <w:t xml:space="preserve">p = </w:t>
-      </w:r>
-      <w:r>
-        <w:rPr/>
-        <w:t>0.019</w:t>
-      </w:r>
-      <w:r>
-        <w:rPr/>
-        <w:t>)</w:t>
-      </w:r>
-      <w:r>
-        <w:rPr/>
-        <w:t xml:space="preserve"> </w:t>
-      </w:r>
+        <w:t>]). The first ordination axis, related to decreasing herbivory gradient, was the main axis of (variation?) shaping community structure of our experimental communities. Similar effects was present in woody plant community (permutation test, F</w:t>
+      </w:r>
+      <w:bookmarkStart w:id="14" w:name="rstudio_console_output4"/>
+      <w:bookmarkEnd w:id="14"/>
       <w:r>
         <w:rPr>
           <w:rFonts w:ascii="Times New Roman" w:hAnsi="Times New Roman"/>
@@ -1293,17 +1311,34 @@
           <w:iCs w:val="false"/>
           <w:lang w:val="en-GB"/>
         </w:rPr>
-        <w:t>resulting in shift in the dominance structure comparing to control (Supplementary Information, Fig. S2 [</w:t>
+        <w:t xml:space="preserve"> = 2.6154, p = 0.05, not shown in the figure). No significance was found for other treatments and only high increase in herbivory pressure was marginally significant. Shifts in community composition were mainly caused by consistent increase in relative abundance of  </w:t>
+      </w:r>
+      <w:r>
+        <w:rPr>
+          <w:rFonts w:ascii="Times New Roman" w:hAnsi="Times New Roman"/>
+          <w:i/>
+          <w:iCs/>
+          <w:lang w:val="en-GB"/>
+        </w:rPr>
+        <w:t xml:space="preserve">Pipturus argenteus </w:t>
       </w:r>
       <w:r>
         <w:rPr>
           <w:rFonts w:ascii="Times New Roman" w:hAnsi="Times New Roman"/>
           <w:i w:val="false"/>
           <w:iCs w:val="false"/>
-          <w:highlight w:val="red"/>
-          <w:lang w:val="en-GB"/>
-        </w:rPr>
-        <w:t>individual treatment community compositions</w:t>
+          <w:lang w:val="en-GB"/>
+        </w:rPr>
+        <w:t xml:space="preserve">and decrease of the dominant vein </w:t>
+      </w:r>
+      <w:r>
+        <w:rPr>
+          <w:rFonts w:ascii="Times New Roman" w:hAnsi="Times New Roman"/>
+          <w:i/>
+          <w:iCs/>
+          <w:lang w:val="en-GB"/>
+        </w:rPr>
+        <w:t>Mikania micrantha</w:t>
       </w:r>
       <w:r>
         <w:rPr>
@@ -1312,135 +1347,25 @@
           <w:iCs w:val="false"/>
           <w:lang w:val="en-GB"/>
         </w:rPr>
-        <w:t>]). Similar effect on woody plant community was only marginally significant (</w:t>
+        <w:t xml:space="preserve"> and </w:t>
+      </w:r>
+      <w:r>
+        <w:rPr>
+          <w:rFonts w:ascii="Times New Roman" w:hAnsi="Times New Roman"/>
+          <w:i/>
+          <w:iCs/>
+          <w:lang w:val="en-GB"/>
+        </w:rPr>
+        <w:t>Melanolepis multiglandulosa (Fig 4.)</w:t>
       </w:r>
       <w:r>
         <w:rPr>
           <w:rFonts w:ascii="Times New Roman" w:hAnsi="Times New Roman"/>
           <w:i w:val="false"/>
           <w:iCs w:val="false"/>
-          <w:highlight w:val="red"/>
-          <w:lang w:val="en-GB"/>
-        </w:rPr>
-        <w:t>F=…, p = ...</w:t>
-      </w:r>
-      <w:r>
-        <w:rPr>
-          <w:rFonts w:ascii="Times New Roman" w:hAnsi="Times New Roman"/>
-          <w:i w:val="false"/>
-          <w:iCs w:val="false"/>
-          <w:lang w:val="en-GB"/>
-        </w:rPr>
-        <w:t xml:space="preserve">). No significance was found for other treatments, </w:t>
-      </w:r>
-      <w:r>
-        <w:rPr>
-          <w:rFonts w:ascii="Times New Roman" w:hAnsi="Times New Roman"/>
-          <w:i w:val="false"/>
-          <w:iCs w:val="false"/>
-          <w:lang w:val="en-GB"/>
-        </w:rPr>
-        <w:t>however, high increase in herbivory pressure effect was marginally significant</w:t>
-      </w:r>
-      <w:r>
-        <w:rPr>
-          <w:rFonts w:ascii="Times New Roman" w:hAnsi="Times New Roman"/>
-          <w:i w:val="false"/>
-          <w:iCs w:val="false"/>
-          <w:lang w:val="en-GB"/>
-        </w:rPr>
-        <w:t xml:space="preserve">. </w:t>
-      </w:r>
-      <w:r>
-        <w:rPr>
-          <w:rFonts w:ascii="Times New Roman" w:hAnsi="Times New Roman"/>
-          <w:i w:val="false"/>
-          <w:iCs w:val="false"/>
-          <w:lang w:val="en-GB"/>
-        </w:rPr>
-        <w:t>Composition was highly variable which resulted in R</w:t>
-      </w:r>
-      <w:r>
-        <w:rPr>
-          <w:rFonts w:ascii="Times New Roman" w:hAnsi="Times New Roman"/>
-          <w:i w:val="false"/>
-          <w:iCs w:val="false"/>
-          <w:vertAlign w:val="superscript"/>
-          <w:lang w:val="en-GB"/>
-        </w:rPr>
-        <w:t>2</w:t>
-      </w:r>
-      <w:r>
-        <w:rPr>
-          <w:rFonts w:ascii="Times New Roman" w:hAnsi="Times New Roman"/>
-          <w:i w:val="false"/>
-          <w:iCs w:val="false"/>
-          <w:lang w:val="en-GB"/>
-        </w:rPr>
-        <w:t xml:space="preserve"> ~ 15%. Significant shifts in community composition</w:t>
-      </w:r>
-      <w:r>
-        <w:rPr>
-          <w:rFonts w:ascii="Times New Roman" w:hAnsi="Times New Roman"/>
-          <w:i w:val="false"/>
-          <w:iCs w:val="false"/>
-          <w:lang w:val="en-GB"/>
-        </w:rPr>
-        <w:t xml:space="preserve"> w</w:t>
-      </w:r>
-      <w:r>
-        <w:rPr>
-          <w:rFonts w:ascii="Times New Roman" w:hAnsi="Times New Roman"/>
-          <w:i w:val="false"/>
-          <w:iCs w:val="false"/>
-          <w:lang w:val="en-GB"/>
-        </w:rPr>
-        <w:t>as</w:t>
-      </w:r>
-      <w:r>
-        <w:rPr>
-          <w:rFonts w:ascii="Times New Roman" w:hAnsi="Times New Roman"/>
-          <w:i w:val="false"/>
-          <w:iCs w:val="false"/>
-          <w:lang w:val="en-GB"/>
-        </w:rPr>
-        <w:t xml:space="preserve"> mainly caused by consistent decrease in relative abundance of </w:t>
-      </w:r>
-      <w:r>
-        <w:rPr>
-          <w:rFonts w:ascii="Times New Roman" w:hAnsi="Times New Roman"/>
-          <w:i/>
-          <w:iCs/>
-          <w:lang w:val="en-GB"/>
-        </w:rPr>
-        <w:t>Melanolepis multiglandulosa</w:t>
-      </w:r>
-      <w:r>
-        <w:rPr>
-          <w:rFonts w:ascii="Times New Roman" w:hAnsi="Times New Roman"/>
-          <w:i w:val="false"/>
-          <w:iCs w:val="false"/>
-          <w:lang w:val="en-GB"/>
-        </w:rPr>
-        <w:t xml:space="preserve"> and </w:t>
-      </w:r>
-      <w:r>
-        <w:rPr>
-          <w:rFonts w:ascii="Times New Roman" w:hAnsi="Times New Roman"/>
-          <w:i/>
-          <w:iCs/>
-          <w:lang w:val="en-GB"/>
-        </w:rPr>
-        <w:t>Pipturus umbellatum (Fig 4.)</w:t>
-      </w:r>
-      <w:r>
-        <w:rPr>
-          <w:rFonts w:ascii="Times New Roman" w:hAnsi="Times New Roman"/>
-          <w:i w:val="false"/>
-          <w:iCs w:val="false"/>
-          <w:lang w:val="en-GB"/>
-        </w:rPr>
-        <w:t xml:space="preserve">. For most of the species we can observe interaction effects, however it is difficult to test them with a small sample size available. In our experiments </w:t>
+          <w:lang w:val="en-GB"/>
+        </w:rPr>
+        <w:t xml:space="preserve">. For species which were present in both control and treatment plots some clear interaction effects, where different initial abundances result in varying responses to treatments, can be identified. However, it is difficult to test them with a small sample size available. In our experiments </w:t>
       </w:r>
       <w:r>
         <w:rPr>
@@ -1486,7 +1411,7 @@
           <w:highlight w:val="yellow"/>
           <w:lang w:val="en-GB"/>
         </w:rPr>
-        <w:t>[paired t test? No! mixed effect model with individuals as a response?]</w:t>
+        <w:t>Fig. SX, tukey tests)</w:t>
       </w:r>
       <w:r>
         <w:rPr>
@@ -1495,97 +1420,17 @@
           <w:iCs w:val="false"/>
           <w:lang w:val="en-GB"/>
         </w:rPr>
-        <w:t xml:space="preserve"> Supplementary Information, Fig. S4). High herbivory pressure (H2) had an effect opposite to the insecticide treatment and was marginally significant only for the full community (F = 2.017, P = 0.052). In our</w:t>
+        <w:t xml:space="preserve">. </w:t>
       </w:r>
       <w:r>
         <w:rPr>
           <w:rFonts w:ascii="Times New Roman" w:hAnsi="Times New Roman"/>
           <w:i w:val="false"/>
           <w:iCs w:val="false"/>
-          <w:color w:val="111111"/>
-          <w:lang w:val="en-GB"/>
-        </w:rPr>
-        <w:t xml:space="preserve"> data high increase in abundance of </w:t>
-      </w:r>
-      <w:r>
-        <w:rPr>
-          <w:rFonts w:ascii="Times New Roman" w:hAnsi="Times New Roman"/>
-          <w:i/>
-          <w:iCs/>
-          <w:color w:val="111111"/>
-          <w:lang w:val="en-GB"/>
-        </w:rPr>
-        <w:t>Oribius</w:t>
-      </w:r>
-      <w:r>
-        <w:rPr>
-          <w:rFonts w:ascii="Times New Roman" w:hAnsi="Times New Roman"/>
-          <w:i w:val="false"/>
-          <w:iCs w:val="false"/>
-          <w:color w:val="111111"/>
-          <w:lang w:val="en-GB"/>
-        </w:rPr>
-        <w:t xml:space="preserve"> sp. caused shift in plant community composition which resulted in increased abundance of </w:t>
-      </w:r>
-      <w:r>
-        <w:rPr>
-          <w:rFonts w:ascii="Times New Roman" w:hAnsi="Times New Roman"/>
-          <w:i/>
-          <w:iCs/>
-          <w:color w:val="111111"/>
-          <w:lang w:val="en-GB"/>
-        </w:rPr>
-        <w:t>M. multiglandulosa</w:t>
-      </w:r>
-      <w:r>
-        <w:rPr>
-          <w:rFonts w:ascii="Times New Roman" w:hAnsi="Times New Roman"/>
-          <w:i w:val="false"/>
-          <w:iCs w:val="false"/>
-          <w:color w:val="111111"/>
-          <w:lang w:val="en-GB"/>
-        </w:rPr>
-        <w:t xml:space="preserve"> which was otherwise losing in competition with </w:t>
-      </w:r>
-      <w:r>
-        <w:rPr>
-          <w:rFonts w:ascii="Times New Roman" w:hAnsi="Times New Roman"/>
-          <w:i/>
-          <w:iCs/>
-          <w:color w:val="111111"/>
-          <w:lang w:val="en-GB"/>
-        </w:rPr>
-        <w:t>P. argenteus</w:t>
-      </w:r>
-      <w:r>
-        <w:rPr>
-          <w:rFonts w:ascii="Times New Roman" w:hAnsi="Times New Roman"/>
-          <w:i w:val="false"/>
-          <w:iCs w:val="false"/>
-          <w:color w:val="111111"/>
-          <w:lang w:val="en-GB"/>
-        </w:rPr>
-        <w:t xml:space="preserve"> on insecticide treated plots (Fig. 2), whereas </w:t>
-      </w:r>
-      <w:r>
-        <w:rPr>
-          <w:rFonts w:ascii="Times New Roman" w:hAnsi="Times New Roman"/>
-          <w:i/>
-          <w:iCs/>
-          <w:color w:val="111111"/>
-          <w:lang w:val="en-GB"/>
-        </w:rPr>
-        <w:t>Melochia</w:t>
-      </w:r>
-      <w:r>
-        <w:rPr>
-          <w:rFonts w:ascii="Times New Roman" w:hAnsi="Times New Roman"/>
-          <w:i w:val="false"/>
-          <w:iCs w:val="false"/>
-          <w:color w:val="111111"/>
-          <w:lang w:val="en-GB"/>
-        </w:rPr>
-        <w:t xml:space="preserve"> sp. Showed increased abundance on H1 plots.</w:t>
+          <w:highlight w:val="yellow"/>
+          <w:lang w:val="en-GB"/>
+        </w:rPr>
+        <w:t>Trait turnover? Some patterns in species with specific traits. Bunch of unique species present only in the treatment and not in the control  (table with relative abundances)</w:t>
       </w:r>
     </w:p>
     <w:p>
@@ -1625,8 +1470,8 @@
         </w:rPr>
         <w:t xml:space="preserve"> = 3.892, P = 0.048) and predator exclusion (</w:t>
       </w:r>
-      <w:bookmarkStart w:id="14" w:name="rstudio_console_output2"/>
-      <w:bookmarkEnd w:id="14"/>
+      <w:bookmarkStart w:id="15" w:name="rstudio_console_output2"/>
+      <w:bookmarkEnd w:id="15"/>
       <w:r>
         <w:rPr>
           <w:rFonts w:ascii="Times New Roman" w:hAnsi="Times New Roman"/>
@@ -1702,47 +1547,7 @@
           <w:u w:val="single"/>
           <w:lang w:val="en-GB"/>
         </w:rPr>
-        <w:t xml:space="preserve">] </w:t>
-      </w:r>
-      <w:r>
-        <w:rPr>
-          <w:rFonts w:ascii="Times New Roman" w:hAnsi="Times New Roman"/>
-          <w:i/>
-          <w:iCs/>
-          <w:color w:val="000000"/>
-          <w:sz w:val="24"/>
-          <w:szCs w:val="24"/>
-          <w:u w:val="single"/>
-          <w:lang w:val="en-GB"/>
-        </w:rPr>
-        <w:t xml:space="preserve">Tentative exploration of this pattern in our data showed that species most abundant in the control plots were also the ones suffering highest biomass losses in plots, where predators were removed (Supplementary Information, Fig. S2 and S3 </w:t>
-      </w:r>
-      <w:r>
-        <w:rPr>
-          <w:rFonts w:ascii="Times New Roman" w:hAnsi="Times New Roman"/>
-          <w:i/>
-          <w:iCs/>
-          <w:color w:val="000000"/>
-          <w:sz w:val="24"/>
-          <w:szCs w:val="24"/>
-          <w:highlight w:val="yellow"/>
-          <w:u w:val="single"/>
-          <w:lang w:val="en-GB"/>
-        </w:rPr>
-        <w:t>[i should make one graph with two regression lines]</w:t>
-      </w:r>
-      <w:r>
-        <w:rPr>
-          <w:rFonts w:ascii="Times New Roman" w:hAnsi="Times New Roman"/>
-          <w:i/>
-          <w:iCs/>
-          <w:color w:val="000000"/>
-          <w:sz w:val="24"/>
-          <w:szCs w:val="24"/>
-          <w:u w:val="single"/>
-          <w:lang w:val="en-GB"/>
-        </w:rPr>
-        <w:t xml:space="preserve">). </w:t>
+        <w:t xml:space="preserve">] Tentative exploration of this pattern in our data showed that species most abundant in the control plots were also the ones suffering highest biomass losses in plots, where predators were removed (Supplementary Information, Fig. S2 and S3 [i should make one graph with two regression lines]). </w:t>
       </w:r>
     </w:p>
     <w:p>
@@ -1840,7 +1645,23 @@
           <w:color w:val="111111"/>
           <w:lang w:val="en-GB"/>
         </w:rPr>
-        <w:t>Agrawal et al. (2012). He showed that when herbivores were removed, plant competition intensified and led to higher dominance of a few competitively superior plant species. Low SLA and high LDMC are characteristic for plant communities driven by strong interspecific competition (Kunstler et al. 2016). Even though we found some support for this hypothesis in increased values of LDMC, results for SLA decrease was only marginally significant.</w:t>
+        <w:t xml:space="preserve">Agrawal et al. (2012). He showed that when herbivores were removed, plant competition intensified and led to higher dominance of a few competitively superior plant species. Low SLA and high LDMC are characteristic for plant communities driven by strong interspecific competition (Kunstler et al. 2016) </w:t>
+      </w:r>
+      <w:r>
+        <w:rPr>
+          <w:rFonts w:ascii="Times New Roman" w:hAnsi="Times New Roman"/>
+          <w:color w:val="111111"/>
+          <w:lang w:val="en-GB"/>
+        </w:rPr>
+        <w:t>and</w:t>
+      </w:r>
+      <w:r>
+        <w:rPr>
+          <w:rFonts w:ascii="Times New Roman" w:hAnsi="Times New Roman"/>
+          <w:color w:val="111111"/>
+          <w:lang w:val="en-GB"/>
+        </w:rPr>
+        <w:t xml:space="preserve"> we found some support for this hypothesis.</w:t>
       </w:r>
       <w:r>
         <w:rPr>
@@ -1857,7 +1678,21 @@
           <w:rFonts w:ascii="Times New Roman" w:hAnsi="Times New Roman"/>
           <w:lang w:val="en-GB"/>
         </w:rPr>
-        <w:t xml:space="preserve">Somewhat unexpectedly, herbivore removal had no effect on stem density or biomass. Herbivore removal experiments in the tropics usually result in higher biomass and abundance of plants (Jia et al. 2018). However, successional theory can predict no effect of herbivores on the biomass of pioneer stages if </w:t>
+        <w:t xml:space="preserve">Somewhat unexpectedly, herbivore removal had no effect on stem density or biomass. Herbivore removal experiments in the tropics usually result in higher biomass and </w:t>
+      </w:r>
+      <w:r>
+        <w:rPr>
+          <w:rFonts w:ascii="Times New Roman" w:hAnsi="Times New Roman"/>
+          <w:lang w:val="en-GB"/>
+        </w:rPr>
+        <w:t xml:space="preserve">plant </w:t>
+      </w:r>
+      <w:r>
+        <w:rPr>
+          <w:rFonts w:ascii="Times New Roman" w:hAnsi="Times New Roman"/>
+          <w:lang w:val="en-GB"/>
+        </w:rPr>
+        <w:t xml:space="preserve">abundance (Jia et al. 2018). However, successional theory can predict no effect of herbivores on the biomass of pioneer stages if </w:t>
       </w:r>
       <w:r>
         <w:rPr>
@@ -1881,12 +1716,32 @@
           <w:szCs w:val="24"/>
           <w:lang w:val="en-GB"/>
         </w:rPr>
-        <w:t xml:space="preserve">Predictably, artificially increased herbivory led to lower biomass, lower stem density and higher herbivory in woody plants, although only for the high level of additional herbivores. Interestingly, this large structural change did not indicated a response in species richness, diversity and evenness. </w:t>
+        <w:t xml:space="preserve">Predictably, artificially increased herbivory led to lower biomass, lower stem density in woody plants, although only for the high level of herbivores </w:t>
       </w:r>
       <w:r>
         <w:rPr>
           <w:rFonts w:ascii="Times New Roman" w:hAnsi="Times New Roman"/>
           <w:color w:val="111111"/>
+          <w:sz w:val="24"/>
+          <w:szCs w:val="24"/>
+          <w:lang w:val="en-GB"/>
+        </w:rPr>
+        <w:t>addition</w:t>
+      </w:r>
+      <w:r>
+        <w:rPr>
+          <w:rFonts w:ascii="Times New Roman" w:hAnsi="Times New Roman"/>
+          <w:color w:val="111111"/>
+          <w:sz w:val="24"/>
+          <w:szCs w:val="24"/>
+          <w:lang w:val="en-GB"/>
+        </w:rPr>
+        <w:t xml:space="preserve">. Interestingly, this large structural change did not indicated a response in species richness, diversity and evenness. </w:t>
+      </w:r>
+      <w:r>
+        <w:rPr>
+          <w:rFonts w:ascii="Times New Roman" w:hAnsi="Times New Roman"/>
+          <w:color w:val="111111"/>
           <w:lang w:val="en-GB"/>
         </w:rPr>
         <w:t xml:space="preserve">The fact that two levels of artificial increase of herbivory </w:t>
@@ -1905,7 +1760,23 @@
           <w:color w:val="111111"/>
           <w:lang w:val="en-GB"/>
         </w:rPr>
-        <w:t>We show here that this might be the case at least for insect herbivores in the early successional tree communities in the tropics with increase ~5 and ~10 fold having respectively low and high impact on biomass and abundance. Nevertheless, it is difficult to explain marginally significant decrease in richness and evenness of the whole community on moderate herbivory increase plots.</w:t>
+        <w:t xml:space="preserve">We show here that this might be the case at least for insect herbivores in the early successional tree communities in the tropics with increase ~5 and ~10 fold having respectively low and high impact on </w:t>
+      </w:r>
+      <w:r>
+        <w:rPr>
+          <w:rFonts w:ascii="Times New Roman" w:hAnsi="Times New Roman"/>
+          <w:color w:val="111111"/>
+          <w:lang w:val="en-GB"/>
+        </w:rPr>
+        <w:t xml:space="preserve">plants </w:t>
+      </w:r>
+      <w:r>
+        <w:rPr>
+          <w:rFonts w:ascii="Times New Roman" w:hAnsi="Times New Roman"/>
+          <w:color w:val="111111"/>
+          <w:lang w:val="en-GB"/>
+        </w:rPr>
+        <w:t>biomass and abundance.</w:t>
       </w:r>
     </w:p>
     <w:p>
@@ -2013,15 +1884,14 @@
           <w:rFonts w:ascii="Times New Roman" w:hAnsi="Times New Roman"/>
           <w:lang w:val="en-GB"/>
         </w:rPr>
-        <w:t>ore random community assembly with suppressed herbivores might be caused by random colonization of the plots by plant species from the forest matrix. In case of predators exclusion Chase et al. (2009) argued that abundant consumers, in our case herbivorous insects, can increase stochasticity during community assembly process by decreasing number of individuals in the community, and boost their chance of local extinction. We found partial support for this hypothesis in our data, where we observed lower number of stems in plots without predators. F</w:t>
-      </w:r>
-      <w:r>
-        <w:rPr>
-          <w:rFonts w:ascii="Times New Roman" w:hAnsi="Times New Roman"/>
-          <w:highlight w:val="yellow"/>
-          <w:lang w:val="en-GB"/>
-        </w:rPr>
-        <w:t>ungicide treatment did not increase randomness of the community assembly processes despite their negative effect on stem density. Mordecai (2011) presented two hypotheses for pathogenic fungi diversity promoting mechanisms, which would produce similar patterns to the ones observed in our data: (1) reduction of fitness differences between pioneer trees and (2) changing the competitive structure between species. Second explanation is less probable as it should also result in significant and consistent changes in plant community structure. Therefore, we conclude that pathogenic fungi promote richness through differential effects on dominant plant species, where abundant species experience negative feedback, and rare species are positively affected or are neutral to fungal infections. Additionally, fungal infection can change herbivore preferences and performance on infected plants (Fernandez-Conradi et al. 2018), which introduces another level of complexity to fungi-plant-herbivore interactions.</w:t>
+        <w:t xml:space="preserve">ore random community assembly with suppressed herbivores might be caused by random colonization of the plots by plant species from the forest matrix. In case of predators exclusion Chase et al. (2009) argued that abundant consumers, in our case herbivorous insects, can increase stochasticity during community assembly process by decreasing number of individuals in the community, and boost their chance of local extinction. We found partial support for this hypothesis in our data, where we observed lower number of stems in plots without predators. </w:t>
+      </w:r>
+      <w:r>
+        <w:rPr>
+          <w:rFonts w:ascii="Times New Roman" w:hAnsi="Times New Roman"/>
+          <w:lang w:val="en-GB"/>
+        </w:rPr>
+        <w:t>Fungicide treatment did not increase randomness of the community assembly processes despite their negative effect on stem density. Mordecai (2011) presented two hypotheses for pathogenic fungi diversity promoting mechanisms, which would produce similar patterns to the ones observed in our data: (1) reduction of fitness differences between pioneer trees and (2) changing the competitive structure between species. Second explanation is less probable as it should also result in significant and consistent changes in plant community structure. Therefore, we conclude that pathogenic fungi promote richness through differential effects on dominant plant species, where abundant species experience negative feedback, and rare species are positively affected or are neutral to fungal infections. Additionally, fungal infection can change herbivore preferences and performance on infected plants (Fernandez-Conradi et al. 2018), which introduces another level of complexity to fungi-plant-herbivore interactions.</w:t>
       </w:r>
       <w:r>
         <w:rPr>
@@ -2108,9 +1978,9 @@
           <w:lang w:val="en-GB"/>
         </w:rPr>
       </w:pPr>
-      <w:bookmarkStart w:id="15" w:name="_GoBack"/>
       <w:bookmarkStart w:id="16" w:name="_GoBack"/>
-      <w:bookmarkEnd w:id="16"/>
+      <w:bookmarkStart w:id="17" w:name="_GoBack"/>
+      <w:bookmarkEnd w:id="17"/>
       <w:r>
         <w:rPr>
           <w:rFonts w:ascii="Times New Roman" w:hAnsi="Times New Roman"/>

</xml_diff>

<commit_message>
:computer: ordination surfaces, text and significance for species comparisons
</commit_message>
<xml_diff>
--- a/szefer_et_al_fungal_pathogens_v09.docx
+++ b/szefer_et_al_fungal_pathogens_v09.docx
@@ -1230,7 +1230,25 @@
           <w:iCs w:val="false"/>
           <w:lang w:val="en-GB"/>
         </w:rPr>
-        <w:t>Community composition was highly variable which resulted in R</w:t>
+        <w:t xml:space="preserve">Community composition was highly variable </w:t>
+      </w:r>
+      <w:r>
+        <w:rPr>
+          <w:rFonts w:ascii="Times New Roman" w:hAnsi="Times New Roman"/>
+          <w:i w:val="false"/>
+          <w:iCs w:val="false"/>
+          <w:lang w:val="en-GB"/>
+        </w:rPr>
+        <w:t xml:space="preserve">and our ordination </w:t>
+      </w:r>
+      <w:r>
+        <w:rPr>
+          <w:rFonts w:ascii="Times New Roman" w:hAnsi="Times New Roman"/>
+          <w:i w:val="false"/>
+          <w:iCs w:val="false"/>
+          <w:lang w:val="en-GB"/>
+        </w:rPr>
+        <w:t>R</w:t>
       </w:r>
       <w:r>
         <w:rPr>
@@ -1249,26 +1267,61 @@
           <w:iCs w:val="false"/>
           <w:lang w:val="en-GB"/>
         </w:rPr>
-        <w:t xml:space="preserve"> ~ 15%. Only insecticide treatment (I) altered significantly the species composition of the entire vegetation (permutation test </w:t>
-      </w:r>
-      <w:r>
-        <w:rPr>
-          <w:rFonts w:ascii="Times New Roman" w:hAnsi="Times New Roman"/>
-          <w:i w:val="false"/>
-          <w:iCs w:val="false"/>
-          <w:highlight w:val="red"/>
-          <w:lang w:val="en-GB"/>
-        </w:rPr>
-        <w:t>Fig X</w:t>
-      </w:r>
-      <w:r>
-        <w:rPr>
-          <w:rFonts w:ascii="Times New Roman" w:hAnsi="Times New Roman"/>
-          <w:i w:val="false"/>
-          <w:iCs w:val="false"/>
-          <w:lang w:val="en-GB"/>
-        </w:rPr>
-        <w:t xml:space="preserve">, F = </w:t>
+        <w:t xml:space="preserve"> ~ 15%. Only insecticide treatment (I) altered </w:t>
+      </w:r>
+      <w:r>
+        <w:rPr>
+          <w:rFonts w:ascii="Times New Roman" w:hAnsi="Times New Roman"/>
+          <w:i w:val="false"/>
+          <w:iCs w:val="false"/>
+          <w:lang w:val="en-GB"/>
+        </w:rPr>
+        <w:t xml:space="preserve">species composition </w:t>
+      </w:r>
+      <w:r>
+        <w:rPr>
+          <w:rFonts w:ascii="Times New Roman" w:hAnsi="Times New Roman"/>
+          <w:i w:val="false"/>
+          <w:iCs w:val="false"/>
+          <w:lang w:val="en-GB"/>
+        </w:rPr>
+        <w:t>significantly (permutation te</w:t>
+      </w:r>
+      <w:r>
+        <w:rPr>
+          <w:rFonts w:ascii="Times New Roman" w:hAnsi="Times New Roman"/>
+          <w:i w:val="false"/>
+          <w:iCs w:val="false"/>
+          <w:lang w:val="en-GB"/>
+        </w:rPr>
+        <w:t xml:space="preserve">st Fig </w:t>
+      </w:r>
+      <w:r>
+        <w:rPr>
+          <w:rFonts w:ascii="Times New Roman" w:hAnsi="Times New Roman"/>
+          <w:i w:val="false"/>
+          <w:iCs w:val="false"/>
+          <w:lang w:val="en-GB"/>
+        </w:rPr>
+        <w:t>3</w:t>
+      </w:r>
+      <w:r>
+        <w:rPr>
+          <w:rFonts w:ascii="Times New Roman" w:hAnsi="Times New Roman"/>
+          <w:i w:val="false"/>
+          <w:iCs w:val="false"/>
+          <w:lang w:val="en-GB"/>
+        </w:rPr>
+        <w:t xml:space="preserve">, </w:t>
+      </w:r>
+      <w:r>
+        <w:rPr>
+          <w:rFonts w:ascii="Times New Roman" w:hAnsi="Times New Roman"/>
+          <w:i w:val="false"/>
+          <w:iCs w:val="false"/>
+          <w:lang w:val="en-GB"/>
+        </w:rPr>
+        <w:t xml:space="preserve">F = </w:t>
       </w:r>
       <w:r>
         <w:rPr/>
@@ -1281,26 +1334,169 @@
           <w:iCs w:val="false"/>
           <w:lang w:val="en-GB"/>
         </w:rPr>
-        <w:t>resulting in shift in the dominance structure comparing to control (Supplementary Information, Fig. S2 [</w:t>
-      </w:r>
-      <w:r>
-        <w:rPr>
-          <w:rFonts w:ascii="Times New Roman" w:hAnsi="Times New Roman"/>
-          <w:i w:val="false"/>
-          <w:iCs w:val="false"/>
-          <w:highlight w:val="red"/>
-          <w:lang w:val="en-GB"/>
-        </w:rPr>
-        <w:t>individual treatment community compositions</w:t>
-      </w:r>
-      <w:r>
-        <w:rPr>
-          <w:rFonts w:ascii="Times New Roman" w:hAnsi="Times New Roman"/>
-          <w:i w:val="false"/>
-          <w:iCs w:val="false"/>
-          <w:lang w:val="en-GB"/>
-        </w:rPr>
-        <w:t>]). The first ordination axis, related to decreasing herbivory gradient, was the main axis of (variation?) shaping community structure of our experimental communities. Similar effects was present in woody plant community (permutation test, F</w:t>
+        <w:t>resulting in shift</w:t>
+      </w:r>
+      <w:r>
+        <w:rPr>
+          <w:rFonts w:ascii="Times New Roman" w:hAnsi="Times New Roman"/>
+          <w:i w:val="false"/>
+          <w:iCs w:val="false"/>
+          <w:lang w:val="en-GB"/>
+        </w:rPr>
+        <w:t>s</w:t>
+      </w:r>
+      <w:r>
+        <w:rPr>
+          <w:rFonts w:ascii="Times New Roman" w:hAnsi="Times New Roman"/>
+          <w:i w:val="false"/>
+          <w:iCs w:val="false"/>
+          <w:lang w:val="en-GB"/>
+        </w:rPr>
+        <w:t xml:space="preserve"> in the dominance structure </w:t>
+      </w:r>
+      <w:r>
+        <w:rPr>
+          <w:rFonts w:ascii="Times New Roman" w:hAnsi="Times New Roman"/>
+          <w:i w:val="false"/>
+          <w:iCs w:val="false"/>
+          <w:lang w:val="en-GB"/>
+        </w:rPr>
+        <w:t xml:space="preserve">in </w:t>
+      </w:r>
+      <w:r>
+        <w:rPr>
+          <w:rFonts w:ascii="Times New Roman" w:hAnsi="Times New Roman"/>
+          <w:i w:val="false"/>
+          <w:iCs w:val="false"/>
+          <w:lang w:val="en-GB"/>
+        </w:rPr>
+        <w:t>compar</w:t>
+      </w:r>
+      <w:r>
+        <w:rPr>
+          <w:rFonts w:ascii="Times New Roman" w:hAnsi="Times New Roman"/>
+          <w:i w:val="false"/>
+          <w:iCs w:val="false"/>
+          <w:lang w:val="en-GB"/>
+        </w:rPr>
+        <w:t>ison</w:t>
+      </w:r>
+      <w:r>
+        <w:rPr>
+          <w:rFonts w:ascii="Times New Roman" w:hAnsi="Times New Roman"/>
+          <w:i w:val="false"/>
+          <w:iCs w:val="false"/>
+          <w:lang w:val="en-GB"/>
+        </w:rPr>
+        <w:t xml:space="preserve"> </w:t>
+      </w:r>
+      <w:r>
+        <w:rPr>
+          <w:rFonts w:ascii="Times New Roman" w:hAnsi="Times New Roman"/>
+          <w:i w:val="false"/>
+          <w:iCs w:val="false"/>
+          <w:lang w:val="en-GB"/>
+        </w:rPr>
+        <w:t xml:space="preserve">with </w:t>
+      </w:r>
+      <w:r>
+        <w:rPr>
+          <w:rFonts w:ascii="Times New Roman" w:hAnsi="Times New Roman"/>
+          <w:i w:val="false"/>
+          <w:iCs w:val="false"/>
+          <w:lang w:val="en-GB"/>
+        </w:rPr>
+        <w:t xml:space="preserve">control (Supplementary Information, Fig. S2). The first ordination axis </w:t>
+      </w:r>
+      <w:r>
+        <w:rPr>
+          <w:rFonts w:ascii="Times New Roman" w:hAnsi="Times New Roman"/>
+          <w:i w:val="false"/>
+          <w:iCs w:val="false"/>
+          <w:lang w:val="en-GB"/>
+        </w:rPr>
+        <w:t xml:space="preserve">was </w:t>
+      </w:r>
+      <w:r>
+        <w:rPr>
+          <w:rFonts w:ascii="Times New Roman" w:hAnsi="Times New Roman"/>
+          <w:i w:val="false"/>
+          <w:iCs w:val="false"/>
+          <w:lang w:val="en-GB"/>
+        </w:rPr>
+        <w:t xml:space="preserve">related to decreasing herbivory gradient </w:t>
+      </w:r>
+      <w:r>
+        <w:rPr>
+          <w:rFonts w:ascii="Times New Roman" w:hAnsi="Times New Roman"/>
+          <w:i w:val="false"/>
+          <w:iCs w:val="false"/>
+          <w:lang w:val="en-GB"/>
+        </w:rPr>
+        <w:t>and itsef explained xxx % of variation</w:t>
+      </w:r>
+      <w:r>
+        <w:rPr>
+          <w:rFonts w:ascii="Times New Roman" w:hAnsi="Times New Roman"/>
+          <w:i w:val="false"/>
+          <w:iCs w:val="false"/>
+          <w:lang w:val="en-GB"/>
+        </w:rPr>
+        <w:t xml:space="preserve">. Similar effects </w:t>
+      </w:r>
+      <w:r>
+        <w:rPr>
+          <w:rFonts w:ascii="Times New Roman" w:hAnsi="Times New Roman"/>
+          <w:i w:val="false"/>
+          <w:iCs w:val="false"/>
+          <w:lang w:val="en-GB"/>
+        </w:rPr>
+        <w:t>were</w:t>
+      </w:r>
+      <w:r>
+        <w:rPr>
+          <w:rFonts w:ascii="Times New Roman" w:hAnsi="Times New Roman"/>
+          <w:i w:val="false"/>
+          <w:iCs w:val="false"/>
+          <w:lang w:val="en-GB"/>
+        </w:rPr>
+        <w:t xml:space="preserve"> present </w:t>
+      </w:r>
+      <w:r>
+        <w:rPr>
+          <w:rFonts w:ascii="Times New Roman" w:hAnsi="Times New Roman"/>
+          <w:i w:val="false"/>
+          <w:iCs w:val="false"/>
+          <w:lang w:val="en-GB"/>
+        </w:rPr>
+        <w:t>when we considered only</w:t>
+      </w:r>
+      <w:r>
+        <w:rPr>
+          <w:rFonts w:ascii="Times New Roman" w:hAnsi="Times New Roman"/>
+          <w:i w:val="false"/>
+          <w:iCs w:val="false"/>
+          <w:lang w:val="en-GB"/>
+        </w:rPr>
+        <w:t xml:space="preserve"> woody plant communi</w:t>
+      </w:r>
+      <w:r>
+        <w:rPr>
+          <w:rFonts w:ascii="Times New Roman" w:hAnsi="Times New Roman"/>
+          <w:i w:val="false"/>
+          <w:iCs w:val="false"/>
+          <w:lang w:val="en-GB"/>
+        </w:rPr>
+        <w:t>ties</w:t>
+      </w:r>
+      <w:r>
+        <w:rPr>
+          <w:rFonts w:ascii="Times New Roman" w:hAnsi="Times New Roman"/>
+          <w:i w:val="false"/>
+          <w:iCs w:val="false"/>
+          <w:lang w:val="en-GB"/>
+        </w:rPr>
+        <w:t xml:space="preserve"> (permutation test, F</w:t>
       </w:r>
       <w:bookmarkStart w:id="14" w:name="rstudio_console_output4"/>
       <w:bookmarkEnd w:id="14"/>
@@ -1311,7 +1507,142 @@
           <w:iCs w:val="false"/>
           <w:lang w:val="en-GB"/>
         </w:rPr>
-        <w:t xml:space="preserve"> = 2.6154, p = 0.05, not shown in the figure). No significance was found for other treatments and only high increase in herbivory pressure was marginally significant. Shifts in community composition were mainly caused by consistent increase in relative abundance of  </w:t>
+        <w:t xml:space="preserve"> = 2.6154, p = 0.05, not shown in the figure). </w:t>
+      </w:r>
+      <w:r>
+        <w:rPr>
+          <w:rFonts w:ascii="Times New Roman" w:hAnsi="Times New Roman"/>
+          <w:i w:val="false"/>
+          <w:iCs w:val="false"/>
+          <w:lang w:val="en-GB"/>
+        </w:rPr>
+        <w:t xml:space="preserve">Except </w:t>
+      </w:r>
+      <w:r>
+        <w:rPr>
+          <w:rFonts w:ascii="Times New Roman" w:hAnsi="Times New Roman"/>
+          <w:i w:val="false"/>
+          <w:iCs w:val="false"/>
+          <w:lang w:val="en-GB"/>
+        </w:rPr>
+        <w:t>for</w:t>
+      </w:r>
+      <w:r>
+        <w:rPr>
+          <w:rFonts w:ascii="Times New Roman" w:hAnsi="Times New Roman"/>
+          <w:i w:val="false"/>
+          <w:iCs w:val="false"/>
+          <w:lang w:val="en-GB"/>
+        </w:rPr>
+        <w:t xml:space="preserve"> the </w:t>
+      </w:r>
+      <w:r>
+        <w:rPr>
+          <w:rFonts w:ascii="Times New Roman" w:hAnsi="Times New Roman"/>
+          <w:i w:val="false"/>
+          <w:iCs w:val="false"/>
+          <w:lang w:val="en-GB"/>
+        </w:rPr>
+        <w:t>marginally significan</w:t>
+      </w:r>
+      <w:r>
+        <w:rPr>
+          <w:rFonts w:ascii="Times New Roman" w:hAnsi="Times New Roman"/>
+          <w:i w:val="false"/>
+          <w:iCs w:val="false"/>
+          <w:lang w:val="en-GB"/>
+        </w:rPr>
+        <w:t xml:space="preserve">ce of high herbivory </w:t>
+      </w:r>
+      <w:r>
+        <w:rPr>
+          <w:rFonts w:ascii="Times New Roman" w:hAnsi="Times New Roman"/>
+          <w:i w:val="false"/>
+          <w:iCs w:val="false"/>
+          <w:lang w:val="en-GB"/>
+        </w:rPr>
+        <w:t xml:space="preserve">plots community composition in other treatments were not affected. </w:t>
+      </w:r>
+      <w:r>
+        <w:rPr>
+          <w:rFonts w:ascii="Times New Roman" w:hAnsi="Times New Roman"/>
+          <w:i w:val="false"/>
+          <w:iCs w:val="false"/>
+          <w:lang w:val="en-GB"/>
+        </w:rPr>
+        <w:t xml:space="preserve">Shifts in </w:t>
+      </w:r>
+      <w:r>
+        <w:rPr>
+          <w:rFonts w:ascii="Times New Roman" w:hAnsi="Times New Roman"/>
+          <w:i w:val="false"/>
+          <w:iCs w:val="false"/>
+          <w:lang w:val="en-GB"/>
+        </w:rPr>
+        <w:t>the dominance structure</w:t>
+      </w:r>
+      <w:r>
+        <w:rPr>
+          <w:rFonts w:ascii="Times New Roman" w:hAnsi="Times New Roman"/>
+          <w:i w:val="false"/>
+          <w:iCs w:val="false"/>
+          <w:lang w:val="en-GB"/>
+        </w:rPr>
+        <w:t xml:space="preserve"> </w:t>
+      </w:r>
+      <w:r>
+        <w:rPr>
+          <w:rFonts w:ascii="Times New Roman" w:hAnsi="Times New Roman"/>
+          <w:i w:val="false"/>
+          <w:iCs w:val="false"/>
+          <w:lang w:val="en-GB"/>
+        </w:rPr>
+        <w:t xml:space="preserve">in insecticide treated plots </w:t>
+      </w:r>
+      <w:r>
+        <w:rPr>
+          <w:rFonts w:ascii="Times New Roman" w:hAnsi="Times New Roman"/>
+          <w:i w:val="false"/>
+          <w:iCs w:val="false"/>
+          <w:lang w:val="en-GB"/>
+        </w:rPr>
+        <w:t xml:space="preserve">were mainly caused by </w:t>
+      </w:r>
+      <w:r>
+        <w:rPr>
+          <w:rFonts w:ascii="Times New Roman" w:hAnsi="Times New Roman"/>
+          <w:i w:val="false"/>
+          <w:iCs w:val="false"/>
+          <w:lang w:val="en-GB"/>
+        </w:rPr>
+        <w:t xml:space="preserve">a </w:t>
+      </w:r>
+      <w:r>
+        <w:rPr>
+          <w:rFonts w:ascii="Times New Roman" w:hAnsi="Times New Roman"/>
+          <w:i w:val="false"/>
+          <w:iCs w:val="false"/>
+          <w:lang w:val="en-GB"/>
+        </w:rPr>
+        <w:t xml:space="preserve">consistent increase in relative abundance of </w:t>
+      </w:r>
+      <w:r>
+        <w:rPr>
+          <w:rFonts w:ascii="Times New Roman" w:hAnsi="Times New Roman"/>
+          <w:i w:val="false"/>
+          <w:iCs w:val="false"/>
+          <w:lang w:val="en-GB"/>
+        </w:rPr>
+        <w:t>one of the dominants:</w:t>
+      </w:r>
+      <w:r>
+        <w:rPr>
+          <w:rFonts w:ascii="Times New Roman" w:hAnsi="Times New Roman"/>
+          <w:i w:val="false"/>
+          <w:iCs w:val="false"/>
+          <w:lang w:val="en-GB"/>
+        </w:rPr>
+        <w:t xml:space="preserve"> </w:t>
       </w:r>
       <w:r>
         <w:rPr>
@@ -1325,11 +1656,38 @@
       <w:r>
         <w:rPr>
           <w:rFonts w:ascii="Times New Roman" w:hAnsi="Times New Roman"/>
-          <w:i w:val="false"/>
-          <w:iCs w:val="false"/>
-          <w:lang w:val="en-GB"/>
-        </w:rPr>
-        <w:t xml:space="preserve">and decrease of the dominant vein </w:t>
+          <w:i/>
+          <w:iCs/>
+          <w:lang w:val="en-GB"/>
+        </w:rPr>
+        <w:t>(paired t- test/Wilcoxon test?: ).</w:t>
+      </w:r>
+      <w:r>
+        <w:rPr>
+          <w:rFonts w:ascii="Times New Roman" w:hAnsi="Times New Roman"/>
+          <w:i/>
+          <w:iCs/>
+          <w:lang w:val="en-GB"/>
+        </w:rPr>
+        <w:t xml:space="preserve"> </w:t>
+      </w:r>
+      <w:r>
+        <w:rPr>
+          <w:rFonts w:ascii="Times New Roman" w:hAnsi="Times New Roman"/>
+          <w:i w:val="false"/>
+          <w:iCs w:val="false"/>
+          <w:lang w:val="en-GB"/>
+        </w:rPr>
+        <w:t>This pattern was coupled with</w:t>
+      </w:r>
+      <w:r>
+        <w:rPr>
+          <w:rFonts w:ascii="Times New Roman" w:hAnsi="Times New Roman"/>
+          <w:i w:val="false"/>
+          <w:iCs w:val="false"/>
+          <w:lang w:val="en-GB"/>
+        </w:rPr>
+        <w:t xml:space="preserve"> decrease of the dominant vein </w:t>
       </w:r>
       <w:r>
         <w:rPr>
@@ -1347,7 +1705,25 @@
           <w:iCs w:val="false"/>
           <w:lang w:val="en-GB"/>
         </w:rPr>
-        <w:t xml:space="preserve"> and </w:t>
+        <w:t xml:space="preserve"> </w:t>
+      </w:r>
+      <w:r>
+        <w:rPr>
+          <w:rFonts w:ascii="Times New Roman" w:hAnsi="Times New Roman"/>
+          <w:i w:val="false"/>
+          <w:iCs w:val="false"/>
+          <w:lang w:val="en-GB"/>
+        </w:rPr>
+        <w:t>together with</w:t>
+      </w:r>
+      <w:r>
+        <w:rPr>
+          <w:rFonts w:ascii="Times New Roman" w:hAnsi="Times New Roman"/>
+          <w:i w:val="false"/>
+          <w:iCs w:val="false"/>
+          <w:lang w:val="en-GB"/>
+        </w:rPr>
+        <w:t xml:space="preserve"> </w:t>
       </w:r>
       <w:r>
         <w:rPr>
@@ -1365,7 +1741,106 @@
           <w:iCs w:val="false"/>
           <w:lang w:val="en-GB"/>
         </w:rPr>
-        <w:t xml:space="preserve">. For species which were present in both control and treatment plots some clear interaction effects, where different initial abundances result in varying responses to treatments, can be identified. However, it is difficult to test them with a small sample size available. In our experiments </w:t>
+        <w:t xml:space="preserve">. </w:t>
+      </w:r>
+      <w:r>
+        <w:rPr>
+          <w:rFonts w:ascii="Times New Roman" w:hAnsi="Times New Roman"/>
+          <w:i w:val="false"/>
+          <w:iCs w:val="false"/>
+          <w:lang w:val="en-GB"/>
+        </w:rPr>
+        <w:t xml:space="preserve">Only few species were </w:t>
+      </w:r>
+      <w:r>
+        <w:rPr>
+          <w:rFonts w:ascii="Times New Roman" w:hAnsi="Times New Roman"/>
+          <w:i w:val="false"/>
+          <w:iCs w:val="false"/>
+          <w:lang w:val="en-GB"/>
+        </w:rPr>
+        <w:t xml:space="preserve">present in both control and </w:t>
+      </w:r>
+      <w:r>
+        <w:rPr>
+          <w:rFonts w:ascii="Times New Roman" w:hAnsi="Times New Roman"/>
+          <w:i w:val="false"/>
+          <w:iCs w:val="false"/>
+          <w:lang w:val="en-GB"/>
+        </w:rPr>
+        <w:t xml:space="preserve">one of the treatment plot </w:t>
+      </w:r>
+      <w:r>
+        <w:rPr>
+          <w:rFonts w:ascii="Times New Roman" w:hAnsi="Times New Roman"/>
+          <w:i w:val="false"/>
+          <w:iCs w:val="false"/>
+          <w:lang w:val="en-GB"/>
+        </w:rPr>
+        <w:t xml:space="preserve">allowing for meaningful comparisons of their relative abundance changes. Where it was possible (Fig. 4) </w:t>
+      </w:r>
+      <w:r>
+        <w:rPr>
+          <w:rFonts w:ascii="Times New Roman" w:hAnsi="Times New Roman"/>
+          <w:i w:val="false"/>
+          <w:iCs w:val="false"/>
+          <w:lang w:val="en-GB"/>
+        </w:rPr>
+        <w:t xml:space="preserve">clear interaction effects </w:t>
+      </w:r>
+      <w:r>
+        <w:rPr>
+          <w:rFonts w:ascii="Times New Roman" w:hAnsi="Times New Roman"/>
+          <w:i w:val="false"/>
+          <w:iCs w:val="false"/>
+          <w:lang w:val="en-GB"/>
+        </w:rPr>
+        <w:t>can be observed</w:t>
+      </w:r>
+      <w:r>
+        <w:rPr>
+          <w:rFonts w:ascii="Times New Roman" w:hAnsi="Times New Roman"/>
+          <w:i w:val="false"/>
+          <w:iCs w:val="false"/>
+          <w:lang w:val="en-GB"/>
+        </w:rPr>
+        <w:t>, where different initial abundances result</w:t>
+      </w:r>
+      <w:r>
+        <w:rPr>
+          <w:rFonts w:ascii="Times New Roman" w:hAnsi="Times New Roman"/>
+          <w:i w:val="false"/>
+          <w:iCs w:val="false"/>
+          <w:lang w:val="en-GB"/>
+        </w:rPr>
+        <w:t>ed</w:t>
+      </w:r>
+      <w:r>
+        <w:rPr>
+          <w:rFonts w:ascii="Times New Roman" w:hAnsi="Times New Roman"/>
+          <w:i w:val="false"/>
+          <w:iCs w:val="false"/>
+          <w:lang w:val="en-GB"/>
+        </w:rPr>
+        <w:t xml:space="preserve"> in varying responses to treatments. However, it is difficult to test the</w:t>
+      </w:r>
+      <w:r>
+        <w:rPr>
+          <w:rFonts w:ascii="Times New Roman" w:hAnsi="Times New Roman"/>
+          <w:i w:val="false"/>
+          <w:iCs w:val="false"/>
+          <w:lang w:val="en-GB"/>
+        </w:rPr>
+        <w:t>se effects</w:t>
+      </w:r>
+      <w:r>
+        <w:rPr>
+          <w:rFonts w:ascii="Times New Roman" w:hAnsi="Times New Roman"/>
+          <w:i w:val="false"/>
+          <w:iCs w:val="false"/>
+          <w:lang w:val="en-GB"/>
+        </w:rPr>
+        <w:t xml:space="preserve"> with a small sample available. In our experiments </w:t>
       </w:r>
       <w:r>
         <w:rPr>
@@ -1383,7 +1858,25 @@
           <w:iCs w:val="false"/>
           <w:lang w:val="en-GB"/>
         </w:rPr>
-        <w:t xml:space="preserve"> suffered greater herbivory across control plots than </w:t>
+        <w:t xml:space="preserve"> suffered greater </w:t>
+      </w:r>
+      <w:r>
+        <w:rPr>
+          <w:rFonts w:ascii="Times New Roman" w:hAnsi="Times New Roman"/>
+          <w:i w:val="false"/>
+          <w:iCs w:val="false"/>
+          <w:lang w:val="en-GB"/>
+        </w:rPr>
+        <w:t xml:space="preserve">leaf area loss due to </w:t>
+      </w:r>
+      <w:r>
+        <w:rPr>
+          <w:rFonts w:ascii="Times New Roman" w:hAnsi="Times New Roman"/>
+          <w:i w:val="false"/>
+          <w:iCs w:val="false"/>
+          <w:lang w:val="en-GB"/>
+        </w:rPr>
+        <w:t xml:space="preserve">herbivory than </w:t>
       </w:r>
       <w:r>
         <w:rPr>
@@ -1411,16 +1904,7 @@
           <w:highlight w:val="yellow"/>
           <w:lang w:val="en-GB"/>
         </w:rPr>
-        <w:t>Fig. SX, tukey tests)</w:t>
-      </w:r>
-      <w:r>
-        <w:rPr>
-          <w:rFonts w:ascii="Times New Roman" w:hAnsi="Times New Roman"/>
-          <w:i w:val="false"/>
-          <w:iCs w:val="false"/>
-          <w:lang w:val="en-GB"/>
-        </w:rPr>
-        <w:t xml:space="preserve">. </w:t>
+        <w:t xml:space="preserve">Fig. SX, tukey tests), </w:t>
       </w:r>
       <w:r>
         <w:rPr>
@@ -1430,7 +1914,26 @@
           <w:highlight w:val="yellow"/>
           <w:lang w:val="en-GB"/>
         </w:rPr>
-        <w:t>Trait turnover? Some patterns in species with specific traits. Bunch of unique species present only in the treatment and not in the control  (table with relative abundances)</w:t>
+        <w:t>[just to relate this to traits] however they didn’t differ in their SLA values</w:t>
+      </w:r>
+      <w:r>
+        <w:rPr>
+          <w:rFonts w:ascii="Times New Roman" w:hAnsi="Times New Roman"/>
+          <w:i w:val="false"/>
+          <w:iCs w:val="false"/>
+          <w:lang w:val="en-GB"/>
+        </w:rPr>
+        <w:t>.</w:t>
+      </w:r>
+      <w:r>
+        <w:rPr>
+          <w:rFonts w:ascii="Times New Roman" w:hAnsi="Times New Roman"/>
+          <w:i w:val="false"/>
+          <w:iCs w:val="false"/>
+          <w:highlight w:val="yellow"/>
+          <w:lang w:val="en-GB"/>
+        </w:rPr>
+        <w:t xml:space="preserve"> Bunch of unique species present only in the treatment and not in the control  (table with relative abundances)</w:t>
       </w:r>
     </w:p>
     <w:p>
@@ -1645,32 +2148,16 @@
           <w:color w:val="111111"/>
           <w:lang w:val="en-GB"/>
         </w:rPr>
-        <w:t xml:space="preserve">Agrawal et al. (2012). He showed that when herbivores were removed, plant competition intensified and led to higher dominance of a few competitively superior plant species. Low SLA and high LDMC are characteristic for plant communities driven by strong interspecific competition (Kunstler et al. 2016) </w:t>
-      </w:r>
-      <w:r>
-        <w:rPr>
-          <w:rFonts w:ascii="Times New Roman" w:hAnsi="Times New Roman"/>
+        <w:t>Agrawal et al. (2012). He showed that when herbivores were removed, plant competition intensified and led to higher dominance of a few competitively superior plant species. Low SLA and high LDMC are characteristic for plant communities driven by strong interspecific competition (Kunstler et al. 2016) and we found some support for this hypothesis.</w:t>
+      </w:r>
+      <w:r>
+        <w:rPr>
+          <w:rFonts w:ascii="Times New Roman" w:hAnsi="Times New Roman"/>
+          <w:i w:val="false"/>
+          <w:iCs w:val="false"/>
           <w:color w:val="111111"/>
           <w:lang w:val="en-GB"/>
         </w:rPr>
-        <w:t>and</w:t>
-      </w:r>
-      <w:r>
-        <w:rPr>
-          <w:rFonts w:ascii="Times New Roman" w:hAnsi="Times New Roman"/>
-          <w:color w:val="111111"/>
-          <w:lang w:val="en-GB"/>
-        </w:rPr>
-        <w:t xml:space="preserve"> we found some support for this hypothesis.</w:t>
-      </w:r>
-      <w:r>
-        <w:rPr>
-          <w:rFonts w:ascii="Times New Roman" w:hAnsi="Times New Roman"/>
-          <w:i w:val="false"/>
-          <w:iCs w:val="false"/>
-          <w:color w:val="111111"/>
-          <w:lang w:val="en-GB"/>
-        </w:rPr>
         <w:t xml:space="preserve"> </w:t>
       </w:r>
       <w:r>
@@ -1678,21 +2165,7 @@
           <w:rFonts w:ascii="Times New Roman" w:hAnsi="Times New Roman"/>
           <w:lang w:val="en-GB"/>
         </w:rPr>
-        <w:t xml:space="preserve">Somewhat unexpectedly, herbivore removal had no effect on stem density or biomass. Herbivore removal experiments in the tropics usually result in higher biomass and </w:t>
-      </w:r>
-      <w:r>
-        <w:rPr>
-          <w:rFonts w:ascii="Times New Roman" w:hAnsi="Times New Roman"/>
-          <w:lang w:val="en-GB"/>
-        </w:rPr>
-        <w:t xml:space="preserve">plant </w:t>
-      </w:r>
-      <w:r>
-        <w:rPr>
-          <w:rFonts w:ascii="Times New Roman" w:hAnsi="Times New Roman"/>
-          <w:lang w:val="en-GB"/>
-        </w:rPr>
-        <w:t xml:space="preserve">abundance (Jia et al. 2018). However, successional theory can predict no effect of herbivores on the biomass of pioneer stages if </w:t>
+        <w:t xml:space="preserve">Somewhat unexpectedly, herbivore removal had no effect on stem density or biomass. Herbivore removal experiments in the tropics usually result in higher biomass and plant abundance (Jia et al. 2018). However, successional theory can predict no effect of herbivores on the biomass of pioneer stages if </w:t>
       </w:r>
       <w:r>
         <w:rPr>
@@ -1716,27 +2189,44 @@
           <w:szCs w:val="24"/>
           <w:lang w:val="en-GB"/>
         </w:rPr>
-        <w:t xml:space="preserve">Predictably, artificially increased herbivory led to lower biomass, lower stem density in woody plants, although only for the high level of herbivores </w:t>
+        <w:t xml:space="preserve">Predictably, artificially increased herbivory led to lower biomass, lower stem density in woody plants, although only for the high level of herbivores addition. Interestingly, this large structural change did not indicated a response in species richness, diversity and evenness. </w:t>
       </w:r>
       <w:r>
         <w:rPr>
           <w:rFonts w:ascii="Times New Roman" w:hAnsi="Times New Roman"/>
           <w:color w:val="111111"/>
-          <w:sz w:val="24"/>
-          <w:szCs w:val="24"/>
-          <w:lang w:val="en-GB"/>
-        </w:rPr>
-        <w:t>addition</w:t>
+          <w:lang w:val="en-GB"/>
+        </w:rPr>
+        <w:t xml:space="preserve">The fact that two levels of artificial increase of herbivory </w:t>
+      </w:r>
+      <w:r>
+        <w:rPr>
+          <w:rFonts w:ascii="Times New Roman" w:hAnsi="Times New Roman"/>
+          <w:color w:val="00000A"/>
+          <w:lang w:val="en-GB"/>
+        </w:rPr>
+        <w:t xml:space="preserve">had no effect on richness, diversity nor evenness may confirm conclusions based on simple simulations performed by Freckleton and Lewis (2006) which showed that density dependence caused by generalist natural enemies acting through total community density, as opposed to individual species density, would not affects richness, diversity and evenness. </w:t>
       </w:r>
       <w:r>
         <w:rPr>
           <w:rFonts w:ascii="Times New Roman" w:hAnsi="Times New Roman"/>
           <w:color w:val="111111"/>
-          <w:sz w:val="24"/>
-          <w:szCs w:val="24"/>
-          <w:lang w:val="en-GB"/>
-        </w:rPr>
-        <w:t xml:space="preserve">. Interestingly, this large structural change did not indicated a response in species richness, diversity and evenness. </w:t>
+          <w:lang w:val="en-GB"/>
+        </w:rPr>
+        <w:t>We show here that this might be the case at least for insect herbivores in the early successional tree communities in the tropics with increase ~5 and ~10 fold having respectively low and high impact on plants biomass and abundance.</w:t>
+      </w:r>
+    </w:p>
+    <w:p>
+      <w:pPr>
+        <w:pStyle w:val="TextBody"/>
+        <w:rPr/>
+      </w:pPr>
+      <w:r>
+        <w:rPr>
+          <w:rFonts w:ascii="Times New Roman" w:hAnsi="Times New Roman"/>
+          <w:lang w:val="en-GB"/>
+        </w:rPr>
+        <w:t>As discussed in review by Mooney et al. (2010) effects of vertebrate predators on plant communities are stronger, whenever predaceous arthropods are abundant and there is a strong intra-guild predation.</w:t>
       </w:r>
       <w:r>
         <w:rPr>
@@ -1744,15 +2234,30 @@
           <w:color w:val="111111"/>
           <w:lang w:val="en-GB"/>
         </w:rPr>
-        <w:t xml:space="preserve">The fact that two levels of artificial increase of herbivory </w:t>
-      </w:r>
-      <w:r>
-        <w:rPr>
-          <w:rFonts w:ascii="Times New Roman" w:hAnsi="Times New Roman"/>
-          <w:color w:val="00000A"/>
-          <w:lang w:val="en-GB"/>
-        </w:rPr>
-        <w:t xml:space="preserve">had no effect on richness, diversity nor evenness may confirm conclusions based on simple simulations performed by Freckleton and Lewis (2006) which showed that density dependence caused by generalist natural enemies acting through total community density, as opposed to individual species density, would not affects richness, diversity and evenness. </w:t>
+        <w:t xml:space="preserve"> </w:t>
+      </w:r>
+      <w:r>
+        <w:rPr>
+          <w:rFonts w:ascii="Times New Roman" w:hAnsi="Times New Roman"/>
+          <w:lang w:val="en-GB"/>
+        </w:rPr>
+        <w:t xml:space="preserve">However, decrease in plant biomass was only marginally significant and that effect was not present in the woody plant community. The lack of effects on plant biomass from the focal predators that partially reduce herbivores is not surprising considering that even the complete removal of insect herbivores in the insecticide treatment did not have such effect. Another possible explanation is that the high abilities of pioneer trees to compensate for herbivory damage, as well as higher abundance of species least attractive to herbivores (e.g. </w:t>
+      </w:r>
+      <w:r>
+        <w:rPr>
+          <w:rFonts w:ascii="Times New Roman" w:hAnsi="Times New Roman"/>
+          <w:i/>
+          <w:iCs/>
+          <w:lang w:val="en-GB"/>
+        </w:rPr>
+        <w:t>M. multiglandulosa</w:t>
+      </w:r>
+      <w:r>
+        <w:rPr>
+          <w:rFonts w:ascii="Times New Roman" w:hAnsi="Times New Roman"/>
+          <w:lang w:val="en-GB"/>
+        </w:rPr>
+        <w:t>, Fig. S4), may cause biomasses of experimental communities not to differ greatly from those in the control plots. Moreover, Schmitz et al. (2000) argued that top-down effects of predators are more likely to be present in communities where plants have anti-herbivore defences. In our experiment, even though some level of variation in herbivore defences can be observed, in general we would not expect them to be strong (</w:t>
       </w:r>
       <w:r>
         <w:rPr>
@@ -1760,7 +2265,27 @@
           <w:color w:val="111111"/>
           <w:lang w:val="en-GB"/>
         </w:rPr>
-        <w:t xml:space="preserve">We show here that this might be the case at least for insect herbivores in the early successional tree communities in the tropics with increase ~5 and ~10 fold having respectively low and high impact on </w:t>
+        <w:t xml:space="preserve">Kardol et al 2006, </w:t>
+      </w:r>
+      <w:r>
+        <w:rPr>
+          <w:rFonts w:ascii="Times New Roman" w:hAnsi="Times New Roman"/>
+          <w:lang w:val="en-GB"/>
+        </w:rPr>
+        <w:t>Lasky et al. 2014).</w:t>
+      </w:r>
+    </w:p>
+    <w:p>
+      <w:pPr>
+        <w:pStyle w:val="TextBody"/>
+        <w:rPr/>
+      </w:pPr>
+      <w:r>
+        <w:rPr>
+          <w:rFonts w:ascii="Times New Roman" w:hAnsi="Times New Roman"/>
+          <w:lang w:val="en-GB"/>
+        </w:rPr>
+        <w:t xml:space="preserve">No effect on community composition in case of pathogenic fungi removal might confirm our predictions of their generally smaller role early in the succession. </w:t>
       </w:r>
       <w:r>
         <w:rPr>
@@ -1768,115 +2293,27 @@
           <w:color w:val="111111"/>
           <w:lang w:val="en-GB"/>
         </w:rPr>
-        <w:t xml:space="preserve">plants </w:t>
-      </w:r>
+        <w:t xml:space="preserve">Fungal pathogens can drive species turnover through accumulation of host specific pathogens in time (Kardol et al. 2006). For example Mangan et al. (2010) showed that old-growth forest dynamics are driven by plants-soil feedbacks mediated by pathogenic fungi. This may suggest that stronger effects of fungal pathogens can be expected later in the succession, where there are more mature leaves and environmental conditions facilitating fungal infections (Marquis et al. 2001). Effect of pathogenic fungi on community richness might not be noticable also in the situation where dominant pathogens are generalists (Freckleton &amp; Lewis 2006), which is a safe prediction for an early successional plant communities (Koziol &amp; Bever 2016) as specialists usually accumulate in the community later (Pandit et al. 2009, Novotny et al. 2010). Low host specificity of pathogenic fungi might be the case in our experiment as we found that fungicide application decreased significantly the </w:t>
+      </w:r>
+      <w:r>
+        <w:rPr>
+          <w:rFonts w:ascii="Times New Roman" w:hAnsi="Times New Roman"/>
+          <w:lang w:val="en-GB"/>
+        </w:rPr>
+        <w:t xml:space="preserve">number of stems within the plot, similarly to predator exclusion (P) and generalist herbivore (H2) treatments, where increased abundances of generalist herbivores are assumed to take place. </w:t>
+      </w:r>
+    </w:p>
+    <w:p>
+      <w:pPr>
+        <w:pStyle w:val="TextBody"/>
+        <w:rPr/>
+      </w:pPr>
       <w:r>
         <w:rPr>
           <w:rFonts w:ascii="Times New Roman" w:hAnsi="Times New Roman"/>
           <w:color w:val="111111"/>
           <w:lang w:val="en-GB"/>
         </w:rPr>
-        <w:t>biomass and abundance.</w:t>
-      </w:r>
-    </w:p>
-    <w:p>
-      <w:pPr>
-        <w:pStyle w:val="TextBody"/>
-        <w:rPr/>
-      </w:pPr>
-      <w:r>
-        <w:rPr>
-          <w:rFonts w:ascii="Times New Roman" w:hAnsi="Times New Roman"/>
-          <w:lang w:val="en-GB"/>
-        </w:rPr>
-        <w:t>As discussed in review by Mooney et al. (2010) effects of vertebrate predators on plant communities are stronger, whenever predaceous arthropods are abundant and there is a strong intra-guild predation.</w:t>
-      </w:r>
-      <w:r>
-        <w:rPr>
-          <w:rFonts w:ascii="Times New Roman" w:hAnsi="Times New Roman"/>
-          <w:color w:val="111111"/>
-          <w:lang w:val="en-GB"/>
-        </w:rPr>
-        <w:t xml:space="preserve"> </w:t>
-      </w:r>
-      <w:r>
-        <w:rPr>
-          <w:rFonts w:ascii="Times New Roman" w:hAnsi="Times New Roman"/>
-          <w:lang w:val="en-GB"/>
-        </w:rPr>
-        <w:t xml:space="preserve">However, decrease in plant biomass was only marginally significant and that effect was not present in the woody plant community. The lack of effects on plant biomass from the focal predators that partially reduce herbivores is not surprising considering that even the complete removal of insect herbivores in the insecticide treatment did not have such effect. Another possible explanation is that the high abilities of pioneer trees to compensate for herbivory damage, as well as higher abundance of species least attractive to herbivores (e.g. </w:t>
-      </w:r>
-      <w:r>
-        <w:rPr>
-          <w:rFonts w:ascii="Times New Roman" w:hAnsi="Times New Roman"/>
-          <w:i/>
-          <w:iCs/>
-          <w:lang w:val="en-GB"/>
-        </w:rPr>
-        <w:t>M. multiglandulosa</w:t>
-      </w:r>
-      <w:r>
-        <w:rPr>
-          <w:rFonts w:ascii="Times New Roman" w:hAnsi="Times New Roman"/>
-          <w:lang w:val="en-GB"/>
-        </w:rPr>
-        <w:t>, Fig. S4), may cause biomasses of experimental communities not to differ greatly from those in the control plots. Moreover, Schmitz et al. (2000) argued that top-down effects of predators are more likely to be present in communities where plants have anti-herbivore defences. In our experiment, even though some level of variation in herbivore defences can be observed, in general we would not expect them to be strong (</w:t>
-      </w:r>
-      <w:r>
-        <w:rPr>
-          <w:rFonts w:ascii="Times New Roman" w:hAnsi="Times New Roman"/>
-          <w:color w:val="111111"/>
-          <w:lang w:val="en-GB"/>
-        </w:rPr>
-        <w:t xml:space="preserve">Kardol et al 2006, </w:t>
-      </w:r>
-      <w:r>
-        <w:rPr>
-          <w:rFonts w:ascii="Times New Roman" w:hAnsi="Times New Roman"/>
-          <w:lang w:val="en-GB"/>
-        </w:rPr>
-        <w:t>Lasky et al. 2014).</w:t>
-      </w:r>
-    </w:p>
-    <w:p>
-      <w:pPr>
-        <w:pStyle w:val="TextBody"/>
-        <w:rPr/>
-      </w:pPr>
-      <w:r>
-        <w:rPr>
-          <w:rFonts w:ascii="Times New Roman" w:hAnsi="Times New Roman"/>
-          <w:lang w:val="en-GB"/>
-        </w:rPr>
-        <w:t xml:space="preserve">No effect on community composition in case of pathogenic fungi removal might confirm our predictions of their generally smaller role early in the succession. </w:t>
-      </w:r>
-      <w:r>
-        <w:rPr>
-          <w:rFonts w:ascii="Times New Roman" w:hAnsi="Times New Roman"/>
-          <w:color w:val="111111"/>
-          <w:lang w:val="en-GB"/>
-        </w:rPr>
-        <w:t xml:space="preserve">Fungal pathogens can drive species turnover through accumulation of host specific pathogens in time (Kardol et al. 2006). For example Mangan et al. (2010) showed that old-growth forest dynamics are driven by plants-soil feedbacks mediated by pathogenic fungi. This may suggest that stronger effects of fungal pathogens can be expected later in the succession, where there are more mature leaves and environmental conditions facilitating fungal infections (Marquis et al. 2001). Effect of pathogenic fungi on community richness might not be noticable also in the situation where dominant pathogens are generalists (Freckleton &amp; Lewis 2006), which is a safe prediction for an early successional plant communities (Koziol &amp; Bever 2016) as specialists usually accumulate in the community later (Pandit et al. 2009, Novotny et al. 2010). Low host specificity of pathogenic fungi might be the case in our experiment as we found that fungicide application decreased significantly the </w:t>
-      </w:r>
-      <w:r>
-        <w:rPr>
-          <w:rFonts w:ascii="Times New Roman" w:hAnsi="Times New Roman"/>
-          <w:lang w:val="en-GB"/>
-        </w:rPr>
-        <w:t xml:space="preserve">number of stems within the plot, similarly to predator exclusion (P) and generalist herbivore (H2) treatments, where increased abundances of generalist herbivores are assumed to take place. </w:t>
-      </w:r>
-    </w:p>
-    <w:p>
-      <w:pPr>
-        <w:pStyle w:val="TextBody"/>
-        <w:rPr/>
-      </w:pPr>
-      <w:r>
-        <w:rPr>
-          <w:rFonts w:ascii="Times New Roman" w:hAnsi="Times New Roman"/>
-          <w:color w:val="111111"/>
-          <w:lang w:val="en-GB"/>
-        </w:rPr>
         <w:t>RC values at the control plots revealed that species composition of the communities showed higher than random variability between sites (divergent but deterministic community composition). This result confirms predictions that in highly productive plant communities growing in nutrient rich environment would show deterministic but divergent assembly processes due to priority effects (Chase and Liebold 2002, Chalcraft et al 2004, Chase 2010). The RC values for communities without herbivores and with predators excluded were closer to zero, similarly as in herbivore exclosures from grassland communities (Alberti et al. 2017). M</w:t>
       </w:r>
       <w:r>
@@ -1884,14 +2321,7 @@
           <w:rFonts w:ascii="Times New Roman" w:hAnsi="Times New Roman"/>
           <w:lang w:val="en-GB"/>
         </w:rPr>
-        <w:t xml:space="preserve">ore random community assembly with suppressed herbivores might be caused by random colonization of the plots by plant species from the forest matrix. In case of predators exclusion Chase et al. (2009) argued that abundant consumers, in our case herbivorous insects, can increase stochasticity during community assembly process by decreasing number of individuals in the community, and boost their chance of local extinction. We found partial support for this hypothesis in our data, where we observed lower number of stems in plots without predators. </w:t>
-      </w:r>
-      <w:r>
-        <w:rPr>
-          <w:rFonts w:ascii="Times New Roman" w:hAnsi="Times New Roman"/>
-          <w:lang w:val="en-GB"/>
-        </w:rPr>
-        <w:t>Fungicide treatment did not increase randomness of the community assembly processes despite their negative effect on stem density. Mordecai (2011) presented two hypotheses for pathogenic fungi diversity promoting mechanisms, which would produce similar patterns to the ones observed in our data: (1) reduction of fitness differences between pioneer trees and (2) changing the competitive structure between species. Second explanation is less probable as it should also result in significant and consistent changes in plant community structure. Therefore, we conclude that pathogenic fungi promote richness through differential effects on dominant plant species, where abundant species experience negative feedback, and rare species are positively affected or are neutral to fungal infections. Additionally, fungal infection can change herbivore preferences and performance on infected plants (Fernandez-Conradi et al. 2018), which introduces another level of complexity to fungi-plant-herbivore interactions.</w:t>
+        <w:t>ore random community assembly with suppressed herbivores might be caused by random colonization of the plots by plant species from the forest matrix. In case of predators exclusion Chase et al. (2009) argued that abundant consumers, in our case herbivorous insects, can increase stochasticity during community assembly process by decreasing number of individuals in the community, and boost their chance of local extinction. We found partial support for this hypothesis in our data, where we observed lower number of stems in plots without predators. Fungicide treatment did not increase randomness of the community assembly processes despite their negative effect on stem density. Mordecai (2011) presented two hypotheses for pathogenic fungi diversity promoting mechanisms, which would produce similar patterns to the ones observed in our data: (1) reduction of fitness differences between pioneer trees and (2) changing the competitive structure between species. Second explanation is less probable as it should also result in significant and consistent changes in plant community structure. Therefore, we conclude that pathogenic fungi promote richness through differential effects on dominant plant species, where abundant species experience negative feedback, and rare species are positively affected or are neutral to fungal infections. Additionally, fungal infection can change herbivore preferences and performance on infected plants (Fernandez-Conradi et al. 2018), which introduces another level of complexity to fungi-plant-herbivore interactions.</w:t>
       </w:r>
       <w:r>
         <w:rPr>
@@ -2611,7 +3041,7 @@
     <w:qFormat/>
     <w:pPr>
       <w:widowControl/>
-      <w:overflowPunct w:val="true"/>
+      <w:overflowPunct w:val="false"/>
       <w:bidi w:val="0"/>
       <w:jc w:val="left"/>
     </w:pPr>

</xml_diff>

<commit_message>
:computer: ordination and text corrections
</commit_message>
<xml_diff>
--- a/szefer_et_al_fungal_pathogens_v09.docx
+++ b/szefer_et_al_fungal_pathogens_v09.docx
@@ -376,17 +376,70 @@
     <w:p>
       <w:pPr>
         <w:pStyle w:val="TextBody"/>
-        <w:rPr>
-          <w:rFonts w:ascii="Times New Roman" w:hAnsi="Times New Roman"/>
-          <w:lang w:val="en-GB"/>
-        </w:rPr>
-      </w:pPr>
-      <w:r>
-        <w:rPr>
-          <w:rFonts w:ascii="Times New Roman" w:hAnsi="Times New Roman"/>
-          <w:lang w:val="en-GB"/>
-        </w:rPr>
-        <w:t>In this paper we experimentally test the general hypothesis that above-ground biotic factors: fungal pathogens, insect herbivores and predators can have significant impact on the initial secondary succession of tropical rainforest vegetation. More specifically, we hypothesise that herbivores control productivity, richness and composition of the early successional plant community through stabilizing effects on the community (Chesson 2000). Contrarily predators could, by limiting herbivores abundance, cause simplifications in community composition. We also test if we would be able to further magnify these impacts of herbivores by increasing abundance of generalist herbivores under no predatory pressure. Impact of pathogenic fungi, at least for the initial stages of secondary succession, may be weaker than in primary forest because of the unfavourable micro-climatic conditions, but we consider this treatment as important in the view of their importance in primary forests. Finally we hypothesize that the biotic factors, by responding to the initial plant composition, determined mostly by dispersal, can in predictable manner shift succession trajectories by increasing determinism in community assembly process.</w:t>
+        <w:rPr/>
+      </w:pPr>
+      <w:r>
+        <w:rPr>
+          <w:rFonts w:ascii="Times New Roman" w:hAnsi="Times New Roman"/>
+          <w:lang w:val="en-GB"/>
+        </w:rPr>
+        <w:t xml:space="preserve">In this paper we experimentally test the general hypothesis that above-ground biotic factors: fungal pathogens, insect herbivores and predators can have significant impact on the initial secondary succession of tropical rainforest vegetation. More specifically, we hypothesise that herbivores control productivity, richness and composition of the early successional plant community through stabilizing effects on the community (Chesson 2000). Contrarily predators could, by limiting herbivores abundance, cause simplification </w:t>
+      </w:r>
+      <w:r>
+        <w:rPr>
+          <w:rFonts w:ascii="Times New Roman" w:hAnsi="Times New Roman"/>
+          <w:lang w:val="en-GB"/>
+        </w:rPr>
+        <w:t>of the</w:t>
+      </w:r>
+      <w:r>
+        <w:rPr>
+          <w:rFonts w:ascii="Times New Roman" w:hAnsi="Times New Roman"/>
+          <w:lang w:val="en-GB"/>
+        </w:rPr>
+        <w:t xml:space="preserve"> </w:t>
+      </w:r>
+      <w:r>
+        <w:rPr>
+          <w:rFonts w:ascii="Times New Roman" w:hAnsi="Times New Roman"/>
+          <w:lang w:val="en-GB"/>
+        </w:rPr>
+        <w:t xml:space="preserve">plant </w:t>
+      </w:r>
+      <w:r>
+        <w:rPr>
+          <w:rFonts w:ascii="Times New Roman" w:hAnsi="Times New Roman"/>
+          <w:lang w:val="en-GB"/>
+        </w:rPr>
+        <w:t xml:space="preserve">community composition </w:t>
+      </w:r>
+      <w:r>
+        <w:rPr>
+          <w:rFonts w:ascii="Times New Roman" w:hAnsi="Times New Roman"/>
+          <w:lang w:val="en-GB"/>
+        </w:rPr>
+        <w:t>through increased interspecific competition between species</w:t>
+      </w:r>
+      <w:r>
+        <w:rPr>
+          <w:rFonts w:ascii="Times New Roman" w:hAnsi="Times New Roman"/>
+          <w:lang w:val="en-GB"/>
+        </w:rPr>
+        <w:t xml:space="preserve">. We also test if we would be able to further magnify these impacts of herbivores by increasing abundance of generalist herbivores under no predatory pressure. </w:t>
+      </w:r>
+      <w:r>
+        <w:rPr>
+          <w:rFonts w:ascii="Times New Roman" w:hAnsi="Times New Roman"/>
+          <w:lang w:val="en-GB"/>
+        </w:rPr>
+        <w:t>We hypothesize, that the i</w:t>
+      </w:r>
+      <w:r>
+        <w:rPr>
+          <w:rFonts w:ascii="Times New Roman" w:hAnsi="Times New Roman"/>
+          <w:lang w:val="en-GB"/>
+        </w:rPr>
+        <w:t>mpact of pathogenic fungi, at least for the initial stages of secondary succession, may be weaker than in primary forest because of the unfavourable micro-climatic conditions, but we consider this treatment as important in the view of their importance in primary forests. Finally we hypothesize that the biotic factors, by responding to the initial plant composition, determined mostly by dispersal, can in predictable manner shift succession trajectories by increasing determinism in community assembly process.</w:t>
       </w:r>
     </w:p>
     <w:p>
@@ -1037,7 +1090,25 @@
           <w:iCs w:val="false"/>
           <w:lang w:val="en-GB"/>
         </w:rPr>
-        <w:t xml:space="preserve">biomass of the plot. This plot was treated as an outlier and was removed from analyses. </w:t>
+        <w:t xml:space="preserve">biomass of the plot. This plot was treated as an outlier and was removed from </w:t>
+      </w:r>
+      <w:r>
+        <w:rPr>
+          <w:rFonts w:ascii="Times New Roman" w:hAnsi="Times New Roman"/>
+          <w:i w:val="false"/>
+          <w:iCs w:val="false"/>
+          <w:lang w:val="en-GB"/>
+        </w:rPr>
+        <w:t xml:space="preserve">the </w:t>
+      </w:r>
+      <w:r>
+        <w:rPr>
+          <w:rFonts w:ascii="Times New Roman" w:hAnsi="Times New Roman"/>
+          <w:i w:val="false"/>
+          <w:iCs w:val="false"/>
+          <w:lang w:val="en-GB"/>
+        </w:rPr>
+        <w:t xml:space="preserve">analyses. </w:t>
       </w:r>
     </w:p>
     <w:p>
@@ -1059,7 +1130,7 @@
           <w:rFonts w:ascii="Times New Roman" w:hAnsi="Times New Roman"/>
           <w:lang w:val="en-GB"/>
         </w:rPr>
-        <w:t xml:space="preserve">: 46.81516, </w:t>
+        <w:t xml:space="preserve">: 46.815, </w:t>
       </w:r>
       <w:bookmarkStart w:id="8" w:name="rstudio_console_output1"/>
       <w:bookmarkEnd w:id="8"/>
@@ -1157,7 +1228,21 @@
           <w:rFonts w:ascii="Times New Roman" w:hAnsi="Times New Roman"/>
           <w:lang w:val="en-GB"/>
         </w:rPr>
-        <w:t xml:space="preserve"> had highest biomass among the control plots (Figure S1). However, this species was present only at one block. We observed high variability in community composition between blocks. Average Bray-Curtis dissimilarity of the above-ground community on control plots was 0.8 with minimum and maximum 0.42</w:t>
+        <w:t xml:space="preserve"> had highest biomass among the control plots (Figure S1). However, this species was present only at one block. We observed high variability in community composition between blocks. Bray-Curtis dissimilarity </w:t>
+      </w:r>
+      <w:r>
+        <w:rPr>
+          <w:rFonts w:ascii="Times New Roman" w:hAnsi="Times New Roman"/>
+          <w:lang w:val="en-GB"/>
+        </w:rPr>
+        <w:t>of control plots averaged at</w:t>
+      </w:r>
+      <w:r>
+        <w:rPr>
+          <w:rFonts w:ascii="Times New Roman" w:hAnsi="Times New Roman"/>
+          <w:lang w:val="en-GB"/>
+        </w:rPr>
+        <w:t xml:space="preserve"> 0.8 with minimum and maximum 0.42</w:t>
       </w:r>
       <w:bookmarkStart w:id="9" w:name="rstudio_console_output3"/>
       <w:bookmarkEnd w:id="9"/>
@@ -1166,56 +1251,179 @@
           <w:rFonts w:ascii="Times New Roman" w:hAnsi="Times New Roman"/>
           <w:lang w:val="en-GB"/>
         </w:rPr>
-        <w:t xml:space="preserve"> and 0.99, respectively and</w:t>
-      </w:r>
-      <w:bookmarkStart w:id="10" w:name="rstudio_console_output7"/>
+        <w:t xml:space="preserve"> and 0.99, respectively (</w:t>
+      </w:r>
+      <w:r>
+        <w:rPr>
+          <w:rFonts w:ascii="Times New Roman" w:hAnsi="Times New Roman"/>
+          <w:lang w:val="en-GB"/>
+        </w:rPr>
+        <w:t xml:space="preserve">similarly for woody species alone: </w:t>
+      </w:r>
+      <w:r>
+        <w:rPr>
+          <w:rFonts w:ascii="Times New Roman" w:hAnsi="Times New Roman"/>
+          <w:lang w:val="en-GB"/>
+        </w:rPr>
+        <w:t>mean 0.81, minimum 0.39 and maximum 0.99).</w:t>
+      </w:r>
+    </w:p>
+    <w:p>
+      <w:pPr>
+        <w:pStyle w:val="TextBody"/>
+        <w:rPr/>
+      </w:pPr>
+      <w:r>
+        <w:rPr>
+          <w:rFonts w:ascii="Times New Roman" w:hAnsi="Times New Roman"/>
+          <w:lang w:val="en-GB"/>
+        </w:rPr>
+        <w:t>High herbivory increase (H2) was the only treatment able to significantly decrease plant biomass (Fig. 1) both in the whole community and the woody plants (t-value = -3.594, P = 0.001 and t-value = -</w:t>
+      </w:r>
+      <w:bookmarkStart w:id="10" w:name="rstudio_console_output8"/>
       <w:bookmarkEnd w:id="10"/>
       <w:r>
         <w:rPr>
           <w:rFonts w:ascii="Times New Roman" w:hAnsi="Times New Roman"/>
           <w:lang w:val="en-GB"/>
         </w:rPr>
-        <w:t xml:space="preserve"> similarly (mean 0.81, minimum 0.39 and maximum 0.99) for woody species communities.</w:t>
-      </w:r>
-    </w:p>
-    <w:p>
-      <w:pPr>
-        <w:pStyle w:val="TextBody"/>
-        <w:rPr/>
-      </w:pPr>
-      <w:r>
-        <w:rPr>
-          <w:rFonts w:ascii="Times New Roman" w:hAnsi="Times New Roman"/>
-          <w:lang w:val="en-GB"/>
-        </w:rPr>
-        <w:t>High herbivory increase (H2) was the only treatment able to significantly decrease plant biomass (Fig. 1) both in the whole community and the woody plants (t-value = -3.594, P = 0.001 and t-value = -</w:t>
-      </w:r>
-      <w:bookmarkStart w:id="11" w:name="rstudio_console_output8"/>
+        <w:t xml:space="preserve">3.576, P = 0.001 respectively). This treatment also significantly reduced the number of stems per plot (t-value = -6.707, P &lt; 0.001). </w:t>
+      </w:r>
+      <w:r>
+        <w:rPr>
+          <w:rFonts w:ascii="Times New Roman" w:hAnsi="Times New Roman"/>
+          <w:lang w:val="en-GB"/>
+        </w:rPr>
+        <w:t>W</w:t>
+      </w:r>
+      <w:r>
+        <w:rPr>
+          <w:rFonts w:ascii="Times New Roman" w:hAnsi="Times New Roman"/>
+          <w:lang w:val="en-GB"/>
+        </w:rPr>
+        <w:t xml:space="preserve">oody plants density was </w:t>
+      </w:r>
+      <w:r>
+        <w:rPr>
+          <w:rFonts w:ascii="Times New Roman" w:hAnsi="Times New Roman"/>
+          <w:lang w:val="en-GB"/>
+        </w:rPr>
+        <w:t xml:space="preserve">also significantly </w:t>
+      </w:r>
+      <w:r>
+        <w:rPr>
+          <w:rFonts w:ascii="Times New Roman" w:hAnsi="Times New Roman"/>
+          <w:lang w:val="en-GB"/>
+        </w:rPr>
+        <w:t xml:space="preserve">lower at </w:t>
+      </w:r>
+      <w:r>
+        <w:rPr>
+          <w:rFonts w:ascii="Times New Roman" w:hAnsi="Times New Roman"/>
+          <w:lang w:val="en-GB"/>
+        </w:rPr>
+        <w:t xml:space="preserve">the </w:t>
+      </w:r>
+      <w:r>
+        <w:rPr>
+          <w:rFonts w:ascii="Times New Roman" w:hAnsi="Times New Roman"/>
+          <w:lang w:val="en-GB"/>
+        </w:rPr>
+        <w:t xml:space="preserve">fungicide (F) treated plots (z-value = -2.507, P = 0.012). </w:t>
+      </w:r>
+      <w:r>
+        <w:rPr>
+          <w:rFonts w:ascii="Times New Roman" w:hAnsi="Times New Roman"/>
+          <w:highlight w:val="yellow"/>
+          <w:lang w:val="en-GB"/>
+        </w:rPr>
+        <w:t>Insecticide (I) treated plots had lower diversity measured by Shannon’s H’ (T value = -2.543, P = 0.018) in the whole plant community</w:t>
+      </w:r>
+      <w:r>
+        <w:rPr>
+          <w:rFonts w:ascii="Times New Roman" w:hAnsi="Times New Roman"/>
+          <w:lang w:val="en-GB"/>
+        </w:rPr>
+        <w:t xml:space="preserve">. </w:t>
+      </w:r>
+      <w:r>
+        <w:rPr>
+          <w:rFonts w:ascii="Times New Roman" w:hAnsi="Times New Roman"/>
+          <w:lang w:val="en-GB"/>
+        </w:rPr>
+        <w:t xml:space="preserve">Simpson’s diversity index showed the same pattern. </w:t>
+      </w:r>
+      <w:r>
+        <w:rPr>
+          <w:rFonts w:ascii="Times New Roman" w:hAnsi="Times New Roman"/>
+          <w:lang w:val="en-GB"/>
+        </w:rPr>
+        <w:t xml:space="preserve">Moreover, insecticide caused increase in LDMC (t-value = 2.228, p = 0.035) and marginally significant (t-value = -1.991, p = 0.058) decrease in SLA. Similar pattern, </w:t>
+      </w:r>
+      <w:r>
+        <w:rPr>
+          <w:rFonts w:ascii="Times New Roman" w:hAnsi="Times New Roman"/>
+          <w:lang w:val="en-GB"/>
+        </w:rPr>
+        <w:t xml:space="preserve">but only for </w:t>
+      </w:r>
+      <w:r>
+        <w:rPr>
+          <w:rFonts w:ascii="Times New Roman" w:hAnsi="Times New Roman"/>
+          <w:lang w:val="en-GB"/>
+        </w:rPr>
+        <w:t xml:space="preserve">LDMC was observed </w:t>
+      </w:r>
+      <w:r>
+        <w:rPr>
+          <w:rFonts w:ascii="Times New Roman" w:hAnsi="Times New Roman"/>
+          <w:lang w:val="en-GB"/>
+        </w:rPr>
+        <w:t>in</w:t>
+      </w:r>
+      <w:r>
+        <w:rPr>
+          <w:rFonts w:ascii="Times New Roman" w:hAnsi="Times New Roman"/>
+          <w:lang w:val="en-GB"/>
+        </w:rPr>
+        <w:t xml:space="preserve"> woody plant communit</w:t>
+      </w:r>
+      <w:r>
+        <w:rPr>
+          <w:rFonts w:ascii="Times New Roman" w:hAnsi="Times New Roman"/>
+          <w:lang w:val="en-GB"/>
+        </w:rPr>
+        <w:t>ies</w:t>
+      </w:r>
+      <w:r>
+        <w:rPr>
+          <w:rFonts w:ascii="Times New Roman" w:hAnsi="Times New Roman"/>
+          <w:lang w:val="en-GB"/>
+        </w:rPr>
+        <w:t xml:space="preserve"> (</w:t>
+      </w:r>
+      <w:bookmarkStart w:id="11" w:name="rstudio_console_output14"/>
       <w:bookmarkEnd w:id="11"/>
       <w:r>
         <w:rPr>
           <w:rFonts w:ascii="Times New Roman" w:hAnsi="Times New Roman"/>
           <w:lang w:val="en-GB"/>
         </w:rPr>
-        <w:t>3.576, P = 0.001 respectively), therefore on figure 1 we plotted only values for the whole community. This treatment also significantly reduced the number of stems per plot (t-value = -6.707, P &lt; 0.001). Similarly woody plants density was lower at fungicide (F) treated plots (z-value = -2.507, P = 0.012). Insecticide (I) treated plots had lower number of species per plot (</w:t>
-      </w:r>
-      <w:bookmarkStart w:id="12" w:name="rstudio_console_output11"/>
-      <w:bookmarkEnd w:id="12"/>
-      <w:r>
-        <w:rPr>
-          <w:rFonts w:ascii="Times New Roman" w:hAnsi="Times New Roman"/>
-          <w:lang w:val="en-GB"/>
-        </w:rPr>
-        <w:t>t-value = -2.291, p = 0.031) and lower diversity measured by Shannon’s H’ (T value = -2.543, P = 0.018) in the whole plant community. Moreover, insecticide caused increase in LDMC (t-value = 2.228, p = 0.035) and the decrease in SLA was marginally significant (t-value = -1.991, p = 0.058). Similar pattern for LDMC was observed for woody plant community (</w:t>
-      </w:r>
-      <w:bookmarkStart w:id="13" w:name="rstudio_console_output14"/>
-      <w:bookmarkEnd w:id="13"/>
-      <w:r>
-        <w:rPr>
-          <w:rFonts w:ascii="Times New Roman" w:hAnsi="Times New Roman"/>
-          <w:lang w:val="en-GB"/>
-        </w:rPr>
-        <w:t>t-value = 2.071, p = 0.049). No treatment had significant effect on evenness or richness of experimental communities.</w:t>
+        <w:t xml:space="preserve">t-value = 2.071, p = 0.049). No treatment had significant effect on evenness or </w:t>
+      </w:r>
+      <w:r>
+        <w:rPr>
+          <w:rFonts w:ascii="Times New Roman" w:hAnsi="Times New Roman"/>
+          <w:lang w:val="en-GB"/>
+        </w:rPr>
+        <w:t xml:space="preserve">species </w:t>
+      </w:r>
+      <w:r>
+        <w:rPr>
+          <w:rFonts w:ascii="Times New Roman" w:hAnsi="Times New Roman"/>
+          <w:lang w:val="en-GB"/>
+        </w:rPr>
+        <w:t>richness of experimental communities.</w:t>
       </w:r>
     </w:p>
     <w:p>
@@ -1230,25 +1438,7 @@
           <w:iCs w:val="false"/>
           <w:lang w:val="en-GB"/>
         </w:rPr>
-        <w:t xml:space="preserve">Community composition was highly variable </w:t>
-      </w:r>
-      <w:r>
-        <w:rPr>
-          <w:rFonts w:ascii="Times New Roman" w:hAnsi="Times New Roman"/>
-          <w:i w:val="false"/>
-          <w:iCs w:val="false"/>
-          <w:lang w:val="en-GB"/>
-        </w:rPr>
-        <w:t xml:space="preserve">and our ordination </w:t>
-      </w:r>
-      <w:r>
-        <w:rPr>
-          <w:rFonts w:ascii="Times New Roman" w:hAnsi="Times New Roman"/>
-          <w:i w:val="false"/>
-          <w:iCs w:val="false"/>
-          <w:lang w:val="en-GB"/>
-        </w:rPr>
-        <w:t>R</w:t>
+        <w:t>Community composition was highly variable and our ordination R</w:t>
       </w:r>
       <w:r>
         <w:rPr>
@@ -1267,7 +1457,11 @@
           <w:iCs w:val="false"/>
           <w:lang w:val="en-GB"/>
         </w:rPr>
-        <w:t xml:space="preserve"> ~ 15%. Only insecticide treatment (I) altered </w:t>
+        <w:t xml:space="preserve"> ~ 15%. Only insecticide treatment (I) altered species composition significantly (permutation test Fig 3, F = </w:t>
+      </w:r>
+      <w:r>
+        <w:rPr/>
+        <w:t xml:space="preserve">3.135  p = 0.019) </w:t>
       </w:r>
       <w:r>
         <w:rPr>
@@ -1276,7 +1470,7 @@
           <w:iCs w:val="false"/>
           <w:lang w:val="en-GB"/>
         </w:rPr>
-        <w:t xml:space="preserve">species composition </w:t>
+        <w:t xml:space="preserve">resulting in shifts in the dominance structure in comparison with control (Supplementary Information, Fig. S2). The first ordination axis was related to decreasing herbivory gradient and </w:t>
       </w:r>
       <w:r>
         <w:rPr>
@@ -1285,7 +1479,7 @@
           <w:iCs w:val="false"/>
           <w:lang w:val="en-GB"/>
         </w:rPr>
-        <w:t>significantly (permutation te</w:t>
+        <w:t>by itself</w:t>
       </w:r>
       <w:r>
         <w:rPr>
@@ -1294,607 +1488,7 @@
           <w:iCs w:val="false"/>
           <w:lang w:val="en-GB"/>
         </w:rPr>
-        <w:t xml:space="preserve">st Fig </w:t>
-      </w:r>
-      <w:r>
-        <w:rPr>
-          <w:rFonts w:ascii="Times New Roman" w:hAnsi="Times New Roman"/>
-          <w:i w:val="false"/>
-          <w:iCs w:val="false"/>
-          <w:lang w:val="en-GB"/>
-        </w:rPr>
-        <w:t>3</w:t>
-      </w:r>
-      <w:r>
-        <w:rPr>
-          <w:rFonts w:ascii="Times New Roman" w:hAnsi="Times New Roman"/>
-          <w:i w:val="false"/>
-          <w:iCs w:val="false"/>
-          <w:lang w:val="en-GB"/>
-        </w:rPr>
-        <w:t xml:space="preserve">, </w:t>
-      </w:r>
-      <w:r>
-        <w:rPr>
-          <w:rFonts w:ascii="Times New Roman" w:hAnsi="Times New Roman"/>
-          <w:i w:val="false"/>
-          <w:iCs w:val="false"/>
-          <w:lang w:val="en-GB"/>
-        </w:rPr>
-        <w:t xml:space="preserve">F = </w:t>
-      </w:r>
-      <w:r>
-        <w:rPr/>
-        <w:t xml:space="preserve">3.135  p = 0.019) </w:t>
-      </w:r>
-      <w:r>
-        <w:rPr>
-          <w:rFonts w:ascii="Times New Roman" w:hAnsi="Times New Roman"/>
-          <w:i w:val="false"/>
-          <w:iCs w:val="false"/>
-          <w:lang w:val="en-GB"/>
-        </w:rPr>
-        <w:t>resulting in shift</w:t>
-      </w:r>
-      <w:r>
-        <w:rPr>
-          <w:rFonts w:ascii="Times New Roman" w:hAnsi="Times New Roman"/>
-          <w:i w:val="false"/>
-          <w:iCs w:val="false"/>
-          <w:lang w:val="en-GB"/>
-        </w:rPr>
-        <w:t>s</w:t>
-      </w:r>
-      <w:r>
-        <w:rPr>
-          <w:rFonts w:ascii="Times New Roman" w:hAnsi="Times New Roman"/>
-          <w:i w:val="false"/>
-          <w:iCs w:val="false"/>
-          <w:lang w:val="en-GB"/>
-        </w:rPr>
-        <w:t xml:space="preserve"> in the dominance structure </w:t>
-      </w:r>
-      <w:r>
-        <w:rPr>
-          <w:rFonts w:ascii="Times New Roman" w:hAnsi="Times New Roman"/>
-          <w:i w:val="false"/>
-          <w:iCs w:val="false"/>
-          <w:lang w:val="en-GB"/>
-        </w:rPr>
-        <w:t xml:space="preserve">in </w:t>
-      </w:r>
-      <w:r>
-        <w:rPr>
-          <w:rFonts w:ascii="Times New Roman" w:hAnsi="Times New Roman"/>
-          <w:i w:val="false"/>
-          <w:iCs w:val="false"/>
-          <w:lang w:val="en-GB"/>
-        </w:rPr>
-        <w:t>compar</w:t>
-      </w:r>
-      <w:r>
-        <w:rPr>
-          <w:rFonts w:ascii="Times New Roman" w:hAnsi="Times New Roman"/>
-          <w:i w:val="false"/>
-          <w:iCs w:val="false"/>
-          <w:lang w:val="en-GB"/>
-        </w:rPr>
-        <w:t>ison</w:t>
-      </w:r>
-      <w:r>
-        <w:rPr>
-          <w:rFonts w:ascii="Times New Roman" w:hAnsi="Times New Roman"/>
-          <w:i w:val="false"/>
-          <w:iCs w:val="false"/>
-          <w:lang w:val="en-GB"/>
-        </w:rPr>
-        <w:t xml:space="preserve"> </w:t>
-      </w:r>
-      <w:r>
-        <w:rPr>
-          <w:rFonts w:ascii="Times New Roman" w:hAnsi="Times New Roman"/>
-          <w:i w:val="false"/>
-          <w:iCs w:val="false"/>
-          <w:lang w:val="en-GB"/>
-        </w:rPr>
-        <w:t xml:space="preserve">with </w:t>
-      </w:r>
-      <w:r>
-        <w:rPr>
-          <w:rFonts w:ascii="Times New Roman" w:hAnsi="Times New Roman"/>
-          <w:i w:val="false"/>
-          <w:iCs w:val="false"/>
-          <w:lang w:val="en-GB"/>
-        </w:rPr>
-        <w:t xml:space="preserve">control (Supplementary Information, Fig. S2). The first ordination axis </w:t>
-      </w:r>
-      <w:r>
-        <w:rPr>
-          <w:rFonts w:ascii="Times New Roman" w:hAnsi="Times New Roman"/>
-          <w:i w:val="false"/>
-          <w:iCs w:val="false"/>
-          <w:lang w:val="en-GB"/>
-        </w:rPr>
-        <w:t xml:space="preserve">was </w:t>
-      </w:r>
-      <w:r>
-        <w:rPr>
-          <w:rFonts w:ascii="Times New Roman" w:hAnsi="Times New Roman"/>
-          <w:i w:val="false"/>
-          <w:iCs w:val="false"/>
-          <w:lang w:val="en-GB"/>
-        </w:rPr>
-        <w:t xml:space="preserve">related to decreasing herbivory gradient </w:t>
-      </w:r>
-      <w:r>
-        <w:rPr>
-          <w:rFonts w:ascii="Times New Roman" w:hAnsi="Times New Roman"/>
-          <w:i w:val="false"/>
-          <w:iCs w:val="false"/>
-          <w:lang w:val="en-GB"/>
-        </w:rPr>
-        <w:t>and itsef explained xxx % of variation</w:t>
-      </w:r>
-      <w:r>
-        <w:rPr>
-          <w:rFonts w:ascii="Times New Roman" w:hAnsi="Times New Roman"/>
-          <w:i w:val="false"/>
-          <w:iCs w:val="false"/>
-          <w:lang w:val="en-GB"/>
-        </w:rPr>
-        <w:t xml:space="preserve">. Similar effects </w:t>
-      </w:r>
-      <w:r>
-        <w:rPr>
-          <w:rFonts w:ascii="Times New Roman" w:hAnsi="Times New Roman"/>
-          <w:i w:val="false"/>
-          <w:iCs w:val="false"/>
-          <w:lang w:val="en-GB"/>
-        </w:rPr>
-        <w:t>were</w:t>
-      </w:r>
-      <w:r>
-        <w:rPr>
-          <w:rFonts w:ascii="Times New Roman" w:hAnsi="Times New Roman"/>
-          <w:i w:val="false"/>
-          <w:iCs w:val="false"/>
-          <w:lang w:val="en-GB"/>
-        </w:rPr>
-        <w:t xml:space="preserve"> present </w:t>
-      </w:r>
-      <w:r>
-        <w:rPr>
-          <w:rFonts w:ascii="Times New Roman" w:hAnsi="Times New Roman"/>
-          <w:i w:val="false"/>
-          <w:iCs w:val="false"/>
-          <w:lang w:val="en-GB"/>
-        </w:rPr>
-        <w:t>when we considered only</w:t>
-      </w:r>
-      <w:r>
-        <w:rPr>
-          <w:rFonts w:ascii="Times New Roman" w:hAnsi="Times New Roman"/>
-          <w:i w:val="false"/>
-          <w:iCs w:val="false"/>
-          <w:lang w:val="en-GB"/>
-        </w:rPr>
-        <w:t xml:space="preserve"> woody plant communi</w:t>
-      </w:r>
-      <w:r>
-        <w:rPr>
-          <w:rFonts w:ascii="Times New Roman" w:hAnsi="Times New Roman"/>
-          <w:i w:val="false"/>
-          <w:iCs w:val="false"/>
-          <w:lang w:val="en-GB"/>
-        </w:rPr>
-        <w:t>ties</w:t>
-      </w:r>
-      <w:r>
-        <w:rPr>
-          <w:rFonts w:ascii="Times New Roman" w:hAnsi="Times New Roman"/>
-          <w:i w:val="false"/>
-          <w:iCs w:val="false"/>
-          <w:lang w:val="en-GB"/>
-        </w:rPr>
-        <w:t xml:space="preserve"> (permutation test, F</w:t>
-      </w:r>
-      <w:bookmarkStart w:id="14" w:name="rstudio_console_output4"/>
-      <w:bookmarkEnd w:id="14"/>
-      <w:r>
-        <w:rPr>
-          <w:rFonts w:ascii="Times New Roman" w:hAnsi="Times New Roman"/>
-          <w:i w:val="false"/>
-          <w:iCs w:val="false"/>
-          <w:lang w:val="en-GB"/>
-        </w:rPr>
-        <w:t xml:space="preserve"> = 2.6154, p = 0.05, not shown in the figure). </w:t>
-      </w:r>
-      <w:r>
-        <w:rPr>
-          <w:rFonts w:ascii="Times New Roman" w:hAnsi="Times New Roman"/>
-          <w:i w:val="false"/>
-          <w:iCs w:val="false"/>
-          <w:lang w:val="en-GB"/>
-        </w:rPr>
-        <w:t xml:space="preserve">Except </w:t>
-      </w:r>
-      <w:r>
-        <w:rPr>
-          <w:rFonts w:ascii="Times New Roman" w:hAnsi="Times New Roman"/>
-          <w:i w:val="false"/>
-          <w:iCs w:val="false"/>
-          <w:lang w:val="en-GB"/>
-        </w:rPr>
-        <w:t>for</w:t>
-      </w:r>
-      <w:r>
-        <w:rPr>
-          <w:rFonts w:ascii="Times New Roman" w:hAnsi="Times New Roman"/>
-          <w:i w:val="false"/>
-          <w:iCs w:val="false"/>
-          <w:lang w:val="en-GB"/>
-        </w:rPr>
-        <w:t xml:space="preserve"> the </w:t>
-      </w:r>
-      <w:r>
-        <w:rPr>
-          <w:rFonts w:ascii="Times New Roman" w:hAnsi="Times New Roman"/>
-          <w:i w:val="false"/>
-          <w:iCs w:val="false"/>
-          <w:lang w:val="en-GB"/>
-        </w:rPr>
-        <w:t>marginally significan</w:t>
-      </w:r>
-      <w:r>
-        <w:rPr>
-          <w:rFonts w:ascii="Times New Roman" w:hAnsi="Times New Roman"/>
-          <w:i w:val="false"/>
-          <w:iCs w:val="false"/>
-          <w:lang w:val="en-GB"/>
-        </w:rPr>
-        <w:t xml:space="preserve">ce of high herbivory </w:t>
-      </w:r>
-      <w:r>
-        <w:rPr>
-          <w:rFonts w:ascii="Times New Roman" w:hAnsi="Times New Roman"/>
-          <w:i w:val="false"/>
-          <w:iCs w:val="false"/>
-          <w:lang w:val="en-GB"/>
-        </w:rPr>
-        <w:t xml:space="preserve">plots community composition in other treatments were not affected. </w:t>
-      </w:r>
-      <w:r>
-        <w:rPr>
-          <w:rFonts w:ascii="Times New Roman" w:hAnsi="Times New Roman"/>
-          <w:i w:val="false"/>
-          <w:iCs w:val="false"/>
-          <w:lang w:val="en-GB"/>
-        </w:rPr>
-        <w:t xml:space="preserve">Shifts in </w:t>
-      </w:r>
-      <w:r>
-        <w:rPr>
-          <w:rFonts w:ascii="Times New Roman" w:hAnsi="Times New Roman"/>
-          <w:i w:val="false"/>
-          <w:iCs w:val="false"/>
-          <w:lang w:val="en-GB"/>
-        </w:rPr>
-        <w:t>the dominance structure</w:t>
-      </w:r>
-      <w:r>
-        <w:rPr>
-          <w:rFonts w:ascii="Times New Roman" w:hAnsi="Times New Roman"/>
-          <w:i w:val="false"/>
-          <w:iCs w:val="false"/>
-          <w:lang w:val="en-GB"/>
-        </w:rPr>
-        <w:t xml:space="preserve"> </w:t>
-      </w:r>
-      <w:r>
-        <w:rPr>
-          <w:rFonts w:ascii="Times New Roman" w:hAnsi="Times New Roman"/>
-          <w:i w:val="false"/>
-          <w:iCs w:val="false"/>
-          <w:lang w:val="en-GB"/>
-        </w:rPr>
-        <w:t xml:space="preserve">in insecticide treated plots </w:t>
-      </w:r>
-      <w:r>
-        <w:rPr>
-          <w:rFonts w:ascii="Times New Roman" w:hAnsi="Times New Roman"/>
-          <w:i w:val="false"/>
-          <w:iCs w:val="false"/>
-          <w:lang w:val="en-GB"/>
-        </w:rPr>
-        <w:t xml:space="preserve">were mainly caused by </w:t>
-      </w:r>
-      <w:r>
-        <w:rPr>
-          <w:rFonts w:ascii="Times New Roman" w:hAnsi="Times New Roman"/>
-          <w:i w:val="false"/>
-          <w:iCs w:val="false"/>
-          <w:lang w:val="en-GB"/>
-        </w:rPr>
-        <w:t xml:space="preserve">a </w:t>
-      </w:r>
-      <w:r>
-        <w:rPr>
-          <w:rFonts w:ascii="Times New Roman" w:hAnsi="Times New Roman"/>
-          <w:i w:val="false"/>
-          <w:iCs w:val="false"/>
-          <w:lang w:val="en-GB"/>
-        </w:rPr>
-        <w:t xml:space="preserve">consistent increase in relative abundance of </w:t>
-      </w:r>
-      <w:r>
-        <w:rPr>
-          <w:rFonts w:ascii="Times New Roman" w:hAnsi="Times New Roman"/>
-          <w:i w:val="false"/>
-          <w:iCs w:val="false"/>
-          <w:lang w:val="en-GB"/>
-        </w:rPr>
-        <w:t>one of the dominants:</w:t>
-      </w:r>
-      <w:r>
-        <w:rPr>
-          <w:rFonts w:ascii="Times New Roman" w:hAnsi="Times New Roman"/>
-          <w:i w:val="false"/>
-          <w:iCs w:val="false"/>
-          <w:lang w:val="en-GB"/>
-        </w:rPr>
-        <w:t xml:space="preserve"> </w:t>
-      </w:r>
-      <w:r>
-        <w:rPr>
-          <w:rFonts w:ascii="Times New Roman" w:hAnsi="Times New Roman"/>
-          <w:i/>
-          <w:iCs/>
-          <w:lang w:val="en-GB"/>
-        </w:rPr>
-        <w:t xml:space="preserve">Pipturus argenteus </w:t>
-      </w:r>
-      <w:r>
-        <w:rPr>
-          <w:rFonts w:ascii="Times New Roman" w:hAnsi="Times New Roman"/>
-          <w:i/>
-          <w:iCs/>
-          <w:lang w:val="en-GB"/>
-        </w:rPr>
-        <w:t>(paired t- test/Wilcoxon test?: ).</w:t>
-      </w:r>
-      <w:r>
-        <w:rPr>
-          <w:rFonts w:ascii="Times New Roman" w:hAnsi="Times New Roman"/>
-          <w:i/>
-          <w:iCs/>
-          <w:lang w:val="en-GB"/>
-        </w:rPr>
-        <w:t xml:space="preserve"> </w:t>
-      </w:r>
-      <w:r>
-        <w:rPr>
-          <w:rFonts w:ascii="Times New Roman" w:hAnsi="Times New Roman"/>
-          <w:i w:val="false"/>
-          <w:iCs w:val="false"/>
-          <w:lang w:val="en-GB"/>
-        </w:rPr>
-        <w:t>This pattern was coupled with</w:t>
-      </w:r>
-      <w:r>
-        <w:rPr>
-          <w:rFonts w:ascii="Times New Roman" w:hAnsi="Times New Roman"/>
-          <w:i w:val="false"/>
-          <w:iCs w:val="false"/>
-          <w:lang w:val="en-GB"/>
-        </w:rPr>
-        <w:t xml:space="preserve"> decrease of the dominant vein </w:t>
-      </w:r>
-      <w:r>
-        <w:rPr>
-          <w:rFonts w:ascii="Times New Roman" w:hAnsi="Times New Roman"/>
-          <w:i/>
-          <w:iCs/>
-          <w:lang w:val="en-GB"/>
-        </w:rPr>
-        <w:t>Mikania micrantha</w:t>
-      </w:r>
-      <w:r>
-        <w:rPr>
-          <w:rFonts w:ascii="Times New Roman" w:hAnsi="Times New Roman"/>
-          <w:i w:val="false"/>
-          <w:iCs w:val="false"/>
-          <w:lang w:val="en-GB"/>
-        </w:rPr>
-        <w:t xml:space="preserve"> </w:t>
-      </w:r>
-      <w:r>
-        <w:rPr>
-          <w:rFonts w:ascii="Times New Roman" w:hAnsi="Times New Roman"/>
-          <w:i w:val="false"/>
-          <w:iCs w:val="false"/>
-          <w:lang w:val="en-GB"/>
-        </w:rPr>
-        <w:t>together with</w:t>
-      </w:r>
-      <w:r>
-        <w:rPr>
-          <w:rFonts w:ascii="Times New Roman" w:hAnsi="Times New Roman"/>
-          <w:i w:val="false"/>
-          <w:iCs w:val="false"/>
-          <w:lang w:val="en-GB"/>
-        </w:rPr>
-        <w:t xml:space="preserve"> </w:t>
-      </w:r>
-      <w:r>
-        <w:rPr>
-          <w:rFonts w:ascii="Times New Roman" w:hAnsi="Times New Roman"/>
-          <w:i/>
-          <w:iCs/>
-          <w:lang w:val="en-GB"/>
-        </w:rPr>
-        <w:t>Melanolepis multiglandulosa (Fig 4.)</w:t>
-      </w:r>
-      <w:r>
-        <w:rPr>
-          <w:rFonts w:ascii="Times New Roman" w:hAnsi="Times New Roman"/>
-          <w:i w:val="false"/>
-          <w:iCs w:val="false"/>
-          <w:lang w:val="en-GB"/>
-        </w:rPr>
-        <w:t xml:space="preserve">. </w:t>
-      </w:r>
-      <w:r>
-        <w:rPr>
-          <w:rFonts w:ascii="Times New Roman" w:hAnsi="Times New Roman"/>
-          <w:i w:val="false"/>
-          <w:iCs w:val="false"/>
-          <w:lang w:val="en-GB"/>
-        </w:rPr>
-        <w:t xml:space="preserve">Only few species were </w:t>
-      </w:r>
-      <w:r>
-        <w:rPr>
-          <w:rFonts w:ascii="Times New Roman" w:hAnsi="Times New Roman"/>
-          <w:i w:val="false"/>
-          <w:iCs w:val="false"/>
-          <w:lang w:val="en-GB"/>
-        </w:rPr>
-        <w:t xml:space="preserve">present in both control and </w:t>
-      </w:r>
-      <w:r>
-        <w:rPr>
-          <w:rFonts w:ascii="Times New Roman" w:hAnsi="Times New Roman"/>
-          <w:i w:val="false"/>
-          <w:iCs w:val="false"/>
-          <w:lang w:val="en-GB"/>
-        </w:rPr>
-        <w:t xml:space="preserve">one of the treatment plot </w:t>
-      </w:r>
-      <w:r>
-        <w:rPr>
-          <w:rFonts w:ascii="Times New Roman" w:hAnsi="Times New Roman"/>
-          <w:i w:val="false"/>
-          <w:iCs w:val="false"/>
-          <w:lang w:val="en-GB"/>
-        </w:rPr>
-        <w:t xml:space="preserve">allowing for meaningful comparisons of their relative abundance changes. Where it was possible (Fig. 4) </w:t>
-      </w:r>
-      <w:r>
-        <w:rPr>
-          <w:rFonts w:ascii="Times New Roman" w:hAnsi="Times New Roman"/>
-          <w:i w:val="false"/>
-          <w:iCs w:val="false"/>
-          <w:lang w:val="en-GB"/>
-        </w:rPr>
-        <w:t xml:space="preserve">clear interaction effects </w:t>
-      </w:r>
-      <w:r>
-        <w:rPr>
-          <w:rFonts w:ascii="Times New Roman" w:hAnsi="Times New Roman"/>
-          <w:i w:val="false"/>
-          <w:iCs w:val="false"/>
-          <w:lang w:val="en-GB"/>
-        </w:rPr>
-        <w:t>can be observed</w:t>
-      </w:r>
-      <w:r>
-        <w:rPr>
-          <w:rFonts w:ascii="Times New Roman" w:hAnsi="Times New Roman"/>
-          <w:i w:val="false"/>
-          <w:iCs w:val="false"/>
-          <w:lang w:val="en-GB"/>
-        </w:rPr>
-        <w:t>, where different initial abundances result</w:t>
-      </w:r>
-      <w:r>
-        <w:rPr>
-          <w:rFonts w:ascii="Times New Roman" w:hAnsi="Times New Roman"/>
-          <w:i w:val="false"/>
-          <w:iCs w:val="false"/>
-          <w:lang w:val="en-GB"/>
-        </w:rPr>
-        <w:t>ed</w:t>
-      </w:r>
-      <w:r>
-        <w:rPr>
-          <w:rFonts w:ascii="Times New Roman" w:hAnsi="Times New Roman"/>
-          <w:i w:val="false"/>
-          <w:iCs w:val="false"/>
-          <w:lang w:val="en-GB"/>
-        </w:rPr>
-        <w:t xml:space="preserve"> in varying responses to treatments. However, it is difficult to test the</w:t>
-      </w:r>
-      <w:r>
-        <w:rPr>
-          <w:rFonts w:ascii="Times New Roman" w:hAnsi="Times New Roman"/>
-          <w:i w:val="false"/>
-          <w:iCs w:val="false"/>
-          <w:lang w:val="en-GB"/>
-        </w:rPr>
-        <w:t>se effects</w:t>
-      </w:r>
-      <w:r>
-        <w:rPr>
-          <w:rFonts w:ascii="Times New Roman" w:hAnsi="Times New Roman"/>
-          <w:i w:val="false"/>
-          <w:iCs w:val="false"/>
-          <w:lang w:val="en-GB"/>
-        </w:rPr>
-        <w:t xml:space="preserve"> with a small sample available. In our experiments </w:t>
-      </w:r>
-      <w:r>
-        <w:rPr>
-          <w:rFonts w:ascii="Times New Roman" w:hAnsi="Times New Roman"/>
-          <w:i/>
-          <w:iCs/>
-          <w:lang w:val="en-GB"/>
-        </w:rPr>
-        <w:t>P. argenteus</w:t>
-      </w:r>
-      <w:r>
-        <w:rPr>
-          <w:rFonts w:ascii="Times New Roman" w:hAnsi="Times New Roman"/>
-          <w:i w:val="false"/>
-          <w:iCs w:val="false"/>
-          <w:lang w:val="en-GB"/>
-        </w:rPr>
-        <w:t xml:space="preserve"> suffered greater </w:t>
-      </w:r>
-      <w:r>
-        <w:rPr>
-          <w:rFonts w:ascii="Times New Roman" w:hAnsi="Times New Roman"/>
-          <w:i w:val="false"/>
-          <w:iCs w:val="false"/>
-          <w:lang w:val="en-GB"/>
-        </w:rPr>
-        <w:t xml:space="preserve">leaf area loss due to </w:t>
-      </w:r>
-      <w:r>
-        <w:rPr>
-          <w:rFonts w:ascii="Times New Roman" w:hAnsi="Times New Roman"/>
-          <w:i w:val="false"/>
-          <w:iCs w:val="false"/>
-          <w:lang w:val="en-GB"/>
-        </w:rPr>
-        <w:t xml:space="preserve">herbivory than </w:t>
-      </w:r>
-      <w:r>
-        <w:rPr>
-          <w:rFonts w:ascii="Times New Roman" w:hAnsi="Times New Roman"/>
-          <w:i/>
-          <w:iCs/>
-          <w:lang w:val="en-GB"/>
-        </w:rPr>
-        <w:t>M. multiglandulosa</w:t>
-      </w:r>
-      <w:r>
-        <w:rPr>
-          <w:rFonts w:ascii="Times New Roman" w:hAnsi="Times New Roman"/>
-          <w:i w:val="false"/>
-          <w:iCs w:val="false"/>
-          <w:lang w:val="en-GB"/>
-        </w:rPr>
-        <w:t xml:space="preserve"> (</w:t>
+        <w:t xml:space="preserve"> explained </w:t>
       </w:r>
       <w:r>
         <w:rPr>
@@ -1904,7 +1498,163 @@
           <w:highlight w:val="yellow"/>
           <w:lang w:val="en-GB"/>
         </w:rPr>
-        <w:t xml:space="preserve">Fig. SX, tukey tests), </w:t>
+        <w:t>xxx</w:t>
+      </w:r>
+      <w:r>
+        <w:rPr>
+          <w:rFonts w:ascii="Times New Roman" w:hAnsi="Times New Roman"/>
+          <w:i w:val="false"/>
+          <w:iCs w:val="false"/>
+          <w:lang w:val="en-GB"/>
+        </w:rPr>
+        <w:t xml:space="preserve"> % of variation </w:t>
+      </w:r>
+      <w:r>
+        <w:rPr>
+          <w:rFonts w:ascii="Times New Roman" w:hAnsi="Times New Roman"/>
+          <w:i w:val="false"/>
+          <w:iCs w:val="false"/>
+          <w:lang w:val="en-GB"/>
+        </w:rPr>
+        <w:t>in community composition</w:t>
+      </w:r>
+      <w:r>
+        <w:rPr>
+          <w:rFonts w:ascii="Times New Roman" w:hAnsi="Times New Roman"/>
+          <w:i w:val="false"/>
+          <w:iCs w:val="false"/>
+          <w:lang w:val="en-GB"/>
+        </w:rPr>
+        <w:t>. Similar effects were present when we considered only woody plant communities (permutation test, F</w:t>
+      </w:r>
+      <w:bookmarkStart w:id="12" w:name="rstudio_console_output4"/>
+      <w:bookmarkEnd w:id="12"/>
+      <w:r>
+        <w:rPr>
+          <w:rFonts w:ascii="Times New Roman" w:hAnsi="Times New Roman"/>
+          <w:i w:val="false"/>
+          <w:iCs w:val="false"/>
+          <w:lang w:val="en-GB"/>
+        </w:rPr>
+        <w:t xml:space="preserve"> = 2.6154, p = 0.05, not shown in the figure). Except for the marginally significance of high herbivory plots community composition in other treatments were not affected. Shifts in the dominance structure in insecticide treated plots were mainly caused by a consistent increase in relative abundance of one of the dominants: </w:t>
+      </w:r>
+      <w:r>
+        <w:rPr>
+          <w:rFonts w:ascii="Times New Roman" w:hAnsi="Times New Roman"/>
+          <w:i/>
+          <w:iCs/>
+          <w:lang w:val="en-GB"/>
+        </w:rPr>
+        <w:t>Pipturus argenteus (</w:t>
+      </w:r>
+      <w:r>
+        <w:rPr>
+          <w:rFonts w:ascii="Times New Roman" w:hAnsi="Times New Roman"/>
+          <w:i/>
+          <w:iCs/>
+          <w:highlight w:val="yellow"/>
+          <w:lang w:val="en-GB"/>
+        </w:rPr>
+        <w:t>paired t- test/Wilcoxon test?)</w:t>
+      </w:r>
+      <w:r>
+        <w:rPr>
+          <w:rFonts w:ascii="Times New Roman" w:hAnsi="Times New Roman"/>
+          <w:i/>
+          <w:iCs/>
+          <w:lang w:val="en-GB"/>
+        </w:rPr>
+        <w:t xml:space="preserve">. </w:t>
+      </w:r>
+      <w:r>
+        <w:rPr>
+          <w:rFonts w:ascii="Times New Roman" w:hAnsi="Times New Roman"/>
+          <w:i w:val="false"/>
+          <w:iCs w:val="false"/>
+          <w:lang w:val="en-GB"/>
+        </w:rPr>
+        <w:t xml:space="preserve">This pattern was coupled with decrease of the dominant vein </w:t>
+      </w:r>
+      <w:r>
+        <w:rPr>
+          <w:rFonts w:ascii="Times New Roman" w:hAnsi="Times New Roman"/>
+          <w:i/>
+          <w:iCs/>
+          <w:lang w:val="en-GB"/>
+        </w:rPr>
+        <w:t>Mikania micrantha</w:t>
+      </w:r>
+      <w:r>
+        <w:rPr>
+          <w:rFonts w:ascii="Times New Roman" w:hAnsi="Times New Roman"/>
+          <w:i w:val="false"/>
+          <w:iCs w:val="false"/>
+          <w:lang w:val="en-GB"/>
+        </w:rPr>
+        <w:t xml:space="preserve"> together with </w:t>
+      </w:r>
+      <w:r>
+        <w:rPr>
+          <w:rFonts w:ascii="Times New Roman" w:hAnsi="Times New Roman"/>
+          <w:i/>
+          <w:iCs/>
+          <w:lang w:val="en-GB"/>
+        </w:rPr>
+        <w:t>Melanolepis multiglandulosa (Fig 4.)</w:t>
+      </w:r>
+      <w:r>
+        <w:rPr>
+          <w:rFonts w:ascii="Times New Roman" w:hAnsi="Times New Roman"/>
+          <w:i w:val="false"/>
+          <w:iCs w:val="false"/>
+          <w:lang w:val="en-GB"/>
+        </w:rPr>
+        <w:t xml:space="preserve">. Only few species were present in both control and one of the treatment plot allowing for meaningful comparisons of their relative abundance changes. Where it was possible (Fig. 4) clear interaction effects can be observed, where different initial abundances resulted in varying responses to treatments. However, it is difficult to test these effects with a small sample available. In our experiments </w:t>
+      </w:r>
+      <w:r>
+        <w:rPr>
+          <w:rFonts w:ascii="Times New Roman" w:hAnsi="Times New Roman"/>
+          <w:i w:val="false"/>
+          <w:iCs w:val="false"/>
+          <w:lang w:val="en-GB"/>
+        </w:rPr>
+        <w:t xml:space="preserve">change in dominance was correlated with plant traits. </w:t>
+      </w:r>
+      <w:r>
+        <w:rPr>
+          <w:rFonts w:ascii="Times New Roman" w:hAnsi="Times New Roman"/>
+          <w:i/>
+          <w:iCs/>
+          <w:lang w:val="en-GB"/>
+        </w:rPr>
+        <w:t>P. argenteus</w:t>
+      </w:r>
+      <w:r>
+        <w:rPr>
+          <w:rFonts w:ascii="Times New Roman" w:hAnsi="Times New Roman"/>
+          <w:i w:val="false"/>
+          <w:iCs w:val="false"/>
+          <w:lang w:val="en-GB"/>
+        </w:rPr>
+        <w:t xml:space="preserve"> suffered greater leaf area loss due to herbivory than </w:t>
+      </w:r>
+      <w:r>
+        <w:rPr>
+          <w:rFonts w:ascii="Times New Roman" w:hAnsi="Times New Roman"/>
+          <w:i/>
+          <w:iCs/>
+          <w:lang w:val="en-GB"/>
+        </w:rPr>
+        <w:t>M. multiglandulosa</w:t>
+      </w:r>
+      <w:r>
+        <w:rPr>
+          <w:rFonts w:ascii="Times New Roman" w:hAnsi="Times New Roman"/>
+          <w:i w:val="false"/>
+          <w:iCs w:val="false"/>
+          <w:lang w:val="en-GB"/>
+        </w:rPr>
+        <w:t xml:space="preserve"> (</w:t>
       </w:r>
       <w:r>
         <w:rPr>
@@ -1914,7 +1664,7 @@
           <w:highlight w:val="yellow"/>
           <w:lang w:val="en-GB"/>
         </w:rPr>
-        <w:t>[just to relate this to traits] however they didn’t differ in their SLA values</w:t>
+        <w:t>Fig. SX, tukey tests), [just to relate this to traits] however they didn’t differ in their SLA values</w:t>
       </w:r>
       <w:r>
         <w:rPr>
@@ -1933,7 +1683,17 @@
           <w:highlight w:val="yellow"/>
           <w:lang w:val="en-GB"/>
         </w:rPr>
-        <w:t xml:space="preserve"> Bunch of unique species present only in the treatment and not in the control  (table with relative abundances)</w:t>
+        <w:t xml:space="preserve"> </w:t>
+      </w:r>
+      <w:r>
+        <w:rPr>
+          <w:rFonts w:ascii="Times New Roman" w:hAnsi="Times New Roman"/>
+          <w:i w:val="false"/>
+          <w:iCs w:val="false"/>
+          <w:highlight w:val="yellow"/>
+          <w:lang w:val="en-GB"/>
+        </w:rPr>
+        <w:t>Contrasts of uniqueness and the dominants? Nah!</w:t>
       </w:r>
     </w:p>
     <w:p>
@@ -1973,8 +1733,8 @@
         </w:rPr>
         <w:t xml:space="preserve"> = 3.892, P = 0.048) and predator exclusion (</w:t>
       </w:r>
-      <w:bookmarkStart w:id="15" w:name="rstudio_console_output2"/>
-      <w:bookmarkEnd w:id="15"/>
+      <w:bookmarkStart w:id="13" w:name="rstudio_console_output2"/>
+      <w:bookmarkEnd w:id="13"/>
       <w:r>
         <w:rPr>
           <w:rFonts w:ascii="Times New Roman" w:hAnsi="Times New Roman"/>
@@ -2050,7 +1810,35 @@
           <w:u w:val="single"/>
           <w:lang w:val="en-GB"/>
         </w:rPr>
-        <w:t xml:space="preserve">] Tentative exploration of this pattern in our data showed that species most abundant in the control plots were also the ones suffering highest biomass losses in plots, where predators were removed (Supplementary Information, Fig. S2 and S3 [i should make one graph with two regression lines]). </w:t>
+        <w:t xml:space="preserve">] </w:t>
+      </w:r>
+      <w:r>
+        <w:rPr>
+          <w:rFonts w:ascii="Times New Roman" w:hAnsi="Times New Roman"/>
+          <w:i w:val="false"/>
+          <w:iCs w:val="false"/>
+          <w:color w:val="000000"/>
+          <w:sz w:val="24"/>
+          <w:szCs w:val="24"/>
+          <w:highlight w:val="yellow"/>
+          <w:u w:val="single"/>
+          <w:lang w:val="en-GB"/>
+        </w:rPr>
+        <w:t>Tentative exploration of this pattern in our data showed that species most abundant in the control plots were also the ones suffering highest biomass losses in plots, where predators were removed (Supplementary Information, Fig. S2 and S3 [i should make one graph with two regression lines])</w:t>
+      </w:r>
+      <w:r>
+        <w:rPr>
+          <w:rFonts w:ascii="Times New Roman" w:hAnsi="Times New Roman"/>
+          <w:i/>
+          <w:iCs/>
+          <w:color w:val="000000"/>
+          <w:sz w:val="24"/>
+          <w:szCs w:val="24"/>
+          <w:highlight w:val="yellow"/>
+          <w:u w:val="single"/>
+          <w:lang w:val="en-GB"/>
+        </w:rPr>
+        <w:t xml:space="preserve">. </w:t>
       </w:r>
     </w:p>
     <w:p>
@@ -2408,9 +2196,9 @@
           <w:lang w:val="en-GB"/>
         </w:rPr>
       </w:pPr>
-      <w:bookmarkStart w:id="16" w:name="_GoBack"/>
-      <w:bookmarkStart w:id="17" w:name="_GoBack"/>
-      <w:bookmarkEnd w:id="17"/>
+      <w:bookmarkStart w:id="14" w:name="_GoBack"/>
+      <w:bookmarkStart w:id="15" w:name="_GoBack"/>
+      <w:bookmarkEnd w:id="15"/>
       <w:r>
         <w:rPr>
           <w:rFonts w:ascii="Times New Roman" w:hAnsi="Times New Roman"/>
@@ -2676,10 +2464,10 @@
             <wp:positionV relativeFrom="paragraph">
               <wp:posOffset>635</wp:posOffset>
             </wp:positionV>
-            <wp:extent cx="6332220" cy="3472180"/>
+            <wp:extent cx="4428490" cy="4428490"/>
             <wp:effectExtent l="0" t="0" r="0" b="0"/>
-            <wp:wrapSquare wrapText="largest"/>
-            <wp:docPr id="2" name="Obraz3" descr=""/>
+            <wp:wrapTopAndBottom/>
+            <wp:docPr id="2" name="Image3" descr=""/>
             <wp:cNvGraphicFramePr>
               <a:graphicFrameLocks xmlns:a="http://schemas.openxmlformats.org/drawingml/2006/main" noChangeAspect="1"/>
             </wp:cNvGraphicFramePr>
@@ -2687,7 +2475,7 @@
               <a:graphicData uri="http://schemas.openxmlformats.org/drawingml/2006/picture">
                 <pic:pic xmlns:pic="http://schemas.openxmlformats.org/drawingml/2006/picture">
                   <pic:nvPicPr>
-                    <pic:cNvPr id="2" name="Obraz3" descr=""/>
+                    <pic:cNvPr id="2" name="Image3" descr=""/>
                     <pic:cNvPicPr>
                       <a:picLocks noChangeAspect="1" noChangeArrowheads="1"/>
                     </pic:cNvPicPr>
@@ -2701,7 +2489,7 @@
                   <pic:spPr bwMode="auto">
                     <a:xfrm>
                       <a:off x="0" y="0"/>
-                      <a:ext cx="6332220" cy="3472180"/>
+                      <a:ext cx="4428490" cy="4428490"/>
                     </a:xfrm>
                     <a:prstGeom prst="rect">
                       <a:avLst/>
@@ -2792,7 +2580,7 @@
             </wp:positionV>
             <wp:extent cx="4171315" cy="2085975"/>
             <wp:effectExtent l="0" t="0" r="0" b="0"/>
-            <wp:wrapNone/>
+            <wp:wrapTopAndBottom/>
             <wp:docPr id="3" name="Image2" descr=""/>
             <wp:cNvGraphicFramePr>
               <a:graphicFrameLocks xmlns:a="http://schemas.openxmlformats.org/drawingml/2006/main" noChangeAspect="1"/>

</xml_diff>

<commit_message>
:computer: graphs and setup for RC
</commit_message>
<xml_diff>
--- a/szefer_et_al_fungal_pathogens_v09.docx
+++ b/szefer_et_al_fungal_pathogens_v09.docx
@@ -383,63 +383,29 @@
           <w:rFonts w:ascii="Times New Roman" w:hAnsi="Times New Roman"/>
           <w:lang w:val="en-GB"/>
         </w:rPr>
-        <w:t xml:space="preserve">In this paper we experimentally test the general hypothesis that above-ground biotic factors: fungal pathogens, insect herbivores and predators can have significant impact on the initial secondary succession of tropical rainforest vegetation. More specifically, we hypothesise that herbivores control productivity, richness and composition of the early successional plant community through stabilizing effects on the community (Chesson 2000). Contrarily predators could, by limiting herbivores abundance, cause simplification </w:t>
-      </w:r>
-      <w:r>
-        <w:rPr>
-          <w:rFonts w:ascii="Times New Roman" w:hAnsi="Times New Roman"/>
-          <w:lang w:val="en-GB"/>
-        </w:rPr>
-        <w:t>of the</w:t>
-      </w:r>
-      <w:r>
-        <w:rPr>
-          <w:rFonts w:ascii="Times New Roman" w:hAnsi="Times New Roman"/>
-          <w:lang w:val="en-GB"/>
-        </w:rPr>
-        <w:t xml:space="preserve"> </w:t>
-      </w:r>
-      <w:r>
-        <w:rPr>
-          <w:rFonts w:ascii="Times New Roman" w:hAnsi="Times New Roman"/>
-          <w:lang w:val="en-GB"/>
-        </w:rPr>
-        <w:t xml:space="preserve">plant </w:t>
-      </w:r>
-      <w:r>
-        <w:rPr>
-          <w:rFonts w:ascii="Times New Roman" w:hAnsi="Times New Roman"/>
-          <w:lang w:val="en-GB"/>
-        </w:rPr>
-        <w:t xml:space="preserve">community composition </w:t>
-      </w:r>
-      <w:r>
-        <w:rPr>
-          <w:rFonts w:ascii="Times New Roman" w:hAnsi="Times New Roman"/>
-          <w:lang w:val="en-GB"/>
-        </w:rPr>
-        <w:t>through increased interspecific competition between species</w:t>
-      </w:r>
-      <w:r>
-        <w:rPr>
-          <w:rFonts w:ascii="Times New Roman" w:hAnsi="Times New Roman"/>
-          <w:lang w:val="en-GB"/>
-        </w:rPr>
-        <w:t xml:space="preserve">. We also test if we would be able to further magnify these impacts of herbivores by increasing abundance of generalist herbivores under no predatory pressure. </w:t>
-      </w:r>
-      <w:r>
-        <w:rPr>
-          <w:rFonts w:ascii="Times New Roman" w:hAnsi="Times New Roman"/>
-          <w:lang w:val="en-GB"/>
-        </w:rPr>
-        <w:t>We hypothesize, that the i</w:t>
-      </w:r>
-      <w:r>
-        <w:rPr>
-          <w:rFonts w:ascii="Times New Roman" w:hAnsi="Times New Roman"/>
-          <w:lang w:val="en-GB"/>
-        </w:rPr>
-        <w:t>mpact of pathogenic fungi, at least for the initial stages of secondary succession, may be weaker than in primary forest because of the unfavourable micro-climatic conditions, but we consider this treatment as important in the view of their importance in primary forests. Finally we hypothesize that the biotic factors, by responding to the initial plant composition, determined mostly by dispersal, can in predictable manner shift succession trajectories by increasing determinism in community assembly process.</w:t>
+        <w:t xml:space="preserve">In this paper we experimentally test the general hypothesis that above-ground biotic factors: fungal pathogens, insect herbivores and predators can have significant impact on the initial secondary succession of tropical rainforest vegetation. More specifically, we hypothesise that herbivores control productivity, richness and composition of the early successional plant community through stabilizing effects on the community (Chesson 2000). Contrarily predators could, by limiting herbivores abundance, cause simplification of the plant community composition through increased interspecific competition between species. We also test if we would be able to further magnify these impacts of herbivores by increasing abundance of generalist herbivores under no predatory pressure. We hypothesize, that the impact of pathogenic fungi, at least for the initial stages of secondary succession, may be weaker than in primary forest because of the unfavourable micro-climatic conditions, but we consider this treatment as important in the view of their importance in primary forests. </w:t>
+      </w:r>
+      <w:r>
+        <w:rPr>
+          <w:rFonts w:ascii="Times New Roman" w:hAnsi="Times New Roman"/>
+          <w:highlight w:val="yellow"/>
+          <w:lang w:val="en-GB"/>
+        </w:rPr>
+        <w:t>[some hypotheses about traits ???</w:t>
+      </w:r>
+      <w:r>
+        <w:rPr>
+          <w:rFonts w:ascii="Times New Roman" w:hAnsi="Times New Roman"/>
+          <w:lang w:val="en-GB"/>
+        </w:rPr>
+        <w:t xml:space="preserve">] </w:t>
+      </w:r>
+      <w:r>
+        <w:rPr>
+          <w:rFonts w:ascii="Times New Roman" w:hAnsi="Times New Roman"/>
+          <w:lang w:val="en-GB"/>
+        </w:rPr>
+        <w:t>Finally we hypothesize that the biotic factors, by responding to the initial plant composition, determined mostly by dispersal, can in predictable manner shift succession trajectories by increasing determinism in community assembly process.</w:t>
       </w:r>
     </w:p>
     <w:p>
@@ -498,7 +464,21 @@
           <w:rFonts w:ascii="Times New Roman" w:hAnsi="Times New Roman"/>
           <w:lang w:val="en-GB"/>
         </w:rPr>
-        <w:t>The experiment was conducted in tropical rainforest surrounding the Wanang vilage (145°5′32″E, 5°14′26″S) located in the Wanang Conservation Area in the Ramu River basin, Madang Province, Papua New Guinea. The climate in the region is humid, with a mild dry season from July to September. Annual rainfall averages at around 3500 mm and mean monthly temperature is 26°C (McAlpine et al. 1983). The study was conducted in abandoned food gardens created during slash-and-burn subsistence agriculture  within the primary forest matrix. Abandoned gardens originate from forest patches cleared for cultivation. The cleared vegetation is burned, gardens planted with mixed crops and after a few harvests, typically after two years, gardens are abandoned and left to spontaneous forest regeneration, thus creating an excellent opportunity to study secondary succession. Old abandoned gardens have open canopy and mostly undisturbed seed bank, required for a secondary growth to initiate. The forest regeneration follows the same trajectory as that in the nearby natural forest tree gaps (pers. obs.). Moreover, the lack of tillage, usage of pesticides or fertilizers during cultivation leaves soil properties and microbial biomass unchanged, making local conditions practically indistinguishable form soil in naturally created forest gaps (Kukla et al. in press).</w:t>
+        <w:t xml:space="preserve">The experiment was conducted in tropical rainforest surrounding the Wanang vilage (145°5′32″E, 5°14′26″S) located in the Wanang Conservation Area in the Ramu River basin, Madang Province, Papua New Guinea. The climate in the region is humid, with a mild dry season from July to September. Annual rainfall averages at around 3500 mm and mean monthly temperature is 26°C (McAlpine et al. 1983). The study was conducted in abandoned food gardens created during slash-and-burn subsistence agriculture  within the primary forest matrix. Abandoned gardens originate from forest patches cleared for cultivation. The cleared vegetation is burned, gardens planted with mixed crops and after a few harvests, typically after two years, gardens are abandoned and left to spontaneous forest regeneration, thus creating an excellent opportunity to study secondary succession. Old abandoned gardens have open canopy and mostly undisturbed seed bank, required for a secondary growth to initiate. The forest regeneration follows the same trajectory as that in the nearby natural forest tree gaps (pers. obs.). Moreover, the lack of tillage, usage of pesticides or fertilizers during cultivation leaves soil properties and microbial biomass unchanged, making local conditions practically indistinguishable form soil in naturally created forest gaps (Kukla et al. </w:t>
+      </w:r>
+      <w:r>
+        <w:rPr>
+          <w:rFonts w:ascii="Times New Roman" w:hAnsi="Times New Roman"/>
+          <w:lang w:val="en-GB"/>
+        </w:rPr>
+        <w:t>2019</w:t>
+      </w:r>
+      <w:r>
+        <w:rPr>
+          <w:rFonts w:ascii="Times New Roman" w:hAnsi="Times New Roman"/>
+          <w:lang w:val="en-GB"/>
+        </w:rPr>
+        <w:t>).</w:t>
       </w:r>
     </w:p>
     <w:p>
@@ -1090,25 +1070,7 @@
           <w:iCs w:val="false"/>
           <w:lang w:val="en-GB"/>
         </w:rPr>
-        <w:t xml:space="preserve">biomass of the plot. This plot was treated as an outlier and was removed from </w:t>
-      </w:r>
-      <w:r>
-        <w:rPr>
-          <w:rFonts w:ascii="Times New Roman" w:hAnsi="Times New Roman"/>
-          <w:i w:val="false"/>
-          <w:iCs w:val="false"/>
-          <w:lang w:val="en-GB"/>
-        </w:rPr>
-        <w:t xml:space="preserve">the </w:t>
-      </w:r>
-      <w:r>
-        <w:rPr>
-          <w:rFonts w:ascii="Times New Roman" w:hAnsi="Times New Roman"/>
-          <w:i w:val="false"/>
-          <w:iCs w:val="false"/>
-          <w:lang w:val="en-GB"/>
-        </w:rPr>
-        <w:t xml:space="preserve">analyses. </w:t>
+        <w:t xml:space="preserve">biomass of the plot. This plot was treated as an outlier and was removed from the analyses. </w:t>
       </w:r>
     </w:p>
     <w:p>
@@ -1228,21 +1190,7 @@
           <w:rFonts w:ascii="Times New Roman" w:hAnsi="Times New Roman"/>
           <w:lang w:val="en-GB"/>
         </w:rPr>
-        <w:t xml:space="preserve"> had highest biomass among the control plots (Figure S1). However, this species was present only at one block. We observed high variability in community composition between blocks. Bray-Curtis dissimilarity </w:t>
-      </w:r>
-      <w:r>
-        <w:rPr>
-          <w:rFonts w:ascii="Times New Roman" w:hAnsi="Times New Roman"/>
-          <w:lang w:val="en-GB"/>
-        </w:rPr>
-        <w:t>of control plots averaged at</w:t>
-      </w:r>
-      <w:r>
-        <w:rPr>
-          <w:rFonts w:ascii="Times New Roman" w:hAnsi="Times New Roman"/>
-          <w:lang w:val="en-GB"/>
-        </w:rPr>
-        <w:t xml:space="preserve"> 0.8 with minimum and maximum 0.42</w:t>
+        <w:t xml:space="preserve"> had highest biomass among the control plots (Figure S1). However, this species was present only at one block. We observed high variability in community composition between blocks. Bray-Curtis dissimilarity of control plots averaged at 0.8 with minimum and maximum 0.42</w:t>
       </w:r>
       <w:bookmarkStart w:id="9" w:name="rstudio_console_output3"/>
       <w:bookmarkEnd w:id="9"/>
@@ -1251,21 +1199,7 @@
           <w:rFonts w:ascii="Times New Roman" w:hAnsi="Times New Roman"/>
           <w:lang w:val="en-GB"/>
         </w:rPr>
-        <w:t xml:space="preserve"> and 0.99, respectively (</w:t>
-      </w:r>
-      <w:r>
-        <w:rPr>
-          <w:rFonts w:ascii="Times New Roman" w:hAnsi="Times New Roman"/>
-          <w:lang w:val="en-GB"/>
-        </w:rPr>
-        <w:t xml:space="preserve">similarly for woody species alone: </w:t>
-      </w:r>
-      <w:r>
-        <w:rPr>
-          <w:rFonts w:ascii="Times New Roman" w:hAnsi="Times New Roman"/>
-          <w:lang w:val="en-GB"/>
-        </w:rPr>
-        <w:t>mean 0.81, minimum 0.39 and maximum 0.99).</w:t>
+        <w:t xml:space="preserve"> and 0.99, respectively (similarly for woody species alone: mean 0.81, minimum 0.39 and maximum 0.99).</w:t>
       </w:r>
     </w:p>
     <w:p>
@@ -1287,61 +1221,179 @@
           <w:rFonts w:ascii="Times New Roman" w:hAnsi="Times New Roman"/>
           <w:lang w:val="en-GB"/>
         </w:rPr>
-        <w:t xml:space="preserve">3.576, P = 0.001 respectively). This treatment also significantly reduced the number of stems per plot (t-value = -6.707, P &lt; 0.001). </w:t>
-      </w:r>
-      <w:r>
-        <w:rPr>
-          <w:rFonts w:ascii="Times New Roman" w:hAnsi="Times New Roman"/>
-          <w:lang w:val="en-GB"/>
-        </w:rPr>
-        <w:t>W</w:t>
-      </w:r>
-      <w:r>
-        <w:rPr>
-          <w:rFonts w:ascii="Times New Roman" w:hAnsi="Times New Roman"/>
-          <w:lang w:val="en-GB"/>
-        </w:rPr>
-        <w:t xml:space="preserve">oody plants density was </w:t>
-      </w:r>
-      <w:r>
-        <w:rPr>
-          <w:rFonts w:ascii="Times New Roman" w:hAnsi="Times New Roman"/>
-          <w:lang w:val="en-GB"/>
-        </w:rPr>
-        <w:t xml:space="preserve">also significantly </w:t>
-      </w:r>
-      <w:r>
-        <w:rPr>
-          <w:rFonts w:ascii="Times New Roman" w:hAnsi="Times New Roman"/>
-          <w:lang w:val="en-GB"/>
-        </w:rPr>
-        <w:t xml:space="preserve">lower at </w:t>
-      </w:r>
-      <w:r>
-        <w:rPr>
-          <w:rFonts w:ascii="Times New Roman" w:hAnsi="Times New Roman"/>
-          <w:lang w:val="en-GB"/>
-        </w:rPr>
-        <w:t xml:space="preserve">the </w:t>
-      </w:r>
-      <w:r>
-        <w:rPr>
-          <w:rFonts w:ascii="Times New Roman" w:hAnsi="Times New Roman"/>
-          <w:lang w:val="en-GB"/>
-        </w:rPr>
-        <w:t xml:space="preserve">fungicide (F) treated plots (z-value = -2.507, P = 0.012). </w:t>
-      </w:r>
-      <w:r>
-        <w:rPr>
-          <w:rFonts w:ascii="Times New Roman" w:hAnsi="Times New Roman"/>
+        <w:t xml:space="preserve">3.576, P = 0.001 respectively). This treatment also significantly reduced the number of stems per plot (t-value = -6.707, P &lt; 0.001). Woody plants density was also significantly lower at the fungicide (F) treated plots (z-value = -2.507, P = 0.012). </w:t>
+      </w:r>
+      <w:r>
+        <w:rPr>
+          <w:rFonts w:ascii="Times New Roman" w:hAnsi="Times New Roman"/>
+          <w:lang w:val="en-GB"/>
+        </w:rPr>
+        <w:t>Insecticide (I) treated plots had lower diversity measured by Shannon’s H’ (</w:t>
+      </w:r>
+      <w:bookmarkStart w:id="11" w:name="rstudio_console_output5"/>
+      <w:bookmarkEnd w:id="11"/>
+      <w:r>
+        <w:rPr>
+          <w:rFonts w:ascii="Times New Roman" w:hAnsi="Times New Roman"/>
+          <w:lang w:val="en-GB"/>
+        </w:rPr>
+        <w:t xml:space="preserve">t-value = </w:t>
+      </w:r>
+      <w:r>
+        <w:rPr>
+          <w:rFonts w:ascii="Times New Roman" w:hAnsi="Times New Roman"/>
+          <w:lang w:val="en-GB"/>
+        </w:rPr>
+        <w:t xml:space="preserve">-2.291   </w:t>
+      </w:r>
+      <w:r>
+        <w:rPr>
+          <w:rFonts w:ascii="Times New Roman" w:hAnsi="Times New Roman"/>
+          <w:lang w:val="en-GB"/>
+        </w:rPr>
+        <w:t xml:space="preserve">p = </w:t>
+      </w:r>
+      <w:r>
+        <w:rPr>
+          <w:rFonts w:ascii="Times New Roman" w:hAnsi="Times New Roman"/>
+          <w:lang w:val="en-GB"/>
+        </w:rPr>
+        <w:t>0.031) in the whole plant community</w:t>
+      </w:r>
+      <w:r>
+        <w:rPr>
+          <w:rFonts w:ascii="Times New Roman" w:hAnsi="Times New Roman"/>
+          <w:lang w:val="en-GB"/>
+        </w:rPr>
+        <w:t xml:space="preserve">. Simpson’s diversity index showed the same pattern. </w:t>
+      </w:r>
+      <w:r>
+        <w:rPr>
+          <w:rFonts w:ascii="Times New Roman" w:hAnsi="Times New Roman"/>
+          <w:lang w:val="en-GB"/>
+        </w:rPr>
+        <w:t>Additionally</w:t>
+      </w:r>
+      <w:r>
+        <w:rPr>
+          <w:rFonts w:ascii="Times New Roman" w:hAnsi="Times New Roman"/>
+          <w:lang w:val="en-GB"/>
+        </w:rPr>
+        <w:t xml:space="preserve">, insecticide caused increase in LDMC (t-value = 2.228, p = 0.035) and marginally significant (t-value = -1.991, p = 0.058) decrease in SLA. Similar pattern, </w:t>
+      </w:r>
+      <w:r>
+        <w:rPr>
+          <w:rFonts w:ascii="Times New Roman" w:hAnsi="Times New Roman"/>
+          <w:lang w:val="en-GB"/>
+        </w:rPr>
+        <w:t>however</w:t>
+      </w:r>
+      <w:r>
+        <w:rPr>
+          <w:rFonts w:ascii="Times New Roman" w:hAnsi="Times New Roman"/>
+          <w:lang w:val="en-GB"/>
+        </w:rPr>
+        <w:t xml:space="preserve"> only for LDMC, was observed in woody plant communities (</w:t>
+      </w:r>
+      <w:bookmarkStart w:id="12" w:name="rstudio_console_output14"/>
+      <w:bookmarkEnd w:id="12"/>
+      <w:r>
+        <w:rPr>
+          <w:rFonts w:ascii="Times New Roman" w:hAnsi="Times New Roman"/>
+          <w:lang w:val="en-GB"/>
+        </w:rPr>
+        <w:t>t-value = 2.071, p = 0.049). No treatment had significant effect on evenness or species richness of experimental communities.</w:t>
+      </w:r>
+    </w:p>
+    <w:p>
+      <w:pPr>
+        <w:pStyle w:val="TextBody"/>
+        <w:rPr/>
+      </w:pPr>
+      <w:r>
+        <w:rPr>
+          <w:rFonts w:ascii="Times New Roman" w:hAnsi="Times New Roman"/>
+          <w:i w:val="false"/>
+          <w:iCs w:val="false"/>
+          <w:lang w:val="en-GB"/>
+        </w:rPr>
+        <w:t xml:space="preserve">Only insecticide treatment (I) altered species composition significantly (permutation test Fig 3, F = </w:t>
+      </w:r>
+      <w:r>
+        <w:rPr/>
+        <w:t xml:space="preserve">3.135  p = 0.019) </w:t>
+      </w:r>
+      <w:r>
+        <w:rPr>
+          <w:rFonts w:ascii="Times New Roman" w:hAnsi="Times New Roman"/>
+          <w:i w:val="false"/>
+          <w:iCs w:val="false"/>
+          <w:lang w:val="en-GB"/>
+        </w:rPr>
+        <w:t>resulting in shifts in the dominance structure in comparison with control (Supplementary Information, Fig. S2). The first ordination axis was related to decreasing herbivory gradient and by itself explained</w:t>
+      </w:r>
+      <w:r>
+        <w:rPr>
+          <w:rFonts w:ascii="Times New Roman" w:hAnsi="Times New Roman"/>
+          <w:i w:val="false"/>
+          <w:iCs w:val="false"/>
+          <w:lang w:val="en-GB"/>
+        </w:rPr>
+        <w:t xml:space="preserve"> </w:t>
+      </w:r>
+      <w:r>
+        <w:rPr>
+          <w:rFonts w:ascii="Times New Roman" w:hAnsi="Times New Roman"/>
+          <w:i w:val="false"/>
+          <w:iCs w:val="false"/>
+          <w:lang w:val="en-GB"/>
+        </w:rPr>
+        <w:t>19.55 %</w:t>
+      </w:r>
+      <w:r>
+        <w:rPr>
+          <w:rFonts w:ascii="Times New Roman" w:hAnsi="Times New Roman"/>
+          <w:i w:val="false"/>
+          <w:iCs w:val="false"/>
+          <w:lang w:val="en-GB"/>
+        </w:rPr>
+        <w:t xml:space="preserve"> of variation in community composition. Similar effects were present when we considered only woody plant communities (permutation test, F</w:t>
+      </w:r>
+      <w:bookmarkStart w:id="13" w:name="rstudio_console_output4"/>
+      <w:bookmarkEnd w:id="13"/>
+      <w:r>
+        <w:rPr>
+          <w:rFonts w:ascii="Times New Roman" w:hAnsi="Times New Roman"/>
+          <w:i w:val="false"/>
+          <w:iCs w:val="false"/>
+          <w:lang w:val="en-GB"/>
+        </w:rPr>
+        <w:t xml:space="preserve"> = 2.6154, p = 0.05, not shown in the figure). Except for the marginally significance of high herbivory plots community composition in other treatments were not affected. Shifts in the dominance structure in insecticide treated plots were mainly caused by a consistent increase in relative abundance of one of the dominants: </w:t>
+      </w:r>
+      <w:r>
+        <w:rPr>
+          <w:rFonts w:ascii="Times New Roman" w:hAnsi="Times New Roman"/>
+          <w:i/>
+          <w:iCs/>
+          <w:lang w:val="en-GB"/>
+        </w:rPr>
+        <w:t>Pipturus argenteus (</w:t>
+      </w:r>
+      <w:r>
+        <w:rPr>
+          <w:rFonts w:ascii="Times New Roman" w:hAnsi="Times New Roman"/>
+          <w:i/>
+          <w:iCs/>
           <w:highlight w:val="yellow"/>
           <w:lang w:val="en-GB"/>
         </w:rPr>
-        <w:t>Insecticide (I) treated plots had lower diversity measured by Shannon’s H’ (T value = -2.543, P = 0.018) in the whole plant community</w:t>
-      </w:r>
-      <w:r>
-        <w:rPr>
-          <w:rFonts w:ascii="Times New Roman" w:hAnsi="Times New Roman"/>
+        <w:t>paired t- test/Wilcoxon test?)</w:t>
+      </w:r>
+      <w:r>
+        <w:rPr>
+          <w:rFonts w:ascii="Times New Roman" w:hAnsi="Times New Roman"/>
+          <w:i/>
+          <w:iCs/>
           <w:lang w:val="en-GB"/>
         </w:rPr>
         <w:t xml:space="preserve">. </w:t>
@@ -1349,146 +1401,137 @@
       <w:r>
         <w:rPr>
           <w:rFonts w:ascii="Times New Roman" w:hAnsi="Times New Roman"/>
-          <w:lang w:val="en-GB"/>
-        </w:rPr>
-        <w:t xml:space="preserve">Simpson’s diversity index showed the same pattern. </w:t>
-      </w:r>
-      <w:r>
-        <w:rPr>
-          <w:rFonts w:ascii="Times New Roman" w:hAnsi="Times New Roman"/>
-          <w:lang w:val="en-GB"/>
-        </w:rPr>
-        <w:t xml:space="preserve">Moreover, insecticide caused increase in LDMC (t-value = 2.228, p = 0.035) and marginally significant (t-value = -1.991, p = 0.058) decrease in SLA. Similar pattern, </w:t>
-      </w:r>
-      <w:r>
-        <w:rPr>
-          <w:rFonts w:ascii="Times New Roman" w:hAnsi="Times New Roman"/>
-          <w:lang w:val="en-GB"/>
-        </w:rPr>
-        <w:t xml:space="preserve">but only for </w:t>
-      </w:r>
-      <w:r>
-        <w:rPr>
-          <w:rFonts w:ascii="Times New Roman" w:hAnsi="Times New Roman"/>
-          <w:lang w:val="en-GB"/>
-        </w:rPr>
-        <w:t xml:space="preserve">LDMC was observed </w:t>
-      </w:r>
-      <w:r>
-        <w:rPr>
-          <w:rFonts w:ascii="Times New Roman" w:hAnsi="Times New Roman"/>
-          <w:lang w:val="en-GB"/>
-        </w:rPr>
-        <w:t>in</w:t>
-      </w:r>
-      <w:r>
-        <w:rPr>
-          <w:rFonts w:ascii="Times New Roman" w:hAnsi="Times New Roman"/>
-          <w:lang w:val="en-GB"/>
-        </w:rPr>
-        <w:t xml:space="preserve"> woody plant communit</w:t>
-      </w:r>
-      <w:r>
-        <w:rPr>
-          <w:rFonts w:ascii="Times New Roman" w:hAnsi="Times New Roman"/>
-          <w:lang w:val="en-GB"/>
-        </w:rPr>
-        <w:t>ies</w:t>
-      </w:r>
-      <w:r>
-        <w:rPr>
-          <w:rFonts w:ascii="Times New Roman" w:hAnsi="Times New Roman"/>
-          <w:lang w:val="en-GB"/>
-        </w:rPr>
-        <w:t xml:space="preserve"> (</w:t>
-      </w:r>
-      <w:bookmarkStart w:id="11" w:name="rstudio_console_output14"/>
-      <w:bookmarkEnd w:id="11"/>
-      <w:r>
-        <w:rPr>
-          <w:rFonts w:ascii="Times New Roman" w:hAnsi="Times New Roman"/>
-          <w:lang w:val="en-GB"/>
-        </w:rPr>
-        <w:t xml:space="preserve">t-value = 2.071, p = 0.049). No treatment had significant effect on evenness or </w:t>
-      </w:r>
-      <w:r>
-        <w:rPr>
-          <w:rFonts w:ascii="Times New Roman" w:hAnsi="Times New Roman"/>
-          <w:lang w:val="en-GB"/>
-        </w:rPr>
-        <w:t xml:space="preserve">species </w:t>
-      </w:r>
-      <w:r>
-        <w:rPr>
-          <w:rFonts w:ascii="Times New Roman" w:hAnsi="Times New Roman"/>
-          <w:lang w:val="en-GB"/>
-        </w:rPr>
-        <w:t>richness of experimental communities.</w:t>
-      </w:r>
-    </w:p>
-    <w:p>
-      <w:pPr>
-        <w:pStyle w:val="TextBody"/>
-        <w:rPr/>
-      </w:pPr>
-      <w:r>
-        <w:rPr>
-          <w:rFonts w:ascii="Times New Roman" w:hAnsi="Times New Roman"/>
-          <w:i w:val="false"/>
-          <w:iCs w:val="false"/>
-          <w:lang w:val="en-GB"/>
-        </w:rPr>
-        <w:t>Community composition was highly variable and our ordination R</w:t>
-      </w:r>
-      <w:r>
-        <w:rPr>
-          <w:rFonts w:ascii="Times New Roman" w:hAnsi="Times New Roman"/>
-          <w:i w:val="false"/>
-          <w:iCs w:val="false"/>
-          <w:vertAlign w:val="superscript"/>
-          <w:lang w:val="en-GB"/>
-        </w:rPr>
-        <w:t>2</w:t>
-      </w:r>
-      <w:r>
-        <w:rPr>
-          <w:rFonts w:ascii="Times New Roman" w:hAnsi="Times New Roman"/>
-          <w:i w:val="false"/>
-          <w:iCs w:val="false"/>
-          <w:lang w:val="en-GB"/>
-        </w:rPr>
-        <w:t xml:space="preserve"> ~ 15%. Only insecticide treatment (I) altered species composition significantly (permutation test Fig 3, F = </w:t>
-      </w:r>
-      <w:r>
-        <w:rPr/>
-        <w:t xml:space="preserve">3.135  p = 0.019) </w:t>
-      </w:r>
-      <w:r>
-        <w:rPr>
-          <w:rFonts w:ascii="Times New Roman" w:hAnsi="Times New Roman"/>
-          <w:i w:val="false"/>
-          <w:iCs w:val="false"/>
-          <w:lang w:val="en-GB"/>
-        </w:rPr>
-        <w:t xml:space="preserve">resulting in shifts in the dominance structure in comparison with control (Supplementary Information, Fig. S2). The first ordination axis was related to decreasing herbivory gradient and </w:t>
-      </w:r>
-      <w:r>
-        <w:rPr>
-          <w:rFonts w:ascii="Times New Roman" w:hAnsi="Times New Roman"/>
-          <w:i w:val="false"/>
-          <w:iCs w:val="false"/>
-          <w:lang w:val="en-GB"/>
-        </w:rPr>
-        <w:t>by itself</w:t>
-      </w:r>
-      <w:r>
-        <w:rPr>
-          <w:rFonts w:ascii="Times New Roman" w:hAnsi="Times New Roman"/>
-          <w:i w:val="false"/>
-          <w:iCs w:val="false"/>
-          <w:lang w:val="en-GB"/>
-        </w:rPr>
-        <w:t xml:space="preserve"> explained </w:t>
+          <w:i w:val="false"/>
+          <w:iCs w:val="false"/>
+          <w:lang w:val="en-GB"/>
+        </w:rPr>
+        <w:t xml:space="preserve">This pattern was coupled with decrease of the dominant vein </w:t>
+      </w:r>
+      <w:r>
+        <w:rPr>
+          <w:rFonts w:ascii="Times New Roman" w:hAnsi="Times New Roman"/>
+          <w:i/>
+          <w:iCs/>
+          <w:lang w:val="en-GB"/>
+        </w:rPr>
+        <w:t>Mikania micrantha</w:t>
+      </w:r>
+      <w:r>
+        <w:rPr>
+          <w:rFonts w:ascii="Times New Roman" w:hAnsi="Times New Roman"/>
+          <w:i w:val="false"/>
+          <w:iCs w:val="false"/>
+          <w:lang w:val="en-GB"/>
+        </w:rPr>
+        <w:t xml:space="preserve"> together with </w:t>
+      </w:r>
+      <w:r>
+        <w:rPr>
+          <w:rFonts w:ascii="Times New Roman" w:hAnsi="Times New Roman"/>
+          <w:i/>
+          <w:iCs/>
+          <w:lang w:val="en-GB"/>
+        </w:rPr>
+        <w:t>Melanolepis multiglandulosa (Fig 4.)</w:t>
+      </w:r>
+      <w:r>
+        <w:rPr>
+          <w:rFonts w:ascii="Times New Roman" w:hAnsi="Times New Roman"/>
+          <w:i w:val="false"/>
+          <w:iCs w:val="false"/>
+          <w:lang w:val="en-GB"/>
+        </w:rPr>
+        <w:t xml:space="preserve">. Only few species were present in both control and one of the treatment plot allowing for meaningful comparisons of their relative abundance changes (Fig. 4). </w:t>
+      </w:r>
+      <w:r>
+        <w:rPr>
+          <w:rFonts w:ascii="Times New Roman" w:hAnsi="Times New Roman"/>
+          <w:i w:val="false"/>
+          <w:iCs w:val="false"/>
+          <w:lang w:val="en-GB"/>
+        </w:rPr>
+        <w:t>In some cases</w:t>
+      </w:r>
+      <w:r>
+        <w:rPr>
+          <w:rFonts w:ascii="Times New Roman" w:hAnsi="Times New Roman"/>
+          <w:i w:val="false"/>
+          <w:iCs w:val="false"/>
+          <w:lang w:val="en-GB"/>
+        </w:rPr>
+        <w:t xml:space="preserve"> clear interaction effects, where different initial abundances resulted in varying responses to treatments, can be observed. However, it is difficult to test these effects with a small sample available. In our experiments </w:t>
+      </w:r>
+      <w:r>
+        <w:rPr>
+          <w:rFonts w:ascii="Times New Roman" w:hAnsi="Times New Roman"/>
+          <w:i w:val="false"/>
+          <w:iCs w:val="false"/>
+          <w:lang w:val="en-GB"/>
+        </w:rPr>
+        <w:t xml:space="preserve">there was </w:t>
+      </w:r>
+      <w:r>
+        <w:rPr>
+          <w:rFonts w:ascii="Times New Roman" w:hAnsi="Times New Roman"/>
+          <w:i w:val="false"/>
+          <w:iCs w:val="false"/>
+          <w:lang w:val="en-GB"/>
+        </w:rPr>
+        <w:t xml:space="preserve">change in dominance was </w:t>
+      </w:r>
+      <w:r>
+        <w:rPr>
+          <w:rFonts w:ascii="Times New Roman" w:hAnsi="Times New Roman"/>
+          <w:i w:val="false"/>
+          <w:iCs w:val="false"/>
+          <w:lang w:val="en-GB"/>
+        </w:rPr>
+        <w:t>related</w:t>
+      </w:r>
+      <w:r>
+        <w:rPr>
+          <w:rFonts w:ascii="Times New Roman" w:hAnsi="Times New Roman"/>
+          <w:i w:val="false"/>
+          <w:iCs w:val="false"/>
+          <w:lang w:val="en-GB"/>
+        </w:rPr>
+        <w:t xml:space="preserve"> with plant traits. </w:t>
+      </w:r>
+      <w:r>
+        <w:rPr>
+          <w:rFonts w:ascii="Times New Roman" w:hAnsi="Times New Roman"/>
+          <w:i/>
+          <w:iCs/>
+          <w:lang w:val="en-GB"/>
+        </w:rPr>
+        <w:t>P. argenteus</w:t>
+      </w:r>
+      <w:r>
+        <w:rPr>
+          <w:rFonts w:ascii="Times New Roman" w:hAnsi="Times New Roman"/>
+          <w:i w:val="false"/>
+          <w:iCs w:val="false"/>
+          <w:lang w:val="en-GB"/>
+        </w:rPr>
+        <w:t xml:space="preserve"> suffered greater leaf area loss due to herbivory. </w:t>
+      </w:r>
+      <w:r>
+        <w:rPr>
+          <w:rFonts w:ascii="Times New Roman" w:hAnsi="Times New Roman"/>
+          <w:i w:val="false"/>
+          <w:iCs w:val="false"/>
+          <w:lang w:val="en-GB"/>
+        </w:rPr>
+        <w:t xml:space="preserve">However, for these two species there were signifcant differences in LDMC values </w:t>
+      </w:r>
+      <w:r>
+        <w:rPr>
+          <w:rFonts w:ascii="Times New Roman" w:hAnsi="Times New Roman"/>
+          <w:i w:val="false"/>
+          <w:iCs w:val="false"/>
+          <w:lang w:val="en-GB"/>
+        </w:rPr>
+        <w:t>(</w:t>
       </w:r>
       <w:r>
         <w:rPr>
@@ -1498,202 +1541,53 @@
           <w:highlight w:val="yellow"/>
           <w:lang w:val="en-GB"/>
         </w:rPr>
-        <w:t>xxx</w:t>
-      </w:r>
-      <w:r>
-        <w:rPr>
-          <w:rFonts w:ascii="Times New Roman" w:hAnsi="Times New Roman"/>
-          <w:i w:val="false"/>
-          <w:iCs w:val="false"/>
-          <w:lang w:val="en-GB"/>
-        </w:rPr>
-        <w:t xml:space="preserve"> % of variation </w:t>
-      </w:r>
-      <w:r>
-        <w:rPr>
-          <w:rFonts w:ascii="Times New Roman" w:hAnsi="Times New Roman"/>
-          <w:i w:val="false"/>
-          <w:iCs w:val="false"/>
-          <w:lang w:val="en-GB"/>
-        </w:rPr>
-        <w:t>in community composition</w:t>
-      </w:r>
-      <w:r>
-        <w:rPr>
-          <w:rFonts w:ascii="Times New Roman" w:hAnsi="Times New Roman"/>
-          <w:i w:val="false"/>
-          <w:iCs w:val="false"/>
-          <w:lang w:val="en-GB"/>
-        </w:rPr>
-        <w:t>. Similar effects were present when we considered only woody plant communities (permutation test, F</w:t>
-      </w:r>
-      <w:bookmarkStart w:id="12" w:name="rstudio_console_output4"/>
-      <w:bookmarkEnd w:id="12"/>
-      <w:r>
-        <w:rPr>
-          <w:rFonts w:ascii="Times New Roman" w:hAnsi="Times New Roman"/>
-          <w:i w:val="false"/>
-          <w:iCs w:val="false"/>
-          <w:lang w:val="en-GB"/>
-        </w:rPr>
-        <w:t xml:space="preserve"> = 2.6154, p = 0.05, not shown in the figure). Except for the marginally significance of high herbivory plots community composition in other treatments were not affected. Shifts in the dominance structure in insecticide treated plots were mainly caused by a consistent increase in relative abundance of one of the dominants: </w:t>
-      </w:r>
-      <w:r>
-        <w:rPr>
-          <w:rFonts w:ascii="Times New Roman" w:hAnsi="Times New Roman"/>
-          <w:i/>
-          <w:iCs/>
-          <w:lang w:val="en-GB"/>
-        </w:rPr>
-        <w:t>Pipturus argenteus (</w:t>
-      </w:r>
-      <w:r>
-        <w:rPr>
-          <w:rFonts w:ascii="Times New Roman" w:hAnsi="Times New Roman"/>
-          <w:i/>
-          <w:iCs/>
+        <w:t>Fig. S</w:t>
+      </w:r>
+      <w:r>
+        <w:rPr>
+          <w:rFonts w:ascii="Times New Roman" w:hAnsi="Times New Roman"/>
+          <w:i w:val="false"/>
+          <w:iCs w:val="false"/>
           <w:highlight w:val="yellow"/>
           <w:lang w:val="en-GB"/>
         </w:rPr>
-        <w:t>paired t- test/Wilcoxon test?)</w:t>
-      </w:r>
-      <w:r>
-        <w:rPr>
-          <w:rFonts w:ascii="Times New Roman" w:hAnsi="Times New Roman"/>
-          <w:i/>
-          <w:iCs/>
-          <w:lang w:val="en-GB"/>
-        </w:rPr>
-        <w:t xml:space="preserve">. </w:t>
-      </w:r>
-      <w:r>
-        <w:rPr>
-          <w:rFonts w:ascii="Times New Roman" w:hAnsi="Times New Roman"/>
-          <w:i w:val="false"/>
-          <w:iCs w:val="false"/>
-          <w:lang w:val="en-GB"/>
-        </w:rPr>
-        <w:t xml:space="preserve">This pattern was coupled with decrease of the dominant vein </w:t>
-      </w:r>
-      <w:r>
-        <w:rPr>
-          <w:rFonts w:ascii="Times New Roman" w:hAnsi="Times New Roman"/>
-          <w:i/>
-          <w:iCs/>
-          <w:lang w:val="en-GB"/>
-        </w:rPr>
-        <w:t>Mikania micrantha</w:t>
-      </w:r>
-      <w:r>
-        <w:rPr>
-          <w:rFonts w:ascii="Times New Roman" w:hAnsi="Times New Roman"/>
-          <w:i w:val="false"/>
-          <w:iCs w:val="false"/>
-          <w:lang w:val="en-GB"/>
-        </w:rPr>
-        <w:t xml:space="preserve"> together with </w:t>
-      </w:r>
-      <w:r>
-        <w:rPr>
-          <w:rFonts w:ascii="Times New Roman" w:hAnsi="Times New Roman"/>
-          <w:i/>
-          <w:iCs/>
-          <w:lang w:val="en-GB"/>
-        </w:rPr>
-        <w:t>Melanolepis multiglandulosa (Fig 4.)</w:t>
-      </w:r>
-      <w:r>
-        <w:rPr>
-          <w:rFonts w:ascii="Times New Roman" w:hAnsi="Times New Roman"/>
-          <w:i w:val="false"/>
-          <w:iCs w:val="false"/>
-          <w:lang w:val="en-GB"/>
-        </w:rPr>
-        <w:t xml:space="preserve">. Only few species were present in both control and one of the treatment plot allowing for meaningful comparisons of their relative abundance changes. Where it was possible (Fig. 4) clear interaction effects can be observed, where different initial abundances resulted in varying responses to treatments. However, it is difficult to test these effects with a small sample available. In our experiments </w:t>
-      </w:r>
-      <w:r>
-        <w:rPr>
-          <w:rFonts w:ascii="Times New Roman" w:hAnsi="Times New Roman"/>
-          <w:i w:val="false"/>
-          <w:iCs w:val="false"/>
-          <w:lang w:val="en-GB"/>
-        </w:rPr>
-        <w:t xml:space="preserve">change in dominance was correlated with plant traits. </w:t>
-      </w:r>
-      <w:r>
-        <w:rPr>
-          <w:rFonts w:ascii="Times New Roman" w:hAnsi="Times New Roman"/>
-          <w:i/>
-          <w:iCs/>
-          <w:lang w:val="en-GB"/>
-        </w:rPr>
-        <w:t>P. argenteus</w:t>
-      </w:r>
-      <w:r>
-        <w:rPr>
-          <w:rFonts w:ascii="Times New Roman" w:hAnsi="Times New Roman"/>
-          <w:i w:val="false"/>
-          <w:iCs w:val="false"/>
-          <w:lang w:val="en-GB"/>
-        </w:rPr>
-        <w:t xml:space="preserve"> suffered greater leaf area loss due to herbivory than </w:t>
-      </w:r>
-      <w:r>
-        <w:rPr>
-          <w:rFonts w:ascii="Times New Roman" w:hAnsi="Times New Roman"/>
-          <w:i/>
-          <w:iCs/>
-          <w:lang w:val="en-GB"/>
-        </w:rPr>
-        <w:t>M. multiglandulosa</w:t>
-      </w:r>
-      <w:r>
-        <w:rPr>
-          <w:rFonts w:ascii="Times New Roman" w:hAnsi="Times New Roman"/>
-          <w:i w:val="false"/>
-          <w:iCs w:val="false"/>
-          <w:lang w:val="en-GB"/>
-        </w:rPr>
-        <w:t xml:space="preserve"> (</w:t>
-      </w:r>
-      <w:r>
-        <w:rPr>
-          <w:rFonts w:ascii="Times New Roman" w:hAnsi="Times New Roman"/>
-          <w:i w:val="false"/>
-          <w:iCs w:val="false"/>
-          <w:highlight w:val="yellow"/>
-          <w:lang w:val="en-GB"/>
-        </w:rPr>
-        <w:t>Fig. SX, tukey tests), [just to relate this to traits] however they didn’t differ in their SLA values</w:t>
-      </w:r>
-      <w:r>
-        <w:rPr>
-          <w:rFonts w:ascii="Times New Roman" w:hAnsi="Times New Roman"/>
-          <w:i w:val="false"/>
-          <w:iCs w:val="false"/>
-          <w:lang w:val="en-GB"/>
-        </w:rPr>
-        <w:t>.</w:t>
-      </w:r>
-      <w:r>
-        <w:rPr>
-          <w:rFonts w:ascii="Times New Roman" w:hAnsi="Times New Roman"/>
-          <w:i w:val="false"/>
-          <w:iCs w:val="false"/>
-          <w:highlight w:val="yellow"/>
-          <w:lang w:val="en-GB"/>
-        </w:rPr>
-        <w:t xml:space="preserve"> </w:t>
-      </w:r>
-      <w:r>
-        <w:rPr>
-          <w:rFonts w:ascii="Times New Roman" w:hAnsi="Times New Roman"/>
-          <w:i w:val="false"/>
-          <w:iCs w:val="false"/>
-          <w:highlight w:val="yellow"/>
-          <w:lang w:val="en-GB"/>
-        </w:rPr>
-        <w:t>Contrasts of uniqueness and the dominants? Nah!</w:t>
+        <w:t>X</w:t>
+      </w:r>
+      <w:r>
+        <w:rPr>
+          <w:rFonts w:ascii="Times New Roman" w:hAnsi="Times New Roman"/>
+          <w:i w:val="false"/>
+          <w:iCs w:val="false"/>
+          <w:lang w:val="en-GB"/>
+        </w:rPr>
+        <w:t xml:space="preserve">). </w:t>
+      </w:r>
+      <w:r>
+        <w:rPr>
+          <w:rFonts w:ascii="Times New Roman" w:hAnsi="Times New Roman"/>
+          <w:i w:val="false"/>
+          <w:iCs w:val="false"/>
+          <w:lang w:val="en-GB"/>
+        </w:rPr>
+        <w:t>H</w:t>
+      </w:r>
+      <w:r>
+        <w:rPr>
+          <w:rFonts w:ascii="Times New Roman" w:hAnsi="Times New Roman"/>
+          <w:i w:val="false"/>
+          <w:iCs w:val="false"/>
+          <w:lang w:val="en-GB"/>
+        </w:rPr>
+        <w:t xml:space="preserve">owever, they didn’t differ in their SLA values. </w:t>
+      </w:r>
+      <w:r>
+        <w:rPr>
+          <w:rFonts w:ascii="Times New Roman" w:hAnsi="Times New Roman"/>
+          <w:i w:val="false"/>
+          <w:iCs w:val="false"/>
+          <w:lang w:val="en-GB"/>
+        </w:rPr>
+        <w:t>These results were supported also as general patterns when surfaces were fitting to ordination plots (FigSx) where gradient of LDMC changed with first ordination axis.</w:t>
       </w:r>
     </w:p>
     <w:p>
@@ -1733,8 +1627,8 @@
         </w:rPr>
         <w:t xml:space="preserve"> = 3.892, P = 0.048) and predator exclusion (</w:t>
       </w:r>
-      <w:bookmarkStart w:id="13" w:name="rstudio_console_output2"/>
-      <w:bookmarkEnd w:id="13"/>
+      <w:bookmarkStart w:id="14" w:name="rstudio_console_output2"/>
+      <w:bookmarkEnd w:id="14"/>
       <w:r>
         <w:rPr>
           <w:rFonts w:ascii="Times New Roman" w:hAnsi="Times New Roman"/>
@@ -2196,9 +2090,9 @@
           <w:lang w:val="en-GB"/>
         </w:rPr>
       </w:pPr>
-      <w:bookmarkStart w:id="14" w:name="_GoBack"/>
       <w:bookmarkStart w:id="15" w:name="_GoBack"/>
-      <w:bookmarkEnd w:id="15"/>
+      <w:bookmarkStart w:id="16" w:name="_GoBack"/>
+      <w:bookmarkEnd w:id="16"/>
       <w:r>
         <w:rPr>
           <w:rFonts w:ascii="Times New Roman" w:hAnsi="Times New Roman"/>
@@ -2456,7 +2350,7 @@
           <w:lang w:val="en-GB"/>
         </w:rPr>
         <w:drawing>
-          <wp:anchor behindDoc="0" distT="0" distB="0" distL="0" distR="0" simplePos="0" locked="0" layoutInCell="1" allowOverlap="1" relativeHeight="5">
+          <wp:anchor behindDoc="0" distT="0" distB="0" distL="0" distR="0" simplePos="0" locked="0" layoutInCell="1" allowOverlap="1" relativeHeight="4">
             <wp:simplePos x="0" y="0"/>
             <wp:positionH relativeFrom="column">
               <wp:align>center</wp:align>
@@ -2464,7 +2358,7 @@
             <wp:positionV relativeFrom="paragraph">
               <wp:posOffset>635</wp:posOffset>
             </wp:positionV>
-            <wp:extent cx="4428490" cy="4428490"/>
+            <wp:extent cx="3813810" cy="3813810"/>
             <wp:effectExtent l="0" t="0" r="0" b="0"/>
             <wp:wrapTopAndBottom/>
             <wp:docPr id="2" name="Image3" descr=""/>
@@ -2489,7 +2383,7 @@
                   <pic:spPr bwMode="auto">
                     <a:xfrm>
                       <a:off x="0" y="0"/>
-                      <a:ext cx="4428490" cy="4428490"/>
+                      <a:ext cx="3813810" cy="3813810"/>
                     </a:xfrm>
                     <a:prstGeom prst="rect">
                       <a:avLst/>
@@ -2570,15 +2464,15 @@
           <w:lang w:val="en-GB"/>
         </w:rPr>
         <w:drawing>
-          <wp:anchor behindDoc="0" distT="0" distB="0" distL="0" distR="0" simplePos="0" locked="0" layoutInCell="1" allowOverlap="1" relativeHeight="4">
+          <wp:anchor behindDoc="0" distT="0" distB="0" distL="0" distR="0" simplePos="0" locked="0" layoutInCell="1" allowOverlap="1" relativeHeight="5">
             <wp:simplePos x="0" y="0"/>
             <wp:positionH relativeFrom="column">
-              <wp:posOffset>1089660</wp:posOffset>
+              <wp:align>center</wp:align>
             </wp:positionH>
             <wp:positionV relativeFrom="paragraph">
-              <wp:posOffset>76200</wp:posOffset>
+              <wp:posOffset>635</wp:posOffset>
             </wp:positionV>
-            <wp:extent cx="4171315" cy="2085975"/>
+            <wp:extent cx="5190490" cy="2595245"/>
             <wp:effectExtent l="0" t="0" r="0" b="0"/>
             <wp:wrapTopAndBottom/>
             <wp:docPr id="3" name="Image2" descr=""/>
@@ -2603,7 +2497,7 @@
                   <pic:spPr bwMode="auto">
                     <a:xfrm>
                       <a:off x="0" y="0"/>
-                      <a:ext cx="4171315" cy="2085975"/>
+                      <a:ext cx="5190490" cy="2595245"/>
                     </a:xfrm>
                     <a:prstGeom prst="rect">
                       <a:avLst/>
@@ -2643,7 +2537,7 @@
           <w:rFonts w:ascii="Times New Roman" w:hAnsi="Times New Roman"/>
           <w:lang w:val="en-GB"/>
         </w:rPr>
-        <w:t>, and was excluded from the analyses. Values of LDMC and herbivory are logit transformed, and SLA are log transformed.</w:t>
+        <w:t>, and was excluded from the analyses. Values of LDMC and herbivory are logit transformed, and SLA log transformed.</w:t>
       </w:r>
     </w:p>
     <w:p>
@@ -2829,7 +2723,7 @@
     <w:qFormat/>
     <w:pPr>
       <w:widowControl/>
-      <w:overflowPunct w:val="false"/>
+      <w:overflowPunct w:val="true"/>
       <w:bidi w:val="0"/>
       <w:jc w:val="left"/>
     </w:pPr>

</xml_diff>

<commit_message>
:computer: colored species level graphs
</commit_message>
<xml_diff>
--- a/szefer_et_al_fungal_pathogens_v09.docx
+++ b/szefer_et_al_fungal_pathogens_v09.docx
@@ -2265,39 +2265,7 @@
           <w:color w:val="000000"/>
           <w:lang w:val="en-GB"/>
         </w:rPr>
-        <w:t xml:space="preserve">Figure 3. Redundancy analysis of the plant biomass data, conditioned on their blocks. </w:t>
-      </w:r>
-      <w:r>
-        <w:rPr>
-          <w:rFonts w:ascii="Times New Roman" w:hAnsi="Times New Roman"/>
-          <w:color w:val="000000"/>
-          <w:lang w:val="en-GB"/>
-        </w:rPr>
-        <w:t>Only significant factor is plotted</w:t>
-      </w:r>
-      <w:r>
-        <w:rPr>
-          <w:rFonts w:ascii="Times New Roman" w:hAnsi="Times New Roman"/>
-          <w:color w:val="000000"/>
-          <w:lang w:val="en-GB"/>
-        </w:rPr>
-        <w:t xml:space="preserve">. </w:t>
-      </w:r>
-      <w:r>
-        <w:rPr>
-          <w:rFonts w:ascii="Times New Roman" w:hAnsi="Times New Roman"/>
-          <w:color w:val="000000"/>
-          <w:lang w:val="en-GB"/>
-        </w:rPr>
-        <w:t xml:space="preserve">Each axis is described by </w:t>
-      </w:r>
-      <w:r>
-        <w:rPr>
-          <w:rFonts w:ascii="Times New Roman" w:hAnsi="Times New Roman"/>
-          <w:color w:val="000000"/>
-          <w:lang w:val="en-GB"/>
-        </w:rPr>
-        <w:t xml:space="preserve">their percentage of explained variance. Species </w:t>
+        <w:t xml:space="preserve">Figure 3. Redundancy analysis of the plant biomass data, conditioned on their blocks. Only significant factor is plotted. Each axis is described by their percentage of explained variance. Species </w:t>
       </w:r>
     </w:p>
     <w:p>
@@ -2557,7 +2525,11 @@
         </w:rPr>
       </w:pPr>
       <w:r>
-        <w:rPr/>
+        <w:rPr>
+          <w:rFonts w:ascii="Times New Roman" w:hAnsi="Times New Roman"/>
+          <w:color w:val="000000"/>
+          <w:lang w:val="en-GB"/>
+        </w:rPr>
       </w:r>
     </w:p>
     <w:p>
@@ -2571,7 +2543,11 @@
         </w:rPr>
       </w:pPr>
       <w:r>
-        <w:rPr/>
+        <w:rPr>
+          <w:rFonts w:ascii="Times New Roman" w:hAnsi="Times New Roman"/>
+          <w:color w:val="000000"/>
+          <w:lang w:val="en-GB"/>
+        </w:rPr>
       </w:r>
     </w:p>
     <w:p>
@@ -2585,18 +2561,28 @@
         </w:rPr>
       </w:pPr>
       <w:r>
-        <w:rPr/>
+        <w:rPr>
+          <w:rFonts w:ascii="Times New Roman" w:hAnsi="Times New Roman"/>
+          <w:color w:val="000000"/>
+          <w:lang w:val="en-GB"/>
+        </w:rPr>
       </w:r>
     </w:p>
     <w:p>
       <w:pPr>
         <w:pStyle w:val="Normal"/>
         <w:spacing w:lineRule="auto" w:line="480"/>
-        <w:rPr>
-          <w:rFonts w:ascii="Times New Roman" w:hAnsi="Times New Roman"/>
-          <w:color w:val="000000"/>
-          <w:lang w:val="en-GB"/>
-        </w:rPr>
+        <w:rPr/>
+      </w:pPr>
+      <w:r>
+        <w:rPr/>
+      </w:r>
+    </w:p>
+    <w:p>
+      <w:pPr>
+        <w:pStyle w:val="Normal"/>
+        <w:spacing w:lineRule="auto" w:line="480"/>
+        <w:rPr/>
       </w:pPr>
       <w:r>
         <w:rPr/>
@@ -2696,7 +2682,7 @@
     <w:qFormat/>
     <w:pPr>
       <w:widowControl/>
-      <w:overflowPunct w:val="false"/>
+      <w:overflowPunct w:val="true"/>
       <w:bidi w:val="0"/>
       <w:jc w:val="left"/>
     </w:pPr>

</xml_diff>

<commit_message>
:scroll: corrections in randomization procedure desctiptions
</commit_message>
<xml_diff>
--- a/szefer_et_al_fungal_pathogens_v09.docx
+++ b/szefer_et_al_fungal_pathogens_v09.docx
@@ -5,6 +5,177 @@
     <w:p>
       <w:pPr>
         <w:pStyle w:val="TextBody"/>
+        <w:rPr/>
+      </w:pPr>
+      <w:r>
+        <w:rPr>
+          <w:rFonts w:ascii="Times New Roman" w:hAnsi="Times New Roman"/>
+          <w:b/>
+          <w:bCs/>
+          <w:lang w:val="en-GB"/>
+        </w:rPr>
+        <w:t>Impact of pathogenic fungi, herbivores and predators have on secondary succession of a tropical rainforest vegetation</w:t>
+      </w:r>
+    </w:p>
+    <w:p>
+      <w:pPr>
+        <w:pStyle w:val="TextBody"/>
+        <w:rPr/>
+      </w:pPr>
+      <w:r>
+        <w:rPr>
+          <w:rFonts w:ascii="Times New Roman" w:hAnsi="Times New Roman"/>
+          <w:lang w:val="en-GB"/>
+        </w:rPr>
+        <w:t>Piotr Szefer</w:t>
+      </w:r>
+      <w:r>
+        <w:rPr>
+          <w:rFonts w:ascii="Times New Roman" w:hAnsi="Times New Roman"/>
+          <w:vertAlign w:val="superscript"/>
+          <w:lang w:val="en-GB"/>
+        </w:rPr>
+        <w:t>1,2</w:t>
+      </w:r>
+      <w:r>
+        <w:rPr>
+          <w:rFonts w:ascii="Times New Roman" w:hAnsi="Times New Roman"/>
+          <w:lang w:val="en-GB"/>
+        </w:rPr>
+        <w:t>, Kenneth Molem</w:t>
+      </w:r>
+      <w:r>
+        <w:rPr>
+          <w:rFonts w:ascii="Times New Roman" w:hAnsi="Times New Roman"/>
+          <w:vertAlign w:val="superscript"/>
+          <w:lang w:val="en-GB"/>
+        </w:rPr>
+        <w:t>3</w:t>
+      </w:r>
+      <w:r>
+        <w:rPr>
+          <w:rFonts w:ascii="Times New Roman" w:hAnsi="Times New Roman"/>
+          <w:lang w:val="en-GB"/>
+        </w:rPr>
+        <w:t>, Austin Sau</w:t>
+      </w:r>
+      <w:r>
+        <w:rPr>
+          <w:rFonts w:ascii="Times New Roman" w:hAnsi="Times New Roman"/>
+          <w:vertAlign w:val="superscript"/>
+          <w:lang w:val="en-GB"/>
+        </w:rPr>
+        <w:t>3</w:t>
+      </w:r>
+      <w:r>
+        <w:rPr>
+          <w:rFonts w:ascii="Times New Roman" w:hAnsi="Times New Roman"/>
+          <w:lang w:val="en-GB"/>
+        </w:rPr>
+        <w:t>, and Vojtech Novotny</w:t>
+      </w:r>
+      <w:r>
+        <w:rPr>
+          <w:rFonts w:ascii="Times New Roman" w:hAnsi="Times New Roman"/>
+          <w:vertAlign w:val="superscript"/>
+          <w:lang w:val="en-GB"/>
+        </w:rPr>
+        <w:t>1,2</w:t>
+      </w:r>
+    </w:p>
+    <w:p>
+      <w:pPr>
+        <w:pStyle w:val="TextBody"/>
+        <w:rPr/>
+      </w:pPr>
+      <w:r>
+        <w:rPr>
+          <w:rFonts w:ascii="Times New Roman" w:hAnsi="Times New Roman"/>
+          <w:vertAlign w:val="superscript"/>
+          <w:lang w:val="en-GB"/>
+        </w:rPr>
+        <w:t xml:space="preserve">1 </w:t>
+      </w:r>
+      <w:r>
+        <w:rPr>
+          <w:rFonts w:ascii="Times New Roman" w:hAnsi="Times New Roman"/>
+          <w:color w:val="333333"/>
+          <w:lang w:val="en-GB"/>
+        </w:rPr>
+        <w:t xml:space="preserve">Faculty of Science, University of South Bohemia, Branišovská 31, 370-05 České Budějovice, Czech Republic. </w:t>
+      </w:r>
+    </w:p>
+    <w:p>
+      <w:pPr>
+        <w:pStyle w:val="TextBody"/>
+        <w:rPr/>
+      </w:pPr>
+      <w:r>
+        <w:rPr>
+          <w:rFonts w:ascii="Times New Roman" w:hAnsi="Times New Roman"/>
+          <w:vertAlign w:val="superscript"/>
+          <w:lang w:val="en-GB"/>
+        </w:rPr>
+        <w:t xml:space="preserve">2 </w:t>
+      </w:r>
+      <w:r>
+        <w:rPr>
+          <w:rFonts w:ascii="Times New Roman" w:hAnsi="Times New Roman"/>
+          <w:color w:val="333333"/>
+          <w:lang w:val="en-GB"/>
+        </w:rPr>
+        <w:t>Institute of Entomology, Biology Centre, Czech Academy of Sciences, České Budějovice, Czech Republic</w:t>
+      </w:r>
+    </w:p>
+    <w:p>
+      <w:pPr>
+        <w:pStyle w:val="TextBody"/>
+        <w:rPr/>
+      </w:pPr>
+      <w:r>
+        <w:rPr>
+          <w:rFonts w:ascii="Times New Roman" w:hAnsi="Times New Roman"/>
+          <w:vertAlign w:val="superscript"/>
+          <w:lang w:val="en-GB"/>
+        </w:rPr>
+        <w:t xml:space="preserve">3 </w:t>
+      </w:r>
+      <w:r>
+        <w:rPr>
+          <w:rFonts w:ascii="Times New Roman" w:hAnsi="Times New Roman"/>
+          <w:color w:val="333333"/>
+          <w:lang w:val="en-GB"/>
+        </w:rPr>
+        <w:t>New Guinea Binatang Research Center, Madang, Papua New Guinea</w:t>
+      </w:r>
+    </w:p>
+    <w:p>
+      <w:pPr>
+        <w:pStyle w:val="TextBody"/>
+        <w:rPr/>
+      </w:pPr>
+      <w:r>
+        <w:rPr>
+          <w:rFonts w:ascii="Times New Roman" w:hAnsi="Times New Roman"/>
+          <w:b/>
+          <w:bCs/>
+          <w:color w:val="333333"/>
+          <w:lang w:val="en-GB"/>
+        </w:rPr>
+        <w:t>Key Words</w:t>
+      </w:r>
+      <w:r>
+        <w:rPr>
+          <w:rFonts w:ascii="Times New Roman" w:hAnsi="Times New Roman"/>
+          <w:color w:val="333333"/>
+          <w:lang w:val="en-GB"/>
+        </w:rPr>
+        <w:t>: secondary forest, tropics, Papua New Guinea, insect herbivory, pathogenic fungi, predator exclosures, successional dynamics, top down factors, food webs.</w:t>
+      </w:r>
+    </w:p>
+    <w:p>
+      <w:pPr>
+        <w:pStyle w:val="TextBody"/>
         <w:rPr>
           <w:rFonts w:ascii="Times New Roman" w:hAnsi="Times New Roman"/>
           <w:b/>
@@ -13,6 +184,8 @@
           <w:lang w:val="en-GB"/>
         </w:rPr>
       </w:pPr>
+      <w:bookmarkStart w:id="0" w:name="abstract"/>
+      <w:bookmarkEnd w:id="0"/>
       <w:r>
         <w:rPr>
           <w:rFonts w:ascii="Times New Roman" w:hAnsi="Times New Roman"/>
@@ -20,163 +193,80 @@
           <w:bCs/>
           <w:lang w:val="en-GB"/>
         </w:rPr>
-        <w:t>Impact of pathogenic fungi, herbivores and predators have on secondary succession of a tropical rainforest vegetation</w:t>
-      </w:r>
-    </w:p>
-    <w:p>
-      <w:pPr>
-        <w:pStyle w:val="TextBody"/>
-        <w:rPr/>
-      </w:pPr>
-      <w:r>
-        <w:rPr>
-          <w:rFonts w:ascii="Times New Roman" w:hAnsi="Times New Roman"/>
-          <w:lang w:val="en-GB"/>
-        </w:rPr>
-        <w:t>Piotr Szefer</w:t>
-      </w:r>
-      <w:r>
-        <w:rPr>
-          <w:rFonts w:ascii="Times New Roman" w:hAnsi="Times New Roman"/>
-          <w:vertAlign w:val="superscript"/>
-          <w:lang w:val="en-GB"/>
-        </w:rPr>
-        <w:t>1,2</w:t>
-      </w:r>
-      <w:r>
-        <w:rPr>
-          <w:rFonts w:ascii="Times New Roman" w:hAnsi="Times New Roman"/>
-          <w:lang w:val="en-GB"/>
-        </w:rPr>
-        <w:t>, Kenneth Molem</w:t>
-      </w:r>
-      <w:r>
-        <w:rPr>
-          <w:rFonts w:ascii="Times New Roman" w:hAnsi="Times New Roman"/>
-          <w:vertAlign w:val="superscript"/>
-          <w:lang w:val="en-GB"/>
-        </w:rPr>
-        <w:t>3</w:t>
-      </w:r>
-      <w:r>
-        <w:rPr>
-          <w:rFonts w:ascii="Times New Roman" w:hAnsi="Times New Roman"/>
-          <w:lang w:val="en-GB"/>
-        </w:rPr>
-        <w:t>, Austin Sau</w:t>
-      </w:r>
-      <w:r>
-        <w:rPr>
-          <w:rFonts w:ascii="Times New Roman" w:hAnsi="Times New Roman"/>
-          <w:vertAlign w:val="superscript"/>
-          <w:lang w:val="en-GB"/>
-        </w:rPr>
-        <w:t>3</w:t>
-      </w:r>
-      <w:r>
-        <w:rPr>
-          <w:rFonts w:ascii="Times New Roman" w:hAnsi="Times New Roman"/>
-          <w:lang w:val="en-GB"/>
-        </w:rPr>
-        <w:t>, and Vojtech Novotny</w:t>
-      </w:r>
-      <w:r>
-        <w:rPr>
-          <w:rFonts w:ascii="Times New Roman" w:hAnsi="Times New Roman"/>
-          <w:vertAlign w:val="superscript"/>
-          <w:lang w:val="en-GB"/>
-        </w:rPr>
-        <w:t>1,2</w:t>
-      </w:r>
-    </w:p>
-    <w:p>
-      <w:pPr>
-        <w:pStyle w:val="TextBody"/>
-        <w:rPr/>
-      </w:pPr>
-      <w:r>
-        <w:rPr>
-          <w:rFonts w:ascii="Times New Roman" w:hAnsi="Times New Roman"/>
-          <w:vertAlign w:val="superscript"/>
-          <w:lang w:val="en-GB"/>
-        </w:rPr>
-        <w:t xml:space="preserve">1 </w:t>
-      </w:r>
-      <w:r>
-        <w:rPr>
-          <w:rFonts w:ascii="Times New Roman" w:hAnsi="Times New Roman"/>
-          <w:color w:val="333333"/>
-          <w:lang w:val="en-GB"/>
-        </w:rPr>
-        <w:t xml:space="preserve">Faculty of Science, University of South Bohemia, Branišovská 31, 370-05 České Budějovice, Czech Republic. </w:t>
-      </w:r>
-    </w:p>
-    <w:p>
-      <w:pPr>
-        <w:pStyle w:val="TextBody"/>
-        <w:rPr/>
-      </w:pPr>
-      <w:r>
-        <w:rPr>
-          <w:rFonts w:ascii="Times New Roman" w:hAnsi="Times New Roman"/>
-          <w:vertAlign w:val="superscript"/>
-          <w:lang w:val="en-GB"/>
-        </w:rPr>
-        <w:t xml:space="preserve">2 </w:t>
-      </w:r>
-      <w:r>
-        <w:rPr>
-          <w:rFonts w:ascii="Times New Roman" w:hAnsi="Times New Roman"/>
-          <w:color w:val="333333"/>
-          <w:lang w:val="en-GB"/>
-        </w:rPr>
-        <w:t>Institute of Entomology, Biology Centre, Czech Academy of Sciences, České Budějovice, Czech Republic</w:t>
-      </w:r>
-    </w:p>
-    <w:p>
-      <w:pPr>
-        <w:pStyle w:val="TextBody"/>
-        <w:rPr/>
-      </w:pPr>
-      <w:r>
-        <w:rPr>
-          <w:rFonts w:ascii="Times New Roman" w:hAnsi="Times New Roman"/>
-          <w:vertAlign w:val="superscript"/>
-          <w:lang w:val="en-GB"/>
-        </w:rPr>
-        <w:t xml:space="preserve">3 </w:t>
-      </w:r>
-      <w:r>
-        <w:rPr>
-          <w:rFonts w:ascii="Times New Roman" w:hAnsi="Times New Roman"/>
-          <w:color w:val="333333"/>
-          <w:lang w:val="en-GB"/>
-        </w:rPr>
-        <w:t>New Guinea Binatang Research Center, Madang, Papua New Guinea</w:t>
-      </w:r>
-    </w:p>
-    <w:p>
-      <w:pPr>
-        <w:pStyle w:val="TextBody"/>
-        <w:rPr/>
-      </w:pPr>
-      <w:r>
-        <w:rPr>
-          <w:rFonts w:ascii="Times New Roman" w:hAnsi="Times New Roman"/>
-          <w:b/>
-          <w:bCs/>
-          <w:color w:val="333333"/>
-          <w:lang w:val="en-GB"/>
-        </w:rPr>
-        <w:t>Key Words</w:t>
-      </w:r>
-      <w:r>
-        <w:rPr>
-          <w:rFonts w:ascii="Times New Roman" w:hAnsi="Times New Roman"/>
-          <w:color w:val="333333"/>
-          <w:lang w:val="en-GB"/>
-        </w:rPr>
-        <w:t>: secondary forest, tropics, Papua New Guinea, insect herbivory, pathogenic fungi, predator exclosures, successional dynamics, top down factors, food webs.</w:t>
+        <w:t>Abstract</w:t>
+      </w:r>
+    </w:p>
+    <w:p>
+      <w:pPr>
+        <w:pStyle w:val="TextBody"/>
+        <w:rPr/>
+      </w:pPr>
+      <w:r>
+        <w:rPr>
+          <w:rFonts w:ascii="Times New Roman" w:hAnsi="Times New Roman"/>
+          <w:lang w:val="en-GB"/>
+        </w:rPr>
+        <w:t>1. Successional theories emphasize plant performance and competitive abilities as key drivers of early successional dynamics, in contrast to top-down biotic factors maintaining plant diversity in mature tropical forests.</w:t>
+      </w:r>
+    </w:p>
+    <w:p>
+      <w:pPr>
+        <w:pStyle w:val="TextBody"/>
+        <w:rPr/>
+      </w:pPr>
+      <w:r>
+        <w:rPr>
+          <w:rFonts w:ascii="Times New Roman" w:hAnsi="Times New Roman"/>
+          <w:lang w:val="en-GB"/>
+        </w:rPr>
+        <w:t xml:space="preserve">2. Here we are testing, for the first time, the effects of food web interactions on the early successional dynamics in a lowland tropical forest in Papua New Guinea. On 36 vegetation plots (25 </w:t>
+      </w:r>
+      <w:bookmarkStart w:id="1" w:name="move524180891"/>
+      <w:bookmarkEnd w:id="1"/>
+      <w:r>
+        <w:rPr>
+          <w:rFonts w:ascii="Times New Roman" w:hAnsi="Times New Roman"/>
+          <w:lang w:val="en-GB"/>
+        </w:rPr>
+        <w:t>sq. meters) we initiated secondary succession and for one year experimentally manipulated insect herbivores, fungal pathogens and predators using broad spectrum insecticides, fungicides, predator exclosures and herbivore introductions.</w:t>
+      </w:r>
+    </w:p>
+    <w:p>
+      <w:pPr>
+        <w:pStyle w:val="TextBody"/>
+        <w:rPr/>
+      </w:pPr>
+      <w:r>
+        <w:rPr>
+          <w:rFonts w:ascii="Times New Roman" w:hAnsi="Times New Roman"/>
+          <w:lang w:val="en-GB"/>
+        </w:rPr>
+        <w:t>3. Insects were responsible for increased diversity and total plant biomass and shifts in community composition. Nonetheless, increasing pressure of generalist herbivores didn’t further amplify that effect and in turn strong herbivory pressure caused significant decrease in plant biomass. Our results showed that fungal pathogens are able to increase abundance of woody plants measured as stem density. Presence of both insects and top predators increased predictability of community assembly processes.</w:t>
+      </w:r>
+    </w:p>
+    <w:p>
+      <w:pPr>
+        <w:pStyle w:val="TextBody"/>
+        <w:rPr/>
+      </w:pPr>
+      <w:r>
+        <w:rPr>
+          <w:rFonts w:ascii="Times New Roman" w:hAnsi="Times New Roman"/>
+          <w:i/>
+          <w:iCs/>
+          <w:lang w:val="en-GB"/>
+        </w:rPr>
+        <w:t>4. Synthesis</w:t>
+      </w:r>
+      <w:r>
+        <w:rPr>
+          <w:rFonts w:ascii="Times New Roman" w:hAnsi="Times New Roman"/>
+          <w:lang w:val="en-GB"/>
+        </w:rPr>
+        <w:t>. In early successional communities, hebivorous insects control diversity, biomass and community composition. Simplified or disturbed aboveground insect communities and their predators can increase randomness of the community assembly processes, which potentially can slow down regeneration of tropical forests. Effects of pathogenic fungi, causing increase in stem density, may affect later stages of succession.</w:t>
+      </w:r>
+      <w:r>
+        <w:br w:type="page"/>
       </w:r>
     </w:p>
     <w:p>
@@ -190,8 +280,6 @@
           <w:lang w:val="en-GB"/>
         </w:rPr>
       </w:pPr>
-      <w:bookmarkStart w:id="0" w:name="abstract"/>
-      <w:bookmarkEnd w:id="0"/>
       <w:r>
         <w:rPr>
           <w:rFonts w:ascii="Times New Roman" w:hAnsi="Times New Roman"/>
@@ -199,80 +287,91 @@
           <w:bCs/>
           <w:lang w:val="en-GB"/>
         </w:rPr>
-        <w:t>Abstract</w:t>
-      </w:r>
-    </w:p>
-    <w:p>
-      <w:pPr>
-        <w:pStyle w:val="TextBody"/>
-        <w:rPr/>
-      </w:pPr>
-      <w:r>
-        <w:rPr>
-          <w:rFonts w:ascii="Times New Roman" w:hAnsi="Times New Roman"/>
-          <w:lang w:val="en-GB"/>
-        </w:rPr>
-        <w:t>1. Successional theories emphasize plant performance and competitive abilities as key drivers of early successional dynamics, in contrast to top-down biotic factors maintaining plant diversity in mature tropical forests.</w:t>
-      </w:r>
-    </w:p>
-    <w:p>
-      <w:pPr>
-        <w:pStyle w:val="TextBody"/>
-        <w:rPr/>
-      </w:pPr>
-      <w:r>
-        <w:rPr>
-          <w:rFonts w:ascii="Times New Roman" w:hAnsi="Times New Roman"/>
-          <w:lang w:val="en-GB"/>
-        </w:rPr>
-        <w:t xml:space="preserve">2. Here we are testing, for the first time, the effects of food web interactions on the early successional dynamics in a lowland tropical forest in Papua New Guinea. On 36 vegetation plots (25 </w:t>
-      </w:r>
-      <w:bookmarkStart w:id="1" w:name="move524180891"/>
-      <w:bookmarkEnd w:id="1"/>
-      <w:r>
-        <w:rPr>
-          <w:rFonts w:ascii="Times New Roman" w:hAnsi="Times New Roman"/>
-          <w:lang w:val="en-GB"/>
-        </w:rPr>
-        <w:t>sq. meters) we initiated secondary succession and for one year experimentally manipulated insect herbivores, fungal pathogens and predators using broad spectrum insecticides, fungicides, predator exclosures and herbivore introductions.</w:t>
-      </w:r>
-    </w:p>
-    <w:p>
-      <w:pPr>
-        <w:pStyle w:val="TextBody"/>
-        <w:rPr/>
-      </w:pPr>
-      <w:r>
-        <w:rPr>
-          <w:rFonts w:ascii="Times New Roman" w:hAnsi="Times New Roman"/>
-          <w:lang w:val="en-GB"/>
-        </w:rPr>
-        <w:t>3. Insects were responsible for increased diversity and total plant biomass and shifts in community composition. Nonetheless, increasing pressure of generalist herbivores didn’t further amplify that effect and in turn strong herbivory pressure caused significant decrease in plant biomass. Our results showed that fungal pathogens are able to increase abundance of woody plants measured as stem density. Presence of both insects and top predators increased predictability of community assembly processes.</w:t>
-      </w:r>
-    </w:p>
-    <w:p>
-      <w:pPr>
-        <w:pStyle w:val="TextBody"/>
-        <w:rPr/>
-      </w:pPr>
-      <w:r>
-        <w:rPr>
-          <w:rFonts w:ascii="Times New Roman" w:hAnsi="Times New Roman"/>
-          <w:i/>
-          <w:iCs/>
-          <w:lang w:val="en-GB"/>
-        </w:rPr>
-        <w:t>4. Synthesis</w:t>
-      </w:r>
-      <w:r>
-        <w:rPr>
-          <w:rFonts w:ascii="Times New Roman" w:hAnsi="Times New Roman"/>
-          <w:lang w:val="en-GB"/>
-        </w:rPr>
-        <w:t>. In early successional communities, hebivorous insects control diversity, biomass and community composition. Simplified or disturbed aboveground insect communities and their predators can increase randomness of the community assembly processes, which potentially can slow down regeneration of tropical forests. Effects of pathogenic fungi, causing increase in stem density, may affect later stages of succession.</w:t>
-      </w:r>
-      <w:r>
-        <w:br w:type="page"/>
+        <w:t>Introduction</w:t>
+      </w:r>
+    </w:p>
+    <w:p>
+      <w:pPr>
+        <w:pStyle w:val="TextBody"/>
+        <w:rPr/>
+      </w:pPr>
+      <w:r>
+        <w:rPr>
+          <w:rFonts w:ascii="Times New Roman" w:hAnsi="Times New Roman"/>
+          <w:lang w:val="en-GB"/>
+        </w:rPr>
+        <w:t>Ecological succession is one of the few complex, community-level processes that are underpinned by ecological theory allowing us to some extent predict its trajectory, both in terms of species composition and species traits of secondary vs. primary forest species (Turner 2001). Deterministic, rule based succession is believed to be driven mainly by inter-specific competition and environmental filtering (van Breugel et al. 2012, Asefa et al. 2017, Craven et al. 2018). Forest regeneration patterns are thus hypothesized to be mainly shaped by plant traits and abiotic conditions (Yamamoto 2000, Schnitzer &amp; Bongers 2002), while the effects of top-down biotic interactions are rarely considered. This situation is in sharp contrast with increasing attention paid to top-down control of plant composition in primary tropical forest. The Janzen-Connell hypothesis suggests that diversity of these forests could be maintained by the density-dependent mortality caused by plant pathogens and herbivores (Janzen 1970, Connell 1971). In tropical forests herbivorous insects (Gillet 1962), their predators (Richards &amp; Coley 2007) and pathogenic fungi (Augspurger 1983, Clark &amp; Clark 1989) are ubiquitous, abundant and have the ability to affect plant population dynamics and ecosystem processes (Crawley 1989). Recent manipulative experiments in Neotropical old-growth forest have shown that pathogenic fungi, acting at the seedling stage, are important density-dependent mortality agents. Herbivorous insects were able to affect community compositon, but they were killing seedlings independently of their density (Bagchi et al 2010, 2014). To our knowledge there are no studies extending manipulative experiments to key predators of herbivores despite the fact that the importance of trophic cascades in tropical forests is well recognized (Letourneau et al 1998, Milton and Kaspari 2007, Leles et al. 2017).</w:t>
+      </w:r>
+    </w:p>
+    <w:p>
+      <w:pPr>
+        <w:pStyle w:val="TextBody"/>
+        <w:rPr/>
+      </w:pPr>
+      <w:r>
+        <w:rPr>
+          <w:rFonts w:ascii="Times New Roman" w:hAnsi="Times New Roman"/>
+          <w:lang w:val="en-GB"/>
+        </w:rPr>
+        <w:t>Early successional communities assemble under specific ecological conditions: they arise as a result of unpredictable disturbance and, for a short period of time, offer environment rich in sunlight often also mineral resources, and competition free space. This environmental filtering favours traits that maximize dispersal and growth rate at the expense of anti-herbivore defences (Coley et al. 1985, Denslow 1987, Herms &amp; Mattson 1992). Therefore, pool of early successional species is relatively small and more closely related phylogenetically than expected by chance (Norden 2009, Whitfeld et al. 2012). This can have important implications for the structure of interactions with their natural enemies.</w:t>
+      </w:r>
+    </w:p>
+    <w:p>
+      <w:pPr>
+        <w:pStyle w:val="TextBody"/>
+        <w:rPr>
+          <w:rFonts w:ascii="Times New Roman" w:hAnsi="Times New Roman"/>
+          <w:lang w:val="en-GB"/>
+        </w:rPr>
+      </w:pPr>
+      <w:r>
+        <w:rPr>
+          <w:rFonts w:ascii="Times New Roman" w:hAnsi="Times New Roman"/>
+          <w:lang w:val="en-GB"/>
+        </w:rPr>
+        <w:t>Herbivorous insects are more abundant on vegetation in secondary than in primary forest because of the higher abundance of more palatable and poorly defended young foliage (Lepš et al. 2001, Whitfeld et al. 2012). On the other hand pathogenic fungi, potential density-dependent mortality factors, have higher infection rates in shade tolerant species (García-Guzmán &amp; Heil 2014). Mobile natural enemies, like bats and birds, tend to follow more abundant prey into the canopy gaps (Richards &amp; Coley 2007). Importantly, the impact of pathogens, herbivores, or predators on plants cannot be inferred solely from the frequency of trophic interactions. For instance, high herbivory could be compensated by fast growing pioneer species, but not slow-growing primary forest species (Trumble et al. 1993, Strauss and Agrawal 1999). Manipulative experiments are therefore key approach to assess the importance of top-down biotic information on plants.</w:t>
+      </w:r>
+    </w:p>
+    <w:p>
+      <w:pPr>
+        <w:pStyle w:val="TextBody"/>
+        <w:rPr>
+          <w:rFonts w:ascii="Times New Roman" w:hAnsi="Times New Roman"/>
+          <w:lang w:val="en-GB"/>
+        </w:rPr>
+      </w:pPr>
+      <w:r>
+        <w:rPr>
+          <w:rFonts w:ascii="Times New Roman" w:hAnsi="Times New Roman"/>
+          <w:lang w:val="en-GB"/>
+        </w:rPr>
+        <w:t>In the course of secondary succession specific leaf area (SLA) tends to decrease and leaf dry-matter content (LDMC) to increase (Buzzard et al. 2015,  Boukili &amp; Chazdon 2016). High community weighted mean (CWM) SLA values and low LDMC values often indicate low competitive pressure within the community (Kunstler et al. 2016). So far, these traits were shown to be connected to plant competition (Lasky et al. 2014), but their role in mediating plant community responses to biotic factor during succession has not been examined to date.</w:t>
+      </w:r>
+    </w:p>
+    <w:p>
+      <w:pPr>
+        <w:pStyle w:val="TextBody"/>
+        <w:rPr/>
+      </w:pPr>
+      <w:r>
+        <w:rPr>
+          <w:rFonts w:ascii="Times New Roman" w:hAnsi="Times New Roman"/>
+          <w:lang w:val="en-GB"/>
+        </w:rPr>
+        <w:t>Even low variability in environmental conditions often leads to alternative, divergent successional pathways (Mesquita et al. 2001, Suding et al. 2004, Williamson et al. 2012). The unpredictability is assigned to random, neutral dynamics (Hubbel 2001) including colonization, extinction and ecological drift. Some of these random changes in the structure of early successional plant communities may persist for decades (Saldarriaga et al. 1988). Changed trajectories often lead to significant differences in community structure (Norden et al. 2015), species composition (Guariguata &amp; Ostertag 2001, Barlow et al. 2007) and species turnover rates (Mesquita et al. 2015). Therefore, making predictions on the outcome of successional processes is a challenging task. Whether biotic factors can increase predictability of succession hasn’t been evaluated yet for secondary tropical rainforests.</w:t>
+      </w:r>
+    </w:p>
+    <w:p>
+      <w:pPr>
+        <w:pStyle w:val="TextBody"/>
+        <w:rPr/>
+      </w:pPr>
+      <w:r>
+        <w:rPr>
+          <w:rFonts w:ascii="Times New Roman" w:hAnsi="Times New Roman"/>
+          <w:lang w:val="en-GB"/>
+        </w:rPr>
+        <w:t>In this paper we experimentally test the general hypothesis that above-ground biotic factors: fungal pathogens, insect herbivores and predators can have significant impact on the initial secondary succession of tropical rainforest vegetation. More specifically, we hypothesise that herbivores control productivity, richness and composition of the early successional plant community by mitigating inter-specific competition between plants (Chesson 2000). Contrarily predators could, by limiting herbivores abundance, cause simplification of the plant community composition through increased inter-specific competition between species. We also test if intensification of herbivory pressure without predators would further increase plant community richness and diversity. We hypothesize, that the impact of pathogenic fungi, at least for the initial stages of secondary succession, may be weaker than in primary forest because of the unfavourable micro-climatic conditions, but we consider this treatment as important in the view of their importance in primary forests. Finally we hypothesize that the biotic factors, by responding to the initial plant composition, determined mostly by dispersal, can in predictable manner shift succession trajectories by increasing determinism in community assembly process.</w:t>
       </w:r>
     </w:p>
     <w:p>
@@ -286,141 +385,6 @@
           <w:lang w:val="en-GB"/>
         </w:rPr>
       </w:pPr>
-      <w:r>
-        <w:rPr>
-          <w:rFonts w:ascii="Times New Roman" w:hAnsi="Times New Roman"/>
-          <w:b/>
-          <w:bCs/>
-          <w:lang w:val="en-GB"/>
-        </w:rPr>
-        <w:t>Introduction</w:t>
-      </w:r>
-    </w:p>
-    <w:p>
-      <w:pPr>
-        <w:pStyle w:val="TextBody"/>
-        <w:rPr/>
-      </w:pPr>
-      <w:r>
-        <w:rPr>
-          <w:rFonts w:ascii="Times New Roman" w:hAnsi="Times New Roman"/>
-          <w:lang w:val="en-GB"/>
-        </w:rPr>
-        <w:t>Ecological succession is one of the few complex, community-level processes that are underpinned by ecological theory allowing us to predict, to some extent, its trajectory, both in terms of species composition and species traits of secondary vs. primary forest species (Turner 2001). Deterministic, rule based succession is believed to be driven mainly by inter-specific competition and environmental filtering (van Breugel et al. 2012, Asefa et al. 2017, Craven et al. 2018). Forest regeneration patterns are thus hypothesized to be mainly shaped by plant traits and abiotic conditions (Yamamoto 2000, Schnitzer &amp; Bongers 2002), while the effects of top-down biotic interactions are rarely considered. This situation is in sharp contrast with increasing attention paid to top-down control of plant composition in primary tropical forest. The Janzen-Connell hypothesis suggest that diversity of these forests could be maintained by the density-dependent mortality by plant pathogens and herbivores (Janzen 1970, Connell 1971). In tropical forests herbivorous insects (Gillet 1962), their predators (Richards &amp; Coley 2007) and pathogenic fungi (Augspurger 1983, Clark &amp; Clark 1989) are ubiquitous, abundant and have the ability to affect plant population dynamics and ecosystem processes (Crawley 1989). Recent manipulative experiments in Neotropical old-growth forest have shown that pathogenic fungi, acting at the seedling stage, are important density-dependent mortality agents. Herbivorous insects were able to affect community compositon, but they were killing seedlings independently of their density (Bagchi et al 2010, 2014). To our knowledge there are no studies extending manipulative experiments to key predators of herbivores despite the fact that the importance of trophic cascades in tropical forests is well recognized (Letourneau et al 1998, Milton and Kaspari 2007, Leles et al. 2017).</w:t>
-      </w:r>
-    </w:p>
-    <w:p>
-      <w:pPr>
-        <w:pStyle w:val="TextBody"/>
-        <w:rPr/>
-      </w:pPr>
-      <w:r>
-        <w:rPr>
-          <w:rFonts w:ascii="Times New Roman" w:hAnsi="Times New Roman"/>
-          <w:lang w:val="en-GB"/>
-        </w:rPr>
-        <w:t>Early successional communities assemble under specific ecological conditions: they arise as a result of unpredictable disturbance and, for a short period of time, offer environment rich in sunlight often also mineral resources, and competition free space. This environmental filtering favours traits that maximize dispersal and growth rate at the expense of anti-herbivore defences (Coley et al. 1985, Denslow 1987, Herms &amp; Mattson 1992). Therefore, pool of early successional species is relatively small and more closely related phylogenetically than expected by chance (Norden 2009, Whitfeld et al. 2012). This can have important implications for the structure of interactions with their natural enemies.</w:t>
-      </w:r>
-    </w:p>
-    <w:p>
-      <w:pPr>
-        <w:pStyle w:val="TextBody"/>
-        <w:rPr>
-          <w:rFonts w:ascii="Times New Roman" w:hAnsi="Times New Roman"/>
-          <w:lang w:val="en-GB"/>
-        </w:rPr>
-      </w:pPr>
-      <w:r>
-        <w:rPr>
-          <w:rFonts w:ascii="Times New Roman" w:hAnsi="Times New Roman"/>
-          <w:lang w:val="en-GB"/>
-        </w:rPr>
-        <w:t>Herbivorous insects are more abundant on vegetation in secondary than in primary forest because of the higher abundance of more palatable and poorly defended young foliage (Lepš et al. 2001, Whitfeld et al. 2012). On the other hand pathogenic fungi, potential density-dependent mortality factors, have higher infection rates in shade tolerant species (García-Guzmán &amp; Heil 2014). Mobile natural enemies, like bats and birds, tend to follow more abundant prey into the canopy gaps (Richards &amp; Coley 2007). Importantly, the impact of pathogens, herbivores, or predators on plants cannot be inferred solely from the frequency of trophic interactions. For instance, high herbivory could be compensated by fast growing pioneer species, but not slow-growing primary forest species (Trumble et al. 1993, Strauss and Agrawal 1999). Manipulative experiments are therefore key approach to assess the importance of top-down biotic information on plants.</w:t>
-      </w:r>
-    </w:p>
-    <w:p>
-      <w:pPr>
-        <w:pStyle w:val="TextBody"/>
-        <w:rPr>
-          <w:rFonts w:ascii="Times New Roman" w:hAnsi="Times New Roman"/>
-          <w:lang w:val="en-GB"/>
-        </w:rPr>
-      </w:pPr>
-      <w:r>
-        <w:rPr>
-          <w:rFonts w:ascii="Times New Roman" w:hAnsi="Times New Roman"/>
-          <w:lang w:val="en-GB"/>
-        </w:rPr>
-        <w:t>In the course of secondary succession specific leaf area (SLA) tends to decrease and leaf dry-matter content (LDMC) to increase (Buzzard et al. 2015,  Boukili &amp; Chazdon 2016). High community weighted mean (CWM) SLA values and low LDMC values often indicate low competitive pressure within the community (Kunstler et al. 2016). So far, these traits were shown to be connected to plant competition (Lasky et al. 2014), but their role in mediating plant community responses to biotic factor during succession has not been examined to date.</w:t>
-      </w:r>
-    </w:p>
-    <w:p>
-      <w:pPr>
-        <w:pStyle w:val="TextBody"/>
-        <w:rPr/>
-      </w:pPr>
-      <w:r>
-        <w:rPr>
-          <w:rFonts w:ascii="Times New Roman" w:hAnsi="Times New Roman"/>
-          <w:lang w:val="en-GB"/>
-        </w:rPr>
-        <w:t>Even low variability in environmental conditions often leads to alternative, divergent successional pathways (Mesquita et al. 2001, Suding et al. 2004, Williamson et al. 2012). The unpredictability is assigned to random, neutral dynamics (Hubbel 2001) including colonization, extinction and ecological drift. Some of these random changes in the structure of early successional plant communities may persist for decades (Saldarriaga et al. 1988). Changed trajectories often lead to significant differences in community structure (Norden et al. 2015), species composition (Guariguata &amp; Ostertag 2001, Barlow et al. 2007) and species turnover rates (Mesquita et al. 2015). Therefore, making predictions on the outcome of successional processes is a challenging task. Whether biotic factors can increase predictability of succession hasn’t been evaluated yet for secondary tropical rainforests.</w:t>
-      </w:r>
-    </w:p>
-    <w:p>
-      <w:pPr>
-        <w:pStyle w:val="TextBody"/>
-        <w:rPr/>
-      </w:pPr>
-      <w:r>
-        <w:rPr>
-          <w:rFonts w:ascii="Times New Roman" w:hAnsi="Times New Roman"/>
-          <w:lang w:val="en-GB"/>
-        </w:rPr>
-        <w:t xml:space="preserve">In this paper we experimentally test the general hypothesis that above-ground biotic factors: fungal pathogens, insect herbivores and predators can have significant impact on the initial secondary succession of tropical rainforest vegetation. More specifically, we hypothesise that herbivores control productivity, richness and composition of the early successional plant community through </w:t>
-      </w:r>
-      <w:r>
-        <w:rPr>
-          <w:rFonts w:ascii="Times New Roman" w:hAnsi="Times New Roman"/>
-          <w:highlight w:val="yellow"/>
-          <w:lang w:val="en-GB"/>
-        </w:rPr>
-        <w:t xml:space="preserve">stabilizing effects [alleviating interspecific competition between plant species] </w:t>
-      </w:r>
-      <w:r>
-        <w:rPr>
-          <w:rFonts w:ascii="Times New Roman" w:hAnsi="Times New Roman"/>
-          <w:lang w:val="en-GB"/>
-        </w:rPr>
-        <w:t xml:space="preserve">(Chesson 2000). Contrarily predators could, by limiting herbivores abundance, cause simplification of the plant community composition through increased interspecific competition between species. We also test if we would be able to further magnify these impacts of herbivores by increasing abundance of generalist herbivores under no predatory pressure. We hypothesize, that the impact of pathogenic fungi, at least for the initial stages of secondary succession, may be weaker than in primary forest because of the unfavourable micro-climatic conditions, but we consider this treatment as important in the view of their importance in primary forests. </w:t>
-      </w:r>
-      <w:r>
-        <w:rPr>
-          <w:rFonts w:ascii="Times New Roman" w:hAnsi="Times New Roman"/>
-          <w:highlight w:val="yellow"/>
-          <w:lang w:val="en-GB"/>
-        </w:rPr>
-        <w:t>[some hypotheses about traits ???</w:t>
-      </w:r>
-      <w:r>
-        <w:rPr>
-          <w:rFonts w:ascii="Times New Roman" w:hAnsi="Times New Roman"/>
-          <w:lang w:val="en-GB"/>
-        </w:rPr>
-        <w:t>] Finally we hypothesize that the biotic factors, by responding to the initial plant composition, determined mostly by dispersal, can in predictable manner shift succession trajectories by increasing determinism in community assembly process.</w:t>
-      </w:r>
-    </w:p>
-    <w:p>
-      <w:pPr>
-        <w:pStyle w:val="TextBody"/>
-        <w:rPr>
-          <w:rFonts w:ascii="Times New Roman" w:hAnsi="Times New Roman"/>
-          <w:b/>
-          <w:b/>
-          <w:bCs/>
-          <w:lang w:val="en-GB"/>
-        </w:rPr>
-      </w:pPr>
       <w:bookmarkStart w:id="2" w:name="materials-and-methods"/>
       <w:bookmarkEnd w:id="2"/>
       <w:r>
@@ -738,18 +702,48 @@
       <w:r>
         <w:rPr>
           <w:rFonts w:ascii="Times New Roman" w:hAnsi="Times New Roman"/>
-          <w:lang w:val="en-GB"/>
-        </w:rPr>
-        <w:t>To compare different community characteristics form treatment plots to the control w</w:t>
-      </w:r>
-      <w:r>
-        <w:rPr>
-          <w:rFonts w:ascii="Times New Roman" w:hAnsi="Times New Roman"/>
           <w:i w:val="false"/>
           <w:iCs w:val="false"/>
-          <w:lang w:val="en-GB"/>
-        </w:rPr>
-        <w:t xml:space="preserve">e used generalized linear mixed models implemented in the </w:t>
+          <w:color w:val="222222"/>
+          <w:lang w:val="en-GB"/>
+        </w:rPr>
+        <w:t>All analys</w:t>
+      </w:r>
+      <w:r>
+        <w:rPr>
+          <w:rFonts w:ascii="Times New Roman" w:hAnsi="Times New Roman"/>
+          <w:i w:val="false"/>
+          <w:iCs w:val="false"/>
+          <w:color w:val="222222"/>
+          <w:lang w:val="en-GB"/>
+        </w:rPr>
+        <w:t>e</w:t>
+      </w:r>
+      <w:r>
+        <w:rPr>
+          <w:rFonts w:ascii="Times New Roman" w:hAnsi="Times New Roman"/>
+          <w:i w:val="false"/>
+          <w:iCs w:val="false"/>
+          <w:color w:val="222222"/>
+          <w:lang w:val="en-GB"/>
+        </w:rPr>
+        <w:t xml:space="preserve">s were performed in R (R Core Team 2018). </w:t>
+      </w:r>
+      <w:r>
+        <w:rPr>
+          <w:rFonts w:ascii="Times New Roman" w:hAnsi="Times New Roman"/>
+          <w:lang w:val="en-GB"/>
+        </w:rPr>
+        <w:t>To evaluate the effects of treatments on various community characteristics w</w:t>
+      </w:r>
+      <w:r>
+        <w:rPr>
+          <w:rFonts w:ascii="Times New Roman" w:hAnsi="Times New Roman"/>
+          <w:i w:val="false"/>
+          <w:iCs w:val="false"/>
+          <w:lang w:val="en-GB"/>
+        </w:rPr>
+        <w:t xml:space="preserve">e developed linear and generalized linear mixed-models using the </w:t>
       </w:r>
       <w:r>
         <w:rPr>
@@ -786,7 +780,7 @@
           <w:iCs w:val="false"/>
           <w:lang w:val="en-GB"/>
         </w:rPr>
-        <w:t xml:space="preserve">) with block (garden) treated as a random factor. We modelled diversity, logarithm of the total biomass on the plots and CWM for traits using </w:t>
+        <w:t xml:space="preserve">) where we considered block (garden) as a random factor. We modelled diversity, logarithm of the cumulative biomass on the plot and CWM for traits using </w:t>
       </w:r>
       <w:r>
         <w:rPr>
@@ -804,7 +798,7 @@
           <w:iCs w:val="false"/>
           <w:lang w:val="en-GB"/>
         </w:rPr>
-        <w:t xml:space="preserve"> function. For the number of species within the plot we used Poisson distribution and function </w:t>
+        <w:t xml:space="preserve"> function. Herbivory and LDMC values were logit-transformed, and SLA values log transformed prior to the analyses to obtain Gaussian error distributions. For the number of species within the plot we used Poisson distribution and function </w:t>
       </w:r>
       <w:r>
         <w:rPr>
@@ -840,14 +834,16 @@
           <w:iCs w:val="false"/>
           <w:lang w:val="en-GB"/>
         </w:rPr>
-        <w:t xml:space="preserve"> function. </w:t>
-      </w:r>
-      <w:r>
-        <w:rPr>
-          <w:rFonts w:ascii="Times New Roman" w:hAnsi="Times New Roman"/>
-          <w:lang w:val="en-GB"/>
-        </w:rPr>
-        <w:t xml:space="preserve">LDMC values were logit-transformed, and SLA log transformed prior to the analyses to obtain Gaussian error distributions. </w:t>
+        <w:t xml:space="preserve"> function. For the above analyses we obtained p-values for our models using </w:t>
+      </w:r>
+      <w:r>
+        <w:rPr>
+          <w:rFonts w:ascii="Times New Roman" w:hAnsi="Times New Roman"/>
+          <w:i/>
+          <w:iCs/>
+          <w:lang w:val="en-GB"/>
+        </w:rPr>
+        <w:t>lmerTest</w:t>
       </w:r>
       <w:r>
         <w:rPr>
@@ -856,7 +852,27 @@
           <w:iCs w:val="false"/>
           <w:lang w:val="en-GB"/>
         </w:rPr>
-        <w:t xml:space="preserve">For the above analyses we obtained p-values for our models using </w:t>
+        <w:t xml:space="preserve"> package (Kuznetsova et al. 2017)</w:t>
+      </w:r>
+      <w:r>
+        <w:rPr>
+          <w:rFonts w:ascii="Times New Roman" w:hAnsi="Times New Roman"/>
+          <w:lang w:val="en-GB"/>
+        </w:rPr>
+        <w:t>.</w:t>
+      </w:r>
+    </w:p>
+    <w:p>
+      <w:pPr>
+        <w:pStyle w:val="TextBody"/>
+        <w:rPr/>
+      </w:pPr>
+      <w:r>
+        <w:rPr>
+          <w:rFonts w:ascii="Times New Roman" w:hAnsi="Times New Roman"/>
+          <w:lang w:val="en-GB"/>
+        </w:rPr>
+        <w:t xml:space="preserve">To test for changes in community composition we used RDA ordination conditioned on block as implemented in </w:t>
       </w:r>
       <w:r>
         <w:rPr>
@@ -865,20 +881,1815 @@
           <w:iCs/>
           <w:lang w:val="en-GB"/>
         </w:rPr>
-        <w:t>lmerTest</w:t>
+        <w:t>vegan</w:t>
+      </w:r>
+      <w:r>
+        <w:rPr>
+          <w:rFonts w:ascii="Times New Roman" w:hAnsi="Times New Roman"/>
+          <w:lang w:val="en-GB"/>
+        </w:rPr>
+        <w:t xml:space="preserve"> package (Oksanen et al. 2016). Significance of differences were assessed by permutation tests (999 randomizations) while preserving the random structure of blocks determined by the experimental design. Because of the differences in local plant communities biomass within each plot individual plant biomass was standardized by total biomass of the community. To test for dominance shifts in our communities we selected few species to compare their relative abundance in control plot and treatment plots. For meaningful comparisons we choose species which were present in at least three blocks for both control and treatment plots regardless of the block and which had average proportion in the community h</w:t>
+      </w:r>
+      <w:r>
+        <w:rPr>
+          <w:rFonts w:ascii="Times New Roman" w:hAnsi="Times New Roman"/>
+          <w:highlight w:val="yellow"/>
+          <w:lang w:val="en-GB"/>
+        </w:rPr>
+        <w:t xml:space="preserve">igher than </w:t>
+      </w:r>
+      <w:r>
+        <w:rPr>
+          <w:rFonts w:ascii="Times New Roman" w:hAnsi="Times New Roman"/>
+          <w:highlight w:val="yellow"/>
+          <w:lang w:val="en-GB"/>
+        </w:rPr>
+        <w:t>0.1</w:t>
+      </w:r>
+      <w:r>
+        <w:rPr>
+          <w:rFonts w:ascii="Times New Roman" w:hAnsi="Times New Roman"/>
+          <w:highlight w:val="yellow"/>
+          <w:lang w:val="en-GB"/>
+        </w:rPr>
+        <w:t xml:space="preserve"> [?]</w:t>
+      </w:r>
+      <w:r>
+        <w:rPr>
+          <w:rFonts w:ascii="Times New Roman" w:hAnsi="Times New Roman"/>
+          <w:lang w:val="en-GB"/>
+        </w:rPr>
+        <w:t>. We compared average proportion</w:t>
+      </w:r>
+      <w:r>
+        <w:rPr>
+          <w:rFonts w:ascii="Times New Roman" w:hAnsi="Times New Roman"/>
+          <w:lang w:val="en-GB"/>
+        </w:rPr>
+        <w:t>s</w:t>
+      </w:r>
+      <w:r>
+        <w:rPr>
+          <w:rFonts w:ascii="Times New Roman" w:hAnsi="Times New Roman"/>
+          <w:lang w:val="en-GB"/>
+        </w:rPr>
+        <w:t xml:space="preserve"> for given species </w:t>
+      </w:r>
+      <w:r>
+        <w:rPr>
+          <w:rFonts w:ascii="Times New Roman" w:hAnsi="Times New Roman"/>
+          <w:lang w:val="en-GB"/>
+        </w:rPr>
+        <w:t>in a</w:t>
+      </w:r>
+      <w:r>
+        <w:rPr>
+          <w:rFonts w:ascii="Times New Roman" w:hAnsi="Times New Roman"/>
+          <w:lang w:val="en-GB"/>
+        </w:rPr>
+        <w:t xml:space="preserve"> control and treatment combination using </w:t>
+      </w:r>
+      <w:r>
+        <w:rPr>
+          <w:rFonts w:ascii="Times New Roman" w:hAnsi="Times New Roman"/>
+          <w:i/>
+          <w:iCs/>
+          <w:lang w:val="en-GB"/>
+        </w:rPr>
+        <w:t>betareg</w:t>
+      </w:r>
+      <w:r>
+        <w:rPr>
+          <w:rFonts w:ascii="Times New Roman" w:hAnsi="Times New Roman"/>
+          <w:lang w:val="en-GB"/>
+        </w:rPr>
+        <w:t xml:space="preserve"> function in the betareg package (Cribari-Neto and Zeileis 2010). </w:t>
+      </w:r>
+      <w:r>
+        <w:rPr>
+          <w:rFonts w:ascii="Times New Roman" w:hAnsi="Times New Roman"/>
+          <w:lang w:val="en-GB"/>
+        </w:rPr>
+        <w:t>To see if there were differences in trait values between species responsible for the community shifts</w:t>
+      </w:r>
+      <w:r>
+        <w:rPr>
+          <w:rFonts w:ascii="Times New Roman" w:hAnsi="Times New Roman"/>
+          <w:lang w:val="en-GB"/>
+        </w:rPr>
+        <w:t xml:space="preserve"> we build a linear mixed-effect model </w:t>
+      </w:r>
+      <w:r>
+        <w:rPr>
+          <w:rFonts w:ascii="Times New Roman" w:hAnsi="Times New Roman"/>
+          <w:lang w:val="en-GB"/>
+        </w:rPr>
+        <w:t>wit</w:t>
+      </w:r>
+      <w:r>
+        <w:rPr>
+          <w:rFonts w:ascii="Times New Roman" w:hAnsi="Times New Roman"/>
+          <w:lang w:val="en-GB"/>
+        </w:rPr>
+        <w:t xml:space="preserve"> trait values evaluated at the control plots </w:t>
+      </w:r>
+      <w:r>
+        <w:rPr>
+          <w:rFonts w:ascii="Times New Roman" w:hAnsi="Times New Roman"/>
+          <w:lang w:val="en-GB"/>
+        </w:rPr>
+        <w:t xml:space="preserve">as a response and </w:t>
+      </w:r>
+      <w:r>
+        <w:rPr>
+          <w:rFonts w:ascii="Times New Roman" w:hAnsi="Times New Roman"/>
+          <w:lang w:val="en-GB"/>
+        </w:rPr>
+        <w:t xml:space="preserve">garden </w:t>
+      </w:r>
+      <w:r>
+        <w:rPr>
+          <w:rFonts w:ascii="Times New Roman" w:hAnsi="Times New Roman"/>
+          <w:lang w:val="en-GB"/>
+        </w:rPr>
+        <w:t>as a random effect</w:t>
+      </w:r>
+      <w:r>
+        <w:rPr>
+          <w:rFonts w:ascii="Times New Roman" w:hAnsi="Times New Roman"/>
+          <w:lang w:val="en-GB"/>
+        </w:rPr>
+        <w:t xml:space="preserve">. </w:t>
+      </w:r>
+      <w:r>
+        <w:rPr>
+          <w:rFonts w:ascii="Times New Roman" w:hAnsi="Times New Roman"/>
+          <w:lang w:val="en-GB"/>
+        </w:rPr>
+        <w:t>For multiple comparisons we used</w:t>
+      </w:r>
+      <w:r>
+        <w:rPr>
+          <w:rFonts w:ascii="Times New Roman" w:hAnsi="Times New Roman"/>
+          <w:lang w:val="en-GB"/>
+        </w:rPr>
+        <w:t xml:space="preserve"> </w:t>
+      </w:r>
+      <w:r>
+        <w:rPr>
+          <w:rFonts w:ascii="Times New Roman" w:hAnsi="Times New Roman"/>
+          <w:i/>
+          <w:iCs/>
+          <w:lang w:val="en-GB"/>
+        </w:rPr>
+        <w:t>lsmeans</w:t>
+      </w:r>
+      <w:r>
+        <w:rPr>
+          <w:rFonts w:ascii="Times New Roman" w:hAnsi="Times New Roman"/>
+          <w:lang w:val="en-GB"/>
+        </w:rPr>
+        <w:t xml:space="preserve"> </w:t>
+      </w:r>
+      <w:r>
+        <w:rPr>
+          <w:rFonts w:ascii="Times New Roman" w:hAnsi="Times New Roman"/>
+          <w:lang w:val="en-GB"/>
+        </w:rPr>
+        <w:t xml:space="preserve">and </w:t>
+      </w:r>
+      <w:r>
+        <w:rPr>
+          <w:rFonts w:ascii="Times New Roman" w:hAnsi="Times New Roman"/>
+          <w:i/>
+          <w:iCs/>
+          <w:lang w:val="en-GB"/>
+        </w:rPr>
+        <w:t>cdt</w:t>
+      </w:r>
+      <w:r>
+        <w:rPr>
+          <w:rFonts w:ascii="Times New Roman" w:hAnsi="Times New Roman"/>
+          <w:lang w:val="en-GB"/>
+        </w:rPr>
+        <w:t xml:space="preserve"> function</w:t>
+      </w:r>
+      <w:r>
+        <w:rPr>
+          <w:rFonts w:ascii="Times New Roman" w:hAnsi="Times New Roman"/>
+          <w:lang w:val="en-GB"/>
+        </w:rPr>
+        <w:t>s</w:t>
+      </w:r>
+      <w:r>
+        <w:rPr>
+          <w:rFonts w:ascii="Times New Roman" w:hAnsi="Times New Roman"/>
+          <w:lang w:val="en-GB"/>
+        </w:rPr>
+        <w:t xml:space="preserve"> </w:t>
+      </w:r>
+      <w:r>
+        <w:rPr>
+          <w:rFonts w:ascii="Times New Roman" w:hAnsi="Times New Roman"/>
+          <w:lang w:val="en-GB"/>
+        </w:rPr>
+        <w:t>from the emmeans (</w:t>
+      </w:r>
+      <w:bookmarkStart w:id="6" w:name="rstudio_console_output7"/>
+      <w:bookmarkEnd w:id="6"/>
+      <w:r>
+        <w:rPr>
+          <w:rFonts w:ascii="Times New Roman" w:hAnsi="Times New Roman"/>
+          <w:lang w:val="en-GB"/>
+        </w:rPr>
+        <w:t xml:space="preserve">Lenth 2019) package </w:t>
+      </w:r>
+      <w:r>
+        <w:rPr>
+          <w:rFonts w:ascii="Times New Roman" w:hAnsi="Times New Roman"/>
+          <w:lang w:val="en-GB"/>
+        </w:rPr>
+        <w:t xml:space="preserve">with </w:t>
+      </w:r>
+      <w:r>
+        <w:rPr>
+          <w:rFonts w:ascii="Times New Roman" w:hAnsi="Times New Roman"/>
+          <w:lang w:val="en-GB"/>
+        </w:rPr>
+        <w:t>Tukey’</w:t>
+      </w:r>
+      <w:r>
+        <w:rPr>
+          <w:rFonts w:ascii="Times New Roman" w:hAnsi="Times New Roman"/>
+          <w:lang w:val="en-GB"/>
+        </w:rPr>
+        <w:t>s</w:t>
+      </w:r>
+      <w:r>
+        <w:rPr>
+          <w:rFonts w:ascii="Times New Roman" w:hAnsi="Times New Roman"/>
+          <w:lang w:val="en-GB"/>
+        </w:rPr>
+        <w:t xml:space="preserve"> </w:t>
+      </w:r>
+      <w:r>
+        <w:rPr>
+          <w:rFonts w:ascii="Times New Roman" w:hAnsi="Times New Roman"/>
+          <w:lang w:val="en-GB"/>
+        </w:rPr>
+        <w:t>multiplici</w:t>
+      </w:r>
+      <w:r>
+        <w:rPr>
+          <w:rFonts w:ascii="Times New Roman" w:hAnsi="Times New Roman"/>
+          <w:lang w:val="en-GB"/>
+        </w:rPr>
+        <w:t xml:space="preserve">ty </w:t>
+      </w:r>
+      <w:r>
+        <w:rPr>
+          <w:rFonts w:ascii="Times New Roman" w:hAnsi="Times New Roman"/>
+          <w:lang w:val="en-GB"/>
+        </w:rPr>
+        <w:t>adjustment</w:t>
+      </w:r>
+      <w:r>
+        <w:rPr>
+          <w:rFonts w:ascii="Times New Roman" w:hAnsi="Times New Roman"/>
+          <w:lang w:val="en-GB"/>
+        </w:rPr>
+        <w:t>.</w:t>
+      </w:r>
+    </w:p>
+    <w:p>
+      <w:pPr>
+        <w:pStyle w:val="TextBody"/>
+        <w:rPr/>
+      </w:pPr>
+      <w:r>
+        <w:rPr>
+          <w:rFonts w:ascii="Times New Roman" w:hAnsi="Times New Roman"/>
+          <w:lang w:val="en-GB"/>
+        </w:rPr>
+        <w:t xml:space="preserve">To determine if the relative importance of random and deterministic processes during community assembly was affected by our treatments we used null model approach proposed by Chase et al. (2011). </w:t>
+      </w:r>
+      <w:r>
+        <w:rPr>
+          <w:rFonts w:ascii="Times New Roman" w:hAnsi="Times New Roman"/>
+          <w:u w:val="none"/>
+          <w:lang w:val="en-GB"/>
+        </w:rPr>
+        <w:t>R</w:t>
+      </w:r>
+      <w:r>
+        <w:rPr>
+          <w:rFonts w:ascii="Times New Roman" w:hAnsi="Times New Roman"/>
+          <w:u w:val="none"/>
+          <w:lang w:val="en-GB"/>
+        </w:rPr>
+        <w:t xml:space="preserve">andomly assemble all the experimental plots, build dissimilarity matrices and compare them with </w:t>
+      </w:r>
+      <w:r>
+        <w:rPr>
+          <w:rFonts w:ascii="Times New Roman" w:hAnsi="Times New Roman"/>
+          <w:u w:val="none"/>
+          <w:lang w:val="en-GB"/>
+        </w:rPr>
+        <w:t xml:space="preserve">their </w:t>
+      </w:r>
+      <w:r>
+        <w:rPr>
+          <w:rFonts w:ascii="Times New Roman" w:hAnsi="Times New Roman"/>
+          <w:u w:val="none"/>
+          <w:lang w:val="en-GB"/>
+        </w:rPr>
+        <w:t xml:space="preserve">empirical values. </w:t>
+      </w:r>
+      <w:r>
+        <w:rPr>
+          <w:rFonts w:ascii="Times New Roman" w:hAnsi="Times New Roman"/>
+          <w:u w:val="none"/>
+          <w:lang w:val="en-GB"/>
+        </w:rPr>
+        <w:t xml:space="preserve">Simple transformation of the number of randomizations </w:t>
+      </w:r>
+      <w:r>
+        <w:rPr>
+          <w:rFonts w:ascii="Times New Roman" w:hAnsi="Times New Roman"/>
+          <w:u w:val="none"/>
+          <w:lang w:val="en-GB"/>
+        </w:rPr>
+        <w:t xml:space="preserve">coming up </w:t>
+      </w:r>
+      <w:r>
+        <w:rPr>
+          <w:rFonts w:ascii="Times New Roman" w:hAnsi="Times New Roman"/>
+          <w:u w:val="none"/>
+          <w:lang w:val="en-GB"/>
+        </w:rPr>
+        <w:t xml:space="preserve">smaller </w:t>
+      </w:r>
+      <w:r>
+        <w:rPr>
+          <w:rFonts w:ascii="Times New Roman" w:hAnsi="Times New Roman"/>
+          <w:u w:val="none"/>
+          <w:lang w:val="en-GB"/>
+        </w:rPr>
+        <w:t>or equal produce the Raup-Crick index</w:t>
+      </w:r>
+      <w:r>
+        <w:rPr>
+          <w:rFonts w:ascii="Times New Roman" w:hAnsi="Times New Roman"/>
+          <w:u w:val="none"/>
+          <w:lang w:val="en-GB"/>
+        </w:rPr>
+        <w:t>.</w:t>
+      </w:r>
+      <w:r>
+        <w:rPr>
+          <w:rFonts w:ascii="Times New Roman" w:hAnsi="Times New Roman"/>
+          <w:u w:val="none"/>
+          <w:lang w:val="en-GB"/>
+        </w:rPr>
+        <w:t xml:space="preserve"> </w:t>
+      </w:r>
+      <w:r>
+        <w:rPr>
+          <w:rFonts w:ascii="Times New Roman" w:hAnsi="Times New Roman"/>
+          <w:color w:val="222222"/>
+          <w:u w:val="none"/>
+          <w:lang w:val="en-GB"/>
+        </w:rPr>
+        <w:t xml:space="preserve">This index </w:t>
+      </w:r>
+      <w:r>
+        <w:rPr>
+          <w:rFonts w:ascii="Times New Roman" w:hAnsi="Times New Roman"/>
+          <w:color w:val="222222"/>
+          <w:lang w:val="en-GB"/>
+        </w:rPr>
+        <w:t xml:space="preserve">has a useful interpretation as it indicates whether a pair of plots is </w:t>
+      </w:r>
+      <w:r>
+        <w:rPr>
+          <w:rFonts w:ascii="Times New Roman" w:hAnsi="Times New Roman"/>
+          <w:color w:val="222222"/>
+          <w:lang w:val="en-GB"/>
+        </w:rPr>
+        <w:t xml:space="preserve">usually </w:t>
+      </w:r>
+      <w:r>
+        <w:rPr>
+          <w:rFonts w:ascii="Times New Roman" w:hAnsi="Times New Roman"/>
+          <w:color w:val="222222"/>
+          <w:lang w:val="en-GB"/>
+        </w:rPr>
+        <w:t xml:space="preserve">less similar, or as similar as the community composition expected by chance. </w:t>
+      </w:r>
+      <w:r>
+        <w:rPr>
+          <w:rFonts w:ascii="Times New Roman" w:hAnsi="Times New Roman"/>
+          <w:color w:val="222222"/>
+          <w:lang w:val="en-GB"/>
+        </w:rPr>
+        <w:t>T</w:t>
+      </w:r>
+      <w:r>
+        <w:rPr>
+          <w:rFonts w:ascii="Times New Roman" w:hAnsi="Times New Roman"/>
+          <w:color w:val="222222"/>
+          <w:lang w:val="en-GB"/>
+        </w:rPr>
+        <w:t xml:space="preserve">herefore, </w:t>
+      </w:r>
+      <w:r>
+        <w:rPr>
+          <w:rFonts w:ascii="Times New Roman" w:hAnsi="Times New Roman"/>
+          <w:color w:val="222222"/>
+          <w:lang w:val="en-GB"/>
+        </w:rPr>
+        <w:t>it</w:t>
+      </w:r>
+      <w:r>
+        <w:rPr>
+          <w:rFonts w:ascii="Times New Roman" w:hAnsi="Times New Roman"/>
+          <w:color w:val="222222"/>
+          <w:lang w:val="en-GB"/>
+        </w:rPr>
+        <w:t xml:space="preserve"> can be used to measure importance of determinist</w:t>
+      </w:r>
+      <w:r>
+        <w:rPr>
+          <w:rFonts w:ascii="Times New Roman" w:hAnsi="Times New Roman"/>
+          <w:color w:val="222222"/>
+          <w:lang w:val="en-GB"/>
+        </w:rPr>
+        <w:t>ic</w:t>
+      </w:r>
+      <w:r>
+        <w:rPr>
+          <w:rFonts w:ascii="Times New Roman" w:hAnsi="Times New Roman"/>
+          <w:color w:val="222222"/>
+          <w:lang w:val="en-GB"/>
+        </w:rPr>
+        <w:t xml:space="preserve"> </w:t>
+      </w:r>
+      <w:r>
+        <w:rPr>
+          <w:rFonts w:ascii="Times New Roman" w:hAnsi="Times New Roman"/>
+          <w:color w:val="222222"/>
+          <w:lang w:val="en-GB"/>
+        </w:rPr>
+        <w:t>processe</w:t>
+      </w:r>
+      <w:r>
+        <w:rPr>
+          <w:rFonts w:ascii="Times New Roman" w:hAnsi="Times New Roman"/>
+          <w:color w:val="222222"/>
+          <w:lang w:val="en-GB"/>
+        </w:rPr>
+        <w:t>s</w:t>
+      </w:r>
+      <w:r>
+        <w:rPr>
+          <w:rFonts w:ascii="Times New Roman" w:hAnsi="Times New Roman"/>
+          <w:color w:val="222222"/>
+          <w:lang w:val="en-GB"/>
+        </w:rPr>
+        <w:t xml:space="preserve"> during</w:t>
+      </w:r>
+      <w:r>
+        <w:rPr>
+          <w:rFonts w:ascii="Times New Roman" w:hAnsi="Times New Roman"/>
+          <w:color w:val="222222"/>
+          <w:lang w:val="en-GB"/>
+        </w:rPr>
+        <w:t xml:space="preserve"> community assembly. </w:t>
+      </w:r>
+      <w:r>
+        <w:rPr>
+          <w:rFonts w:ascii="Times New Roman" w:hAnsi="Times New Roman"/>
+          <w:color w:val="222222"/>
+          <w:lang w:val="en-GB"/>
+        </w:rPr>
+        <w:t>V</w:t>
+      </w:r>
+      <w:r>
+        <w:rPr>
+          <w:rFonts w:ascii="Times New Roman" w:hAnsi="Times New Roman"/>
+          <w:color w:val="222222"/>
+          <w:lang w:val="en-GB"/>
+        </w:rPr>
+        <w:t xml:space="preserve">alues close to negative one </w:t>
+      </w:r>
+      <w:r>
+        <w:rPr>
+          <w:rFonts w:ascii="Times New Roman" w:hAnsi="Times New Roman"/>
+          <w:color w:val="222222"/>
+          <w:lang w:val="en-GB"/>
+        </w:rPr>
+        <w:t>indicate</w:t>
+      </w:r>
+      <w:r>
+        <w:rPr>
+          <w:rFonts w:ascii="Times New Roman" w:hAnsi="Times New Roman"/>
+          <w:color w:val="222222"/>
+          <w:lang w:val="en-GB"/>
+        </w:rPr>
+        <w:t xml:space="preserve"> that </w:t>
+      </w:r>
+      <w:r>
+        <w:rPr>
+          <w:rFonts w:ascii="Times New Roman" w:hAnsi="Times New Roman"/>
+          <w:color w:val="222222"/>
+          <w:lang w:val="en-GB"/>
+        </w:rPr>
+        <w:t xml:space="preserve">the </w:t>
+      </w:r>
+      <w:r>
+        <w:rPr>
+          <w:rFonts w:ascii="Times New Roman" w:hAnsi="Times New Roman"/>
+          <w:color w:val="222222"/>
+          <w:lang w:val="en-GB"/>
+        </w:rPr>
+        <w:t>community</w:t>
+      </w:r>
+      <w:r>
+        <w:rPr>
+          <w:rFonts w:ascii="Times New Roman" w:hAnsi="Times New Roman"/>
+          <w:color w:val="222222"/>
+          <w:lang w:val="en-GB"/>
+        </w:rPr>
+        <w:t xml:space="preserve"> converge deterministically re</w:t>
+      </w:r>
+      <w:r>
+        <w:rPr>
+          <w:rFonts w:ascii="Times New Roman" w:hAnsi="Times New Roman"/>
+          <w:color w:val="222222"/>
+          <w:lang w:val="en-GB"/>
+        </w:rPr>
+        <w:t>s</w:t>
+      </w:r>
+      <w:r>
+        <w:rPr>
+          <w:rFonts w:ascii="Times New Roman" w:hAnsi="Times New Roman"/>
+          <w:color w:val="222222"/>
+          <w:lang w:val="en-GB"/>
+        </w:rPr>
+        <w:t xml:space="preserve">ulting in higher than random </w:t>
+      </w:r>
+      <w:r>
+        <w:rPr>
+          <w:rFonts w:ascii="Times New Roman" w:hAnsi="Times New Roman"/>
+          <w:color w:val="222222"/>
+          <w:lang w:val="en-GB"/>
+        </w:rPr>
+        <w:t xml:space="preserve">chance of observing more </w:t>
+      </w:r>
+      <w:r>
+        <w:rPr>
+          <w:rFonts w:ascii="Times New Roman" w:hAnsi="Times New Roman"/>
+          <w:color w:val="222222"/>
+          <w:lang w:val="en-GB"/>
+        </w:rPr>
+        <w:t xml:space="preserve">similar </w:t>
+      </w:r>
+      <w:r>
+        <w:rPr>
+          <w:rFonts w:ascii="Times New Roman" w:hAnsi="Times New Roman"/>
+          <w:color w:val="222222"/>
+          <w:lang w:val="en-GB"/>
+        </w:rPr>
+        <w:t>plant composition</w:t>
+      </w:r>
+      <w:r>
+        <w:rPr>
+          <w:rFonts w:ascii="Times New Roman" w:hAnsi="Times New Roman"/>
+          <w:color w:val="222222"/>
+          <w:lang w:val="en-GB"/>
+        </w:rPr>
+        <w:t xml:space="preserve">. In contrast, </w:t>
+      </w:r>
+      <w:r>
+        <w:rPr>
+          <w:rFonts w:ascii="Times New Roman" w:hAnsi="Times New Roman"/>
+          <w:color w:val="222222"/>
+          <w:lang w:val="en-GB"/>
+        </w:rPr>
+        <w:t xml:space="preserve">RC </w:t>
+      </w:r>
+      <w:r>
+        <w:rPr>
+          <w:rFonts w:ascii="Times New Roman" w:hAnsi="Times New Roman"/>
+          <w:color w:val="222222"/>
+          <w:lang w:val="en-GB"/>
+        </w:rPr>
+        <w:t>values approaching</w:t>
+      </w:r>
+      <w:r>
+        <w:rPr>
+          <w:rFonts w:ascii="Times New Roman" w:hAnsi="Times New Roman"/>
+          <w:color w:val="222222"/>
+          <w:lang w:val="en-GB"/>
+        </w:rPr>
+        <w:t xml:space="preserve"> </w:t>
+      </w:r>
+      <w:r>
+        <w:rPr>
+          <w:rFonts w:ascii="Times New Roman" w:hAnsi="Times New Roman"/>
+          <w:color w:val="222222"/>
+          <w:lang w:val="en-GB"/>
+        </w:rPr>
+        <w:t xml:space="preserve">one suggest </w:t>
+      </w:r>
+      <w:r>
+        <w:rPr>
+          <w:rFonts w:ascii="Times New Roman" w:hAnsi="Times New Roman"/>
+          <w:color w:val="222222"/>
+          <w:lang w:val="en-GB"/>
+        </w:rPr>
+        <w:t>that during assembly process different communities diverge deterministically resulting in</w:t>
+      </w:r>
+      <w:r>
+        <w:rPr>
+          <w:rFonts w:ascii="Times New Roman" w:hAnsi="Times New Roman"/>
+          <w:color w:val="222222"/>
+          <w:lang w:val="en-GB"/>
+        </w:rPr>
+        <w:t xml:space="preserve"> </w:t>
+      </w:r>
+      <w:r>
+        <w:rPr>
+          <w:rFonts w:ascii="Times New Roman" w:hAnsi="Times New Roman"/>
+          <w:color w:val="222222"/>
+          <w:lang w:val="en-GB"/>
+        </w:rPr>
+        <w:t xml:space="preserve">higher chance of observing highly </w:t>
+      </w:r>
+      <w:r>
+        <w:rPr>
+          <w:rFonts w:ascii="Times New Roman" w:hAnsi="Times New Roman"/>
+          <w:color w:val="222222"/>
+          <w:lang w:val="en-GB"/>
+        </w:rPr>
+        <w:t>dissimilar</w:t>
+      </w:r>
+      <w:r>
+        <w:rPr>
+          <w:rFonts w:ascii="Times New Roman" w:hAnsi="Times New Roman"/>
+          <w:color w:val="222222"/>
+          <w:lang w:val="en-GB"/>
+        </w:rPr>
+        <w:t xml:space="preserve"> </w:t>
+      </w:r>
+      <w:r>
+        <w:rPr>
+          <w:rFonts w:ascii="Times New Roman" w:hAnsi="Times New Roman"/>
+          <w:color w:val="222222"/>
+          <w:lang w:val="en-GB"/>
+        </w:rPr>
+        <w:t>plant composition</w:t>
+      </w:r>
+      <w:r>
+        <w:rPr>
+          <w:rFonts w:ascii="Times New Roman" w:hAnsi="Times New Roman"/>
+          <w:color w:val="222222"/>
+          <w:lang w:val="en-GB"/>
+        </w:rPr>
+        <w:t xml:space="preserve">. </w:t>
+      </w:r>
+      <w:r>
+        <w:rPr>
+          <w:rFonts w:ascii="Times New Roman" w:hAnsi="Times New Roman"/>
+          <w:color w:val="222222"/>
+          <w:lang w:val="en-GB"/>
+        </w:rPr>
+        <w:t>Instead of using presence absence data we</w:t>
+      </w:r>
+      <w:r>
+        <w:rPr>
+          <w:rFonts w:ascii="Times New Roman" w:hAnsi="Times New Roman"/>
+          <w:lang w:val="en-GB"/>
+        </w:rPr>
+        <w:t xml:space="preserve"> adapted </w:t>
+      </w:r>
+      <w:r>
+        <w:rPr>
+          <w:rFonts w:ascii="Times New Roman" w:hAnsi="Times New Roman"/>
+          <w:lang w:val="en-GB"/>
+        </w:rPr>
+        <w:t>procedure modified by Stegen et al. (2013) and further by Alberti et al. (2017) to species’ biomass.</w:t>
+      </w:r>
+      <w:r>
+        <w:rPr>
+          <w:rFonts w:ascii="Times New Roman" w:hAnsi="Times New Roman"/>
+          <w:lang w:val="en-GB"/>
+        </w:rPr>
+        <w:t xml:space="preserve"> </w:t>
+      </w:r>
+      <w:r>
+        <w:rPr>
+          <w:rFonts w:ascii="Times New Roman" w:hAnsi="Times New Roman"/>
+          <w:lang w:val="en-GB"/>
+        </w:rPr>
+        <w:t xml:space="preserve">We also modified </w:t>
+      </w:r>
+      <w:r>
+        <w:rPr>
+          <w:rFonts w:ascii="Times New Roman" w:hAnsi="Times New Roman"/>
+          <w:lang w:val="en-GB"/>
+        </w:rPr>
+        <w:t>it</w:t>
+      </w:r>
+      <w:r>
+        <w:rPr>
+          <w:rFonts w:ascii="Times New Roman" w:hAnsi="Times New Roman"/>
+          <w:lang w:val="en-GB"/>
+        </w:rPr>
+        <w:t xml:space="preserve"> further and performed randomizations for each </w:t>
+      </w:r>
+      <w:r>
+        <w:rPr>
+          <w:rFonts w:ascii="Times New Roman" w:hAnsi="Times New Roman"/>
+          <w:lang w:val="en-GB"/>
+        </w:rPr>
+        <w:t>the five</w:t>
+      </w:r>
+      <w:r>
+        <w:rPr>
+          <w:rFonts w:ascii="Times New Roman" w:hAnsi="Times New Roman"/>
+          <w:lang w:val="en-GB"/>
+        </w:rPr>
+        <w:t xml:space="preserve"> control and treatment </w:t>
+      </w:r>
+      <w:r>
+        <w:rPr>
+          <w:rFonts w:ascii="Times New Roman" w:hAnsi="Times New Roman"/>
+          <w:lang w:val="en-GB"/>
+        </w:rPr>
+        <w:t xml:space="preserve">combinations </w:t>
+      </w:r>
+      <w:r>
+        <w:rPr>
+          <w:rFonts w:ascii="Times New Roman" w:hAnsi="Times New Roman"/>
+          <w:lang w:val="en-GB"/>
+        </w:rPr>
+        <w:t>(</w:t>
+      </w:r>
+      <w:r>
+        <w:rPr>
+          <w:rFonts w:ascii="Times New Roman" w:hAnsi="Times New Roman"/>
+          <w:lang w:val="en-GB"/>
+        </w:rPr>
+        <w:t xml:space="preserve">i.e. </w:t>
+      </w:r>
+      <w:r>
+        <w:rPr>
+          <w:rFonts w:ascii="Times New Roman" w:hAnsi="Times New Roman"/>
+          <w:lang w:val="en-GB"/>
+        </w:rPr>
+        <w:t>C vs. F, C vs. I, C vs. P, C vs. H1, C vs. H2) each comprising 12 plots (six control plots and six treatment plots)</w:t>
+      </w:r>
+      <w:r>
+        <w:rPr>
+          <w:rFonts w:ascii="Times New Roman" w:hAnsi="Times New Roman"/>
+          <w:lang w:val="en-GB"/>
+        </w:rPr>
+        <w:t xml:space="preserve">. </w:t>
+      </w:r>
+      <w:r>
+        <w:rPr>
+          <w:rFonts w:ascii="Times New Roman" w:hAnsi="Times New Roman"/>
+          <w:lang w:val="en-GB"/>
+        </w:rPr>
+        <w:t>This wa</w:t>
+      </w:r>
+      <w:r>
+        <w:rPr>
+          <w:rFonts w:ascii="Times New Roman" w:hAnsi="Times New Roman"/>
+          <w:lang w:val="en-GB"/>
+        </w:rPr>
+        <w:t>y</w:t>
+      </w:r>
+      <w:r>
+        <w:rPr>
+          <w:rFonts w:ascii="Times New Roman" w:hAnsi="Times New Roman"/>
+          <w:lang w:val="en-GB"/>
+        </w:rPr>
+        <w:t xml:space="preserve"> </w:t>
+      </w:r>
+      <w:r>
+        <w:rPr>
+          <w:rFonts w:ascii="Times New Roman" w:hAnsi="Times New Roman"/>
+          <w:lang w:val="en-GB"/>
+        </w:rPr>
+        <w:t>we</w:t>
+      </w:r>
+      <w:r>
+        <w:rPr>
+          <w:rFonts w:ascii="Times New Roman" w:hAnsi="Times New Roman"/>
+          <w:lang w:val="en-GB"/>
+        </w:rPr>
+        <w:t xml:space="preserve"> ensure</w:t>
+      </w:r>
+      <w:r>
+        <w:rPr>
+          <w:rFonts w:ascii="Times New Roman" w:hAnsi="Times New Roman"/>
+          <w:lang w:val="en-GB"/>
+        </w:rPr>
+        <w:t>d</w:t>
+      </w:r>
+      <w:r>
+        <w:rPr>
+          <w:rFonts w:ascii="Times New Roman" w:hAnsi="Times New Roman"/>
+          <w:lang w:val="en-GB"/>
+        </w:rPr>
+        <w:t xml:space="preserve"> that experimental treatment plots (30 plots vs. 6 control plots) w</w:t>
+      </w:r>
+      <w:r>
+        <w:rPr>
+          <w:rFonts w:ascii="Times New Roman" w:hAnsi="Times New Roman"/>
+          <w:lang w:val="en-GB"/>
+        </w:rPr>
+        <w:t>ere</w:t>
+      </w:r>
+      <w:r>
+        <w:rPr>
+          <w:rFonts w:ascii="Times New Roman" w:hAnsi="Times New Roman"/>
+          <w:lang w:val="en-GB"/>
+        </w:rPr>
+        <w:t xml:space="preserve"> not over-represented in the procedure. </w:t>
+      </w:r>
+      <w:r>
+        <w:rPr>
+          <w:rFonts w:ascii="Times New Roman" w:hAnsi="Times New Roman"/>
+          <w:lang w:val="en-GB"/>
+        </w:rPr>
+        <w:t>We</w:t>
+      </w:r>
+      <w:r>
+        <w:rPr>
+          <w:rFonts w:ascii="Times New Roman" w:hAnsi="Times New Roman"/>
+          <w:lang w:val="en-GB"/>
+        </w:rPr>
+        <w:t xml:space="preserve"> </w:t>
+      </w:r>
+      <w:r>
+        <w:rPr>
+          <w:rFonts w:ascii="Times New Roman" w:hAnsi="Times New Roman"/>
+          <w:lang w:val="en-GB"/>
+        </w:rPr>
+        <w:t>set</w:t>
+      </w:r>
+      <w:r>
+        <w:rPr>
+          <w:rFonts w:ascii="Times New Roman" w:hAnsi="Times New Roman"/>
+          <w:lang w:val="en-GB"/>
+        </w:rPr>
+        <w:t xml:space="preserve"> </w:t>
+      </w:r>
+      <w:r>
+        <w:rPr>
+          <w:rFonts w:ascii="Times New Roman" w:hAnsi="Times New Roman"/>
+          <w:lang w:val="en-GB"/>
+        </w:rPr>
+        <w:t>several</w:t>
+      </w:r>
+      <w:r>
+        <w:rPr>
+          <w:rFonts w:ascii="Times New Roman" w:hAnsi="Times New Roman"/>
+          <w:lang w:val="en-GB"/>
+        </w:rPr>
+        <w:t xml:space="preserve"> constraints </w:t>
+      </w:r>
+      <w:r>
+        <w:rPr>
+          <w:rFonts w:ascii="Times New Roman" w:hAnsi="Times New Roman"/>
+          <w:lang w:val="en-GB"/>
+        </w:rPr>
+        <w:t xml:space="preserve">to the random </w:t>
+      </w:r>
+      <w:r>
+        <w:rPr>
+          <w:rFonts w:ascii="Times New Roman" w:hAnsi="Times New Roman"/>
+          <w:lang w:val="en-GB"/>
+        </w:rPr>
+        <w:t xml:space="preserve">community </w:t>
+      </w:r>
+      <w:r>
+        <w:rPr>
+          <w:rFonts w:ascii="Times New Roman" w:hAnsi="Times New Roman"/>
+          <w:lang w:val="en-GB"/>
+        </w:rPr>
+        <w:t xml:space="preserve">assembly process </w:t>
+      </w:r>
+      <w:r>
+        <w:rPr>
+          <w:rFonts w:ascii="Times New Roman" w:hAnsi="Times New Roman"/>
+          <w:lang w:val="en-GB"/>
+        </w:rPr>
+        <w:t>on a single plot</w:t>
+      </w:r>
+      <w:r>
+        <w:rPr>
+          <w:rFonts w:ascii="Times New Roman" w:hAnsi="Times New Roman"/>
+          <w:lang w:val="en-GB"/>
+        </w:rPr>
+        <w:t>.</w:t>
+      </w:r>
+      <w:r>
+        <w:rPr>
+          <w:rFonts w:ascii="Times New Roman" w:hAnsi="Times New Roman"/>
+          <w:b w:val="false"/>
+          <w:bCs w:val="false"/>
+          <w:lang w:val="en-GB"/>
+        </w:rPr>
+        <w:t xml:space="preserve"> (1) </w:t>
+      </w:r>
+      <w:r>
+        <w:rPr>
+          <w:rFonts w:ascii="Times New Roman" w:hAnsi="Times New Roman"/>
+          <w:b w:val="false"/>
+          <w:bCs w:val="false"/>
+          <w:lang w:val="en-GB"/>
+        </w:rPr>
+        <w:t>N</w:t>
+      </w:r>
+      <w:r>
+        <w:rPr>
+          <w:rFonts w:ascii="Times New Roman" w:hAnsi="Times New Roman"/>
+          <w:b w:val="false"/>
+          <w:bCs w:val="false"/>
+          <w:lang w:val="en-GB"/>
+        </w:rPr>
+        <w:t xml:space="preserve">umber of species and total biomass </w:t>
+      </w:r>
+      <w:r>
+        <w:rPr>
+          <w:rFonts w:ascii="Times New Roman" w:hAnsi="Times New Roman"/>
+          <w:b w:val="false"/>
+          <w:bCs w:val="false"/>
+          <w:lang w:val="en-GB"/>
+        </w:rPr>
+        <w:t>f</w:t>
+      </w:r>
+      <w:r>
+        <w:rPr>
+          <w:rFonts w:ascii="Times New Roman" w:hAnsi="Times New Roman"/>
+          <w:b w:val="false"/>
+          <w:bCs w:val="false"/>
+          <w:lang w:val="en-GB"/>
+        </w:rPr>
+        <w:t xml:space="preserve">or a given plot was restricted to </w:t>
+      </w:r>
+      <w:r>
+        <w:rPr>
+          <w:rFonts w:ascii="Times New Roman" w:hAnsi="Times New Roman"/>
+          <w:b w:val="false"/>
+          <w:bCs w:val="false"/>
+          <w:lang w:val="en-GB"/>
+        </w:rPr>
+        <w:t>its empirical</w:t>
+      </w:r>
+      <w:r>
+        <w:rPr>
+          <w:rFonts w:ascii="Times New Roman" w:hAnsi="Times New Roman"/>
+          <w:b w:val="false"/>
+          <w:bCs w:val="false"/>
+          <w:lang w:val="en-GB"/>
+        </w:rPr>
+        <w:t xml:space="preserve"> values. (2) </w:t>
+      </w:r>
+      <w:r>
+        <w:rPr>
+          <w:rFonts w:ascii="Times New Roman" w:hAnsi="Times New Roman"/>
+          <w:b w:val="false"/>
+          <w:bCs w:val="false"/>
+          <w:lang w:val="en-GB"/>
+        </w:rPr>
+        <w:t>Species’ sampling p</w:t>
+      </w:r>
+      <w:r>
+        <w:rPr>
+          <w:rFonts w:ascii="Times New Roman" w:hAnsi="Times New Roman"/>
+          <w:b w:val="false"/>
+          <w:bCs w:val="false"/>
+          <w:lang w:val="en-GB"/>
+        </w:rPr>
+        <w:t>robabilit</w:t>
+      </w:r>
+      <w:r>
+        <w:rPr>
+          <w:rFonts w:ascii="Times New Roman" w:hAnsi="Times New Roman"/>
+          <w:b w:val="false"/>
+          <w:bCs w:val="false"/>
+          <w:lang w:val="en-GB"/>
+        </w:rPr>
+        <w:t>y distribution was</w:t>
+      </w:r>
+      <w:r>
+        <w:rPr>
+          <w:rFonts w:ascii="Times New Roman" w:hAnsi="Times New Roman"/>
+          <w:b w:val="false"/>
+          <w:bCs w:val="false"/>
+          <w:lang w:val="en-GB"/>
+        </w:rPr>
+        <w:t xml:space="preserve"> </w:t>
+      </w:r>
+      <w:r>
+        <w:rPr>
+          <w:rFonts w:ascii="Times New Roman" w:hAnsi="Times New Roman"/>
+          <w:b w:val="false"/>
+          <w:bCs w:val="false"/>
+          <w:lang w:val="en-GB"/>
+        </w:rPr>
+        <w:t>proportional to</w:t>
+      </w:r>
+      <w:r>
+        <w:rPr>
+          <w:rFonts w:ascii="Times New Roman" w:hAnsi="Times New Roman"/>
+          <w:b w:val="false"/>
+          <w:bCs w:val="false"/>
+          <w:lang w:val="en-GB"/>
+        </w:rPr>
+        <w:t xml:space="preserve"> </w:t>
+      </w:r>
+      <w:r>
+        <w:rPr>
+          <w:rFonts w:ascii="Times New Roman" w:hAnsi="Times New Roman"/>
+          <w:b w:val="false"/>
+          <w:bCs w:val="false"/>
+          <w:lang w:val="en-GB"/>
+        </w:rPr>
+        <w:t xml:space="preserve">their </w:t>
+      </w:r>
+      <w:r>
+        <w:rPr>
+          <w:rFonts w:ascii="Times New Roman" w:hAnsi="Times New Roman"/>
+          <w:b w:val="false"/>
+          <w:bCs w:val="false"/>
+          <w:lang w:val="en-GB"/>
+        </w:rPr>
+        <w:t xml:space="preserve">occurrence frequencies </w:t>
+      </w:r>
+      <w:r>
+        <w:rPr>
+          <w:rFonts w:ascii="Times New Roman" w:hAnsi="Times New Roman"/>
+          <w:b w:val="false"/>
+          <w:bCs w:val="false"/>
+          <w:lang w:val="en-GB"/>
+        </w:rPr>
+        <w:t>among</w:t>
+      </w:r>
+      <w:r>
+        <w:rPr>
+          <w:rFonts w:ascii="Times New Roman" w:hAnsi="Times New Roman"/>
+          <w:b w:val="false"/>
+          <w:bCs w:val="false"/>
+          <w:lang w:val="en-GB"/>
+        </w:rPr>
+        <w:t xml:space="preserve"> all </w:t>
+      </w:r>
+      <w:r>
+        <w:rPr>
+          <w:rFonts w:ascii="Times New Roman" w:hAnsi="Times New Roman"/>
+          <w:b w:val="false"/>
+          <w:bCs w:val="false"/>
+          <w:lang w:val="en-GB"/>
+        </w:rPr>
+        <w:t xml:space="preserve">12 </w:t>
+      </w:r>
+      <w:r>
+        <w:rPr>
+          <w:rFonts w:ascii="Times New Roman" w:hAnsi="Times New Roman"/>
+          <w:b w:val="false"/>
+          <w:bCs w:val="false"/>
+          <w:lang w:val="en-GB"/>
+        </w:rPr>
+        <w:t xml:space="preserve">plots </w:t>
+      </w:r>
+      <w:r>
+        <w:rPr>
+          <w:rFonts w:ascii="Times New Roman" w:hAnsi="Times New Roman"/>
+          <w:b w:val="false"/>
+          <w:bCs w:val="false"/>
+          <w:lang w:val="en-GB"/>
+        </w:rPr>
+        <w:t>for a given control and treatment combination</w:t>
+      </w:r>
+      <w:r>
+        <w:rPr>
+          <w:rFonts w:ascii="Times New Roman" w:hAnsi="Times New Roman"/>
+          <w:b w:val="false"/>
+          <w:bCs w:val="false"/>
+          <w:lang w:val="en-GB"/>
+        </w:rPr>
+        <w:t xml:space="preserve">. To randomly assemble a community instead of individuals we were sampling units of biomass equal to </w:t>
+      </w:r>
+      <w:r>
+        <w:rPr>
+          <w:rFonts w:ascii="Times New Roman" w:hAnsi="Times New Roman"/>
+          <w:b w:val="false"/>
+          <w:bCs w:val="false"/>
+          <w:lang w:val="en-GB"/>
+        </w:rPr>
+        <w:t xml:space="preserve">0.1 kg. This </w:t>
+      </w:r>
+      <w:r>
+        <w:rPr>
+          <w:rFonts w:ascii="Times New Roman" w:hAnsi="Times New Roman"/>
+          <w:b w:val="false"/>
+          <w:bCs w:val="false"/>
+          <w:lang w:val="en-GB"/>
+        </w:rPr>
+        <w:t xml:space="preserve">value </w:t>
+      </w:r>
+      <w:r>
+        <w:rPr>
+          <w:rFonts w:ascii="Times New Roman" w:hAnsi="Times New Roman"/>
+          <w:b w:val="false"/>
+          <w:bCs w:val="false"/>
+          <w:lang w:val="en-GB"/>
+        </w:rPr>
+        <w:t>was based on the approximated weight of the smallest</w:t>
+      </w:r>
+      <w:r>
+        <w:rPr>
+          <w:rFonts w:ascii="Times New Roman" w:hAnsi="Times New Roman"/>
+          <w:b w:val="false"/>
+          <w:bCs w:val="false"/>
+          <w:lang w:val="en-GB"/>
+        </w:rPr>
+        <w:t xml:space="preserve"> among woody plant </w:t>
+      </w:r>
+      <w:r>
+        <w:rPr>
+          <w:rFonts w:ascii="Times New Roman" w:hAnsi="Times New Roman"/>
+          <w:b w:val="false"/>
+          <w:bCs w:val="false"/>
+          <w:lang w:val="en-GB"/>
+        </w:rPr>
+        <w:t xml:space="preserve">individual </w:t>
+      </w:r>
+      <w:r>
+        <w:rPr>
+          <w:rFonts w:ascii="Times New Roman" w:hAnsi="Times New Roman"/>
+          <w:b w:val="false"/>
+          <w:bCs w:val="false"/>
+          <w:lang w:val="en-GB"/>
+        </w:rPr>
+        <w:t>among</w:t>
+      </w:r>
+      <w:r>
+        <w:rPr>
+          <w:rFonts w:ascii="Times New Roman" w:hAnsi="Times New Roman"/>
+          <w:b w:val="false"/>
+          <w:bCs w:val="false"/>
+          <w:lang w:val="en-GB"/>
+        </w:rPr>
+        <w:t xml:space="preserve"> </w:t>
+      </w:r>
+      <w:r>
+        <w:rPr>
+          <w:rFonts w:ascii="Times New Roman" w:hAnsi="Times New Roman"/>
+          <w:b w:val="false"/>
+          <w:bCs w:val="false"/>
+          <w:lang w:val="en-GB"/>
+        </w:rPr>
+        <w:t>all</w:t>
+      </w:r>
+      <w:r>
+        <w:rPr>
+          <w:rFonts w:ascii="Times New Roman" w:hAnsi="Times New Roman"/>
+          <w:b w:val="false"/>
+          <w:bCs w:val="false"/>
+          <w:lang w:val="en-GB"/>
+        </w:rPr>
+        <w:t xml:space="preserve"> experimental plots.</w:t>
+      </w:r>
+      <w:r>
+        <w:rPr>
+          <w:rFonts w:ascii="Times New Roman" w:hAnsi="Times New Roman"/>
+          <w:b w:val="false"/>
+          <w:bCs w:val="false"/>
+          <w:lang w:val="en-GB"/>
+        </w:rPr>
+        <w:t xml:space="preserve"> (</w:t>
+      </w:r>
+      <w:r>
+        <w:rPr>
+          <w:rFonts w:ascii="Times New Roman" w:hAnsi="Times New Roman"/>
+          <w:b w:val="false"/>
+          <w:bCs w:val="false"/>
+          <w:lang w:val="en-GB"/>
+        </w:rPr>
+        <w:t>3</w:t>
+      </w:r>
+      <w:r>
+        <w:rPr>
+          <w:rFonts w:ascii="Times New Roman" w:hAnsi="Times New Roman"/>
+          <w:b w:val="false"/>
+          <w:bCs w:val="false"/>
+          <w:lang w:val="en-GB"/>
+        </w:rPr>
+        <w:t xml:space="preserve">) </w:t>
+      </w:r>
+      <w:r>
+        <w:rPr>
+          <w:rFonts w:ascii="Times New Roman" w:hAnsi="Times New Roman"/>
+          <w:b w:val="false"/>
+          <w:bCs w:val="false"/>
+          <w:lang w:val="en-GB"/>
+        </w:rPr>
+        <w:t>P</w:t>
+      </w:r>
+      <w:r>
+        <w:rPr>
+          <w:rFonts w:ascii="Times New Roman" w:hAnsi="Times New Roman"/>
+          <w:b w:val="false"/>
+          <w:bCs w:val="false"/>
+          <w:lang w:val="en-GB"/>
+        </w:rPr>
+        <w:t xml:space="preserve">robability of increasing biomass of a given species in </w:t>
+      </w:r>
+      <w:r>
+        <w:rPr>
+          <w:rFonts w:ascii="Times New Roman" w:hAnsi="Times New Roman"/>
+          <w:b w:val="false"/>
+          <w:bCs w:val="false"/>
+          <w:lang w:val="en-GB"/>
+        </w:rPr>
+        <w:t>the</w:t>
+      </w:r>
+      <w:r>
+        <w:rPr>
+          <w:rFonts w:ascii="Times New Roman" w:hAnsi="Times New Roman"/>
+          <w:b w:val="false"/>
+          <w:bCs w:val="false"/>
+          <w:lang w:val="en-GB"/>
+        </w:rPr>
+        <w:t xml:space="preserve"> community by one unit was proportional to the relative biomass of that species across all 12 plots for a given control and treatment combination. For each pair of plots random assembly process</w:t>
+      </w:r>
+      <w:r>
+        <w:rPr>
+          <w:rFonts w:ascii="Times New Roman" w:hAnsi="Times New Roman"/>
+          <w:b w:val="false"/>
+          <w:bCs w:val="false"/>
+          <w:color w:val="222222"/>
+          <w:lang w:val="en-GB"/>
+        </w:rPr>
+        <w:t xml:space="preserve"> was repeated 999 times and </w:t>
+      </w:r>
+      <w:r>
+        <w:rPr>
+          <w:rFonts w:ascii="Times New Roman" w:hAnsi="Times New Roman"/>
+          <w:b w:val="false"/>
+          <w:bCs w:val="false"/>
+          <w:color w:val="222222"/>
+          <w:lang w:val="en-GB"/>
+        </w:rPr>
+        <w:t>during</w:t>
+      </w:r>
+      <w:r>
+        <w:rPr>
+          <w:rFonts w:ascii="Times New Roman" w:hAnsi="Times New Roman"/>
+          <w:b w:val="false"/>
+          <w:bCs w:val="false"/>
+          <w:color w:val="222222"/>
+          <w:lang w:val="en-GB"/>
+        </w:rPr>
+        <w:t xml:space="preserve"> each </w:t>
+      </w:r>
+      <w:r>
+        <w:rPr>
+          <w:rFonts w:ascii="Times New Roman" w:hAnsi="Times New Roman"/>
+          <w:b w:val="false"/>
+          <w:bCs w:val="false"/>
+          <w:color w:val="222222"/>
+          <w:lang w:val="en-GB"/>
+        </w:rPr>
+        <w:t>iteration</w:t>
+      </w:r>
+      <w:r>
+        <w:rPr>
+          <w:rFonts w:ascii="Times New Roman" w:hAnsi="Times New Roman"/>
+          <w:b w:val="false"/>
+          <w:bCs w:val="false"/>
+          <w:color w:val="222222"/>
+          <w:lang w:val="en-GB"/>
+        </w:rPr>
+        <w:t xml:space="preserve"> </w:t>
+      </w:r>
+      <w:r>
+        <w:rPr>
+          <w:rFonts w:ascii="Times New Roman" w:hAnsi="Times New Roman"/>
+          <w:b w:val="false"/>
+          <w:bCs w:val="false"/>
+          <w:i/>
+          <w:iCs/>
+          <w:color w:val="222222"/>
+          <w:lang w:val="en-GB"/>
+        </w:rPr>
+        <w:t>vegdist</w:t>
+      </w:r>
+      <w:r>
+        <w:rPr>
+          <w:rFonts w:ascii="Times New Roman" w:hAnsi="Times New Roman"/>
+          <w:b w:val="false"/>
+          <w:bCs w:val="false"/>
+          <w:color w:val="222222"/>
+          <w:lang w:val="en-GB"/>
+        </w:rPr>
+        <w:t xml:space="preserve"> function from vegan package </w:t>
+      </w:r>
+      <w:r>
+        <w:rPr>
+          <w:rFonts w:ascii="Times New Roman" w:hAnsi="Times New Roman"/>
+          <w:b w:val="false"/>
+          <w:bCs w:val="false"/>
+          <w:color w:val="222222"/>
+          <w:lang w:val="en-GB"/>
+        </w:rPr>
+        <w:t xml:space="preserve">was used to calculate </w:t>
+      </w:r>
+      <w:r>
+        <w:rPr>
+          <w:rFonts w:ascii="Times New Roman" w:hAnsi="Times New Roman"/>
+          <w:b w:val="false"/>
+          <w:bCs w:val="false"/>
+          <w:color w:val="222222"/>
+          <w:lang w:val="en-GB"/>
+        </w:rPr>
+        <w:t xml:space="preserve">Bray-Curtis (BC) dissimilarity to quantify compositional turnover. These randomized BC values were then compared to the empirically observed </w:t>
+      </w:r>
+      <w:r>
+        <w:rPr>
+          <w:rFonts w:ascii="Times New Roman" w:hAnsi="Times New Roman"/>
+          <w:b w:val="false"/>
+          <w:bCs w:val="false"/>
+          <w:color w:val="222222"/>
+          <w:lang w:val="en-GB"/>
+        </w:rPr>
+        <w:t>dis</w:t>
+      </w:r>
+      <w:r>
+        <w:rPr>
+          <w:rFonts w:ascii="Times New Roman" w:hAnsi="Times New Roman"/>
+          <w:b w:val="false"/>
+          <w:bCs w:val="false"/>
+          <w:color w:val="222222"/>
+          <w:lang w:val="en-GB"/>
+        </w:rPr>
+        <w:t xml:space="preserve">similarity values </w:t>
+      </w:r>
+      <w:r>
+        <w:rPr>
+          <w:rFonts w:ascii="Times New Roman" w:hAnsi="Times New Roman"/>
+          <w:b w:val="false"/>
+          <w:bCs w:val="false"/>
+          <w:color w:val="222222"/>
+          <w:lang w:val="en-GB"/>
+        </w:rPr>
+        <w:t>and proportion of iterations where</w:t>
+      </w:r>
+      <w:r>
+        <w:rPr>
+          <w:rFonts w:ascii="Times New Roman" w:hAnsi="Times New Roman"/>
+          <w:b w:val="false"/>
+          <w:bCs w:val="false"/>
+          <w:color w:val="222222"/>
+          <w:lang w:val="en-GB"/>
+        </w:rPr>
+        <w:t xml:space="preserve"> BC index was smaller or equal to its empirical value </w:t>
+      </w:r>
+      <w:r>
+        <w:rPr>
+          <w:rFonts w:ascii="Times New Roman" w:hAnsi="Times New Roman"/>
+          <w:b w:val="false"/>
+          <w:bCs w:val="false"/>
+          <w:color w:val="222222"/>
+          <w:lang w:val="en-GB"/>
+        </w:rPr>
+        <w:t>recorded</w:t>
+      </w:r>
+      <w:r>
+        <w:rPr>
+          <w:rFonts w:ascii="Times New Roman" w:hAnsi="Times New Roman"/>
+          <w:b w:val="false"/>
+          <w:bCs w:val="false"/>
+          <w:color w:val="222222"/>
+          <w:lang w:val="en-GB"/>
+        </w:rPr>
+        <w:t>. To obtain</w:t>
+      </w:r>
+      <w:r>
+        <w:rPr>
+          <w:rFonts w:ascii="Times New Roman" w:hAnsi="Times New Roman"/>
+          <w:b w:val="false"/>
+          <w:bCs w:val="false"/>
+          <w:color w:val="222222"/>
+          <w:lang w:val="en-GB"/>
+        </w:rPr>
+        <w:t xml:space="preserve"> the </w:t>
+      </w:r>
+      <w:r>
+        <w:rPr>
+          <w:rFonts w:ascii="Times New Roman" w:hAnsi="Times New Roman"/>
+          <w:b w:val="false"/>
+          <w:bCs w:val="false"/>
+          <w:color w:val="222222"/>
+          <w:lang w:val="en-GB"/>
+        </w:rPr>
+        <w:t xml:space="preserve">Raup–Crick index </w:t>
+      </w:r>
+      <w:r>
+        <w:rPr>
+          <w:rFonts w:ascii="Times New Roman" w:hAnsi="Times New Roman"/>
+          <w:b w:val="false"/>
+          <w:bCs w:val="false"/>
+          <w:color w:val="222222"/>
+          <w:lang w:val="en-GB"/>
+        </w:rPr>
+        <w:t xml:space="preserve">(RC) </w:t>
+      </w:r>
+      <w:r>
+        <w:rPr>
+          <w:rFonts w:ascii="Times New Roman" w:hAnsi="Times New Roman"/>
+          <w:b w:val="false"/>
+          <w:bCs w:val="false"/>
+          <w:color w:val="222222"/>
+          <w:lang w:val="en-GB"/>
+        </w:rPr>
+        <w:t xml:space="preserve">we subtracted 0.5 from that proportion and </w:t>
+      </w:r>
+      <w:r>
+        <w:rPr>
+          <w:rFonts w:ascii="Times New Roman" w:hAnsi="Times New Roman"/>
+          <w:b w:val="false"/>
+          <w:bCs w:val="false"/>
+          <w:color w:val="222222"/>
+          <w:lang w:val="en-GB"/>
+        </w:rPr>
+        <w:t>multipli</w:t>
+      </w:r>
+      <w:r>
+        <w:rPr>
+          <w:rFonts w:ascii="Times New Roman" w:hAnsi="Times New Roman"/>
+          <w:b w:val="false"/>
+          <w:bCs w:val="false"/>
+          <w:color w:val="222222"/>
+          <w:lang w:val="en-GB"/>
+        </w:rPr>
+        <w:t>ed</w:t>
+      </w:r>
+      <w:r>
+        <w:rPr>
+          <w:rFonts w:ascii="Times New Roman" w:hAnsi="Times New Roman"/>
+          <w:b w:val="false"/>
+          <w:bCs w:val="false"/>
+          <w:color w:val="222222"/>
+          <w:lang w:val="en-GB"/>
+        </w:rPr>
+        <w:t xml:space="preserve"> this difference by two. </w:t>
+      </w:r>
+      <w:r>
+        <w:rPr>
+          <w:rFonts w:ascii="Times New Roman" w:hAnsi="Times New Roman"/>
+          <w:b w:val="false"/>
+          <w:bCs w:val="false"/>
+          <w:color w:val="222222"/>
+          <w:lang w:val="en-GB"/>
+        </w:rPr>
+        <w:t>This transformation</w:t>
+      </w:r>
+      <w:r>
+        <w:rPr>
+          <w:rFonts w:ascii="Times New Roman" w:hAnsi="Times New Roman"/>
+          <w:b w:val="false"/>
+          <w:bCs w:val="false"/>
+          <w:color w:val="222222"/>
+          <w:lang w:val="en-GB"/>
+        </w:rPr>
+        <w:t xml:space="preserve"> </w:t>
+      </w:r>
+      <w:r>
+        <w:rPr>
+          <w:rFonts w:ascii="Times New Roman" w:hAnsi="Times New Roman"/>
+          <w:b w:val="false"/>
+          <w:bCs w:val="false"/>
+          <w:color w:val="222222"/>
+          <w:lang w:val="en-GB"/>
+        </w:rPr>
+        <w:t>constrain</w:t>
+      </w:r>
+      <w:r>
+        <w:rPr>
+          <w:rFonts w:ascii="Times New Roman" w:hAnsi="Times New Roman"/>
+          <w:b w:val="false"/>
+          <w:bCs w:val="false"/>
+          <w:color w:val="222222"/>
+          <w:lang w:val="en-GB"/>
+        </w:rPr>
+        <w:t xml:space="preserve"> </w:t>
+      </w:r>
+      <w:r>
+        <w:rPr>
+          <w:rFonts w:ascii="Times New Roman" w:hAnsi="Times New Roman"/>
+          <w:b w:val="false"/>
+          <w:bCs w:val="false"/>
+          <w:color w:val="222222"/>
+          <w:lang w:val="en-GB"/>
+        </w:rPr>
+        <w:t>any proportion</w:t>
+      </w:r>
+      <w:r>
+        <w:rPr>
+          <w:rFonts w:ascii="Times New Roman" w:hAnsi="Times New Roman"/>
+          <w:b w:val="false"/>
+          <w:bCs w:val="false"/>
+          <w:color w:val="222222"/>
+          <w:lang w:val="en-GB"/>
+        </w:rPr>
+        <w:t xml:space="preserve"> to vary between </w:t>
+      </w:r>
+      <w:r>
+        <w:rPr>
+          <w:rFonts w:ascii="Times New Roman" w:hAnsi="Times New Roman"/>
+          <w:b w:val="false"/>
+          <w:bCs w:val="false"/>
+          <w:color w:val="222222"/>
+          <w:lang w:val="en-GB"/>
+        </w:rPr>
+        <w:t xml:space="preserve">negative one </w:t>
+      </w:r>
+      <w:r>
+        <w:rPr>
+          <w:rFonts w:ascii="Times New Roman" w:hAnsi="Times New Roman"/>
+          <w:b w:val="false"/>
+          <w:bCs w:val="false"/>
+          <w:color w:val="222222"/>
+          <w:lang w:val="en-GB"/>
+        </w:rPr>
+        <w:t>and</w:t>
+      </w:r>
+      <w:r>
+        <w:rPr>
+          <w:rFonts w:ascii="Times New Roman" w:hAnsi="Times New Roman"/>
+          <w:b w:val="false"/>
+          <w:bCs w:val="false"/>
+          <w:color w:val="222222"/>
+          <w:lang w:val="en-GB"/>
+        </w:rPr>
+        <w:t xml:space="preserve"> one (Chase et al. 2011). </w:t>
+      </w:r>
+      <w:r>
+        <w:rPr>
+          <w:rFonts w:ascii="Times New Roman" w:hAnsi="Times New Roman"/>
+          <w:color w:val="222222"/>
+          <w:lang w:val="en-GB"/>
+        </w:rPr>
+        <w:t>F</w:t>
+      </w:r>
+      <w:r>
+        <w:rPr>
+          <w:rFonts w:ascii="Times New Roman" w:hAnsi="Times New Roman"/>
+          <w:color w:val="222222"/>
+          <w:lang w:val="en-GB"/>
+        </w:rPr>
+        <w:t xml:space="preserve">ollowing procedure developed </w:t>
+      </w:r>
+      <w:r>
+        <w:rPr>
+          <w:rFonts w:ascii="Times New Roman" w:hAnsi="Times New Roman"/>
+          <w:color w:val="222222"/>
+          <w:lang w:val="en-GB"/>
+        </w:rPr>
+        <w:t xml:space="preserve">by </w:t>
+      </w:r>
+      <w:r>
+        <w:rPr>
+          <w:rFonts w:ascii="Times New Roman" w:hAnsi="Times New Roman"/>
+          <w:color w:val="222222"/>
+          <w:lang w:val="en-GB"/>
+        </w:rPr>
+        <w:t>Alberti et al. (2017), we tested treatment effect</w:t>
+      </w:r>
+      <w:r>
+        <w:rPr>
+          <w:rFonts w:ascii="Times New Roman" w:hAnsi="Times New Roman"/>
+          <w:color w:val="222222"/>
+          <w:lang w:val="en-GB"/>
+        </w:rPr>
+        <w:t>s</w:t>
+      </w:r>
+      <w:r>
+        <w:rPr>
+          <w:rFonts w:ascii="Times New Roman" w:hAnsi="Times New Roman"/>
+          <w:color w:val="222222"/>
+          <w:lang w:val="en-GB"/>
+        </w:rPr>
+        <w:t xml:space="preserve"> on community assembly process</w:t>
+      </w:r>
+      <w:r>
+        <w:rPr>
+          <w:rFonts w:ascii="Times New Roman" w:hAnsi="Times New Roman"/>
+          <w:color w:val="222222"/>
+          <w:lang w:val="en-GB"/>
+        </w:rPr>
+        <w:t>es</w:t>
+      </w:r>
+      <w:r>
+        <w:rPr>
+          <w:rFonts w:ascii="Times New Roman" w:hAnsi="Times New Roman"/>
+          <w:color w:val="222222"/>
+          <w:lang w:val="en-GB"/>
+        </w:rPr>
+        <w:t xml:space="preserve"> using linear mixed models. </w:t>
+      </w:r>
+      <w:r>
+        <w:rPr>
+          <w:rFonts w:ascii="Times New Roman" w:hAnsi="Times New Roman"/>
+          <w:color w:val="222222"/>
+          <w:lang w:val="en-GB"/>
+        </w:rPr>
+        <w:t>R</w:t>
+      </w:r>
+      <w:r>
+        <w:rPr>
+          <w:rFonts w:ascii="Times New Roman" w:hAnsi="Times New Roman"/>
+          <w:color w:val="222222"/>
+          <w:lang w:val="en-GB"/>
+        </w:rPr>
+        <w:t xml:space="preserve">C values </w:t>
+      </w:r>
+      <w:r>
+        <w:rPr>
+          <w:rFonts w:ascii="Times New Roman" w:hAnsi="Times New Roman"/>
+          <w:color w:val="222222"/>
+          <w:lang w:val="en-GB"/>
+        </w:rPr>
+        <w:t xml:space="preserve">for comparisons of plots within the treatment </w:t>
+      </w:r>
+      <w:r>
+        <w:rPr>
+          <w:rFonts w:ascii="Times New Roman" w:hAnsi="Times New Roman"/>
+          <w:color w:val="222222"/>
+          <w:lang w:val="en-GB"/>
+        </w:rPr>
+        <w:t xml:space="preserve">(five comparisons for each treatment, i.e. </w:t>
+      </w:r>
+      <w:r>
+        <w:rPr>
+          <w:rFonts w:ascii="Times New Roman" w:hAnsi="Times New Roman"/>
+          <w:color w:val="222222"/>
+          <w:lang w:val="en-GB"/>
+        </w:rPr>
+        <w:t xml:space="preserve">plots </w:t>
+      </w:r>
+      <w:r>
+        <w:rPr>
+          <w:rFonts w:ascii="Times New Roman" w:hAnsi="Times New Roman"/>
+          <w:color w:val="222222"/>
+          <w:lang w:val="en-GB"/>
+        </w:rPr>
+        <w:t xml:space="preserve">1 vs. 2, 1 vs. 3, 1 vs. 4, 1 vs. 5, 1 vs. 6) </w:t>
+      </w:r>
+      <w:r>
+        <w:rPr>
+          <w:rFonts w:ascii="Times New Roman" w:hAnsi="Times New Roman"/>
+          <w:color w:val="222222"/>
+          <w:lang w:val="en-GB"/>
+        </w:rPr>
+        <w:t xml:space="preserve">were set to </w:t>
+      </w:r>
+      <w:r>
+        <w:rPr>
+          <w:rFonts w:ascii="Times New Roman" w:hAnsi="Times New Roman"/>
+          <w:color w:val="222222"/>
+          <w:lang w:val="en-GB"/>
+        </w:rPr>
+        <w:t xml:space="preserve">be the response </w:t>
+      </w:r>
+      <w:r>
+        <w:rPr>
+          <w:rFonts w:ascii="Times New Roman" w:hAnsi="Times New Roman"/>
+          <w:color w:val="222222"/>
+          <w:lang w:val="en-GB"/>
+        </w:rPr>
+        <w:t>value</w:t>
+      </w:r>
+      <w:r>
+        <w:rPr>
+          <w:rFonts w:ascii="Times New Roman" w:hAnsi="Times New Roman"/>
+          <w:color w:val="222222"/>
+          <w:lang w:val="en-GB"/>
+        </w:rPr>
+        <w:t xml:space="preserve">. </w:t>
+      </w:r>
+      <w:r>
+        <w:rPr>
+          <w:rFonts w:ascii="Times New Roman" w:hAnsi="Times New Roman"/>
+          <w:color w:val="222222"/>
+          <w:lang w:val="en-GB"/>
+        </w:rPr>
+        <w:t>Models ere buid using</w:t>
+      </w:r>
+      <w:r>
+        <w:rPr>
+          <w:rFonts w:ascii="Times New Roman" w:hAnsi="Times New Roman"/>
+          <w:color w:val="222222"/>
+          <w:lang w:val="en-GB"/>
+        </w:rPr>
+        <w:t xml:space="preserve"> </w:t>
+      </w:r>
+      <w:r>
+        <w:rPr>
+          <w:rFonts w:ascii="Times New Roman" w:hAnsi="Times New Roman"/>
+          <w:i/>
+          <w:iCs/>
+          <w:color w:val="222222"/>
+          <w:lang w:val="en-GB"/>
+        </w:rPr>
+        <w:t>lmer</w:t>
+      </w:r>
+      <w:r>
+        <w:rPr>
+          <w:rFonts w:ascii="Times New Roman" w:hAnsi="Times New Roman"/>
+          <w:color w:val="222222"/>
+          <w:lang w:val="en-GB"/>
+        </w:rPr>
+        <w:t xml:space="preserve"> function </w:t>
+      </w:r>
+      <w:r>
+        <w:rPr>
+          <w:rFonts w:ascii="Times New Roman" w:hAnsi="Times New Roman"/>
+          <w:color w:val="222222"/>
+          <w:lang w:val="en-GB"/>
+        </w:rPr>
+        <w:t>where we set</w:t>
+      </w:r>
+      <w:r>
+        <w:rPr>
+          <w:rFonts w:ascii="Times New Roman" w:hAnsi="Times New Roman"/>
+          <w:color w:val="222222"/>
+          <w:lang w:val="en-GB"/>
+        </w:rPr>
+        <w:t xml:space="preserve"> treatment as a fixed </w:t>
+      </w:r>
+      <w:r>
+        <w:rPr>
+          <w:rFonts w:ascii="Times New Roman" w:hAnsi="Times New Roman"/>
+          <w:color w:val="222222"/>
+          <w:lang w:val="en-GB"/>
+        </w:rPr>
+        <w:t>and</w:t>
+      </w:r>
+      <w:r>
+        <w:rPr>
+          <w:rFonts w:ascii="Times New Roman" w:hAnsi="Times New Roman"/>
+          <w:color w:val="222222"/>
+          <w:lang w:val="en-GB"/>
+        </w:rPr>
+        <w:t xml:space="preserve"> block as a random effect. </w:t>
+      </w:r>
+      <w:r>
+        <w:rPr>
+          <w:rFonts w:ascii="Times New Roman" w:hAnsi="Times New Roman"/>
+          <w:color w:val="222222"/>
+          <w:lang w:val="en-GB"/>
+        </w:rPr>
+        <w:t>W</w:t>
+      </w:r>
+      <w:r>
+        <w:rPr>
+          <w:rFonts w:ascii="Times New Roman" w:hAnsi="Times New Roman"/>
+          <w:color w:val="222222"/>
+          <w:lang w:val="en-GB"/>
+        </w:rPr>
+        <w:t>e used likelihood ratio</w:t>
+      </w:r>
+      <w:r>
+        <w:rPr>
+          <w:rFonts w:ascii="Times New Roman" w:hAnsi="Times New Roman"/>
+          <w:color w:val="222222"/>
+          <w:lang w:val="en-GB"/>
+        </w:rPr>
+        <w:t>s</w:t>
+      </w:r>
+      <w:r>
+        <w:rPr>
+          <w:rFonts w:ascii="Times New Roman" w:hAnsi="Times New Roman"/>
+          <w:color w:val="222222"/>
+          <w:lang w:val="en-GB"/>
+        </w:rPr>
+        <w:t xml:space="preserve"> to test the significant differences between the control and treatment plots</w:t>
       </w:r>
       <w:r>
         <w:rPr>
           <w:rFonts w:ascii="Times New Roman" w:hAnsi="Times New Roman"/>
           <w:i w:val="false"/>
           <w:iCs w:val="false"/>
-          <w:lang w:val="en-GB"/>
-        </w:rPr>
-        <w:t xml:space="preserve"> package (Kuznetsova et al. 2017)</w:t>
-      </w:r>
-      <w:r>
-        <w:rPr>
-          <w:rFonts w:ascii="Times New Roman" w:hAnsi="Times New Roman"/>
+          <w:color w:val="222222"/>
           <w:lang w:val="en-GB"/>
         </w:rPr>
         <w:t>.</w:t>
@@ -892,17 +2703,285 @@
       <w:r>
         <w:rPr>
           <w:rFonts w:ascii="Times New Roman" w:hAnsi="Times New Roman"/>
-          <w:lang w:val="en-GB"/>
-        </w:rPr>
-        <w:t xml:space="preserve">To test if our treatments significantly affected community composition we used RDA ordination conditioned on block as implemented in vegan package (Oksanen et al. 2016). Significance of differences were assessed by permutation tests (999 randomizations) preserving the random structure of blocks determined by the experimental design. Because of differences in local biomass of plant communities between locations we standardized individual plant biomass by total biomass of the community within each plot. To test for dominance shifts in our communities we selected few species to compare their relative abundance in control plot and treatment plots. </w:t>
-      </w:r>
-      <w:r>
-        <w:rPr>
-          <w:rFonts w:ascii="Times New Roman" w:hAnsi="Times New Roman"/>
-          <w:highlight w:val="yellow"/>
-          <w:lang w:val="en-GB"/>
-        </w:rPr>
-        <w:t xml:space="preserve">For meaningful comparisons we choose species which were present in at least three blocks for both control and treatment plots, regardless of the block. We compared average proportion for a given comparison using </w:t>
+          <w:b/>
+          <w:bCs/>
+          <w:color w:val="222222"/>
+          <w:lang w:val="en-GB"/>
+        </w:rPr>
+        <w:t>R</w:t>
+      </w:r>
+      <w:r>
+        <w:rPr>
+          <w:rFonts w:ascii="Times New Roman" w:hAnsi="Times New Roman"/>
+          <w:b/>
+          <w:bCs/>
+          <w:lang w:val="en-GB"/>
+        </w:rPr>
+        <w:t>esults</w:t>
+      </w:r>
+    </w:p>
+    <w:p>
+      <w:pPr>
+        <w:pStyle w:val="TextBody"/>
+        <w:rPr/>
+      </w:pPr>
+      <w:r>
+        <w:rPr>
+          <w:rFonts w:ascii="Times New Roman" w:hAnsi="Times New Roman"/>
+          <w:lang w:val="en-GB"/>
+        </w:rPr>
+        <w:t>After one year of growth, richness across all experimental plots (Fig. SX) amounted to 96 plant species (Table S1), with 40 woody species. One insecticide treated plot was overgro</w:t>
+      </w:r>
+      <w:bookmarkStart w:id="7" w:name="rstudio_console_output6"/>
+      <w:bookmarkEnd w:id="7"/>
+      <w:r>
+        <w:rPr>
+          <w:rFonts w:ascii="Times New Roman" w:hAnsi="Times New Roman"/>
+          <w:lang w:val="en-GB"/>
+        </w:rPr>
+        <w:t xml:space="preserve">wn by a </w:t>
+      </w:r>
+      <w:r>
+        <w:rPr>
+          <w:rFonts w:ascii="Times New Roman" w:hAnsi="Times New Roman"/>
+          <w:i/>
+          <w:iCs/>
+          <w:lang w:val="en-GB"/>
+        </w:rPr>
+        <w:t>Calopogonium mucunoides</w:t>
+      </w:r>
+      <w:r>
+        <w:rPr>
+          <w:rFonts w:ascii="Times New Roman" w:hAnsi="Times New Roman"/>
+          <w:lang w:val="en-GB"/>
+        </w:rPr>
+        <w:t xml:space="preserve"> Desv. vine making up to 72% of the total </w:t>
+      </w:r>
+      <w:r>
+        <w:rPr>
+          <w:rFonts w:ascii="Times New Roman" w:hAnsi="Times New Roman"/>
+          <w:i w:val="false"/>
+          <w:iCs w:val="false"/>
+          <w:lang w:val="en-GB"/>
+        </w:rPr>
+        <w:t xml:space="preserve">biomass of the plot. This plot was treated as an outlier and was removed from the analyses. </w:t>
+      </w:r>
+    </w:p>
+    <w:p>
+      <w:pPr>
+        <w:pStyle w:val="TextBody"/>
+        <w:rPr/>
+      </w:pPr>
+      <w:r>
+        <w:rPr>
+          <w:rFonts w:ascii="Times New Roman" w:hAnsi="Times New Roman"/>
+          <w:lang w:val="en-GB"/>
+        </w:rPr>
+        <w:t>Average biomass per plot was 82.156 kg (CI</w:t>
+      </w:r>
+      <w:bookmarkStart w:id="8" w:name="rstudio_console_output"/>
+      <w:bookmarkEnd w:id="8"/>
+      <w:r>
+        <w:rPr>
+          <w:rFonts w:ascii="Times New Roman" w:hAnsi="Times New Roman"/>
+          <w:lang w:val="en-GB"/>
+        </w:rPr>
+        <w:t xml:space="preserve">: 46.815, </w:t>
+      </w:r>
+      <w:bookmarkStart w:id="9" w:name="rstudio_console_output1"/>
+      <w:bookmarkEnd w:id="9"/>
+      <w:r>
+        <w:rPr>
+          <w:rFonts w:ascii="Times New Roman" w:hAnsi="Times New Roman"/>
+          <w:lang w:val="en-GB"/>
+        </w:rPr>
+        <w:t xml:space="preserve">144.175). Most abundant species included </w:t>
+      </w:r>
+      <w:r>
+        <w:rPr>
+          <w:rFonts w:ascii="Times New Roman" w:hAnsi="Times New Roman"/>
+          <w:i/>
+          <w:iCs/>
+          <w:lang w:val="en-GB"/>
+        </w:rPr>
+        <w:t>Trema orientalis</w:t>
+      </w:r>
+      <w:r>
+        <w:rPr>
+          <w:rFonts w:ascii="Times New Roman" w:hAnsi="Times New Roman"/>
+          <w:lang w:val="en-GB"/>
+        </w:rPr>
+        <w:t xml:space="preserve">, </w:t>
+      </w:r>
+      <w:r>
+        <w:rPr>
+          <w:rFonts w:ascii="Times New Roman" w:hAnsi="Times New Roman"/>
+          <w:i/>
+          <w:iCs/>
+          <w:lang w:val="en-GB"/>
+        </w:rPr>
+        <w:t xml:space="preserve">Melanolepis multiglandulosa </w:t>
+      </w:r>
+      <w:r>
+        <w:rPr>
+          <w:rFonts w:ascii="Times New Roman" w:hAnsi="Times New Roman"/>
+          <w:i w:val="false"/>
+          <w:iCs w:val="false"/>
+          <w:lang w:val="en-GB"/>
+        </w:rPr>
+        <w:t>and</w:t>
+      </w:r>
+      <w:r>
+        <w:rPr>
+          <w:rFonts w:ascii="Times New Roman" w:hAnsi="Times New Roman"/>
+          <w:lang w:val="en-GB"/>
+        </w:rPr>
+        <w:t xml:space="preserve"> </w:t>
+      </w:r>
+      <w:r>
+        <w:rPr>
+          <w:rFonts w:ascii="Times New Roman" w:hAnsi="Times New Roman"/>
+          <w:i/>
+          <w:iCs/>
+          <w:lang w:val="en-GB"/>
+        </w:rPr>
+        <w:t>Pipturus argenteus</w:t>
+      </w:r>
+      <w:r>
+        <w:rPr>
+          <w:rFonts w:ascii="Times New Roman" w:hAnsi="Times New Roman"/>
+          <w:lang w:val="en-GB"/>
+        </w:rPr>
+        <w:t xml:space="preserve">. Highest biomass, nearly 129 kg, was reached by </w:t>
+      </w:r>
+      <w:r>
+        <w:rPr>
+          <w:rFonts w:ascii="Times New Roman" w:hAnsi="Times New Roman"/>
+          <w:i/>
+          <w:iCs/>
+          <w:lang w:val="en-GB"/>
+        </w:rPr>
+        <w:t>Melochia</w:t>
+      </w:r>
+      <w:r>
+        <w:rPr>
+          <w:rFonts w:ascii="Times New Roman" w:hAnsi="Times New Roman"/>
+          <w:lang w:val="en-GB"/>
+        </w:rPr>
+        <w:t xml:space="preserve"> sp. 1. From non-woody plants vein </w:t>
+      </w:r>
+      <w:r>
+        <w:rPr>
+          <w:rFonts w:ascii="Times New Roman" w:hAnsi="Times New Roman"/>
+          <w:i/>
+          <w:iCs/>
+          <w:lang w:val="en-GB"/>
+        </w:rPr>
+        <w:t>Mikania micrantha</w:t>
+      </w:r>
+      <w:r>
+        <w:rPr>
+          <w:rFonts w:ascii="Times New Roman" w:hAnsi="Times New Roman"/>
+          <w:lang w:val="en-GB"/>
+        </w:rPr>
+        <w:t xml:space="preserve"> had highest biomass among the control plots (Figure S1). However, this species was present only at one block. We observed high variability in community composition between blocks. Bray-Curtis dissimilarity of control plots averaged at 0.8 with minimum and maximum 0.42</w:t>
+      </w:r>
+      <w:bookmarkStart w:id="10" w:name="rstudio_console_output3"/>
+      <w:bookmarkEnd w:id="10"/>
+      <w:r>
+        <w:rPr>
+          <w:rFonts w:ascii="Times New Roman" w:hAnsi="Times New Roman"/>
+          <w:lang w:val="en-GB"/>
+        </w:rPr>
+        <w:t xml:space="preserve"> and 0.99, respectively (similarly for woody species alone: mean 0.81, minimum 0.39 and maximum 0.99).</w:t>
+      </w:r>
+    </w:p>
+    <w:p>
+      <w:pPr>
+        <w:pStyle w:val="TextBody"/>
+        <w:rPr/>
+      </w:pPr>
+      <w:r>
+        <w:rPr>
+          <w:rFonts w:ascii="Times New Roman" w:hAnsi="Times New Roman"/>
+          <w:lang w:val="en-GB"/>
+        </w:rPr>
+        <w:t>High herbivory increase (H2) was the only treatment able to significantly decrease plant biomass (Fig. 1) both in the whole community and the woody plants (t-value = -3.594, P = 0.001 and t-value = -</w:t>
+      </w:r>
+      <w:bookmarkStart w:id="11" w:name="rstudio_console_output8"/>
+      <w:bookmarkEnd w:id="11"/>
+      <w:r>
+        <w:rPr>
+          <w:rFonts w:ascii="Times New Roman" w:hAnsi="Times New Roman"/>
+          <w:lang w:val="en-GB"/>
+        </w:rPr>
+        <w:t>3.576, P = 0.001 respectively). This treatment also significantly reduced the number of stems per plot (t-value = -6.707, P &lt; 0.001). Woody plants density was also significantly lower at the fungicide (F) treated plots (z-value = -2.507, P = 0.012). Insecticide (I) treated plots had lower diversity measured by Shannon’s H’ (</w:t>
+      </w:r>
+      <w:bookmarkStart w:id="12" w:name="rstudio_console_output5"/>
+      <w:bookmarkEnd w:id="12"/>
+      <w:r>
+        <w:rPr>
+          <w:rFonts w:ascii="Times New Roman" w:hAnsi="Times New Roman"/>
+          <w:lang w:val="en-GB"/>
+        </w:rPr>
+        <w:t>t-value = -2.291   p = 0.031) in the whole plant community. Simpson’s diversity index showed the same pattern. Additionally, insecticide caused increase in LDMC (t-value = 2.228, p = 0.035) and marginally significant (t-value = -1.991, p = 0.058) decrease in SLA. Similar pattern, however only for LDMC, was observed in woody plant communities (</w:t>
+      </w:r>
+      <w:bookmarkStart w:id="13" w:name="rstudio_console_output14"/>
+      <w:bookmarkEnd w:id="13"/>
+      <w:r>
+        <w:rPr>
+          <w:rFonts w:ascii="Times New Roman" w:hAnsi="Times New Roman"/>
+          <w:lang w:val="en-GB"/>
+        </w:rPr>
+        <w:t>t-value = 2.071, p = 0.049). No treatment had significant effect on evenness or species richness of experimental communities.</w:t>
+      </w:r>
+    </w:p>
+    <w:p>
+      <w:pPr>
+        <w:pStyle w:val="TextBody"/>
+        <w:rPr/>
+      </w:pPr>
+      <w:r>
+        <w:rPr>
+          <w:rFonts w:ascii="Times New Roman" w:hAnsi="Times New Roman"/>
+          <w:i w:val="false"/>
+          <w:iCs w:val="false"/>
+          <w:lang w:val="en-GB"/>
+        </w:rPr>
+        <w:t xml:space="preserve">Only insecticide treatment (I) altered species composition significantly (permutation test Fig 3, F = </w:t>
+      </w:r>
+      <w:r>
+        <w:rPr/>
+        <w:t xml:space="preserve">3.135  p = 0.019) </w:t>
+      </w:r>
+      <w:r>
+        <w:rPr>
+          <w:rFonts w:ascii="Times New Roman" w:hAnsi="Times New Roman"/>
+          <w:i w:val="false"/>
+          <w:iCs w:val="false"/>
+          <w:lang w:val="en-GB"/>
+        </w:rPr>
+        <w:t>resulting in shifts in the dominance structure in comparison with control (Supplementary Information, Fig. S2). The first ordination axis was related to decreasing herbivory gradient and by itself explained 19.55 % of variation in community composition. Similar effects were present when we considered only woody plant communities (permutation test, F</w:t>
+      </w:r>
+      <w:bookmarkStart w:id="14" w:name="rstudio_console_output4"/>
+      <w:bookmarkEnd w:id="14"/>
+      <w:r>
+        <w:rPr>
+          <w:rFonts w:ascii="Times New Roman" w:hAnsi="Times New Roman"/>
+          <w:i w:val="false"/>
+          <w:iCs w:val="false"/>
+          <w:lang w:val="en-GB"/>
+        </w:rPr>
+        <w:t xml:space="preserve"> = 2.6154, p = 0.05, not shown in the figure). Except for the marginally significance of high herbivory plots community composition in other treatments were not affected. Shifts in the dominance structure in insecticide treated plots were mainly caused by a consistent increase in relative abundance of one of the dominants: </w:t>
+      </w:r>
+      <w:r>
+        <w:rPr>
+          <w:rFonts w:ascii="Times New Roman" w:hAnsi="Times New Roman"/>
+          <w:i/>
+          <w:iCs/>
+          <w:lang w:val="en-GB"/>
+        </w:rPr>
+        <w:t>Pipturus argenteus (</w:t>
       </w:r>
       <w:r>
         <w:rPr>
@@ -912,452 +2991,6 @@
           <w:highlight w:val="yellow"/>
           <w:lang w:val="en-GB"/>
         </w:rPr>
-        <w:t>betareg</w:t>
-      </w:r>
-      <w:r>
-        <w:rPr>
-          <w:rFonts w:ascii="Times New Roman" w:hAnsi="Times New Roman"/>
-          <w:highlight w:val="yellow"/>
-          <w:lang w:val="en-GB"/>
-        </w:rPr>
-        <w:t xml:space="preserve"> function and a beta distribution as data varied between 0 and 1. To relate different species responses with their traits we tested for differences between average trait values for species evaluated at the control plots in all six gardens. We runed a linear model with random block effect and compared means using multiple comparisons and Tukey test.</w:t>
-      </w:r>
-    </w:p>
-    <w:p>
-      <w:pPr>
-        <w:pStyle w:val="TextBody"/>
-        <w:rPr/>
-      </w:pPr>
-      <w:r>
-        <w:rPr>
-          <w:rFonts w:ascii="Times New Roman" w:hAnsi="Times New Roman"/>
-          <w:lang w:val="en-GB"/>
-        </w:rPr>
-        <w:t xml:space="preserve">To determine if the relative importance of random and deterministic processes during community assembly was affected by our treatments we used null model approach proposed by Chase et al. (2011), initially modified by Stegen et al. (2013) and further by Alberti et al. (2017) to account for species abundance. </w:t>
-      </w:r>
-      <w:r>
-        <w:rPr>
-          <w:rFonts w:ascii="Times New Roman" w:hAnsi="Times New Roman"/>
-          <w:highlight w:val="yellow"/>
-          <w:lang w:val="en-GB"/>
-        </w:rPr>
-        <w:t xml:space="preserve">In our case we adapted this procedure to species’ biomass instead of number of individuals [I should try to run these models using individual dbh and not biomass] </w:t>
-      </w:r>
-      <w:r>
-        <w:rPr>
-          <w:rFonts w:ascii="Times New Roman" w:hAnsi="Times New Roman"/>
-          <w:lang w:val="en-GB"/>
-        </w:rPr>
-        <w:t>. We also modified previous approaches further and performed randomizations for each pair of control and treatment plant communities. It ensured that plots with experimental treatments (30 plots vs. 6 control plots) would not be over-represented in the randomization procedure. Therefore, we sub-setted full community dataset to 12 plots (six control plots and six treatment plots) for each of the five different comparisons between control plot and experimental treatments. For any given pair of plots plant communities from control and treatment plots were randomly assembled using following constraints:</w:t>
-      </w:r>
-      <w:r>
-        <w:rPr>
-          <w:rFonts w:ascii="Times New Roman" w:hAnsi="Times New Roman"/>
-          <w:b w:val="false"/>
-          <w:bCs w:val="false"/>
-          <w:lang w:val="en-GB"/>
-        </w:rPr>
-        <w:t xml:space="preserve"> (1) For a given plot the number of species and total biomass in randomly assembled community was restricted to their observed values. (2) Probability of sampling given species was calculated based on occurrence frequencies in all plots (sum of occurrences within a plot across all 12 plots for a given pair of control and treatment blocks) for a given pair of treatments.  To randomly assemble a community instead of individuals </w:t>
-      </w:r>
-      <w:r>
-        <w:rPr>
-          <w:rFonts w:ascii="Times New Roman" w:hAnsi="Times New Roman"/>
-          <w:b w:val="false"/>
-          <w:bCs w:val="false"/>
-          <w:highlight w:val="yellow"/>
-          <w:lang w:val="en-GB"/>
-        </w:rPr>
-        <w:t>[I should sample individuals until biomass/total dbh value is achieved!]</w:t>
-      </w:r>
-      <w:r>
-        <w:rPr>
-          <w:rFonts w:ascii="Times New Roman" w:hAnsi="Times New Roman"/>
-          <w:b w:val="false"/>
-          <w:bCs w:val="false"/>
-          <w:lang w:val="en-GB"/>
-        </w:rPr>
-        <w:t xml:space="preserve"> we were sampling units of biomass equal to 1g, the lowest biomass measured in our plots. </w:t>
-      </w:r>
-      <w:r>
-        <w:rPr>
-          <w:rFonts w:ascii="Times New Roman" w:hAnsi="Times New Roman"/>
-          <w:b w:val="false"/>
-          <w:bCs w:val="false"/>
-          <w:highlight w:val="yellow"/>
-          <w:lang w:val="en-GB"/>
-        </w:rPr>
-        <w:t>[will results change if I increase this value?]</w:t>
-      </w:r>
-      <w:r>
-        <w:rPr>
-          <w:rFonts w:ascii="Times New Roman" w:hAnsi="Times New Roman"/>
-          <w:b w:val="false"/>
-          <w:bCs w:val="false"/>
-          <w:lang w:val="en-GB"/>
-        </w:rPr>
-        <w:t xml:space="preserve"> (3) Cumulative biomass for a given plot was set to be equal to the empirical biomass collected from that plot and (4) the probability of increasing biomass of a given species in a community by one unit was proportional to the relative biomass of that species across all 12 plots for a given control and treatment combination. For each pair of plots random assembly process</w:t>
-      </w:r>
-      <w:r>
-        <w:rPr>
-          <w:rFonts w:ascii="Times New Roman" w:hAnsi="Times New Roman"/>
-          <w:b w:val="false"/>
-          <w:bCs w:val="false"/>
-          <w:color w:val="222222"/>
-          <w:lang w:val="en-GB"/>
-        </w:rPr>
-        <w:t xml:space="preserve"> was repeated 999 times and at each randomization Bray-Curtis (BC) dissimilarity of randomized communities was calculated to quantify compositional turnover. These randomized BC values were then compared to the empirically observed similarity values for a given pair of plots. Next we calculated proportion of iterations, where the BC index was smaller or equal to its empirical value. To obtain Raup–Crick index we subtracted 0.5 from that proportion and divided this difference by two, so that it ranges from a negative one to one (Chase et al. 2011). </w:t>
-      </w:r>
-      <w:r>
-        <w:rPr>
-          <w:rFonts w:ascii="Times New Roman" w:hAnsi="Times New Roman"/>
-          <w:color w:val="222222"/>
-          <w:lang w:val="en-GB"/>
-        </w:rPr>
-        <w:t xml:space="preserve">This index has a useful interpretation as it indicates whether a pair of plots is less similar, or as similar as the community composition expected by chance. It therefore can be used to measures importance of deterministic processes in community assembly process and values close to negative one show that community is assembled in a deterministic and convergent fashion, whereas values of RC close to 1 are driven also by deterministic but divergent processes. By following procedure developed in Alberti et al. (2017), we tested if treatments had an effect on community assembly process using linear mixed models. We averaged Raup-Crick values for all of the comparison of that plot with all the other plots of the same treatment to be the response (five comparisons for each replicated treatment, i.e.: 1 vs. 2, 1vs. 3, 1 vs. 4, 1 vs. 5, 1 vs. 6). We used treatment as a fixed effect, block as a random effect and performed our analysis using </w:t>
-      </w:r>
-      <w:r>
-        <w:rPr>
-          <w:rFonts w:ascii="Times New Roman" w:hAnsi="Times New Roman"/>
-          <w:i/>
-          <w:iCs/>
-          <w:color w:val="222222"/>
-          <w:lang w:val="en-GB"/>
-        </w:rPr>
-        <w:t>lmer</w:t>
-      </w:r>
-      <w:r>
-        <w:rPr>
-          <w:rFonts w:ascii="Times New Roman" w:hAnsi="Times New Roman"/>
-          <w:color w:val="222222"/>
-          <w:lang w:val="en-GB"/>
-        </w:rPr>
-        <w:t xml:space="preserve"> function as described above and we used likelihood ratios to test the significant differences between the control and treatment plots. BC index of dissimilarity was calculated using </w:t>
-      </w:r>
-      <w:r>
-        <w:rPr>
-          <w:rFonts w:ascii="Times New Roman" w:hAnsi="Times New Roman"/>
-          <w:i/>
-          <w:iCs/>
-          <w:color w:val="222222"/>
-          <w:lang w:val="en-GB"/>
-        </w:rPr>
-        <w:t>vegdist</w:t>
-      </w:r>
-      <w:r>
-        <w:rPr>
-          <w:rFonts w:ascii="Times New Roman" w:hAnsi="Times New Roman"/>
-          <w:color w:val="222222"/>
-          <w:lang w:val="en-GB"/>
-        </w:rPr>
-        <w:t xml:space="preserve"> function from vegan package. </w:t>
-      </w:r>
-      <w:r>
-        <w:rPr>
-          <w:rFonts w:ascii="Times New Roman" w:hAnsi="Times New Roman"/>
-          <w:i w:val="false"/>
-          <w:iCs w:val="false"/>
-          <w:color w:val="222222"/>
-          <w:lang w:val="en-GB"/>
-        </w:rPr>
-        <w:t>All analysis were performed in R (R Core Team 2018) using lme4 ,,  … , package .</w:t>
-      </w:r>
-    </w:p>
-    <w:p>
-      <w:pPr>
-        <w:pStyle w:val="TextBody"/>
-        <w:rPr/>
-      </w:pPr>
-      <w:r>
-        <w:rPr>
-          <w:rFonts w:ascii="Times New Roman" w:hAnsi="Times New Roman"/>
-          <w:b/>
-          <w:bCs/>
-          <w:color w:val="222222"/>
-          <w:lang w:val="en-GB"/>
-        </w:rPr>
-        <w:t>R</w:t>
-      </w:r>
-      <w:r>
-        <w:rPr>
-          <w:rFonts w:ascii="Times New Roman" w:hAnsi="Times New Roman"/>
-          <w:b/>
-          <w:bCs/>
-          <w:lang w:val="en-GB"/>
-        </w:rPr>
-        <w:t>esults</w:t>
-      </w:r>
-    </w:p>
-    <w:p>
-      <w:pPr>
-        <w:pStyle w:val="TextBody"/>
-        <w:rPr/>
-      </w:pPr>
-      <w:r>
-        <w:rPr>
-          <w:rFonts w:ascii="Times New Roman" w:hAnsi="Times New Roman"/>
-          <w:lang w:val="en-GB"/>
-        </w:rPr>
-        <w:t>After one year of growth, richness across all experimental plots (Fig. SX) amounted to 96 plant species (Table S1), with 40 woody species. One insecticide treated plot was overgro</w:t>
-      </w:r>
-      <w:bookmarkStart w:id="6" w:name="rstudio_console_output6"/>
-      <w:bookmarkEnd w:id="6"/>
-      <w:r>
-        <w:rPr>
-          <w:rFonts w:ascii="Times New Roman" w:hAnsi="Times New Roman"/>
-          <w:lang w:val="en-GB"/>
-        </w:rPr>
-        <w:t xml:space="preserve">wn by a </w:t>
-      </w:r>
-      <w:r>
-        <w:rPr>
-          <w:rFonts w:ascii="Times New Roman" w:hAnsi="Times New Roman"/>
-          <w:i/>
-          <w:iCs/>
-          <w:lang w:val="en-GB"/>
-        </w:rPr>
-        <w:t>Calopogonium mucunoides</w:t>
-      </w:r>
-      <w:r>
-        <w:rPr>
-          <w:rFonts w:ascii="Times New Roman" w:hAnsi="Times New Roman"/>
-          <w:lang w:val="en-GB"/>
-        </w:rPr>
-        <w:t xml:space="preserve"> Desv. vine making up to 72% of the total </w:t>
-      </w:r>
-      <w:r>
-        <w:rPr>
-          <w:rFonts w:ascii="Times New Roman" w:hAnsi="Times New Roman"/>
-          <w:i w:val="false"/>
-          <w:iCs w:val="false"/>
-          <w:lang w:val="en-GB"/>
-        </w:rPr>
-        <w:t xml:space="preserve">biomass of the plot. This plot was treated as an outlier and was removed from the analyses. </w:t>
-      </w:r>
-    </w:p>
-    <w:p>
-      <w:pPr>
-        <w:pStyle w:val="TextBody"/>
-        <w:rPr/>
-      </w:pPr>
-      <w:r>
-        <w:rPr>
-          <w:rFonts w:ascii="Times New Roman" w:hAnsi="Times New Roman"/>
-          <w:lang w:val="en-GB"/>
-        </w:rPr>
-        <w:t>Average biomass per plot was 82.156 kg (CI</w:t>
-      </w:r>
-      <w:bookmarkStart w:id="7" w:name="rstudio_console_output"/>
-      <w:bookmarkEnd w:id="7"/>
-      <w:r>
-        <w:rPr>
-          <w:rFonts w:ascii="Times New Roman" w:hAnsi="Times New Roman"/>
-          <w:lang w:val="en-GB"/>
-        </w:rPr>
-        <w:t xml:space="preserve">: 46.815, </w:t>
-      </w:r>
-      <w:bookmarkStart w:id="8" w:name="rstudio_console_output1"/>
-      <w:bookmarkEnd w:id="8"/>
-      <w:r>
-        <w:rPr>
-          <w:rFonts w:ascii="Times New Roman" w:hAnsi="Times New Roman"/>
-          <w:lang w:val="en-GB"/>
-        </w:rPr>
-        <w:t xml:space="preserve">144.175). Most abundant species included </w:t>
-      </w:r>
-      <w:r>
-        <w:rPr>
-          <w:rFonts w:ascii="Times New Roman" w:hAnsi="Times New Roman"/>
-          <w:i/>
-          <w:iCs/>
-          <w:lang w:val="en-GB"/>
-        </w:rPr>
-        <w:t>Trema orientalis</w:t>
-      </w:r>
-      <w:r>
-        <w:rPr>
-          <w:rFonts w:ascii="Times New Roman" w:hAnsi="Times New Roman"/>
-          <w:lang w:val="en-GB"/>
-        </w:rPr>
-        <w:t xml:space="preserve">, </w:t>
-      </w:r>
-      <w:r>
-        <w:rPr>
-          <w:rFonts w:ascii="Times New Roman" w:hAnsi="Times New Roman"/>
-          <w:i/>
-          <w:iCs/>
-          <w:lang w:val="en-GB"/>
-        </w:rPr>
-        <w:t xml:space="preserve">Melanolepis multiglandulosa </w:t>
-      </w:r>
-      <w:r>
-        <w:rPr>
-          <w:rFonts w:ascii="Times New Roman" w:hAnsi="Times New Roman"/>
-          <w:i w:val="false"/>
-          <w:iCs w:val="false"/>
-          <w:lang w:val="en-GB"/>
-        </w:rPr>
-        <w:t>and</w:t>
-      </w:r>
-      <w:r>
-        <w:rPr>
-          <w:rFonts w:ascii="Times New Roman" w:hAnsi="Times New Roman"/>
-          <w:lang w:val="en-GB"/>
-        </w:rPr>
-        <w:t xml:space="preserve"> </w:t>
-      </w:r>
-      <w:r>
-        <w:rPr>
-          <w:rFonts w:ascii="Times New Roman" w:hAnsi="Times New Roman"/>
-          <w:i/>
-          <w:iCs/>
-          <w:lang w:val="en-GB"/>
-        </w:rPr>
-        <w:t>Pipturus argenteus</w:t>
-      </w:r>
-      <w:r>
-        <w:rPr>
-          <w:rFonts w:ascii="Times New Roman" w:hAnsi="Times New Roman"/>
-          <w:lang w:val="en-GB"/>
-        </w:rPr>
-        <w:t xml:space="preserve">. Highest biomass, nearly 129 kg, was reached by </w:t>
-      </w:r>
-      <w:r>
-        <w:rPr>
-          <w:rFonts w:ascii="Times New Roman" w:hAnsi="Times New Roman"/>
-          <w:i/>
-          <w:iCs/>
-          <w:lang w:val="en-GB"/>
-        </w:rPr>
-        <w:t>Melochia</w:t>
-      </w:r>
-      <w:r>
-        <w:rPr>
-          <w:rFonts w:ascii="Times New Roman" w:hAnsi="Times New Roman"/>
-          <w:lang w:val="en-GB"/>
-        </w:rPr>
-        <w:t xml:space="preserve"> sp. 1. From non-woody plants vein </w:t>
-      </w:r>
-      <w:r>
-        <w:rPr>
-          <w:rFonts w:ascii="Times New Roman" w:hAnsi="Times New Roman"/>
-          <w:i/>
-          <w:iCs/>
-          <w:lang w:val="en-GB"/>
-        </w:rPr>
-        <w:t>Mikania micrantha</w:t>
-      </w:r>
-      <w:r>
-        <w:rPr>
-          <w:rFonts w:ascii="Times New Roman" w:hAnsi="Times New Roman"/>
-          <w:lang w:val="en-GB"/>
-        </w:rPr>
-        <w:t xml:space="preserve"> had highest biomass among the control plots (Figure S1). However, this species was present only at one block. We observed high variability in community composition between blocks. Bray-Curtis dissimilarity of control plots averaged at 0.8 with minimum and maximum 0.42</w:t>
-      </w:r>
-      <w:bookmarkStart w:id="9" w:name="rstudio_console_output3"/>
-      <w:bookmarkEnd w:id="9"/>
-      <w:r>
-        <w:rPr>
-          <w:rFonts w:ascii="Times New Roman" w:hAnsi="Times New Roman"/>
-          <w:lang w:val="en-GB"/>
-        </w:rPr>
-        <w:t xml:space="preserve"> and 0.99, respectively (similarly for woody species alone: mean 0.81, minimum 0.39 and maximum 0.99).</w:t>
-      </w:r>
-    </w:p>
-    <w:p>
-      <w:pPr>
-        <w:pStyle w:val="TextBody"/>
-        <w:rPr/>
-      </w:pPr>
-      <w:r>
-        <w:rPr>
-          <w:rFonts w:ascii="Times New Roman" w:hAnsi="Times New Roman"/>
-          <w:lang w:val="en-GB"/>
-        </w:rPr>
-        <w:t>High herbivory increase (H2) was the only treatment able to significantly decrease plant biomass (Fig. 1) both in the whole community and the woody plants (t-value = -3.594, P = 0.001 and t-value = -</w:t>
-      </w:r>
-      <w:bookmarkStart w:id="10" w:name="rstudio_console_output8"/>
-      <w:bookmarkEnd w:id="10"/>
-      <w:r>
-        <w:rPr>
-          <w:rFonts w:ascii="Times New Roman" w:hAnsi="Times New Roman"/>
-          <w:lang w:val="en-GB"/>
-        </w:rPr>
-        <w:t>3.576, P = 0.001 respectively). This treatment also significantly reduced the number of stems per plot (t-value = -6.707, P &lt; 0.001). Woody plants density was also significantly lower at the fungicide (F) treated plots (z-value = -2.507, P = 0.012). Insecticide (I) treated plots had lower diversity measured by Shannon’s H’ (</w:t>
-      </w:r>
-      <w:bookmarkStart w:id="11" w:name="rstudio_console_output5"/>
-      <w:bookmarkEnd w:id="11"/>
-      <w:r>
-        <w:rPr>
-          <w:rFonts w:ascii="Times New Roman" w:hAnsi="Times New Roman"/>
-          <w:lang w:val="en-GB"/>
-        </w:rPr>
-        <w:t>t-value = -2.291   p = 0.031) in the whole plant community. Simpson’s diversity index showed the same pattern. Additionally, insecticide caused increase in LDMC (t-value = 2.228, p = 0.035) and marginally significant (t-value = -1.991, p = 0.058) decrease in SLA. Similar pattern, however only for LDMC, was observed in woody plant communities (</w:t>
-      </w:r>
-      <w:bookmarkStart w:id="12" w:name="rstudio_console_output14"/>
-      <w:bookmarkEnd w:id="12"/>
-      <w:r>
-        <w:rPr>
-          <w:rFonts w:ascii="Times New Roman" w:hAnsi="Times New Roman"/>
-          <w:lang w:val="en-GB"/>
-        </w:rPr>
-        <w:t>t-value = 2.071, p = 0.049). No treatment had significant effect on evenness or species richness of experimental communities.</w:t>
-      </w:r>
-    </w:p>
-    <w:p>
-      <w:pPr>
-        <w:pStyle w:val="TextBody"/>
-        <w:rPr/>
-      </w:pPr>
-      <w:r>
-        <w:rPr>
-          <w:rFonts w:ascii="Times New Roman" w:hAnsi="Times New Roman"/>
-          <w:i w:val="false"/>
-          <w:iCs w:val="false"/>
-          <w:lang w:val="en-GB"/>
-        </w:rPr>
-        <w:t xml:space="preserve">Only insecticide treatment (I) altered species composition significantly (permutation test Fig 3, F = </w:t>
-      </w:r>
-      <w:r>
-        <w:rPr/>
-        <w:t xml:space="preserve">3.135  p = 0.019) </w:t>
-      </w:r>
-      <w:r>
-        <w:rPr>
-          <w:rFonts w:ascii="Times New Roman" w:hAnsi="Times New Roman"/>
-          <w:i w:val="false"/>
-          <w:iCs w:val="false"/>
-          <w:lang w:val="en-GB"/>
-        </w:rPr>
-        <w:t>resulting in shifts in the dominance structure in comparison with control (Supplementary Information, Fig. S2). The first ordination axis was related to decreasing herbivory gradient and by itself explained 19.55 % of variation in community composition. Similar effects were present when we considered only woody plant communities (permutation test, F</w:t>
-      </w:r>
-      <w:bookmarkStart w:id="13" w:name="rstudio_console_output4"/>
-      <w:bookmarkEnd w:id="13"/>
-      <w:r>
-        <w:rPr>
-          <w:rFonts w:ascii="Times New Roman" w:hAnsi="Times New Roman"/>
-          <w:i w:val="false"/>
-          <w:iCs w:val="false"/>
-          <w:lang w:val="en-GB"/>
-        </w:rPr>
-        <w:t xml:space="preserve"> = 2.6154, p = 0.05, not shown in the figure). Except for the marginally significance of high herbivory plots community composition in other treatments were not affected. Shifts in the dominance structure in insecticide treated plots were mainly caused by a consistent increase in relative abundance of one of the dominants: </w:t>
-      </w:r>
-      <w:r>
-        <w:rPr>
-          <w:rFonts w:ascii="Times New Roman" w:hAnsi="Times New Roman"/>
-          <w:i/>
-          <w:iCs/>
-          <w:lang w:val="en-GB"/>
-        </w:rPr>
-        <w:t>Pipturus argenteus (</w:t>
-      </w:r>
-      <w:r>
-        <w:rPr>
-          <w:rFonts w:ascii="Times New Roman" w:hAnsi="Times New Roman"/>
-          <w:i/>
-          <w:iCs/>
-          <w:highlight w:val="yellow"/>
-          <w:lang w:val="en-GB"/>
-        </w:rPr>
         <w:t>paired t- test/Wilcoxon test?)</w:t>
       </w:r>
       <w:r>
@@ -1489,8 +3122,8 @@
         </w:rPr>
         <w:t xml:space="preserve"> = 3.892, P = 0.048) and predator exclusion (</w:t>
       </w:r>
-      <w:bookmarkStart w:id="14" w:name="rstudio_console_output2"/>
-      <w:bookmarkEnd w:id="14"/>
+      <w:bookmarkStart w:id="15" w:name="rstudio_console_output2"/>
+      <w:bookmarkEnd w:id="15"/>
       <w:r>
         <w:rPr>
           <w:rFonts w:ascii="Times New Roman" w:hAnsi="Times New Roman"/>
@@ -1947,9 +3580,9 @@
           <w:lang w:val="en-GB"/>
         </w:rPr>
       </w:pPr>
-      <w:bookmarkStart w:id="15" w:name="_GoBack"/>
       <w:bookmarkStart w:id="16" w:name="_GoBack"/>
-      <w:bookmarkEnd w:id="16"/>
+      <w:bookmarkStart w:id="17" w:name="_GoBack"/>
+      <w:bookmarkEnd w:id="17"/>
       <w:r>
         <w:rPr>
           <w:rFonts w:ascii="Times New Roman" w:hAnsi="Times New Roman"/>

</xml_diff>

<commit_message>
:scroll: getting there - supp mat and analyses
</commit_message>
<xml_diff>
--- a/szefer_et_al_fungal_pathogens_v09.docx
+++ b/szefer_et_al_fungal_pathogens_v09.docx
@@ -226,168 +226,7 @@
           <w:rFonts w:ascii="Times New Roman" w:hAnsi="Times New Roman"/>
           <w:lang w:val="en-GB"/>
         </w:rPr>
-        <w:t xml:space="preserve">3. Insects were responsible for increased diversity and total plant biomass and shifts in community composition. Nonetheless, increasing pressure of generalist herbivores didn’t further amplify that effect and, in turn, strong herbivory pressure caused significant decrease in plant biomass. Our results showed that fungal pathogens are able to increase abundance of woody plants, measured as stem density. </w:t>
-      </w:r>
-      <w:r>
-        <w:rPr>
-          <w:rFonts w:ascii="Times New Roman" w:hAnsi="Times New Roman"/>
-          <w:lang w:val="en-GB"/>
-        </w:rPr>
-        <w:t>Using null model approach, we showed that the p</w:t>
-      </w:r>
-      <w:r>
-        <w:rPr>
-          <w:rFonts w:ascii="Times New Roman" w:hAnsi="Times New Roman"/>
-          <w:lang w:val="en-GB"/>
-        </w:rPr>
-        <w:t>resence of insects and t</w:t>
-      </w:r>
-      <w:r>
-        <w:rPr>
-          <w:rFonts w:ascii="Times New Roman" w:hAnsi="Times New Roman"/>
-          <w:lang w:val="en-GB"/>
-        </w:rPr>
-        <w:t>heir</w:t>
-      </w:r>
-      <w:r>
-        <w:rPr>
-          <w:rFonts w:ascii="Times New Roman" w:hAnsi="Times New Roman"/>
-          <w:lang w:val="en-GB"/>
-        </w:rPr>
-        <w:t xml:space="preserve"> predators </w:t>
-      </w:r>
-      <w:r>
-        <w:rPr>
-          <w:rFonts w:ascii="Times New Roman" w:hAnsi="Times New Roman"/>
-          <w:lang w:val="en-GB"/>
-        </w:rPr>
-        <w:t>can i</w:t>
-      </w:r>
-      <w:r>
-        <w:rPr>
-          <w:rFonts w:ascii="Times New Roman" w:hAnsi="Times New Roman"/>
-          <w:lang w:val="en-GB"/>
-        </w:rPr>
-        <w:t xml:space="preserve">ncrease predictability of community assembly processes. </w:t>
-      </w:r>
-      <w:r>
-        <w:rPr>
-          <w:rFonts w:ascii="Times New Roman" w:hAnsi="Times New Roman"/>
-          <w:lang w:val="en-GB"/>
-        </w:rPr>
-        <w:t>Species most</w:t>
-      </w:r>
-      <w:r>
-        <w:rPr>
-          <w:rFonts w:ascii="Times New Roman" w:hAnsi="Times New Roman"/>
-          <w:lang w:val="en-GB"/>
-        </w:rPr>
-        <w:t xml:space="preserve"> prevalent </w:t>
-      </w:r>
-      <w:r>
-        <w:rPr>
-          <w:rFonts w:ascii="Times New Roman" w:hAnsi="Times New Roman"/>
-          <w:lang w:val="en-GB"/>
-        </w:rPr>
-        <w:t>in experimental blocks</w:t>
-      </w:r>
-      <w:r>
-        <w:rPr>
-          <w:rFonts w:ascii="Times New Roman" w:hAnsi="Times New Roman"/>
-          <w:lang w:val="en-GB"/>
-        </w:rPr>
-        <w:t xml:space="preserve"> </w:t>
-      </w:r>
-      <w:r>
-        <w:rPr>
-          <w:rFonts w:ascii="Times New Roman" w:hAnsi="Times New Roman"/>
-          <w:lang w:val="en-GB"/>
-        </w:rPr>
-        <w:t>showed</w:t>
-      </w:r>
-      <w:r>
-        <w:rPr>
-          <w:rFonts w:ascii="Times New Roman" w:hAnsi="Times New Roman"/>
-          <w:lang w:val="en-GB"/>
-        </w:rPr>
-        <w:t xml:space="preserve"> </w:t>
-      </w:r>
-      <w:r>
-        <w:rPr>
-          <w:rFonts w:ascii="Times New Roman" w:hAnsi="Times New Roman"/>
-          <w:lang w:val="en-GB"/>
-        </w:rPr>
-        <w:t>consistent</w:t>
-      </w:r>
-      <w:r>
-        <w:rPr>
-          <w:rFonts w:ascii="Times New Roman" w:hAnsi="Times New Roman"/>
-          <w:lang w:val="en-GB"/>
-        </w:rPr>
-        <w:t xml:space="preserve"> responses</w:t>
-      </w:r>
-      <w:r>
-        <w:rPr>
-          <w:rFonts w:ascii="Times New Roman" w:hAnsi="Times New Roman"/>
-          <w:lang w:val="en-GB"/>
-        </w:rPr>
-        <w:t xml:space="preserve"> </w:t>
-      </w:r>
-      <w:r>
-        <w:rPr>
-          <w:rFonts w:ascii="Times New Roman" w:hAnsi="Times New Roman"/>
-          <w:lang w:val="en-GB"/>
-        </w:rPr>
-        <w:t xml:space="preserve">to herbivory pressure, and were </w:t>
-      </w:r>
-      <w:r>
-        <w:rPr>
-          <w:rFonts w:ascii="Times New Roman" w:hAnsi="Times New Roman"/>
-          <w:lang w:val="en-GB"/>
-        </w:rPr>
-        <w:t>related to</w:t>
-      </w:r>
-      <w:r>
-        <w:rPr>
-          <w:rFonts w:ascii="Times New Roman" w:hAnsi="Times New Roman"/>
-          <w:lang w:val="en-GB"/>
-        </w:rPr>
-        <w:t xml:space="preserve"> </w:t>
-      </w:r>
-      <w:r>
-        <w:rPr>
-          <w:rFonts w:ascii="Times New Roman" w:hAnsi="Times New Roman"/>
-          <w:lang w:val="en-GB"/>
-        </w:rPr>
-        <w:t xml:space="preserve">their </w:t>
-      </w:r>
-      <w:r>
-        <w:rPr>
-          <w:rFonts w:ascii="Times New Roman" w:hAnsi="Times New Roman"/>
-          <w:lang w:val="en-GB"/>
-        </w:rPr>
-        <w:t xml:space="preserve">functional </w:t>
-      </w:r>
-      <w:r>
-        <w:rPr>
-          <w:rFonts w:ascii="Times New Roman" w:hAnsi="Times New Roman"/>
-          <w:lang w:val="en-GB"/>
-        </w:rPr>
-        <w:t>trait</w:t>
-      </w:r>
-      <w:r>
-        <w:rPr>
-          <w:rFonts w:ascii="Times New Roman" w:hAnsi="Times New Roman"/>
-          <w:lang w:val="en-GB"/>
-        </w:rPr>
-        <w:t>s</w:t>
-      </w:r>
-      <w:r>
-        <w:rPr>
-          <w:rFonts w:ascii="Times New Roman" w:hAnsi="Times New Roman"/>
-          <w:lang w:val="en-GB"/>
-        </w:rPr>
-        <w:t>.</w:t>
+        <w:t>3. Insects were responsible for increased diversity and total plant biomass and shifts in community composition. However, increasing pressure of generalist herbivores didn’t further amplify that effect and, in turn, strong herbivory pressure caused significant decrease in plant biomass. Our results showed that fungal pathogens are able to increase abundance of woody plants, measured as stem density. Community composition varied greatly between experimental blocks. Few species, which were abundant and most prevalent in experimental blocks, showed consistent responses to herbivory pressure, related to their functional traits. Using null model approach, we showed that the presence of insects and their predators can increase predictability of community assembly processes.</w:t>
       </w:r>
     </w:p>
     <w:p>
@@ -440,7 +279,7 @@
           <w:rFonts w:ascii="Times New Roman" w:hAnsi="Times New Roman"/>
           <w:lang w:val="en-GB"/>
         </w:rPr>
-        <w:t>Ecological succession is one of the few complex, community-level processes that are underpinned by ecological theory allowing us to predict its trajectory (to some extent), both in terms of species composition and species traits of secondary and primary forest species (Turner 2001). Deterministic, rule based succession is believed to be driven mainly by inter-specific competition and environmental filtering (van Breugel et al. 2012, Asefa et al. 2017, Craven et al. 2018). Forest regeneration patterns are thus hypothesized to be mainly shaped by plant traits and abiotic conditions (Yamamoto 2000, Schnitzer &amp; Bongers 2002), while the effects of top-down biotic interactions are rarely considered. This situation is in sharp contrast with increasing attention paid to top-down control of plant community composition in primary tropical forests. The Janzen-Connell hypothesis suggests that the diversity of these forests could be maintained by density-dependent mortality, caused by plant pathogens and herbivores (Janzen 1970, Connell 1971). In tropical forests, herbivorous insects (Gillet 1962), their predators (Richards &amp; Coley 2007) and pathogenic fungi (Augspurger 1983, Clark &amp; Clark 1989) are ubiquitous, abundant and have the ability to affect plant population dynamics and ecosystem processes (Crawley 1989). Recent manipulative experiments in Neotropical old-growth forest have shown that pathogenic fungi, acting at the seedling stage, are important density-dependent mortality agents. Herbivorous insects were able to affect community composition, but they were killing seedlings independently of their density (Bagchi et al 2010, 2014). To our knowledge, there are no studies extending manipulative experiments to key predators of herbivores despite the fact that the importance of trophic cascades in tropical forests is well recognized (Letourneau et al 1998, Milton and Kaspari 2007, Leles et al. 2017).</w:t>
+        <w:t>Ecological succession is one of the few complex, community-level processes that are underpinned by ecological theory allowing us to predict its trajectory (to some extent), both in terms of species composition and species traits of secondary and primary forest species (Turner, 2001). Deterministic, rule based succession is believed to be driven mainly by inter-specific competition and environmental filtering (van Breugel et al., 2012; Asefa et al., 2017; Craven et al., 2018). Forest regeneration patterns are thus hypothesized to be mainly shaped by plant traits and abiotic conditions (Yamamoto, 2000; Schnitzer &amp; Bongers, 2002), while the effects of top-down biotic interactions are rarely considered. This situation is in sharp contrast with increasing attention paid to top-down control of plant community composition in primary tropical forests. The Janzen-Connell hypothesis suggests that the diversity of these forests could be maintained by density-dependent mortality, caused by plant pathogens and herbivores (Janzen, 1970; Connell, 1971). In tropical forests, herbivorous insects (Gillet, 1962), their predators (Richards &amp; Coley, 2007) and pathogenic fungi (Augspurger, 1983; Clark &amp; Clark, 1989) are ubiquitous, abundant and have the ability to affect plant population dynamics and ecosystem processes (Crawley, 1989). Recent manipulative experiments in Neotropical old-growth forest have shown that pathogenic fungi, acting at the seedling stage, are important density-dependent mortality agents. Herbivorous insects were able to affect community composition, but they were killing seedlings independently of their density (Bagchi et al., 2010; 2014). To our knowledge, there are no studies extending manipulative experiments to key predators of herbivores despite the fact that the importance of trophic cascades in tropical forests is well recognized (Letourneau et al 1998, Milton and Kaspari 2007, Leles et al. 2017).</w:t>
       </w:r>
     </w:p>
     <w:p>
@@ -702,7 +541,39 @@
           <w:highlight w:val="yellow"/>
           <w:lang w:val="en-GB"/>
         </w:rPr>
-        <w:t xml:space="preserve">[Supplementary Information - Vojta] </w:t>
+        <w:t>[</w:t>
+      </w:r>
+      <w:r>
+        <w:rPr>
+          <w:rFonts w:ascii="Times New Roman" w:hAnsi="Times New Roman"/>
+          <w:highlight w:val="yellow"/>
+          <w:lang w:val="en-GB"/>
+        </w:rPr>
+        <w:t>Supporting</w:t>
+      </w:r>
+      <w:r>
+        <w:rPr>
+          <w:rFonts w:ascii="Times New Roman" w:hAnsi="Times New Roman"/>
+          <w:highlight w:val="yellow"/>
+          <w:lang w:val="en-GB"/>
+        </w:rPr>
+        <w:t xml:space="preserve"> Information, </w:t>
+      </w:r>
+      <w:r>
+        <w:rPr>
+          <w:rFonts w:ascii="Times New Roman" w:hAnsi="Times New Roman"/>
+          <w:highlight w:val="yellow"/>
+          <w:lang w:val="en-GB"/>
+        </w:rPr>
+        <w:t>Fig S1 &gt;&gt;&gt;</w:t>
+      </w:r>
+      <w:r>
+        <w:rPr>
+          <w:rFonts w:ascii="Times New Roman" w:hAnsi="Times New Roman"/>
+          <w:highlight w:val="yellow"/>
+          <w:lang w:val="en-GB"/>
+        </w:rPr>
+        <w:t xml:space="preserve"> Vojta] </w:t>
       </w:r>
       <w:r>
         <w:rPr>
@@ -797,7 +668,6 @@
           <w:iCs/>
           <w:lang w:val="en-GB"/>
         </w:rPr>
-        <w:br/>
         <w:t>Data analysis</w:t>
       </w:r>
     </w:p>
@@ -952,11 +822,7 @@
     <w:p>
       <w:pPr>
         <w:pStyle w:val="TextBody"/>
-        <w:rPr>
-          <w:rFonts w:ascii="Times New Roman" w:hAnsi="Times New Roman"/>
-          <w:highlight w:val="yellow"/>
-          <w:lang w:val="en-GB"/>
-        </w:rPr>
+        <w:rPr/>
       </w:pPr>
       <w:r>
         <w:rPr>
@@ -979,20 +845,209 @@
           <w:rFonts w:ascii="Times New Roman" w:hAnsi="Times New Roman"/>
           <w:lang w:val="en-GB"/>
         </w:rPr>
-        <w:t xml:space="preserve"> package (Oksanen et al. 2016). Significance of observed differences were assessed by permutation tests (999 randomizations), while preserving the random structure of blocks determined by the experimental design. Because of the differences in local plant community biomass within each plot, individual plant biomass was standardized by total biomass of the community. To test for dominance shifts in our communities we selected a few species to compare their relative abundance in control plots and treatment plots. </w:t>
-      </w:r>
-    </w:p>
-    <w:p>
-      <w:pPr>
-        <w:pStyle w:val="TextBody"/>
-        <w:rPr/>
-      </w:pPr>
-      <w:r>
-        <w:rPr>
-          <w:rFonts w:ascii="Times New Roman" w:hAnsi="Times New Roman"/>
-          <w:lang w:val="en-GB"/>
-        </w:rPr>
-        <w:t xml:space="preserve">To determine if the relative importance of random and deterministic processes during community assembly was affected by our treatments, we used a null model approach proposed by Chase et al. (2011). </w:t>
+        <w:t xml:space="preserve"> package (Oksanen et al. 2016). Significance of observed differences were assessed by permutation tests (999 randomizations), while preserving the random structure of blocks determined by the experimental design. Because of the differences in local plant community biomass within each plot, individual plant biomass was standardized by total biomass of the community. To test for dominance shifts in our communities we selected a few species to compare their relative abundance in control plots and treatment p</w:t>
+      </w:r>
+      <w:r>
+        <w:rPr>
+          <w:rFonts w:ascii="Times New Roman" w:hAnsi="Times New Roman"/>
+          <w:lang w:val="en-GB"/>
+        </w:rPr>
+        <w:t xml:space="preserve">lots. </w:t>
+      </w:r>
+      <w:r>
+        <w:rPr>
+          <w:rFonts w:ascii="Times New Roman" w:hAnsi="Times New Roman"/>
+          <w:sz w:val="24"/>
+          <w:szCs w:val="24"/>
+          <w:lang w:val="en-GB"/>
+        </w:rPr>
+        <w:t>For meaningful comparisons, we chose species which were present in control and treatment plots in at least three of the blocks, and which had an average proportion in the community higher than 0.1</w:t>
+      </w:r>
+      <w:r>
+        <w:rPr>
+          <w:rFonts w:ascii="Times New Roman" w:hAnsi="Times New Roman"/>
+          <w:sz w:val="24"/>
+          <w:szCs w:val="24"/>
+          <w:highlight w:val="yellow"/>
+          <w:lang w:val="en-GB"/>
+        </w:rPr>
+        <w:t xml:space="preserve"> [run the code and select species again]</w:t>
+      </w:r>
+      <w:r>
+        <w:rPr>
+          <w:rFonts w:ascii="Times New Roman" w:hAnsi="Times New Roman"/>
+          <w:sz w:val="24"/>
+          <w:szCs w:val="24"/>
+          <w:lang w:val="en-GB"/>
+        </w:rPr>
+        <w:t xml:space="preserve">. We compared average proportions for a given species in a control and treatment combination using </w:t>
+      </w:r>
+      <w:r>
+        <w:rPr>
+          <w:rFonts w:ascii="Times New Roman" w:hAnsi="Times New Roman"/>
+          <w:i/>
+          <w:iCs/>
+          <w:sz w:val="24"/>
+          <w:szCs w:val="24"/>
+          <w:lang w:val="en-GB"/>
+        </w:rPr>
+        <w:t>betareg</w:t>
+      </w:r>
+      <w:r>
+        <w:rPr>
+          <w:rFonts w:ascii="Times New Roman" w:hAnsi="Times New Roman"/>
+          <w:sz w:val="24"/>
+          <w:szCs w:val="24"/>
+          <w:lang w:val="en-GB"/>
+        </w:rPr>
+        <w:t xml:space="preserve"> function in the </w:t>
+      </w:r>
+      <w:r>
+        <w:rPr>
+          <w:rFonts w:ascii="Times New Roman" w:hAnsi="Times New Roman"/>
+          <w:i/>
+          <w:iCs/>
+          <w:sz w:val="24"/>
+          <w:szCs w:val="24"/>
+          <w:lang w:val="en-GB"/>
+        </w:rPr>
+        <w:t>betareg</w:t>
+      </w:r>
+      <w:r>
+        <w:rPr>
+          <w:rFonts w:ascii="Times New Roman" w:hAnsi="Times New Roman"/>
+          <w:sz w:val="24"/>
+          <w:szCs w:val="24"/>
+          <w:lang w:val="en-GB"/>
+        </w:rPr>
+        <w:t xml:space="preserve"> package (Cribari-Neto </w:t>
+      </w:r>
+      <w:r>
+        <w:rPr>
+          <w:rFonts w:ascii="Times New Roman" w:hAnsi="Times New Roman"/>
+          <w:sz w:val="24"/>
+          <w:szCs w:val="24"/>
+          <w:lang w:val="en-GB"/>
+        </w:rPr>
+        <w:t>&amp;</w:t>
+      </w:r>
+      <w:r>
+        <w:rPr>
+          <w:rFonts w:ascii="Times New Roman" w:hAnsi="Times New Roman"/>
+          <w:sz w:val="24"/>
+          <w:szCs w:val="24"/>
+          <w:lang w:val="en-GB"/>
+        </w:rPr>
+        <w:t xml:space="preserve"> Zeileis, 2010). To see if there were differences in trait values between species responsible for the community </w:t>
+      </w:r>
+      <w:r>
+        <w:rPr>
+          <w:rFonts w:ascii="Times New Roman" w:hAnsi="Times New Roman"/>
+          <w:sz w:val="24"/>
+          <w:szCs w:val="24"/>
+          <w:lang w:val="en-GB"/>
+        </w:rPr>
+        <w:t xml:space="preserve">composition </w:t>
+      </w:r>
+      <w:r>
+        <w:rPr>
+          <w:rFonts w:ascii="Times New Roman" w:hAnsi="Times New Roman"/>
+          <w:sz w:val="24"/>
+          <w:szCs w:val="24"/>
+          <w:lang w:val="en-GB"/>
+        </w:rPr>
+        <w:t xml:space="preserve">shifts, we built a linear mixed-effects model with trait values from the control plots as a response and garden included as a random effect. For multiple comparisons we used the </w:t>
+      </w:r>
+      <w:r>
+        <w:rPr>
+          <w:rFonts w:ascii="Times New Roman" w:hAnsi="Times New Roman"/>
+          <w:i/>
+          <w:iCs/>
+          <w:sz w:val="24"/>
+          <w:szCs w:val="24"/>
+          <w:lang w:val="en-GB"/>
+        </w:rPr>
+        <w:t>lsmeans</w:t>
+      </w:r>
+      <w:r>
+        <w:rPr>
+          <w:rFonts w:ascii="Times New Roman" w:hAnsi="Times New Roman"/>
+          <w:sz w:val="24"/>
+          <w:szCs w:val="24"/>
+          <w:lang w:val="en-GB"/>
+        </w:rPr>
+        <w:t xml:space="preserve"> and </w:t>
+      </w:r>
+      <w:r>
+        <w:rPr>
+          <w:rFonts w:ascii="Times New Roman" w:hAnsi="Times New Roman"/>
+          <w:i/>
+          <w:iCs/>
+          <w:sz w:val="24"/>
+          <w:szCs w:val="24"/>
+          <w:lang w:val="en-GB"/>
+        </w:rPr>
+        <w:t>cdt</w:t>
+      </w:r>
+      <w:r>
+        <w:rPr>
+          <w:rFonts w:ascii="Times New Roman" w:hAnsi="Times New Roman"/>
+          <w:sz w:val="24"/>
+          <w:szCs w:val="24"/>
+          <w:lang w:val="en-GB"/>
+        </w:rPr>
+        <w:t xml:space="preserve"> functions from the </w:t>
+      </w:r>
+      <w:r>
+        <w:rPr>
+          <w:rFonts w:ascii="Times New Roman" w:hAnsi="Times New Roman"/>
+          <w:i/>
+          <w:iCs/>
+          <w:sz w:val="24"/>
+          <w:szCs w:val="24"/>
+          <w:lang w:val="en-GB"/>
+        </w:rPr>
+        <w:t>emmeans</w:t>
+      </w:r>
+      <w:r>
+        <w:rPr>
+          <w:rFonts w:ascii="Times New Roman" w:hAnsi="Times New Roman"/>
+          <w:sz w:val="24"/>
+          <w:szCs w:val="24"/>
+          <w:lang w:val="en-GB"/>
+        </w:rPr>
+        <w:t xml:space="preserve"> package (</w:t>
+      </w:r>
+      <w:bookmarkStart w:id="5" w:name="rstudio_console_output71"/>
+      <w:bookmarkEnd w:id="5"/>
+      <w:r>
+        <w:rPr>
+          <w:rFonts w:ascii="Times New Roman" w:hAnsi="Times New Roman"/>
+          <w:sz w:val="24"/>
+          <w:szCs w:val="24"/>
+          <w:lang w:val="en-GB"/>
+        </w:rPr>
+        <w:t>Lenth, 2019) with Tukey’s multiplicity adjustment.</w:t>
+      </w:r>
+    </w:p>
+    <w:p>
+      <w:pPr>
+        <w:pStyle w:val="TextBody"/>
+        <w:rPr/>
+      </w:pPr>
+      <w:r>
+        <w:rPr>
+          <w:rFonts w:ascii="Times New Roman" w:hAnsi="Times New Roman"/>
+          <w:lang w:val="en-GB"/>
+        </w:rPr>
+        <w:t>To determine if the relative importance of r</w:t>
+      </w:r>
+      <w:r>
+        <w:rPr>
+          <w:rFonts w:ascii="Times New Roman" w:hAnsi="Times New Roman"/>
+          <w:lang w:val="en-GB"/>
+        </w:rPr>
+        <w:t>andom and deterministic processes during community assembly was affected by our treatments, we used a null model approach proposed by Chase et al. (2011), but i</w:t>
       </w:r>
       <w:r>
         <w:rPr>
@@ -1000,29 +1055,14 @@
           <w:color w:val="222222"/>
           <w:lang w:val="en-GB"/>
         </w:rPr>
-        <w:t>Instead of using presence-absence data, we</w:t>
-      </w:r>
-      <w:r>
-        <w:rPr>
-          <w:rFonts w:ascii="Times New Roman" w:hAnsi="Times New Roman"/>
-          <w:lang w:val="en-GB"/>
-        </w:rPr>
-        <w:t xml:space="preserve"> adapted the procedure </w:t>
-      </w:r>
-      <w:r>
-        <w:rPr>
-          <w:rFonts w:ascii="Times New Roman" w:hAnsi="Times New Roman"/>
-          <w:highlight w:val="yellow"/>
-          <w:lang w:val="en-GB"/>
-        </w:rPr>
-        <w:t>include Chase</w:t>
-      </w:r>
-      <w:r>
-        <w:rPr>
-          <w:rFonts w:ascii="Times New Roman" w:hAnsi="Times New Roman"/>
-          <w:lang w:val="en-GB"/>
-        </w:rPr>
-        <w:t xml:space="preserve"> used by Stegen et al. (2013) and later by Alberti et al. (2017) based on species’ biomass. We performed separate randomizations for each of the five control and treatment combinations (i.e. C vs. F, C vs. I, C vs. P, C vs. H1, C vs. H2), each comprising 12 plots (six control plots and six treatment plots). This way we ensured that the experimental treatment plots (30 plots vs. 6 control plots) were not over-represented in the procedure. We set several constraints to the random community assembly process for a single plot.</w:t>
+        <w:t>nstead of using presence-absence data, we</w:t>
+      </w:r>
+      <w:r>
+        <w:rPr>
+          <w:rFonts w:ascii="Times New Roman" w:hAnsi="Times New Roman"/>
+          <w:lang w:val="en-GB"/>
+        </w:rPr>
+        <w:t xml:space="preserve"> adapted the procedure used by Stegen et al. (2013) and later by Alberti et al. (2017) based on species’ biomass. We performed separate randomizations for each of the five control and treatment combinations (i.e. C vs. F, C vs. I, C vs. P, C vs. H1, C vs. H2), each comprising 12 plots (six control plots and six treatment plots). This way we ensured that the experimental treatment plots (30 plots vs. 6 control plots) were not over-represented in the procedure. We set several constraints to the random community assembly process for a single plot.</w:t>
       </w:r>
       <w:r>
         <w:rPr>
@@ -1085,77 +1125,7 @@
           <w:color w:val="222222"/>
           <w:lang w:val="en-GB"/>
         </w:rPr>
-        <w:t xml:space="preserve"> package. These randomized BC values were then compared to the empirically observed dissimilarity values and we recorded the proportion of iterations where the BC values were smaller or equal to the comparative empirical value. </w:t>
-      </w:r>
-      <w:r>
-        <w:rPr>
-          <w:rFonts w:ascii="Times New Roman" w:hAnsi="Times New Roman"/>
-          <w:b w:val="false"/>
-          <w:bCs w:val="false"/>
-          <w:color w:val="222222"/>
-          <w:lang w:val="en-GB"/>
-        </w:rPr>
-        <w:t>To obtain the Raup-Crick (RC) index, constrained between negative one and one, we</w:t>
-      </w:r>
-      <w:r>
-        <w:rPr>
-          <w:rFonts w:ascii="Times New Roman" w:hAnsi="Times New Roman"/>
-          <w:b w:val="false"/>
-          <w:bCs w:val="false"/>
-          <w:color w:val="222222"/>
-          <w:lang w:val="en-GB"/>
-        </w:rPr>
-        <w:t xml:space="preserve"> subtract</w:t>
-      </w:r>
-      <w:r>
-        <w:rPr>
-          <w:rFonts w:ascii="Times New Roman" w:hAnsi="Times New Roman"/>
-          <w:b w:val="false"/>
-          <w:bCs w:val="false"/>
-          <w:color w:val="222222"/>
-          <w:lang w:val="en-GB"/>
-        </w:rPr>
-        <w:t>ed</w:t>
-      </w:r>
-      <w:r>
-        <w:rPr>
-          <w:rFonts w:ascii="Times New Roman" w:hAnsi="Times New Roman"/>
-          <w:b w:val="false"/>
-          <w:bCs w:val="false"/>
-          <w:color w:val="222222"/>
-          <w:lang w:val="en-GB"/>
-        </w:rPr>
-        <w:t xml:space="preserve"> 0.5 and multipl</w:t>
-      </w:r>
-      <w:r>
-        <w:rPr>
-          <w:rFonts w:ascii="Times New Roman" w:hAnsi="Times New Roman"/>
-          <w:b w:val="false"/>
-          <w:bCs w:val="false"/>
-          <w:color w:val="222222"/>
-          <w:lang w:val="en-GB"/>
-        </w:rPr>
-        <w:t>ied</w:t>
-      </w:r>
-      <w:r>
-        <w:rPr>
-          <w:rFonts w:ascii="Times New Roman" w:hAnsi="Times New Roman"/>
-          <w:b w:val="false"/>
-          <w:bCs w:val="false"/>
-          <w:color w:val="222222"/>
-          <w:lang w:val="en-GB"/>
-        </w:rPr>
-        <w:t xml:space="preserve"> this difference by two. </w:t>
-      </w:r>
-      <w:r>
-        <w:rPr>
-          <w:rFonts w:ascii="Times New Roman" w:hAnsi="Times New Roman"/>
-          <w:b w:val="false"/>
-          <w:bCs w:val="false"/>
-          <w:color w:val="222222"/>
-          <w:lang w:val="en-GB"/>
-        </w:rPr>
-        <w:t>The RC</w:t>
+        <w:t xml:space="preserve"> package. These randomized BC values were then compared to the empirically observed dissimilarity values and we recorded the proportion of iterations where the BC values were smaller or equal to the comparative empirical value. To obtain the Raup-Crick (RC) index, which is constrained between negative one and one, we subtracted 0.5 and multiplied this difference by two. The RC</w:t>
       </w:r>
       <w:r>
         <w:rPr>
@@ -1184,24 +1154,7 @@
           <w:color w:val="222222"/>
           <w:lang w:val="en-GB"/>
         </w:rPr>
-        <w:t xml:space="preserve">Following the procedure developed by Alberti et al. (2017), we tested treatment effects on community assembly processes using linear mixed models. RC values for pairwise comparisons of plots within the treatment (five comparisons for each treatment, i.e. plots 1 vs. 2, 1 vs. 3, 1 vs. 4, 1 vs. 5, 1 vs. 6) were </w:t>
-      </w:r>
-      <w:r>
-        <w:rPr>
-          <w:rFonts w:ascii="Times New Roman" w:hAnsi="Times New Roman"/>
-          <w:color w:val="222222"/>
-          <w:highlight w:val="yellow"/>
-          <w:lang w:val="en-GB"/>
-        </w:rPr>
-        <w:t>fitted as</w:t>
-      </w:r>
-      <w:r>
-        <w:rPr>
-          <w:rFonts w:ascii="Times New Roman" w:hAnsi="Times New Roman"/>
-          <w:color w:val="222222"/>
-          <w:lang w:val="en-GB"/>
-        </w:rPr>
-        <w:t xml:space="preserve"> response values. Models were built using the </w:t>
+        <w:t xml:space="preserve">Following the procedure developed by Alberti et al. (2017), we tested treatment effects on community assembly processes using linear mixed models. RC values for pairwise comparisons of plots within the treatment (five comparisons for each treatment, i.e. plots 1 vs. 2, 1 vs. 3, 1 vs. 4, 1 vs. 5, 1 vs. 6) was the chosen response variable. Models were built using the </w:t>
       </w:r>
       <w:r>
         <w:rPr>
@@ -1235,23 +1188,39 @@
     <w:p>
       <w:pPr>
         <w:pStyle w:val="TextBody"/>
-        <w:rPr/>
-      </w:pPr>
-      <w:r>
-        <w:rPr>
-          <w:rFonts w:ascii="Times New Roman" w:hAnsi="Times New Roman"/>
+        <w:rPr>
+          <w:rFonts w:ascii="Times New Roman" w:hAnsi="Times New Roman"/>
+          <w:b/>
           <w:b/>
           <w:bCs/>
           <w:color w:val="222222"/>
           <w:lang w:val="en-GB"/>
         </w:rPr>
-        <w:t>R</w:t>
-      </w:r>
+      </w:pPr>
+      <w:r>
+        <w:rPr/>
+      </w:r>
+    </w:p>
+    <w:p>
+      <w:pPr>
+        <w:pStyle w:val="TextBody"/>
+        <w:rPr/>
+      </w:pPr>
       <w:r>
         <w:rPr>
           <w:rFonts w:ascii="Times New Roman" w:hAnsi="Times New Roman"/>
           <w:b/>
           <w:bCs/>
+          <w:color w:val="222222"/>
+          <w:lang w:val="en-GB"/>
+        </w:rPr>
+        <w:t>R</w:t>
+      </w:r>
+      <w:r>
+        <w:rPr>
+          <w:rFonts w:ascii="Times New Roman" w:hAnsi="Times New Roman"/>
+          <w:b/>
+          <w:bCs/>
           <w:lang w:val="en-GB"/>
         </w:rPr>
         <w:t>esults</w:t>
@@ -1269,8 +1238,8 @@
         </w:rPr>
         <w:t>After one year of re-growth, plant community richness across all experimental plots amounted to 96 species (Table S1), with 40 woody species. The mean biomass per plot was 82.156 kg (95% CI</w:t>
       </w:r>
-      <w:bookmarkStart w:id="5" w:name="rstudio_console_output"/>
-      <w:bookmarkEnd w:id="5"/>
+      <w:bookmarkStart w:id="6" w:name="rstudio_console_output"/>
+      <w:bookmarkEnd w:id="6"/>
       <w:r>
         <w:rPr>
           <w:rFonts w:ascii="Times New Roman" w:hAnsi="Times New Roman"/>
@@ -1278,448 +1247,458 @@
         </w:rPr>
         <w:t xml:space="preserve">: 46.815, </w:t>
       </w:r>
-      <w:bookmarkStart w:id="6" w:name="rstudio_console_output1"/>
-      <w:bookmarkEnd w:id="6"/>
-      <w:r>
-        <w:rPr>
-          <w:rFonts w:ascii="Times New Roman" w:hAnsi="Times New Roman"/>
-          <w:lang w:val="en-GB"/>
-        </w:rPr>
-        <w:t xml:space="preserve">144.175). </w:t>
-      </w:r>
-      <w:r>
-        <w:rPr>
-          <w:rFonts w:ascii="Times New Roman" w:hAnsi="Times New Roman"/>
-          <w:highlight w:val="yellow"/>
-          <w:lang w:val="en-GB"/>
-        </w:rPr>
-        <w:t xml:space="preserve">Most abundant species included </w:t>
+      <w:bookmarkStart w:id="7" w:name="rstudio_console_output1"/>
+      <w:bookmarkEnd w:id="7"/>
+      <w:r>
+        <w:rPr>
+          <w:rFonts w:ascii="Times New Roman" w:hAnsi="Times New Roman"/>
+          <w:lang w:val="en-GB"/>
+        </w:rPr>
+        <w:t>144.175). One insecticide treated plot was overgro</w:t>
+      </w:r>
+      <w:bookmarkStart w:id="8" w:name="rstudio_console_output6"/>
+      <w:bookmarkEnd w:id="8"/>
+      <w:r>
+        <w:rPr>
+          <w:rFonts w:ascii="Times New Roman" w:hAnsi="Times New Roman"/>
+          <w:lang w:val="en-GB"/>
+        </w:rPr>
+        <w:t xml:space="preserve">wn by a </w:t>
       </w:r>
       <w:r>
         <w:rPr>
           <w:rFonts w:ascii="Times New Roman" w:hAnsi="Times New Roman"/>
           <w:i/>
           <w:iCs/>
-          <w:highlight w:val="yellow"/>
-          <w:lang w:val="en-GB"/>
-        </w:rPr>
-        <w:t>Trema orientalis</w:t>
-      </w:r>
-      <w:r>
-        <w:rPr>
-          <w:rFonts w:ascii="Times New Roman" w:hAnsi="Times New Roman"/>
-          <w:highlight w:val="yellow"/>
-          <w:lang w:val="en-GB"/>
-        </w:rPr>
-        <w:t xml:space="preserve">, </w:t>
+          <w:lang w:val="en-GB"/>
+        </w:rPr>
+        <w:t>Calopogonium mucunoides</w:t>
+      </w:r>
+      <w:r>
+        <w:rPr>
+          <w:rFonts w:ascii="Times New Roman" w:hAnsi="Times New Roman"/>
+          <w:lang w:val="en-GB"/>
+        </w:rPr>
+        <w:t xml:space="preserve"> Desv. vine which made up 72% of the total </w:t>
+      </w:r>
+      <w:r>
+        <w:rPr>
+          <w:rFonts w:ascii="Times New Roman" w:hAnsi="Times New Roman"/>
+          <w:i w:val="false"/>
+          <w:iCs w:val="false"/>
+          <w:lang w:val="en-GB"/>
+        </w:rPr>
+        <w:t>biomass of the plot. Presence of this species in such abundance arrested succession in that plot, therefore we decided not to consider it in further analyses.</w:t>
+      </w:r>
+    </w:p>
+    <w:p>
+      <w:pPr>
+        <w:pStyle w:val="TextBody"/>
+        <w:rPr/>
+      </w:pPr>
+      <w:r>
+        <w:rPr>
+          <w:rFonts w:ascii="Times New Roman" w:hAnsi="Times New Roman"/>
+          <w:lang w:val="en-GB"/>
+        </w:rPr>
+        <w:t>High herbivory increase (H2) was the only treatment significantly decreasing plant biomass (Fig. 1), both in the whole community and when considering woody plants only (t-value = -3.594, P = 0.001 and t-value = -</w:t>
+      </w:r>
+      <w:bookmarkStart w:id="9" w:name="rstudio_console_output8"/>
+      <w:bookmarkEnd w:id="9"/>
+      <w:r>
+        <w:rPr>
+          <w:rFonts w:ascii="Times New Roman" w:hAnsi="Times New Roman"/>
+          <w:lang w:val="en-GB"/>
+        </w:rPr>
+        <w:t>3.576, P = 0.001, respectively). This treatment also significantly reduced the number of stems per plot (t-value = -6.707, P &lt; 0.001). Woody plant density was also lower in the fungicide (F) treated plots (z-value = -2.507, P = 0.012). Insect removal (I) caused a decrease in diversity of the whole plant community, measured by Shannon’s H’ index (</w:t>
+      </w:r>
+      <w:bookmarkStart w:id="10" w:name="rstudio_console_output5"/>
+      <w:bookmarkEnd w:id="10"/>
+      <w:r>
+        <w:rPr>
+          <w:rFonts w:ascii="Times New Roman" w:hAnsi="Times New Roman"/>
+          <w:lang w:val="en-GB"/>
+        </w:rPr>
+        <w:t>t-value = -2.291   p = 0.031). A similar pattern was shown for Simpson’s diversity. Additionally, insecticide caused an increase in LDMC (</w:t>
+      </w:r>
+      <w:r>
+        <w:rPr>
+          <w:rFonts w:ascii="Times New Roman" w:hAnsi="Times New Roman"/>
+          <w:lang w:val="en-GB"/>
+        </w:rPr>
+        <w:t xml:space="preserve">Fig. 2, </w:t>
+      </w:r>
+      <w:r>
+        <w:rPr>
+          <w:rFonts w:ascii="Times New Roman" w:hAnsi="Times New Roman"/>
+          <w:lang w:val="en-GB"/>
+        </w:rPr>
+        <w:t>t-value = 2.228, p = 0.035) and marginally significant decrease in SLA (t-value = -1.991, p = 0.058). Similar patterns were observed in woody plant communities, but only for LDMC (</w:t>
+      </w:r>
+      <w:bookmarkStart w:id="11" w:name="rstudio_console_output14"/>
+      <w:bookmarkEnd w:id="11"/>
+      <w:r>
+        <w:rPr>
+          <w:rFonts w:ascii="Times New Roman" w:hAnsi="Times New Roman"/>
+          <w:lang w:val="en-GB"/>
+        </w:rPr>
+        <w:t>t-value = 2.071, p = 0.049). None of the treatments significantly affected the evenness or species richness of our experimental communities.</w:t>
+      </w:r>
+    </w:p>
+    <w:p>
+      <w:pPr>
+        <w:pStyle w:val="TextBody"/>
+        <w:rPr/>
+      </w:pPr>
+      <w:r>
+        <w:rPr>
+          <w:rFonts w:ascii="Times New Roman" w:hAnsi="Times New Roman"/>
+          <w:i w:val="false"/>
+          <w:iCs w:val="false"/>
+          <w:lang w:val="en-GB"/>
+        </w:rPr>
+        <w:t xml:space="preserve">Community composition was highly variable between gardens and caused mainly by high species turnover rates and not simple change in their dominance structure (Supporting Information, Fig. S2). Species composition was significant altered by insecticide treatment (I) only (permutation test Fig 3, F = </w:t>
+      </w:r>
+      <w:r>
+        <w:rPr/>
+        <w:t xml:space="preserve">3.135  p = 0.019), </w:t>
+      </w:r>
+      <w:r>
+        <w:rPr>
+          <w:rFonts w:ascii="Times New Roman" w:hAnsi="Times New Roman"/>
+          <w:i w:val="false"/>
+          <w:iCs w:val="false"/>
+          <w:lang w:val="en-GB"/>
+        </w:rPr>
+        <w:t xml:space="preserve">resulting in shifts in the dominance structure in comparison with the control </w:t>
+      </w:r>
+      <w:r>
+        <w:rPr>
+          <w:rFonts w:ascii="Times New Roman" w:hAnsi="Times New Roman"/>
+          <w:i w:val="false"/>
+          <w:iCs w:val="false"/>
+          <w:lang w:val="en-GB"/>
+        </w:rPr>
+        <w:t xml:space="preserve">(Fig. </w:t>
+      </w:r>
+      <w:r>
+        <w:rPr>
+          <w:rFonts w:ascii="Times New Roman" w:hAnsi="Times New Roman"/>
+          <w:i w:val="false"/>
+          <w:iCs w:val="false"/>
+          <w:lang w:val="en-GB"/>
+        </w:rPr>
+        <w:t>3</w:t>
+      </w:r>
+      <w:r>
+        <w:rPr>
+          <w:rFonts w:ascii="Times New Roman" w:hAnsi="Times New Roman"/>
+          <w:i w:val="false"/>
+          <w:iCs w:val="false"/>
+          <w:lang w:val="en-GB"/>
+        </w:rPr>
+        <w:t>)</w:t>
+      </w:r>
+      <w:r>
+        <w:rPr>
+          <w:rFonts w:ascii="Times New Roman" w:hAnsi="Times New Roman"/>
+          <w:i w:val="false"/>
+          <w:iCs w:val="false"/>
+          <w:lang w:val="en-GB"/>
+        </w:rPr>
+        <w:t>. The first ordination axis was related with decreasing herbivory and by itself explained 19.55 % of variation in community composition. Similar effects were present when we considered only woody plant communities (permutation test, F</w:t>
+      </w:r>
+      <w:bookmarkStart w:id="12" w:name="rstudio_console_output4"/>
+      <w:bookmarkEnd w:id="12"/>
+      <w:r>
+        <w:rPr>
+          <w:rFonts w:ascii="Times New Roman" w:hAnsi="Times New Roman"/>
+          <w:i w:val="false"/>
+          <w:iCs w:val="false"/>
+          <w:lang w:val="en-GB"/>
+        </w:rPr>
+        <w:t xml:space="preserve"> = 2.6154, p = 0.05, not shown in the figure). Except for the marginally significance of high herbivory plots (H2), community composition in other treatments didn’t show consistent and predictable patterns. Only a few species were present in both control and one of the treatment plots, allowing for minimal comparison of their changes in relative abundance (</w:t>
+      </w:r>
+      <w:r>
+        <w:rPr>
+          <w:rFonts w:ascii="Times New Roman" w:hAnsi="Times New Roman"/>
+          <w:i w:val="false"/>
+          <w:iCs w:val="false"/>
+          <w:lang w:val="en-GB"/>
+        </w:rPr>
+        <w:t xml:space="preserve">Supporting Information, </w:t>
+      </w:r>
+      <w:r>
+        <w:rPr>
+          <w:rFonts w:ascii="Times New Roman" w:hAnsi="Times New Roman"/>
+          <w:i w:val="false"/>
+          <w:iCs w:val="false"/>
+          <w:lang w:val="en-GB"/>
+        </w:rPr>
+        <w:t xml:space="preserve">Fig. </w:t>
+      </w:r>
+      <w:r>
+        <w:rPr>
+          <w:rFonts w:ascii="Times New Roman" w:hAnsi="Times New Roman"/>
+          <w:i w:val="false"/>
+          <w:iCs w:val="false"/>
+          <w:lang w:val="en-GB"/>
+        </w:rPr>
+        <w:t>S3</w:t>
+      </w:r>
+      <w:r>
+        <w:rPr>
+          <w:rFonts w:ascii="Times New Roman" w:hAnsi="Times New Roman"/>
+          <w:i w:val="false"/>
+          <w:iCs w:val="false"/>
+          <w:lang w:val="en-GB"/>
+        </w:rPr>
+        <w:t xml:space="preserve">). </w:t>
+      </w:r>
+      <w:r>
+        <w:rPr>
+          <w:rFonts w:ascii="Times New Roman" w:hAnsi="Times New Roman"/>
+          <w:i w:val="false"/>
+          <w:iCs w:val="false"/>
+          <w:sz w:val="24"/>
+          <w:szCs w:val="24"/>
+          <w:lang w:val="en-GB"/>
+        </w:rPr>
+        <w:t xml:space="preserve">Shifts in dominance structure in the insecticide treated plots were mainly caused by a consistent increase in relative abundance of only one of the woody plant dominants: </w:t>
       </w:r>
       <w:r>
         <w:rPr>
           <w:rFonts w:ascii="Times New Roman" w:hAnsi="Times New Roman"/>
           <w:i/>
           <w:iCs/>
-          <w:highlight w:val="yellow"/>
-          <w:lang w:val="en-GB"/>
-        </w:rPr>
-        <w:t xml:space="preserve">Melanolepis multiglandulosa </w:t>
-      </w:r>
-      <w:r>
-        <w:rPr>
-          <w:rFonts w:ascii="Times New Roman" w:hAnsi="Times New Roman"/>
-          <w:i w:val="false"/>
-          <w:iCs w:val="false"/>
-          <w:highlight w:val="yellow"/>
-          <w:lang w:val="en-GB"/>
-        </w:rPr>
-        <w:t>and</w:t>
-      </w:r>
-      <w:r>
-        <w:rPr>
-          <w:rFonts w:ascii="Times New Roman" w:hAnsi="Times New Roman"/>
-          <w:highlight w:val="yellow"/>
-          <w:lang w:val="en-GB"/>
-        </w:rPr>
-        <w:t xml:space="preserve"> </w:t>
+          <w:sz w:val="24"/>
+          <w:szCs w:val="24"/>
+          <w:lang w:val="en-GB"/>
+        </w:rPr>
+        <w:t xml:space="preserve">Pipturus argenteus </w:t>
+      </w:r>
+      <w:r>
+        <w:rPr>
+          <w:rFonts w:ascii="Times New Roman" w:hAnsi="Times New Roman"/>
+          <w:i w:val="false"/>
+          <w:iCs w:val="false"/>
+          <w:sz w:val="24"/>
+          <w:szCs w:val="24"/>
+          <w:lang w:val="en-GB"/>
+        </w:rPr>
+        <w:t>(</w:t>
+      </w:r>
+      <w:bookmarkStart w:id="13" w:name="rstudio_console_output3"/>
+      <w:bookmarkEnd w:id="13"/>
+      <w:r>
+        <w:rPr>
+          <w:rFonts w:ascii="Times New Roman" w:hAnsi="Times New Roman"/>
+          <w:i w:val="false"/>
+          <w:iCs w:val="false"/>
+          <w:sz w:val="24"/>
+          <w:szCs w:val="24"/>
+          <w:lang w:val="en-GB"/>
+        </w:rPr>
+        <w:t>z-value = 2.427, p = 0.015</w:t>
+      </w:r>
+      <w:r>
+        <w:rPr>
+          <w:rFonts w:ascii="Times New Roman" w:hAnsi="Times New Roman"/>
+          <w:i w:val="false"/>
+          <w:iCs w:val="false"/>
+          <w:sz w:val="24"/>
+          <w:szCs w:val="24"/>
+          <w:lang w:val="en-GB"/>
+        </w:rPr>
+        <w:t>)</w:t>
       </w:r>
       <w:r>
         <w:rPr>
           <w:rFonts w:ascii="Times New Roman" w:hAnsi="Times New Roman"/>
           <w:i/>
           <w:iCs/>
-          <w:highlight w:val="yellow"/>
-          <w:lang w:val="en-GB"/>
-        </w:rPr>
-        <w:t>Pipturus argenteus</w:t>
-      </w:r>
-      <w:r>
-        <w:rPr>
-          <w:rFonts w:ascii="Times New Roman" w:hAnsi="Times New Roman"/>
-          <w:highlight w:val="yellow"/>
-          <w:lang w:val="en-GB"/>
-        </w:rPr>
-        <w:t xml:space="preserve">. Highest biomass, nearly 129 kg, was reached by </w:t>
+          <w:sz w:val="24"/>
+          <w:szCs w:val="24"/>
+          <w:lang w:val="en-GB"/>
+        </w:rPr>
+        <w:t xml:space="preserve">. </w:t>
+      </w:r>
+      <w:r>
+        <w:rPr>
+          <w:rFonts w:ascii="Times New Roman" w:hAnsi="Times New Roman"/>
+          <w:i w:val="false"/>
+          <w:iCs w:val="false"/>
+          <w:sz w:val="24"/>
+          <w:szCs w:val="24"/>
+          <w:lang w:val="en-GB"/>
+        </w:rPr>
+        <w:t xml:space="preserve">This pattern coincided with decreased dominance of vein </w:t>
       </w:r>
       <w:r>
         <w:rPr>
           <w:rFonts w:ascii="Times New Roman" w:hAnsi="Times New Roman"/>
           <w:i/>
           <w:iCs/>
-          <w:highlight w:val="yellow"/>
-          <w:lang w:val="en-GB"/>
-        </w:rPr>
-        <w:t>Melochia</w:t>
-      </w:r>
-      <w:r>
-        <w:rPr>
-          <w:rFonts w:ascii="Times New Roman" w:hAnsi="Times New Roman"/>
-          <w:highlight w:val="yellow"/>
-          <w:lang w:val="en-GB"/>
-        </w:rPr>
-        <w:t xml:space="preserve"> sp. 1. However, this species was present only at one block. From non-woody plants </w:t>
+          <w:sz w:val="24"/>
+          <w:szCs w:val="24"/>
+          <w:lang w:val="en-GB"/>
+        </w:rPr>
+        <w:t>Mik</w:t>
       </w:r>
       <w:r>
         <w:rPr>
           <w:rFonts w:ascii="Times New Roman" w:hAnsi="Times New Roman"/>
           <w:i/>
           <w:iCs/>
-          <w:highlight w:val="yellow"/>
-          <w:lang w:val="en-GB"/>
-        </w:rPr>
-        <w:t>Mikania micrantha</w:t>
-      </w:r>
-      <w:r>
-        <w:rPr>
-          <w:rFonts w:ascii="Times New Roman" w:hAnsi="Times New Roman"/>
-          <w:highlight w:val="yellow"/>
-          <w:lang w:val="en-GB"/>
-        </w:rPr>
-        <w:t xml:space="preserve"> vein had highest biomass (… kg) among the control plots (Figure S1) </w:t>
-      </w:r>
-      <w:r>
-        <w:rPr>
-          <w:rFonts w:ascii="Times New Roman" w:hAnsi="Times New Roman"/>
-          <w:lang w:val="en-GB"/>
-        </w:rPr>
-        <w:t xml:space="preserve">. </w:t>
-      </w:r>
-      <w:r>
-        <w:rPr>
-          <w:rFonts w:ascii="Times New Roman" w:hAnsi="Times New Roman"/>
-          <w:highlight w:val="yellow"/>
-          <w:lang w:val="en-GB"/>
-        </w:rPr>
-        <w:t>Dominance structure varied between gardens. We observed high variability in both between and within treatment community composition. Intra-treatment Jaccard dissimilarity was generally high with an average X and mle profiles 95 CI: … (Fig SX) and these values were similar for all the other treatments (betareg). Similar variability values were observed for the pairwise dissimilarities between control plots and one of the five treatments plots, there were also no significant differences in dissimilarity ().</w:t>
-      </w:r>
-      <w:r>
-        <w:rPr>
-          <w:rFonts w:ascii="Times New Roman" w:hAnsi="Times New Roman"/>
-          <w:lang w:val="en-GB"/>
-        </w:rPr>
-        <w:t xml:space="preserve"> One insecticide treated plot was overgro</w:t>
-      </w:r>
-      <w:bookmarkStart w:id="7" w:name="rstudio_console_output6"/>
-      <w:bookmarkEnd w:id="7"/>
-      <w:r>
-        <w:rPr>
-          <w:rFonts w:ascii="Times New Roman" w:hAnsi="Times New Roman"/>
-          <w:lang w:val="en-GB"/>
-        </w:rPr>
-        <w:t xml:space="preserve">wn by a </w:t>
+          <w:sz w:val="24"/>
+          <w:szCs w:val="24"/>
+          <w:lang w:val="en-GB"/>
+        </w:rPr>
+        <w:t>ania micrantha</w:t>
+      </w:r>
+      <w:r>
+        <w:rPr>
+          <w:rFonts w:ascii="Times New Roman" w:hAnsi="Times New Roman"/>
+          <w:i w:val="false"/>
+          <w:iCs w:val="false"/>
+          <w:sz w:val="24"/>
+          <w:szCs w:val="24"/>
+          <w:lang w:val="en-GB"/>
+        </w:rPr>
+        <w:t xml:space="preserve"> (</w:t>
+      </w:r>
+      <w:bookmarkStart w:id="14" w:name="rstudio_console_output7"/>
+      <w:bookmarkEnd w:id="14"/>
+      <w:r>
+        <w:rPr>
+          <w:rFonts w:ascii="Times New Roman" w:hAnsi="Times New Roman"/>
+          <w:i w:val="false"/>
+          <w:iCs w:val="false"/>
+          <w:sz w:val="24"/>
+          <w:szCs w:val="24"/>
+          <w:lang w:val="en-GB"/>
+        </w:rPr>
+        <w:t xml:space="preserve">z-value = -2.060, p = 0.039) and </w:t>
       </w:r>
       <w:r>
         <w:rPr>
           <w:rFonts w:ascii="Times New Roman" w:hAnsi="Times New Roman"/>
           <w:i/>
           <w:iCs/>
-          <w:lang w:val="en-GB"/>
-        </w:rPr>
-        <w:t>Calopogonium mucunoides</w:t>
-      </w:r>
-      <w:r>
-        <w:rPr>
-          <w:rFonts w:ascii="Times New Roman" w:hAnsi="Times New Roman"/>
-          <w:lang w:val="en-GB"/>
-        </w:rPr>
-        <w:t xml:space="preserve"> Desv. vine which made up 72% of the total </w:t>
-      </w:r>
-      <w:r>
-        <w:rPr>
-          <w:rFonts w:ascii="Times New Roman" w:hAnsi="Times New Roman"/>
-          <w:i w:val="false"/>
-          <w:iCs w:val="false"/>
-          <w:lang w:val="en-GB"/>
-        </w:rPr>
-        <w:t>biomass of the plot. Presence of this species in such abundance arrested succession in that plot, therefore we decided not to consider it in further analyses.</w:t>
-      </w:r>
-    </w:p>
-    <w:p>
-      <w:pPr>
-        <w:pStyle w:val="TextBody"/>
-        <w:rPr/>
-      </w:pPr>
-      <w:r>
-        <w:rPr>
-          <w:rFonts w:ascii="Times New Roman" w:hAnsi="Times New Roman"/>
-          <w:lang w:val="en-GB"/>
-        </w:rPr>
-        <w:t>High herbivory increase (H2) was the only treatment significantly decreasing plant biomass (Fig. 1), both in the whole community and when considering woody plants only (t-value = -3.594, P = 0.001 and t-value = -</w:t>
-      </w:r>
-      <w:bookmarkStart w:id="8" w:name="rstudio_console_output8"/>
-      <w:bookmarkEnd w:id="8"/>
-      <w:r>
-        <w:rPr>
-          <w:rFonts w:ascii="Times New Roman" w:hAnsi="Times New Roman"/>
-          <w:lang w:val="en-GB"/>
-        </w:rPr>
-        <w:t>3.576, P = 0.001, respectively). This treatment also significantly reduced the number of stems per plot (t-value = -6.707, P &lt; 0.001). Woody plant density was also lower in the fungicide (F) treated plots (z-value = -2.507, P = 0.012). Insect removal (I) caused a decrease in diversity of the whole plant community, measured by Shannon’s H’ index (</w:t>
-      </w:r>
-      <w:bookmarkStart w:id="9" w:name="rstudio_console_output5"/>
-      <w:bookmarkEnd w:id="9"/>
-      <w:r>
-        <w:rPr>
-          <w:rFonts w:ascii="Times New Roman" w:hAnsi="Times New Roman"/>
-          <w:lang w:val="en-GB"/>
-        </w:rPr>
-        <w:t>t-value = -2.291   p = 0.031). A similar pattern was shown for Simpson’s diversity. Additionally, insecticide caused an increase in LDMC (t-value = 2.228, p = 0.035) and marginally significant decrease in SLA (t-value = -1.991, p = 0.058). Similar patterns were observed in woody plant communities, but only for LDMC (</w:t>
-      </w:r>
-      <w:bookmarkStart w:id="10" w:name="rstudio_console_output14"/>
-      <w:bookmarkEnd w:id="10"/>
-      <w:r>
-        <w:rPr>
-          <w:rFonts w:ascii="Times New Roman" w:hAnsi="Times New Roman"/>
-          <w:lang w:val="en-GB"/>
-        </w:rPr>
-        <w:t>t-value = 2.071, p = 0.049). None of the treatments significantly affected the evenness or species richness of our experimental communities.</w:t>
-      </w:r>
-    </w:p>
-    <w:p>
-      <w:pPr>
-        <w:pStyle w:val="TextBody"/>
-        <w:rPr/>
-      </w:pPr>
-      <w:r>
-        <w:rPr>
-          <w:rFonts w:ascii="Times New Roman" w:hAnsi="Times New Roman"/>
-          <w:i w:val="false"/>
-          <w:iCs w:val="false"/>
-          <w:lang w:val="en-GB"/>
-        </w:rPr>
-        <w:t xml:space="preserve">Species composition was significant altered by insecticide treatment (I) only (permutation test Fig 3, F = </w:t>
-      </w:r>
-      <w:r>
-        <w:rPr/>
-        <w:t xml:space="preserve">3.135  p = 0.019), </w:t>
-      </w:r>
-      <w:r>
-        <w:rPr>
-          <w:rFonts w:ascii="Times New Roman" w:hAnsi="Times New Roman"/>
-          <w:i w:val="false"/>
-          <w:iCs w:val="false"/>
-          <w:lang w:val="en-GB"/>
-        </w:rPr>
-        <w:t>resulting in shifts in the dominance structure in comparison with the control (</w:t>
-      </w:r>
-      <w:r>
-        <w:rPr>
-          <w:rFonts w:ascii="Times New Roman" w:hAnsi="Times New Roman"/>
-          <w:i w:val="false"/>
-          <w:iCs w:val="false"/>
-          <w:highlight w:val="yellow"/>
-          <w:lang w:val="en-GB"/>
-        </w:rPr>
-        <w:t>Fig. ...</w:t>
-      </w:r>
-      <w:r>
-        <w:rPr>
-          <w:rFonts w:ascii="Times New Roman" w:hAnsi="Times New Roman"/>
-          <w:i w:val="false"/>
-          <w:iCs w:val="false"/>
-          <w:lang w:val="en-GB"/>
-        </w:rPr>
-        <w:t>). The first ordination axis was related with decreasing herbivory and by itself explained 19.55 % of variation in community composition. Similar effects were present when we considered only woody plant communities (permutation test, F</w:t>
-      </w:r>
-      <w:bookmarkStart w:id="11" w:name="rstudio_console_output4"/>
-      <w:bookmarkEnd w:id="11"/>
-      <w:r>
-        <w:rPr>
-          <w:rFonts w:ascii="Times New Roman" w:hAnsi="Times New Roman"/>
-          <w:i w:val="false"/>
-          <w:iCs w:val="false"/>
-          <w:lang w:val="en-GB"/>
-        </w:rPr>
-        <w:t xml:space="preserve"> = 2.6154, p = 0.05, not shown in the figure). Except for the marginally significance of high herbivory plots (H2), community composition in other treatments didn’t show consistent and predictable patterns. Only a few species were present in both control and one of the treatment plots, allowing for minimal comparison of their changes in relative abundance (Fig. 4). Shifts in dominance structure in the insecticide treated plots were mainly caused by a consistent increase in relative abundance of one of the woody plant dominants: </w:t>
+          <w:sz w:val="24"/>
+          <w:szCs w:val="24"/>
+          <w:lang w:val="en-GB"/>
+        </w:rPr>
+        <w:t xml:space="preserve">Melanolepis multiglandulosa </w:t>
+      </w:r>
+      <w:r>
+        <w:rPr>
+          <w:rFonts w:ascii="Times New Roman" w:hAnsi="Times New Roman"/>
+          <w:i w:val="false"/>
+          <w:iCs w:val="false"/>
+          <w:sz w:val="24"/>
+          <w:szCs w:val="24"/>
+          <w:lang w:val="en-GB"/>
+        </w:rPr>
+        <w:t>(</w:t>
+      </w:r>
+      <w:bookmarkStart w:id="15" w:name="rstudio_console_output9"/>
+      <w:bookmarkEnd w:id="15"/>
+      <w:r>
+        <w:rPr>
+          <w:rFonts w:ascii="Times New Roman" w:hAnsi="Times New Roman"/>
+          <w:i w:val="false"/>
+          <w:iCs w:val="false"/>
+          <w:sz w:val="24"/>
+          <w:szCs w:val="24"/>
+          <w:lang w:val="en-GB"/>
+        </w:rPr>
+        <w:t>z-value = -2.804, p = 0.005). I</w:t>
+      </w:r>
+      <w:r>
+        <w:rPr>
+          <w:rFonts w:ascii="Times New Roman" w:hAnsi="Times New Roman"/>
+          <w:i w:val="false"/>
+          <w:iCs w:val="false"/>
+          <w:sz w:val="24"/>
+          <w:szCs w:val="24"/>
+          <w:lang w:val="en-GB"/>
+        </w:rPr>
+        <w:t>n these three species, there were no significant differences in leaf area loss due to herbivory (Supporting Information,</w:t>
+      </w:r>
+      <w:r>
+        <w:rPr>
+          <w:rFonts w:ascii="Times New Roman" w:hAnsi="Times New Roman"/>
+          <w:i w:val="false"/>
+          <w:iCs w:val="false"/>
+          <w:sz w:val="24"/>
+          <w:szCs w:val="24"/>
+          <w:lang w:val="en-GB"/>
+        </w:rPr>
+        <w:t xml:space="preserve"> Fig. S4)</w:t>
+      </w:r>
+      <w:r>
+        <w:rPr>
+          <w:rFonts w:ascii="Times New Roman" w:hAnsi="Times New Roman"/>
+          <w:i w:val="false"/>
+          <w:iCs w:val="false"/>
+          <w:sz w:val="24"/>
+          <w:szCs w:val="24"/>
+          <w:lang w:val="en-GB"/>
+        </w:rPr>
+        <w:t xml:space="preserve">. However, they differed significantly in their SLA and LDMC values, with </w:t>
       </w:r>
       <w:r>
         <w:rPr>
           <w:rFonts w:ascii="Times New Roman" w:hAnsi="Times New Roman"/>
           <w:i/>
           <w:iCs/>
-          <w:lang w:val="en-GB"/>
-        </w:rPr>
-        <w:t>Pipturus argenteus (</w:t>
+          <w:sz w:val="24"/>
+          <w:szCs w:val="24"/>
+          <w:lang w:val="en-GB"/>
+        </w:rPr>
+        <w:t>P. argenteus</w:t>
+      </w:r>
+      <w:r>
+        <w:rPr>
+          <w:rFonts w:ascii="Times New Roman" w:hAnsi="Times New Roman"/>
+          <w:i w:val="false"/>
+          <w:iCs w:val="false"/>
+          <w:sz w:val="24"/>
+          <w:szCs w:val="24"/>
+          <w:lang w:val="en-GB"/>
+        </w:rPr>
+        <w:t xml:space="preserve"> having higher SLA and lower LDMC value than </w:t>
       </w:r>
       <w:r>
         <w:rPr>
           <w:rFonts w:ascii="Times New Roman" w:hAnsi="Times New Roman"/>
           <w:i/>
           <w:iCs/>
-          <w:highlight w:val="yellow"/>
-          <w:lang w:val="en-GB"/>
-        </w:rPr>
-        <w:t>betareg results</w:t>
+          <w:sz w:val="24"/>
+          <w:szCs w:val="24"/>
+          <w:lang w:val="en-GB"/>
+        </w:rPr>
+        <w:t>M.micrantha</w:t>
+      </w:r>
+      <w:r>
+        <w:rPr>
+          <w:rFonts w:ascii="Times New Roman" w:hAnsi="Times New Roman"/>
+          <w:i w:val="false"/>
+          <w:iCs w:val="false"/>
+          <w:sz w:val="24"/>
+          <w:szCs w:val="24"/>
+          <w:lang w:val="en-GB"/>
+        </w:rPr>
+        <w:t xml:space="preserve"> and </w:t>
       </w:r>
       <w:r>
         <w:rPr>
           <w:rFonts w:ascii="Times New Roman" w:hAnsi="Times New Roman"/>
           <w:i/>
           <w:iCs/>
-          <w:lang w:val="en-GB"/>
-        </w:rPr>
-        <w:t xml:space="preserve">). </w:t>
-      </w:r>
-      <w:r>
-        <w:rPr>
-          <w:rFonts w:ascii="Times New Roman" w:hAnsi="Times New Roman"/>
-          <w:i w:val="false"/>
-          <w:iCs w:val="false"/>
-          <w:lang w:val="en-GB"/>
-        </w:rPr>
-        <w:t xml:space="preserve">This pattern coincided with decreased dominance of vein </w:t>
-      </w:r>
-      <w:r>
-        <w:rPr>
-          <w:rFonts w:ascii="Times New Roman" w:hAnsi="Times New Roman"/>
-          <w:i/>
-          <w:iCs/>
-          <w:lang w:val="en-GB"/>
-        </w:rPr>
-        <w:t>Mikania micrantha</w:t>
-      </w:r>
-      <w:r>
-        <w:rPr>
-          <w:rFonts w:ascii="Times New Roman" w:hAnsi="Times New Roman"/>
-          <w:i w:val="false"/>
-          <w:iCs w:val="false"/>
-          <w:lang w:val="en-GB"/>
-        </w:rPr>
-        <w:t xml:space="preserve"> (</w:t>
-      </w:r>
-      <w:r>
-        <w:rPr>
-          <w:rFonts w:ascii="Times New Roman" w:hAnsi="Times New Roman"/>
-          <w:i w:val="false"/>
-          <w:iCs w:val="false"/>
-          <w:highlight w:val="yellow"/>
-          <w:lang w:val="en-GB"/>
-        </w:rPr>
-        <w:t>betareg results</w:t>
-      </w:r>
-      <w:r>
-        <w:rPr>
-          <w:rFonts w:ascii="Times New Roman" w:hAnsi="Times New Roman"/>
-          <w:i w:val="false"/>
-          <w:iCs w:val="false"/>
-          <w:lang w:val="en-GB"/>
-        </w:rPr>
-        <w:t xml:space="preserve">) and </w:t>
-      </w:r>
-      <w:r>
-        <w:rPr>
-          <w:rFonts w:ascii="Times New Roman" w:hAnsi="Times New Roman"/>
-          <w:i/>
-          <w:iCs/>
-          <w:lang w:val="en-GB"/>
-        </w:rPr>
-        <w:t xml:space="preserve">Melanolepis multiglandulosa </w:t>
-      </w:r>
-      <w:r>
-        <w:rPr>
-          <w:rFonts w:ascii="Times New Roman" w:hAnsi="Times New Roman"/>
-          <w:i w:val="false"/>
-          <w:iCs w:val="false"/>
-          <w:lang w:val="en-GB"/>
-        </w:rPr>
-        <w:t>(</w:t>
-      </w:r>
-      <w:r>
-        <w:rPr>
-          <w:rFonts w:ascii="Times New Roman" w:hAnsi="Times New Roman"/>
-          <w:i w:val="false"/>
-          <w:iCs w:val="false"/>
-          <w:highlight w:val="yellow"/>
-          <w:lang w:val="en-GB"/>
-        </w:rPr>
-        <w:t>betareg results</w:t>
-      </w:r>
-      <w:r>
-        <w:rPr>
-          <w:rFonts w:ascii="Times New Roman" w:hAnsi="Times New Roman"/>
-          <w:i w:val="false"/>
-          <w:iCs w:val="false"/>
-          <w:lang w:val="en-GB"/>
-        </w:rPr>
-        <w:t>). In these 3 species, there were no significant differences in leaf area loss due to herbivory. However, these three species differed significantly in their SLA and LDMC values (</w:t>
-      </w:r>
-      <w:r>
-        <w:rPr>
-          <w:rFonts w:ascii="Times New Roman" w:hAnsi="Times New Roman"/>
-          <w:i w:val="false"/>
-          <w:iCs w:val="false"/>
-          <w:highlight w:val="yellow"/>
-          <w:lang w:val="en-GB"/>
-        </w:rPr>
-        <w:t>Fig. SX Tukey</w:t>
-      </w:r>
-      <w:r>
-        <w:rPr>
-          <w:rFonts w:ascii="Times New Roman" w:hAnsi="Times New Roman"/>
-          <w:i w:val="false"/>
-          <w:iCs w:val="false"/>
-          <w:lang w:val="en-GB"/>
-        </w:rPr>
-        <w:t xml:space="preserve">) with </w:t>
-      </w:r>
-      <w:r>
-        <w:rPr>
-          <w:rFonts w:ascii="Times New Roman" w:hAnsi="Times New Roman"/>
-          <w:i/>
-          <w:iCs/>
-          <w:lang w:val="en-GB"/>
-        </w:rPr>
-        <w:t>P. argenteus</w:t>
-      </w:r>
-      <w:r>
-        <w:rPr>
-          <w:rFonts w:ascii="Times New Roman" w:hAnsi="Times New Roman"/>
-          <w:i w:val="false"/>
-          <w:iCs w:val="false"/>
-          <w:lang w:val="en-GB"/>
-        </w:rPr>
-        <w:t xml:space="preserve"> having higher SLA and lower LDMC value than </w:t>
-      </w:r>
-      <w:r>
-        <w:rPr>
-          <w:rFonts w:ascii="Times New Roman" w:hAnsi="Times New Roman"/>
-          <w:i/>
-          <w:iCs/>
-          <w:lang w:val="en-GB"/>
-        </w:rPr>
-        <w:t>M.micrantha</w:t>
-      </w:r>
-      <w:r>
-        <w:rPr>
-          <w:rFonts w:ascii="Times New Roman" w:hAnsi="Times New Roman"/>
-          <w:i w:val="false"/>
-          <w:iCs w:val="false"/>
-          <w:lang w:val="en-GB"/>
-        </w:rPr>
-        <w:t xml:space="preserve"> and </w:t>
-      </w:r>
-      <w:r>
-        <w:rPr>
-          <w:rFonts w:ascii="Times New Roman" w:hAnsi="Times New Roman"/>
-          <w:i/>
-          <w:iCs/>
+          <w:sz w:val="24"/>
+          <w:szCs w:val="24"/>
           <w:lang w:val="en-GB"/>
         </w:rPr>
         <w:t>M. multiglandulosa</w:t>
@@ -1729,6 +1708,8 @@
           <w:rFonts w:ascii="Times New Roman" w:hAnsi="Times New Roman"/>
           <w:i w:val="false"/>
           <w:iCs w:val="false"/>
+          <w:sz w:val="24"/>
+          <w:szCs w:val="24"/>
           <w:lang w:val="en-GB"/>
         </w:rPr>
         <w:t xml:space="preserve"> .</w:t>
@@ -1749,10 +1730,16 @@
       <w:r>
         <w:rPr>
           <w:rFonts w:ascii="Times New Roman" w:hAnsi="Times New Roman"/>
-          <w:highlight w:val="yellow"/>
-          <w:lang w:val="en-GB"/>
-        </w:rPr>
-        <w:t>Fig. X</w:t>
+          <w:lang w:val="en-GB"/>
+        </w:rPr>
+        <w:t xml:space="preserve">Fig. </w:t>
+      </w:r>
+      <w:r>
+        <w:rPr>
+          <w:rFonts w:ascii="Times New Roman" w:hAnsi="Times New Roman"/>
+          <w:lang w:val="en-GB"/>
+        </w:rPr>
+        <w:t>4</w:t>
       </w:r>
       <w:r>
         <w:rPr>
@@ -1805,8 +1792,8 @@
         </w:rPr>
         <w:t>) and predator exclusion (</w:t>
       </w:r>
-      <w:bookmarkStart w:id="12" w:name="rstudio_console_output2"/>
-      <w:bookmarkEnd w:id="12"/>
+      <w:bookmarkStart w:id="16" w:name="rstudio_console_output2"/>
+      <w:bookmarkEnd w:id="16"/>
       <w:r>
         <w:rPr>
           <w:rFonts w:ascii="Times New Roman" w:hAnsi="Times New Roman"/>
@@ -1841,7 +1828,23 @@
           <w:color w:val="000000"/>
           <w:lang w:val="en-GB"/>
         </w:rPr>
-        <w:t>) significantly decreased RC values, and increased randomness of community assembly (mean RC index values closer to zero) for woody plants.</w:t>
+        <w:t xml:space="preserve">) significantly decreased RC values, and increased randomness of woody plants community assembly </w:t>
+      </w:r>
+      <w:r>
+        <w:rPr>
+          <w:rFonts w:ascii="Times New Roman" w:hAnsi="Times New Roman"/>
+          <w:color w:val="000000"/>
+          <w:lang w:val="en-GB"/>
+        </w:rPr>
+        <w:t xml:space="preserve">processes </w:t>
+      </w:r>
+      <w:r>
+        <w:rPr>
+          <w:rFonts w:ascii="Times New Roman" w:hAnsi="Times New Roman"/>
+          <w:color w:val="000000"/>
+          <w:lang w:val="en-GB"/>
+        </w:rPr>
+        <w:t>(mean RC index values closer to zero).</w:t>
       </w:r>
     </w:p>
     <w:p>
@@ -1878,7 +1881,35 @@
           <w:rFonts w:ascii="Times New Roman" w:hAnsi="Times New Roman"/>
           <w:lang w:val="en-GB"/>
         </w:rPr>
-        <w:t>nts), and fungal pathogens influence early successional rainforest vegetation in lowland Papua New Guinea. Our hypothesis that herbivorous insects control biomass, species richness, and diversity of the plant community was partially supported by our results. Our experimental a</w:t>
+        <w:t xml:space="preserve">nts), and fungal pathogens influence early successional rainforest vegetation in lowland Papua New Guinea. Our hypothesis that herbivorous insects control biomass, species richness, and diversity of the plant community was partially supported by our results. </w:t>
+      </w:r>
+      <w:r>
+        <w:rPr>
+          <w:rFonts w:ascii="Times New Roman" w:hAnsi="Times New Roman"/>
+          <w:lang w:val="en-GB"/>
+        </w:rPr>
+        <w:t>S</w:t>
+      </w:r>
+      <w:r>
+        <w:rPr>
+          <w:rFonts w:ascii="Times New Roman" w:hAnsi="Times New Roman"/>
+          <w:lang w:val="en-GB"/>
+        </w:rPr>
+        <w:t xml:space="preserve">imilar to results from primary forest (Bagchi et al. 2014) </w:t>
+      </w:r>
+      <w:r>
+        <w:rPr>
+          <w:rFonts w:ascii="Times New Roman" w:hAnsi="Times New Roman"/>
+          <w:lang w:val="en-GB"/>
+        </w:rPr>
+        <w:t>o</w:t>
+      </w:r>
+      <w:r>
+        <w:rPr>
+          <w:rFonts w:ascii="Times New Roman" w:hAnsi="Times New Roman"/>
+          <w:lang w:val="en-GB"/>
+        </w:rPr>
+        <w:t>ur experimental a</w:t>
       </w:r>
       <w:r>
         <w:rPr>
@@ -1893,7 +1924,35 @@
           <w:rFonts w:ascii="Times New Roman" w:hAnsi="Times New Roman"/>
           <w:lang w:val="en-GB"/>
         </w:rPr>
-        <w:t xml:space="preserve">nsecticide had a strong effect on the plant community composition (similar to results from primary forest (Bagchi et al. 2014)). Kempel et al. (2015) argued that these changes can be driven by the preferences of invertebrate herbivores. Looking at the damage caused by herbivores for the species driving compositional shifts in our experimental communities showed some support for this explanation. In addition, previous studies showed that herbivorous insects usually prefer </w:t>
+        <w:t xml:space="preserve">nsecticide </w:t>
+      </w:r>
+      <w:r>
+        <w:rPr>
+          <w:rFonts w:ascii="Times New Roman" w:hAnsi="Times New Roman"/>
+          <w:lang w:val="en-GB"/>
+        </w:rPr>
+        <w:t xml:space="preserve">simplified significantly </w:t>
+      </w:r>
+      <w:r>
+        <w:rPr>
+          <w:rFonts w:ascii="Times New Roman" w:hAnsi="Times New Roman"/>
+          <w:lang w:val="en-GB"/>
+        </w:rPr>
+        <w:t xml:space="preserve">the plant community composition. Kempel et al. (2015) argued that these changes can be driven by the preferences of invertebrate herbivores. Looking at the damage caused by herbivores for the species driving compositional shifts in our experimental communities </w:t>
+      </w:r>
+      <w:r>
+        <w:rPr>
+          <w:rFonts w:ascii="Times New Roman" w:hAnsi="Times New Roman"/>
+          <w:lang w:val="en-GB"/>
+        </w:rPr>
+        <w:t>provided</w:t>
+      </w:r>
+      <w:r>
+        <w:rPr>
+          <w:rFonts w:ascii="Times New Roman" w:hAnsi="Times New Roman"/>
+          <w:lang w:val="en-GB"/>
+        </w:rPr>
+        <w:t xml:space="preserve"> some support for this explanation. In addition, previous studies showed that herbivorous insects usually prefer </w:t>
       </w:r>
       <w:r>
         <w:rPr>
@@ -1925,7 +1984,7 @@
           <w:rFonts w:ascii="Times New Roman" w:hAnsi="Times New Roman"/>
           <w:lang w:val="en-GB"/>
         </w:rPr>
-        <w:t xml:space="preserve"> (Novotny et al. 2004). Insecticide treatment was also responsible for decreased diversity (but not richness and evenness) of our experimental plant communities, which is in partial agreement with the majority of large herbivore exclusion experiments from temperate grasslands (Stein et al. 2010, Mortensen et al. 2018, Jia et al. 2018). The mechanism responsible for these patterns has been proposed by </w:t>
+        <w:t xml:space="preserve"> (Novotny et al. 2004). Insecticide treatment was also responsible for decreased diversity (but not richness and evenness) of our experimental plant communities, which is in partial agreement with the majority of large herbivore exclusion experiments from temperate grasslands (Stein et al., 2010; Mortensen et al., 2018; Jia et al., 2018). The mechanism responsible for these patterns has been proposed by </w:t>
       </w:r>
       <w:r>
         <w:rPr>
@@ -1933,7 +1992,7 @@
           <w:color w:val="111111"/>
           <w:lang w:val="en-GB"/>
         </w:rPr>
-        <w:t>Agrawal et al. (2012), who showed that when herbivores were removed, plant competition intensified and led to higher dominance of a few competitively superior plant species. Communities driven by strong inter-specific competition usually have low SLA and high LDMC (Kunstler et al. 2016). In our experiment, similar trait patterns suggest that diversity in insecticide treated plots could be affected by intensified inter-specific competition.</w:t>
+        <w:t>Agrawal et al. (2012), who showed that when herbivores were removed, plant competition intensified and led to higher dominance of a few competitively superior plant species. Communities driven by strong inter-specific competition usually have low SLA and high LDMC (Kunstler et al., 2016). In our experiment, similar trait patterns suggest that diversity in insecticide treated plots could be affected by intensified inter-specific competition.</w:t>
       </w:r>
       <w:r>
         <w:rPr>
@@ -1950,7 +2009,7 @@
           <w:rFonts w:ascii="Times New Roman" w:hAnsi="Times New Roman"/>
           <w:lang w:val="en-GB"/>
         </w:rPr>
-        <w:t xml:space="preserve">Somewhat unexpectedly, herbivore removal showed no effect on stem density or biomass. Herbivore removal experiments in the tropics usually result in higher biomass and plant abundance (Jia et al. 2018). However, successional theory predicts no effect of herbivores on the biomass of pioneer stages if </w:t>
+        <w:t xml:space="preserve">Somewhat unexpectedly, herbivore removal showed no effect on stem density or biomass. Herbivore removal experiments in the tropics usually result in higher biomass and plant abundance (Jia et al., 2018). However, successional theory predicts no effect of herbivores on the biomass of pioneer stages if </w:t>
       </w:r>
       <w:r>
         <w:rPr>
@@ -2158,7 +2217,35 @@
           <w:rFonts w:ascii="Times New Roman" w:hAnsi="Times New Roman"/>
           <w:lang w:val="en-GB"/>
         </w:rPr>
-        <w:t xml:space="preserve">Our results point out an important role of pathogenic fungi, predators, and herbivorous insects during initial successional processes, which can shape future plant community composition. We identified potential factors which, if taken into account, can be used to decrease high unpredictability of successional trajectories found in empirical data. From our study we conclude that without a rich network of consumers, successful regeneration of plant communities may be inhibited and the strength of contingent effects during plant communities assembly processes can increase due to intensified inter-specific competition. We show that in the tropics herbivorous insects have the ability to change the competitive structure within regenerating communities, resulting in secondary effects on the community composition. Moreover, different species responses to biotic factors can be related to their traits. Importantly, we showed that pathogenic fungi, previously identified as important factors in shaping diversity of primary forests, have limited influence on the plant assembly process. However, we expect this would change later in succession. </w:t>
+        <w:t xml:space="preserve">Our results point out an important role of pathogenic fungi, predators, and herbivorous insects during initial successional processes, which can shape future plant community composition. We identified potential factors which, if taken into account, can be used to decrease high unpredictability of successional trajectories found in empirical data. </w:t>
+      </w:r>
+      <w:r>
+        <w:rPr>
+          <w:rFonts w:ascii="Times New Roman" w:hAnsi="Times New Roman"/>
+          <w:lang w:val="en-GB"/>
+        </w:rPr>
+        <w:t xml:space="preserve">However, role of the dispersal limitation in shaping composition of small scale communities remains crucial. Nevertheless, </w:t>
+      </w:r>
+      <w:r>
+        <w:rPr>
+          <w:rFonts w:ascii="Times New Roman" w:hAnsi="Times New Roman"/>
+          <w:lang w:val="en-GB"/>
+        </w:rPr>
+        <w:t xml:space="preserve">our study </w:t>
+      </w:r>
+      <w:r>
+        <w:rPr>
+          <w:rFonts w:ascii="Times New Roman" w:hAnsi="Times New Roman"/>
+          <w:lang w:val="en-GB"/>
+        </w:rPr>
+        <w:t>shows</w:t>
+      </w:r>
+      <w:r>
+        <w:rPr>
+          <w:rFonts w:ascii="Times New Roman" w:hAnsi="Times New Roman"/>
+          <w:lang w:val="en-GB"/>
+        </w:rPr>
+        <w:t xml:space="preserve"> that without a rich network of consumers, successful regeneration of plant communities may be inhibited and the strength of contingent effects during plant communities assembly processes can increase due to intensified inter-specific competition. We show that in the tropics herbivorous insects have the ability to change the competitive structure within regenerating communities, resulting in secondary effects on the community composition. Moreover, different species responses to biotic factors can be related to their traits. Importantly, we showed that pathogenic fungi, previously identified as important factors in shaping diversity of primary forests, have limited influence on the plant assembly process. However, we expect this would change later in succession. </w:t>
       </w:r>
       <w:r>
         <w:rPr>
@@ -2166,24 +2253,15 @@
           <w:color w:val="111111"/>
           <w:lang w:val="en-GB"/>
         </w:rPr>
-        <w:t xml:space="preserve">To get deeper insights into the mechanisms of succession, additional information on seed rain, mortality of newly established seedlings in the route of succession would have to be collected. A natural step forward would be to study the effects of these biotic factors in combination, in order to identify possible complementary effects on plant composition and succession. Detailed demographic data for individual species combined with information on their competitive abilities, preferably tested in the greenhouse experiments, would allow for better understanding of the exact mechanisms of biotic control of successional communities. </w:t>
+        <w:t>To get deeper insights into the mechanisms of succession, additional information on seed rain, mortality of newly established seedlings in the route of succession would have to be collected. A natural step forward would be to study the effects of these biotic factors in combination, in order to identify possible complementary effects on plant composition and succession. Detailed demographic data for individual species combined with information on their competitive abilities, preferably tested in the greenhouse experiments, would allow for better understanding of the exact mechanisms of biotic control of successional communities.</w:t>
       </w:r>
       <w:r>
         <w:rPr>
           <w:rFonts w:ascii="Times New Roman" w:hAnsi="Times New Roman"/>
           <w:color w:val="111111"/>
-          <w:highlight w:val="yellow"/>
-          <w:lang w:val="en-GB"/>
-        </w:rPr>
-        <w:t>In future, disentangling the complex relationship between species functional traits and biotic factors could allow for a better understanding of how we can facilitate more effective regeneration of tropical forests</w:t>
-      </w:r>
-      <w:r>
-        <w:rPr>
-          <w:rFonts w:ascii="Times New Roman" w:hAnsi="Times New Roman"/>
-          <w:color w:val="111111"/>
-          <w:lang w:val="en-GB"/>
-        </w:rPr>
-        <w:t>.</w:t>
+          <w:lang w:val="en-GB"/>
+        </w:rPr>
+        <w:t xml:space="preserve"> In future, disentangling the complex relationship between species functional traits and biotic factors could allow for a better understanding of how we can facilitate more effective regeneration of tropical forests.</w:t>
       </w:r>
     </w:p>
     <w:p>
@@ -2196,9 +2274,9 @@
           <w:lang w:val="en-GB"/>
         </w:rPr>
       </w:pPr>
-      <w:bookmarkStart w:id="13" w:name="_GoBack"/>
-      <w:bookmarkStart w:id="14" w:name="_GoBack"/>
-      <w:bookmarkEnd w:id="14"/>
+      <w:bookmarkStart w:id="17" w:name="_GoBack"/>
+      <w:bookmarkStart w:id="18" w:name="_GoBack"/>
+      <w:bookmarkEnd w:id="18"/>
       <w:r>
         <w:rPr>
           <w:rFonts w:ascii="Times New Roman" w:hAnsi="Times New Roman"/>
@@ -2234,7 +2312,47 @@
           <w:color w:val="111111"/>
           <w:lang w:val="en-GB"/>
         </w:rPr>
-        <w:t>Tereza Holicova for processing leaf frames data. Jan Leps,  Juan Alberti, Leonardo Re Jorge, Nick Pardikes and Moria Robinson for useful discussion, Binatang Rerearch Center staff in Papua New Guinea for support during field work. This article was funded by grants: GACR 17-23862S and the ERC grant 669609 to VN.</w:t>
+        <w:t xml:space="preserve">We would like to thank </w:t>
+      </w:r>
+      <w:r>
+        <w:rPr>
+          <w:rFonts w:ascii="Times New Roman" w:hAnsi="Times New Roman"/>
+          <w:color w:val="111111"/>
+          <w:lang w:val="en-GB"/>
+        </w:rPr>
+        <w:t xml:space="preserve">Tereza Holicova for processing leaf frames data, Jan Leps,  Juan Alberti, Leonardo Re Jorge, Nick Pardikes, and Moria Robinson for useful discussion, </w:t>
+      </w:r>
+      <w:r>
+        <w:rPr>
+          <w:rFonts w:ascii="Times New Roman" w:hAnsi="Times New Roman"/>
+          <w:color w:val="111111"/>
+          <w:lang w:val="en-GB"/>
+        </w:rPr>
+        <w:t xml:space="preserve">Joel Brown for critical evaluation of the manuscript, </w:t>
+      </w:r>
+      <w:r>
+        <w:rPr>
+          <w:rFonts w:ascii="Times New Roman" w:hAnsi="Times New Roman"/>
+          <w:color w:val="111111"/>
+          <w:lang w:val="en-GB"/>
+        </w:rPr>
+        <w:t xml:space="preserve">Binatang Rerearch Center staff in Papua New Guinea for </w:t>
+      </w:r>
+      <w:r>
+        <w:rPr>
+          <w:rFonts w:ascii="Times New Roman" w:hAnsi="Times New Roman"/>
+          <w:color w:val="111111"/>
+          <w:lang w:val="en-GB"/>
+        </w:rPr>
+        <w:t xml:space="preserve">all their </w:t>
+      </w:r>
+      <w:r>
+        <w:rPr>
+          <w:rFonts w:ascii="Times New Roman" w:hAnsi="Times New Roman"/>
+          <w:color w:val="111111"/>
+          <w:lang w:val="en-GB"/>
+        </w:rPr>
+        <w:t>support during field work. This article was funded by grants: GACR 17-23862S and the ERC grant 669609 to VN.</w:t>
       </w:r>
     </w:p>
     <w:p>
@@ -2429,49 +2547,7 @@
           <w:rFonts w:ascii="Times New Roman" w:hAnsi="Times New Roman"/>
           <w:lang w:val="en-GB"/>
         </w:rPr>
-        <w:t xml:space="preserve">Community descriptors based on all species present in the experimental plot from Wanang. Red colour indicates that the mean for a treatment is significantly different from the control at the alpha = 0.05 level. Biomass is measured in kilograms. To evaluate diversity of vegetation plots we used Shannon’s </w:t>
-      </w:r>
-      <w:r>
-        <w:rPr>
-          <w:rFonts w:ascii="Times New Roman" w:hAnsi="Times New Roman"/>
-          <w:lang w:val="en-GB"/>
-        </w:rPr>
-        <w:t xml:space="preserve">H </w:t>
-      </w:r>
-      <w:r>
-        <w:rPr>
-          <w:rFonts w:ascii="Times New Roman" w:hAnsi="Times New Roman"/>
-          <w:lang w:val="en-GB"/>
-        </w:rPr>
-        <w:t xml:space="preserve">index. Abundance represents number of stems </w:t>
-      </w:r>
-      <w:r>
-        <w:rPr>
-          <w:rFonts w:ascii="Times New Roman" w:hAnsi="Times New Roman"/>
-          <w:lang w:val="en-GB"/>
-        </w:rPr>
-        <w:t>with</w:t>
-      </w:r>
-      <w:r>
-        <w:rPr>
-          <w:rFonts w:ascii="Times New Roman" w:hAnsi="Times New Roman"/>
-          <w:lang w:val="en-GB"/>
-        </w:rPr>
-        <w:t xml:space="preserve"> DBH </w:t>
-      </w:r>
-      <w:r>
-        <w:rPr>
-          <w:rFonts w:ascii="Times New Roman" w:hAnsi="Times New Roman"/>
-          <w:lang w:val="en-GB"/>
-        </w:rPr>
-        <w:t xml:space="preserve">&gt; 1cm </w:t>
-      </w:r>
-      <w:r>
-        <w:rPr>
-          <w:rFonts w:ascii="Times New Roman" w:hAnsi="Times New Roman"/>
-          <w:lang w:val="en-GB"/>
-        </w:rPr>
-        <w:t>per plot. C – control, F – fungicide, I – insecticide, H1 – moderate increase in herbivory pressure, H2 – high increase in herbivory pressure.</w:t>
+        <w:t>Community descriptors based on all species present in the experimental plot from Wanang. Red colour indicates that the mean for a treatment is significantly different from the control at the alpha = 0.05 level. Biomass is measured in kilograms. To evaluate diversity of vegetation plots we used Shannon’s H index. Abundance represents number of stems with DBH &gt; 1cm per plot. C – control, F – fungicide, I – insecticide, H1 – moderate increase in herbivory pressure, H2 – high increase in herbivory pressure.</w:t>
       </w:r>
       <w:r>
         <w:br w:type="page"/>
@@ -2646,56 +2722,7 @@
           <w:rFonts w:ascii="Times New Roman" w:hAnsi="Times New Roman"/>
           <w:lang w:val="en-GB"/>
         </w:rPr>
-        <w:t xml:space="preserve">Figure 2. Community weighted means of measured leaf traits </w:t>
-      </w:r>
-      <w:r>
-        <w:rPr>
-          <w:rFonts w:ascii="Times New Roman" w:hAnsi="Times New Roman"/>
-          <w:lang w:val="en-GB"/>
-        </w:rPr>
-        <w:t>for different treatments</w:t>
-      </w:r>
-      <w:r>
-        <w:rPr>
-          <w:rFonts w:ascii="Times New Roman" w:hAnsi="Times New Roman"/>
-          <w:lang w:val="en-GB"/>
-        </w:rPr>
-        <w:t>. Values of LDMC and herbivory are logit</w:t>
-      </w:r>
-      <w:r>
-        <w:rPr>
-          <w:rFonts w:ascii="Times New Roman" w:hAnsi="Times New Roman"/>
-          <w:lang w:val="en-GB"/>
-        </w:rPr>
-        <w:t>-</w:t>
-      </w:r>
-      <w:r>
-        <w:rPr>
-          <w:rFonts w:ascii="Times New Roman" w:hAnsi="Times New Roman"/>
-          <w:lang w:val="en-GB"/>
-        </w:rPr>
-        <w:t>transformed, and SLA log</w:t>
-      </w:r>
-      <w:r>
-        <w:rPr>
-          <w:rFonts w:ascii="Times New Roman" w:hAnsi="Times New Roman"/>
-          <w:lang w:val="en-GB"/>
-        </w:rPr>
-        <w:t>-</w:t>
-      </w:r>
-      <w:r>
-        <w:rPr>
-          <w:rFonts w:ascii="Times New Roman" w:hAnsi="Times New Roman"/>
-          <w:lang w:val="en-GB"/>
-        </w:rPr>
-        <w:t xml:space="preserve">transformed. </w:t>
-      </w:r>
-      <w:r>
-        <w:rPr>
-          <w:rFonts w:ascii="Times New Roman" w:hAnsi="Times New Roman"/>
-          <w:lang w:val="en-GB"/>
-        </w:rPr>
-        <w:t>Bars show means and …. [what?]. Red colour indicates significance at the alpha = 0.05, and orange at alpha = 0.5.</w:t>
+        <w:t>Figure 2. Community weighted means of measured leaf traits for different treatments. Values of LDMC and herbivory are logit-transformed, and SLA log-transformed. Bars show means and …. [what?]. Red colour indicates significance at the alpha = 0.05, and orange at alpha = 0.5.</w:t>
       </w:r>
     </w:p>
     <w:p>
@@ -2829,7 +2856,23 @@
           <w:color w:val="000000"/>
           <w:lang w:val="en-GB"/>
         </w:rPr>
-        <w:t xml:space="preserve">Within treatment dissimilarity (mean ± SE) according to a modified Raup-Crick dissimilarity metric (RC) for the woody plant community (no significant differences were found for the whole community). This metric ranges from -1 to 1, indicating whether a pair of plots are more similar (approaching 1), , or less similar (approaching -1) than expected by chance. Dashed horizontal line denotes a stochastic community assembly. Asterisks denote significant differences between treatments (P&lt;0.05). The whole plant community including also herbaceous vegetation and grasses are shown in the Supplementary Information. </w:t>
+        <w:t xml:space="preserve">Within treatment dissimilarity (mean ± SE) according to a modified Raup-Crick dissimilarity metric (RC) for the woody plant community (no significant differences were found for the whole community). This metric ranges from -1 to 1, indicating whether a pair of plots are more similar (approaching 1), , or less similar (approaching -1) than expected by chance. Dashed horizontal line denotes a stochastic community assembly. Asterisks denote significant differences between treatments (P&lt;0.05). The whole plant community including also herbaceous vegetation and grasses are shown in the </w:t>
+      </w:r>
+      <w:r>
+        <w:rPr>
+          <w:rFonts w:ascii="Times New Roman" w:hAnsi="Times New Roman"/>
+          <w:color w:val="000000"/>
+          <w:lang w:val="en-GB"/>
+        </w:rPr>
+        <w:t>Supporting</w:t>
+      </w:r>
+      <w:r>
+        <w:rPr>
+          <w:rFonts w:ascii="Times New Roman" w:hAnsi="Times New Roman"/>
+          <w:color w:val="000000"/>
+          <w:lang w:val="en-GB"/>
+        </w:rPr>
+        <w:t xml:space="preserve"> Information. </w:t>
       </w:r>
     </w:p>
     <w:p>
@@ -2927,7 +2970,7 @@
     <w:qFormat/>
     <w:pPr>
       <w:widowControl/>
-      <w:overflowPunct w:val="true"/>
+      <w:overflowPunct w:val="false"/>
       <w:bidi w:val="0"/>
       <w:jc w:val="left"/>
     </w:pPr>

</xml_diff>